<commit_message>
removed unintended replay memory from SARSAAgent
</commit_message>
<xml_diff>
--- a/docs/word-dissertation.docx
+++ b/docs/word-dissertation.docx
@@ -8688,7 +8688,27 @@
           <w:lang w:eastAsia="en-US"/>
           <w14:ligatures w14:val="standardContextual"/>
         </w:rPr>
-        <w:t>AbstractQAgent, AbstractPolicyAgent</w:t>
+        <w:t>AbstractQAgent</w:t>
+      </w:r>
+      <w:r>
+        <w:rPr>
+          <w:rFonts w:ascii="Times New Roman" w:hAnsi="Times New Roman" w:cs="Times New Roman"/>
+          <w:color w:val="FF0000"/>
+          <w:kern w:val="2"/>
+          <w:lang w:eastAsia="en-US"/>
+          <w14:ligatures w14:val="standardContextual"/>
+        </w:rPr>
+        <w:t xml:space="preserve"> and</w:t>
+      </w:r>
+      <w:r>
+        <w:rPr>
+          <w:rFonts w:ascii="Times New Roman" w:hAnsi="Times New Roman" w:cs="Times New Roman"/>
+          <w:color w:val="FF0000"/>
+          <w:kern w:val="2"/>
+          <w:lang w:eastAsia="en-US"/>
+          <w14:ligatures w14:val="standardContextual"/>
+        </w:rPr>
+        <w:t xml:space="preserve"> AbstractPolicyAgent</w:t>
       </w:r>
       <w:r>
         <w:rPr>
@@ -8828,7 +8848,7 @@
           <w:lang w:eastAsia="en-US"/>
           <w14:ligatures w14:val="standardContextual"/>
         </w:rPr>
-        <w:t xml:space="preserve">so the initialisation logic differs, so </w:t>
+        <w:t xml:space="preserve">so </w:t>
       </w:r>
       <w:r>
         <w:rPr>
@@ -14864,7 +14884,7 @@
         <w:rPr>
           <w:noProof/>
         </w:rPr>
-        <w:t>4</w:t>
+        <w:t>3</w:t>
       </w:r>
     </w:fldSimple>
     <w:r>
@@ -14875,7 +14895,7 @@
         <w:rPr>
           <w:noProof/>
         </w:rPr>
-        <w:t>Product</w:t>
+        <w:t>Specification and Design</w:t>
       </w:r>
     </w:fldSimple>
   </w:p>

</xml_diff>

<commit_message>
A2C fixed, PPO in progress.
</commit_message>
<xml_diff>
--- a/docs/word-dissertation.docx
+++ b/docs/word-dissertation.docx
@@ -4899,17 +4899,17 @@
           <w:lang w:eastAsia="en-US"/>
           <w14:ligatures w14:val="standardContextual"/>
         </w:rPr>
-        <w:t>...</w:t>
-      </w:r>
-      <w:r>
-        <w:rPr>
-          <w:rFonts w:ascii="Times New Roman" w:hAnsi="Times New Roman" w:cs="Times New Roman"/>
-          <w:color w:val="FF0000"/>
-          <w:kern w:val="2"/>
-          <w:lang w:eastAsia="en-US"/>
-          <w14:ligatures w14:val="standardContextual"/>
-        </w:rPr>
-        <w:t xml:space="preserve"> it </w:t>
+        <w:t xml:space="preserve"> </w:t>
+      </w:r>
+      <w:r>
+        <w:rPr>
+          <w:rFonts w:ascii="Times New Roman" w:hAnsi="Times New Roman" w:cs="Times New Roman"/>
+          <w:color w:val="FF0000"/>
+          <w:kern w:val="2"/>
+          <w:lang w:eastAsia="en-US"/>
+          <w14:ligatures w14:val="standardContextual"/>
+        </w:rPr>
+        <w:t xml:space="preserve">it </w:t>
       </w:r>
       <w:r>
         <w:rPr>
@@ -5070,6 +5070,64 @@
           <w14:ligatures w14:val="standardContextual"/>
         </w:rPr>
         <w:t>.</w:t>
+      </w:r>
+      <w:r>
+        <w:rPr>
+          <w:rFonts w:ascii="Times New Roman" w:hAnsi="Times New Roman" w:cs="Times New Roman"/>
+          <w:color w:val="FF0000"/>
+          <w:kern w:val="2"/>
+          <w:lang w:eastAsia="en-US"/>
+          <w14:ligatures w14:val="standardContextual"/>
+        </w:rPr>
+        <w:t xml:space="preserve"> </w:t>
+      </w:r>
+      <w:commentRangeStart w:id="25"/>
+      <w:r>
+        <w:rPr>
+          <w:rFonts w:ascii="Times New Roman" w:hAnsi="Times New Roman" w:cs="Times New Roman"/>
+          <w:color w:val="FF0000"/>
+          <w:kern w:val="2"/>
+          <w:lang w:eastAsia="en-US"/>
+          <w14:ligatures w14:val="standardContextual"/>
+        </w:rPr>
+        <w:t>There was a choice between TRPO &amp; PPO</w:t>
+      </w:r>
+      <w:commentRangeEnd w:id="25"/>
+      <w:r>
+        <w:rPr>
+          <w:rStyle w:val="CommentReference"/>
+        </w:rPr>
+        <w:commentReference w:id="25"/>
+      </w:r>
+      <w:r>
+        <w:rPr>
+          <w:rFonts w:ascii="Times New Roman" w:hAnsi="Times New Roman" w:cs="Times New Roman"/>
+          <w:color w:val="FF0000"/>
+          <w:kern w:val="2"/>
+          <w:lang w:eastAsia="en-US"/>
+          <w14:ligatures w14:val="standardContextual"/>
+        </w:rPr>
+        <w:t xml:space="preserve">, and PPO was chosen as </w:t>
+      </w:r>
+      <w:r>
+        <w:rPr>
+          <w:rFonts w:ascii="Times New Roman" w:hAnsi="Times New Roman" w:cs="Times New Roman"/>
+          <w:color w:val="FF0000"/>
+          <w:kern w:val="2"/>
+          <w:lang w:eastAsia="en-US"/>
+          <w14:ligatures w14:val="standardContextual"/>
+        </w:rPr>
+        <w:t>the paper introducing claims it is simpler, and the paper was less mathematically dense.</w:t>
+      </w:r>
+      <w:r>
+        <w:rPr>
+          <w:rFonts w:ascii="Times New Roman" w:hAnsi="Times New Roman" w:cs="Times New Roman"/>
+          <w:color w:val="FF0000"/>
+          <w:kern w:val="2"/>
+          <w:lang w:eastAsia="en-US"/>
+          <w14:ligatures w14:val="standardContextual"/>
+        </w:rPr>
+        <w:t xml:space="preserve"> There were time constraints at play.</w:t>
       </w:r>
     </w:p>
     <w:p>
@@ -5503,7 +5561,7 @@
         </w:rPr>
         <w:t xml:space="preserve">allows for testing for undesirable behaviour i.e. </w:t>
       </w:r>
-      <w:commentRangeStart w:id="25"/>
+      <w:commentRangeStart w:id="26"/>
       <w:r>
         <w:rPr>
           <w:rFonts w:ascii="Times New Roman" w:hAnsi="Times New Roman" w:cs="Times New Roman"/>
@@ -5514,12 +5572,12 @@
         </w:rPr>
         <w:t>reward hacking</w:t>
       </w:r>
-      <w:commentRangeEnd w:id="25"/>
+      <w:commentRangeEnd w:id="26"/>
       <w:r>
         <w:rPr>
           <w:rStyle w:val="CommentReference"/>
         </w:rPr>
-        <w:commentReference w:id="25"/>
+        <w:commentReference w:id="26"/>
       </w:r>
       <w:r>
         <w:rPr>
@@ -5599,21 +5657,21 @@
           <w:rFonts w:ascii="Times New Roman" w:hAnsi="Times New Roman" w:cs="Times New Roman"/>
         </w:rPr>
       </w:pPr>
-      <w:commentRangeStart w:id="26"/>
+      <w:commentRangeStart w:id="27"/>
       <w:r>
         <w:rPr>
           <w:rFonts w:ascii="Times New Roman" w:hAnsi="Times New Roman" w:cs="Times New Roman"/>
         </w:rPr>
         <w:t>Requirements</w:t>
       </w:r>
-      <w:commentRangeEnd w:id="26"/>
+      <w:commentRangeEnd w:id="27"/>
       <w:r>
         <w:rPr>
           <w:rStyle w:val="CommentReference"/>
           <w:rFonts w:ascii="Times New Roman" w:hAnsi="Times New Roman" w:cs="Times New Roman"/>
           <w:b w:val="0"/>
         </w:rPr>
-        <w:commentReference w:id="26"/>
+        <w:commentReference w:id="27"/>
       </w:r>
     </w:p>
     <w:p>
@@ -5624,20 +5682,20 @@
           <w:rFonts w:ascii="Times New Roman" w:hAnsi="Times New Roman" w:cs="Times New Roman"/>
         </w:rPr>
       </w:pPr>
-      <w:commentRangeStart w:id="27"/>
+      <w:commentRangeStart w:id="28"/>
       <w:r>
         <w:rPr>
           <w:rFonts w:ascii="Times New Roman" w:hAnsi="Times New Roman" w:cs="Times New Roman"/>
         </w:rPr>
         <w:t>Functional Requirements</w:t>
       </w:r>
-      <w:commentRangeEnd w:id="27"/>
+      <w:commentRangeEnd w:id="28"/>
       <w:r>
         <w:rPr>
           <w:rStyle w:val="CommentReference"/>
           <w:b w:val="0"/>
         </w:rPr>
-        <w:commentReference w:id="27"/>
+        <w:commentReference w:id="28"/>
       </w:r>
     </w:p>
     <w:p>
@@ -7071,20 +7129,20 @@
           <w:rFonts w:ascii="Times New Roman" w:hAnsi="Times New Roman" w:cs="Times New Roman"/>
         </w:rPr>
       </w:pPr>
-      <w:commentRangeStart w:id="28"/>
+      <w:commentRangeStart w:id="29"/>
       <w:r>
         <w:rPr>
           <w:rFonts w:ascii="Times New Roman" w:hAnsi="Times New Roman" w:cs="Times New Roman"/>
         </w:rPr>
         <w:t>Non-Functional Requirements</w:t>
       </w:r>
-      <w:commentRangeEnd w:id="28"/>
+      <w:commentRangeEnd w:id="29"/>
       <w:r>
         <w:rPr>
           <w:rStyle w:val="CommentReference"/>
           <w:b w:val="0"/>
         </w:rPr>
-        <w:commentReference w:id="28"/>
+        <w:commentReference w:id="29"/>
       </w:r>
     </w:p>
     <w:p>
@@ -7397,8 +7455,8 @@
           <w:rFonts w:ascii="Times New Roman" w:hAnsi="Times New Roman" w:cs="Times New Roman"/>
         </w:rPr>
       </w:pPr>
-      <w:commentRangeStart w:id="29"/>
       <w:commentRangeStart w:id="30"/>
+      <w:commentRangeStart w:id="31"/>
       <w:r>
         <w:rPr>
           <w:rStyle w:val="Heading3Char"/>
@@ -7406,21 +7464,21 @@
         </w:rPr>
         <w:t>Interface Design</w:t>
       </w:r>
-      <w:commentRangeEnd w:id="29"/>
+      <w:commentRangeEnd w:id="30"/>
       <w:r>
         <w:rPr>
           <w:rStyle w:val="CommentReference"/>
           <w:b w:val="0"/>
         </w:rPr>
-        <w:commentReference w:id="29"/>
-      </w:r>
-      <w:commentRangeEnd w:id="30"/>
+        <w:commentReference w:id="30"/>
+      </w:r>
+      <w:commentRangeEnd w:id="31"/>
       <w:r>
         <w:rPr>
           <w:rStyle w:val="CommentReference"/>
           <w:b w:val="0"/>
         </w:rPr>
-        <w:commentReference w:id="30"/>
+        <w:commentReference w:id="31"/>
       </w:r>
     </w:p>
     <w:p>
@@ -7466,7 +7524,7 @@
         </w:rPr>
         <w:t xml:space="preserve">of the </w:t>
       </w:r>
-      <w:commentRangeStart w:id="31"/>
+      <w:commentRangeStart w:id="32"/>
       <w:r>
         <w:rPr>
           <w:rFonts w:ascii="Times New Roman" w:hAnsi="Times New Roman" w:cs="Times New Roman"/>
@@ -7481,12 +7539,12 @@
         </w:rPr>
         <w:t>was not considered particularly important</w:t>
       </w:r>
-      <w:commentRangeEnd w:id="31"/>
+      <w:commentRangeEnd w:id="32"/>
       <w:r>
         <w:rPr>
           <w:rStyle w:val="CommentReference"/>
         </w:rPr>
-        <w:commentReference w:id="31"/>
+        <w:commentReference w:id="32"/>
       </w:r>
       <w:r>
         <w:rPr>
@@ -8163,20 +8221,20 @@
         </w:rPr>
         <w:t xml:space="preserve">3.4.2 </w:t>
       </w:r>
-      <w:commentRangeStart w:id="32"/>
+      <w:commentRangeStart w:id="33"/>
       <w:r>
         <w:rPr>
           <w:rFonts w:ascii="Times New Roman" w:hAnsi="Times New Roman" w:cs="Times New Roman"/>
         </w:rPr>
         <w:t>System Design</w:t>
       </w:r>
-      <w:commentRangeEnd w:id="32"/>
+      <w:commentRangeEnd w:id="33"/>
       <w:r>
         <w:rPr>
           <w:rStyle w:val="CommentReference"/>
           <w:b w:val="0"/>
         </w:rPr>
-        <w:commentReference w:id="32"/>
+        <w:commentReference w:id="33"/>
       </w:r>
     </w:p>
     <w:p>
@@ -8906,7 +8964,7 @@
           <w14:ligatures w14:val="standardContextual"/>
         </w:rPr>
       </w:pPr>
-      <w:commentRangeStart w:id="33"/>
+      <w:commentRangeStart w:id="34"/>
       <w:r>
         <w:rPr>
           <w:rFonts w:ascii="Times New Roman" w:hAnsi="Times New Roman" w:cs="Times New Roman"/>
@@ -9117,12 +9175,12 @@
         </w:rPr>
         <w:t>.</w:t>
       </w:r>
-      <w:commentRangeEnd w:id="33"/>
+      <w:commentRangeEnd w:id="34"/>
       <w:r>
         <w:rPr>
           <w:rStyle w:val="CommentReference"/>
         </w:rPr>
-        <w:commentReference w:id="33"/>
+        <w:commentReference w:id="34"/>
       </w:r>
     </w:p>
     <w:p>
@@ -10380,7 +10438,7 @@
           <w14:ligatures w14:val="standardContextual"/>
         </w:rPr>
       </w:pPr>
-      <w:commentRangeStart w:id="34"/>
+      <w:commentRangeStart w:id="35"/>
       <w:r>
         <w:rPr>
           <w:rFonts w:ascii="Times New Roman" w:hAnsi="Times New Roman" w:cs="Times New Roman"/>
@@ -10431,12 +10489,12 @@
           </wp:inline>
         </w:drawing>
       </w:r>
-      <w:commentRangeEnd w:id="34"/>
+      <w:commentRangeEnd w:id="35"/>
       <w:r>
         <w:rPr>
           <w:rStyle w:val="CommentReference"/>
         </w:rPr>
-        <w:commentReference w:id="34"/>
+        <w:commentReference w:id="35"/>
       </w:r>
     </w:p>
     <w:p>
@@ -10463,8 +10521,8 @@
           <w:rFonts w:ascii="Times New Roman" w:hAnsi="Times New Roman" w:cs="Times New Roman"/>
         </w:rPr>
       </w:pPr>
-      <w:bookmarkStart w:id="35" w:name="_Toc87559865"/>
-      <w:commentRangeStart w:id="36"/>
+      <w:bookmarkStart w:id="36" w:name="_Toc87559865"/>
+      <w:commentRangeStart w:id="37"/>
       <w:r>
         <w:rPr>
           <w:rStyle w:val="Heading3Char"/>
@@ -10472,12 +10530,12 @@
         </w:rPr>
         <w:t>Implementation</w:t>
       </w:r>
-      <w:commentRangeEnd w:id="36"/>
+      <w:commentRangeEnd w:id="37"/>
       <w:r>
         <w:rPr>
           <w:rStyle w:val="CommentReference"/>
         </w:rPr>
-        <w:commentReference w:id="36"/>
+        <w:commentReference w:id="37"/>
       </w:r>
     </w:p>
     <w:p>
@@ -10755,7 +10813,7 @@
         </w:rPr>
         <w:t xml:space="preserve">follows guidelines set out in </w:t>
       </w:r>
-      <w:commentRangeStart w:id="37"/>
+      <w:commentRangeStart w:id="38"/>
       <w:r>
         <w:rPr>
           <w:rFonts w:ascii="Times New Roman" w:hAnsi="Times New Roman" w:cs="Times New Roman"/>
@@ -10766,12 +10824,12 @@
         </w:rPr>
         <w:t>the TensorFlow documentation</w:t>
       </w:r>
-      <w:commentRangeEnd w:id="37"/>
+      <w:commentRangeEnd w:id="38"/>
       <w:r>
         <w:rPr>
           <w:rStyle w:val="CommentReference"/>
         </w:rPr>
-        <w:commentReference w:id="37"/>
+        <w:commentReference w:id="38"/>
       </w:r>
       <w:r>
         <w:rPr>
@@ -11296,7 +11354,7 @@
         </w:rPr>
         <w:t xml:space="preserve">t is implemented using the </w:t>
       </w:r>
-      <w:commentRangeStart w:id="38"/>
+      <w:commentRangeStart w:id="39"/>
       <w:r>
         <w:rPr>
           <w:rFonts w:ascii="Times New Roman" w:hAnsi="Times New Roman" w:cs="Times New Roman"/>
@@ -11307,12 +11365,12 @@
         </w:rPr>
         <w:t xml:space="preserve">MVC </w:t>
       </w:r>
-      <w:commentRangeEnd w:id="38"/>
+      <w:commentRangeEnd w:id="39"/>
       <w:r>
         <w:rPr>
           <w:rStyle w:val="CommentReference"/>
         </w:rPr>
-        <w:commentReference w:id="38"/>
+        <w:commentReference w:id="39"/>
       </w:r>
       <w:r>
         <w:rPr>
@@ -11334,7 +11392,7 @@
         </w:rPr>
         <w:t xml:space="preserve"> </w:t>
       </w:r>
-      <w:commentRangeStart w:id="39"/>
+      <w:commentRangeStart w:id="40"/>
       <w:r>
         <w:rPr>
           <w:rFonts w:ascii="Times New Roman" w:hAnsi="Times New Roman" w:cs="Times New Roman"/>
@@ -11355,12 +11413,12 @@
         </w:rPr>
         <w:t xml:space="preserve"> </w:t>
       </w:r>
-      <w:commentRangeEnd w:id="39"/>
+      <w:commentRangeEnd w:id="40"/>
       <w:r>
         <w:rPr>
           <w:rStyle w:val="CommentReference"/>
         </w:rPr>
-        <w:commentReference w:id="39"/>
+        <w:commentReference w:id="40"/>
       </w:r>
       <w:r>
         <w:rPr>
@@ -11671,7 +11729,7 @@
         </w:rPr>
         <w:t xml:space="preserve">4.2 </w:t>
       </w:r>
-      <w:commentRangeStart w:id="40"/>
+      <w:commentRangeStart w:id="41"/>
       <w:r>
         <w:rPr>
           <w:rStyle w:val="Heading3Char"/>
@@ -11679,12 +11737,12 @@
         </w:rPr>
         <w:t>Verification &amp; Validation</w:t>
       </w:r>
-      <w:commentRangeEnd w:id="40"/>
+      <w:commentRangeEnd w:id="41"/>
       <w:r>
         <w:rPr>
           <w:rStyle w:val="CommentReference"/>
         </w:rPr>
-        <w:commentReference w:id="40"/>
+        <w:commentReference w:id="41"/>
       </w:r>
     </w:p>
     <w:p>
@@ -11713,21 +11771,21 @@
           <w:rFonts w:ascii="Times New Roman" w:hAnsi="Times New Roman" w:cs="Times New Roman"/>
         </w:rPr>
       </w:pPr>
-      <w:commentRangeStart w:id="41"/>
+      <w:commentRangeStart w:id="42"/>
       <w:r>
         <w:rPr>
           <w:rFonts w:ascii="Times New Roman" w:hAnsi="Times New Roman" w:cs="Times New Roman"/>
         </w:rPr>
         <w:t>Results &amp; Evaluation</w:t>
       </w:r>
-      <w:bookmarkEnd w:id="35"/>
-      <w:commentRangeEnd w:id="41"/>
+      <w:bookmarkEnd w:id="36"/>
+      <w:commentRangeEnd w:id="42"/>
       <w:r>
         <w:rPr>
           <w:rStyle w:val="CommentReference"/>
           <w:b w:val="0"/>
         </w:rPr>
-        <w:commentReference w:id="41"/>
+        <w:commentReference w:id="42"/>
       </w:r>
     </w:p>
     <w:p>
@@ -11747,7 +11805,7 @@
         </w:rPr>
         <w:t xml:space="preserve">5.1 </w:t>
       </w:r>
-      <w:commentRangeStart w:id="42"/>
+      <w:commentRangeStart w:id="43"/>
       <w:r>
         <w:rPr>
           <w:rFonts w:ascii="Times New Roman" w:hAnsi="Times New Roman" w:cs="Times New Roman"/>
@@ -11756,12 +11814,12 @@
         </w:rPr>
         <w:t>Evaluation Process</w:t>
       </w:r>
-      <w:commentRangeEnd w:id="42"/>
+      <w:commentRangeEnd w:id="43"/>
       <w:r>
         <w:rPr>
           <w:rStyle w:val="CommentReference"/>
         </w:rPr>
-        <w:commentReference w:id="42"/>
+        <w:commentReference w:id="43"/>
       </w:r>
     </w:p>
     <w:p>
@@ -11782,20 +11840,20 @@
         </w:rPr>
         <w:t xml:space="preserve">5.2 </w:t>
       </w:r>
-      <w:commentRangeStart w:id="43"/>
+      <w:commentRangeStart w:id="44"/>
       <w:r>
         <w:rPr>
           <w:rFonts w:ascii="Times New Roman" w:hAnsi="Times New Roman" w:cs="Times New Roman"/>
         </w:rPr>
         <w:t>Results of Evaluation</w:t>
       </w:r>
-      <w:commentRangeEnd w:id="43"/>
+      <w:commentRangeEnd w:id="44"/>
       <w:r>
         <w:rPr>
           <w:rStyle w:val="CommentReference"/>
           <w:b w:val="0"/>
         </w:rPr>
-        <w:commentReference w:id="43"/>
+        <w:commentReference w:id="44"/>
       </w:r>
     </w:p>
     <w:p>
@@ -11960,20 +12018,20 @@
           <w:rFonts w:ascii="Times New Roman" w:hAnsi="Times New Roman" w:cs="Times New Roman"/>
         </w:rPr>
       </w:pPr>
-      <w:commentRangeStart w:id="44"/>
+      <w:commentRangeStart w:id="45"/>
       <w:r>
         <w:rPr>
           <w:rFonts w:ascii="Times New Roman" w:hAnsi="Times New Roman" w:cs="Times New Roman"/>
         </w:rPr>
         <w:t>Interpreting the Results</w:t>
       </w:r>
-      <w:commentRangeEnd w:id="44"/>
+      <w:commentRangeEnd w:id="45"/>
       <w:r>
         <w:rPr>
           <w:rStyle w:val="CommentReference"/>
           <w:b w:val="0"/>
         </w:rPr>
-        <w:commentReference w:id="44"/>
+        <w:commentReference w:id="45"/>
       </w:r>
     </w:p>
     <w:p>
@@ -11984,20 +12042,20 @@
           <w:rFonts w:ascii="Times New Roman" w:hAnsi="Times New Roman" w:cs="Times New Roman"/>
         </w:rPr>
       </w:pPr>
-      <w:commentRangeStart w:id="45"/>
+      <w:commentRangeStart w:id="46"/>
       <w:r>
         <w:rPr>
           <w:rFonts w:ascii="Times New Roman" w:hAnsi="Times New Roman" w:cs="Times New Roman"/>
         </w:rPr>
         <w:t>Reflection</w:t>
       </w:r>
-      <w:commentRangeEnd w:id="45"/>
+      <w:commentRangeEnd w:id="46"/>
       <w:r>
         <w:rPr>
           <w:rStyle w:val="CommentReference"/>
           <w:b w:val="0"/>
         </w:rPr>
-        <w:commentReference w:id="45"/>
+        <w:commentReference w:id="46"/>
       </w:r>
     </w:p>
     <w:p>
@@ -12008,20 +12066,20 @@
           <w:rFonts w:ascii="Times New Roman" w:hAnsi="Times New Roman" w:cs="Times New Roman"/>
         </w:rPr>
       </w:pPr>
-      <w:commentRangeStart w:id="46"/>
+      <w:commentRangeStart w:id="47"/>
       <w:r>
         <w:rPr>
           <w:rFonts w:ascii="Times New Roman" w:hAnsi="Times New Roman" w:cs="Times New Roman"/>
         </w:rPr>
         <w:t>Challenges</w:t>
       </w:r>
-      <w:commentRangeEnd w:id="46"/>
+      <w:commentRangeEnd w:id="47"/>
       <w:r>
         <w:rPr>
           <w:rStyle w:val="CommentReference"/>
           <w:b w:val="0"/>
         </w:rPr>
-        <w:commentReference w:id="46"/>
+        <w:commentReference w:id="47"/>
       </w:r>
     </w:p>
     <w:p>
@@ -12032,20 +12090,20 @@
           <w:rFonts w:ascii="Times New Roman" w:hAnsi="Times New Roman" w:cs="Times New Roman"/>
         </w:rPr>
       </w:pPr>
-      <w:commentRangeStart w:id="47"/>
+      <w:commentRangeStart w:id="48"/>
       <w:r>
         <w:rPr>
           <w:rFonts w:ascii="Times New Roman" w:hAnsi="Times New Roman" w:cs="Times New Roman"/>
         </w:rPr>
         <w:t>Limitations</w:t>
       </w:r>
-      <w:commentRangeEnd w:id="47"/>
+      <w:commentRangeEnd w:id="48"/>
       <w:r>
         <w:rPr>
           <w:rStyle w:val="CommentReference"/>
           <w:b w:val="0"/>
         </w:rPr>
-        <w:commentReference w:id="47"/>
+        <w:commentReference w:id="48"/>
       </w:r>
     </w:p>
     <w:p>
@@ -12056,20 +12114,20 @@
           <w:rFonts w:ascii="Times New Roman" w:hAnsi="Times New Roman" w:cs="Times New Roman"/>
         </w:rPr>
       </w:pPr>
-      <w:commentRangeStart w:id="48"/>
+      <w:commentRangeStart w:id="49"/>
       <w:r>
         <w:rPr>
           <w:rFonts w:ascii="Times New Roman" w:hAnsi="Times New Roman" w:cs="Times New Roman"/>
         </w:rPr>
         <w:t>Future Work</w:t>
       </w:r>
-      <w:commentRangeEnd w:id="48"/>
+      <w:commentRangeEnd w:id="49"/>
       <w:r>
         <w:rPr>
           <w:rStyle w:val="CommentReference"/>
           <w:b w:val="0"/>
         </w:rPr>
-        <w:commentReference w:id="48"/>
+        <w:commentReference w:id="49"/>
       </w:r>
     </w:p>
     <w:p>
@@ -12106,20 +12164,20 @@
           <w:rFonts w:ascii="Times New Roman" w:hAnsi="Times New Roman" w:cs="Times New Roman"/>
         </w:rPr>
       </w:pPr>
-      <w:commentRangeStart w:id="49"/>
+      <w:commentRangeStart w:id="50"/>
       <w:r>
         <w:rPr>
           <w:rFonts w:ascii="Times New Roman" w:hAnsi="Times New Roman" w:cs="Times New Roman"/>
         </w:rPr>
         <w:t>Conclusion</w:t>
       </w:r>
-      <w:commentRangeEnd w:id="49"/>
+      <w:commentRangeEnd w:id="50"/>
       <w:r>
         <w:rPr>
           <w:rStyle w:val="CommentReference"/>
           <w:b w:val="0"/>
         </w:rPr>
-        <w:commentReference w:id="49"/>
+        <w:commentReference w:id="50"/>
       </w:r>
     </w:p>
     <w:p>
@@ -13205,7 +13263,7 @@
       </w:r>
     </w:p>
   </w:comment>
-  <w:comment w:id="25" w:author="John XYZ" w:date="2024-03-04T23:54:00Z" w:initials="JX">
+  <w:comment w:id="25" w:author="John XYZ" w:date="2024-03-13T20:50:00Z" w:initials="JX">
     <w:p>
       <w:pPr>
         <w:pStyle w:val="CommentText"/>
@@ -13219,11 +13277,11 @@
         <w:annotationRef/>
       </w:r>
       <w:r>
-        <w:t>Src: this one Computerphile (?) video I watched a while ago. Should cite the source they cited.</w:t>
+        <w:t>It felt intuitive to writing this, but it’s unclear and tonally inappropriate. Be more precise.</w:t>
       </w:r>
     </w:p>
   </w:comment>
-  <w:comment w:id="26" w:author="John XYZ" w:date="2024-02-26T17:01:00Z" w:initials="JX">
+  <w:comment w:id="26" w:author="John XYZ" w:date="2024-03-04T23:54:00Z" w:initials="JX">
     <w:p>
       <w:pPr>
         <w:pStyle w:val="CommentText"/>
@@ -13237,9 +13295,11 @@
         <w:annotationRef/>
       </w:r>
       <w:r>
-        <w:t>“Here you explain what the functional and non-functional requirements are. Explain how you prioritised them. See https://www.nuclino.com/articles/functional- requirements for more information.</w:t>
-      </w:r>
-    </w:p>
+        <w:t>Src: this one Computerphile (?) video I watched a while ago. Should cite the source they cited.</w:t>
+      </w:r>
+    </w:p>
+  </w:comment>
+  <w:comment w:id="27" w:author="John XYZ" w:date="2024-02-26T17:01:00Z" w:initials="JX">
     <w:p>
       <w:pPr>
         <w:pStyle w:val="CommentText"/>
@@ -13247,7 +13307,13 @@
         <w:jc w:val="left"/>
       </w:pPr>
       <w:r>
-        <w:t>Functional requirement: ”The system must do [requirement].”</w:t>
+        <w:rPr>
+          <w:rStyle w:val="CommentReference"/>
+        </w:rPr>
+        <w:annotationRef/>
+      </w:r>
+      <w:r>
+        <w:t>“Here you explain what the functional and non-functional requirements are. Explain how you prioritised them. See https://www.nuclino.com/articles/functional- requirements for more information.</w:t>
       </w:r>
     </w:p>
     <w:p>
@@ -13257,7 +13323,7 @@
         <w:jc w:val="left"/>
       </w:pPr>
       <w:r>
-        <w:t>Non-functional requirement: ”The system shall be [requirement].”</w:t>
+        <w:t>Functional requirement: ”The system must do [requirement].”</w:t>
       </w:r>
     </w:p>
     <w:p>
@@ -13267,7 +13333,7 @@
         <w:jc w:val="left"/>
       </w:pPr>
       <w:r>
-        <w:t>Well-written functional requirements typically have the following characteristics:</w:t>
+        <w:t>Non-functional requirement: ”The system shall be [requirement].”</w:t>
       </w:r>
     </w:p>
     <w:p>
@@ -13277,14 +13343,7 @@
         <w:jc w:val="left"/>
       </w:pPr>
       <w:r>
-        <w:rPr>
-          <w:b/>
-          <w:bCs/>
-        </w:rPr>
-        <w:t>Necessary</w:t>
-      </w:r>
-      <w:r>
-        <w:t>: Although functional requirements may have different priority, every one of them needs to relate to a particular business goal or user requirement.</w:t>
+        <w:t>Well-written functional requirements typically have the following characteristics:</w:t>
       </w:r>
     </w:p>
     <w:p>
@@ -13298,10 +13357,10 @@
           <w:b/>
           <w:bCs/>
         </w:rPr>
-        <w:t>Concise</w:t>
-      </w:r>
-      <w:r>
-        <w:t>: Use simple and easy-to-understand language without any unnecessary jargon to prevent confusion or misinterpretations.</w:t>
+        <w:t>Necessary</w:t>
+      </w:r>
+      <w:r>
+        <w:t>: Although functional requirements may have different priority, every one of them needs to relate to a particular business goal or user requirement.</w:t>
       </w:r>
     </w:p>
     <w:p>
@@ -13315,10 +13374,10 @@
           <w:b/>
           <w:bCs/>
         </w:rPr>
-        <w:t>Attainable</w:t>
-      </w:r>
-      <w:r>
-        <w:t>: All requirements you include need to be realistic within the time and budget constraints set in the business requirements document.</w:t>
+        <w:t>Concise</w:t>
+      </w:r>
+      <w:r>
+        <w:t>: Use simple and easy-to-understand language without any unnecessary jargon to prevent confusion or misinterpretations.</w:t>
       </w:r>
     </w:p>
     <w:p>
@@ -13332,10 +13391,10 @@
           <w:b/>
           <w:bCs/>
         </w:rPr>
-        <w:t>Granular</w:t>
-      </w:r>
-      <w:r>
-        <w:t>: Do not try to combine many requirements within one. The more precise and granular your requirements are, the easier it is to manage them.</w:t>
+        <w:t>Attainable</w:t>
+      </w:r>
+      <w:r>
+        <w:t>: All requirements you include need to be realistic within the time and budget constraints set in the business requirements document.</w:t>
       </w:r>
     </w:p>
     <w:p>
@@ -13349,10 +13408,10 @@
           <w:b/>
           <w:bCs/>
         </w:rPr>
-        <w:t>Consistent</w:t>
-      </w:r>
-      <w:r>
-        <w:t>: Make sure the requirements do not contradict each other and use consistent terminology.</w:t>
+        <w:t>Granular</w:t>
+      </w:r>
+      <w:r>
+        <w:t>: Do not try to combine many requirements within one. The more precise and granular your requirements are, the easier it is to manage them.</w:t>
       </w:r>
     </w:p>
     <w:p>
@@ -13366,14 +13425,12 @@
           <w:b/>
           <w:bCs/>
         </w:rPr>
-        <w:t>Verifiable</w:t>
-      </w:r>
-      <w:r>
-        <w:t>: It should be possible to determine whether the requirement has been met at the end of the project.“</w:t>
-      </w:r>
-    </w:p>
-  </w:comment>
-  <w:comment w:id="27" w:author="John XYZ" w:date="2024-02-26T17:01:00Z" w:initials="JX">
+        <w:t>Consistent</w:t>
+      </w:r>
+      <w:r>
+        <w:t>: Make sure the requirements do not contradict each other and use consistent terminology.</w:t>
+      </w:r>
+    </w:p>
     <w:p>
       <w:pPr>
         <w:pStyle w:val="CommentText"/>
@@ -13382,14 +13439,17 @@
       </w:pPr>
       <w:r>
         <w:rPr>
-          <w:rStyle w:val="CommentReference"/>
-        </w:rPr>
-        <w:annotationRef/>
-      </w:r>
-      <w:r>
-        <w:t>“This is the WHAT of your artifact.</w:t>
-      </w:r>
-    </w:p>
+          <w:b/>
+          <w:bCs/>
+        </w:rPr>
+        <w:t>Verifiable</w:t>
+      </w:r>
+      <w:r>
+        <w:t>: It should be possible to determine whether the requirement has been met at the end of the project.“</w:t>
+      </w:r>
+    </w:p>
+  </w:comment>
+  <w:comment w:id="28" w:author="John XYZ" w:date="2024-02-26T17:01:00Z" w:initials="JX">
     <w:p>
       <w:pPr>
         <w:pStyle w:val="CommentText"/>
@@ -13397,7 +13457,13 @@
         <w:jc w:val="left"/>
       </w:pPr>
       <w:r>
-        <w:t>Functional requirements are product features that developers must implement to enable the users to achieve their goals. They define the basic system behavior under specific conditions.</w:t>
+        <w:rPr>
+          <w:rStyle w:val="CommentReference"/>
+        </w:rPr>
+        <w:annotationRef/>
+      </w:r>
+      <w:r>
+        <w:t>“This is the WHAT of your artifact.</w:t>
       </w:r>
     </w:p>
     <w:p>
@@ -13407,7 +13473,7 @@
         <w:jc w:val="left"/>
       </w:pPr>
       <w:r>
-        <w:t>Functional requirements need to be clear, simple, and unambiguous.Examples:</w:t>
+        <w:t>Functional requirements are product features that developers must implement to enable the users to achieve their goals. They define the basic system behavior under specific conditions.</w:t>
       </w:r>
     </w:p>
     <w:p>
@@ -13417,7 +13483,7 @@
         <w:jc w:val="left"/>
       </w:pPr>
       <w:r>
-        <w:t>• The system must send a confirmation email whenever an order is placed.</w:t>
+        <w:t>Functional requirements need to be clear, simple, and unambiguous.Examples:</w:t>
       </w:r>
     </w:p>
     <w:p>
@@ -13427,7 +13493,7 @@
         <w:jc w:val="left"/>
       </w:pPr>
       <w:r>
-        <w:t>• The system must allow blog visitors to sign up for the newsletter by leaving their email.</w:t>
+        <w:t>• The system must send a confirmation email whenever an order is placed.</w:t>
       </w:r>
     </w:p>
     <w:p>
@@ -13437,11 +13503,9 @@
         <w:jc w:val="left"/>
       </w:pPr>
       <w:r>
-        <w:t>• The system must allow users to verify their accounts using their phone number.”</w:t>
-      </w:r>
-    </w:p>
-  </w:comment>
-  <w:comment w:id="28" w:author="John XYZ" w:date="2024-02-26T17:01:00Z" w:initials="JX">
+        <w:t>• The system must allow blog visitors to sign up for the newsletter by leaving their email.</w:t>
+      </w:r>
+    </w:p>
     <w:p>
       <w:pPr>
         <w:pStyle w:val="CommentText"/>
@@ -13449,17 +13513,11 @@
         <w:jc w:val="left"/>
       </w:pPr>
       <w:r>
-        <w:rPr>
-          <w:rStyle w:val="CommentReference"/>
-        </w:rPr>
-        <w:annotationRef/>
-      </w:r>
-      <w:r>
-        <w:t>“This is the HOW of your artifact. Example non-functional requirement: ‘When the submit button is pressed, the confirmation screen must load within 2 seconds.’”</w:t>
+        <w:t>• The system must allow users to verify their accounts using their phone number.”</w:t>
       </w:r>
     </w:p>
   </w:comment>
-  <w:comment w:id="29" w:author="John XYZ" w:date="2024-02-26T17:02:00Z" w:initials="JX">
+  <w:comment w:id="29" w:author="John XYZ" w:date="2024-02-26T17:01:00Z" w:initials="JX">
     <w:p>
       <w:pPr>
         <w:pStyle w:val="CommentText"/>
@@ -13473,11 +13531,11 @@
         <w:annotationRef/>
       </w:r>
       <w:r>
-        <w:t>“Explain how you used wireframes, and how you tested these to design the user interface.”</w:t>
+        <w:t>“This is the HOW of your artifact. Example non-functional requirement: ‘When the submit button is pressed, the confirmation screen must load within 2 seconds.’”</w:t>
       </w:r>
     </w:p>
   </w:comment>
-  <w:comment w:id="30" w:author="John XYZ" w:date="2024-03-08T17:05:00Z" w:initials="JX">
+  <w:comment w:id="30" w:author="John XYZ" w:date="2024-02-26T17:02:00Z" w:initials="JX">
     <w:p>
       <w:pPr>
         <w:pStyle w:val="CommentText"/>
@@ -13491,11 +13549,11 @@
         <w:annotationRef/>
       </w:r>
       <w:r>
-        <w:t>Include QR links to some gameplay gifs?</w:t>
+        <w:t>“Explain how you used wireframes, and how you tested these to design the user interface.”</w:t>
       </w:r>
     </w:p>
   </w:comment>
-  <w:comment w:id="31" w:author="John XYZ" w:date="2024-03-08T21:08:00Z" w:initials="JX">
+  <w:comment w:id="31" w:author="John XYZ" w:date="2024-03-08T17:05:00Z" w:initials="JX">
     <w:p>
       <w:pPr>
         <w:pStyle w:val="CommentText"/>
@@ -13509,11 +13567,11 @@
         <w:annotationRef/>
       </w:r>
       <w:r>
-        <w:t>This is probably not the play. 😅</w:t>
+        <w:t>Include QR links to some gameplay gifs?</w:t>
       </w:r>
     </w:p>
   </w:comment>
-  <w:comment w:id="32" w:author="John XYZ" w:date="2024-02-26T17:02:00Z" w:initials="JX">
+  <w:comment w:id="32" w:author="John XYZ" w:date="2024-03-08T21:08:00Z" w:initials="JX">
     <w:p>
       <w:pPr>
         <w:pStyle w:val="CommentText"/>
@@ -13527,11 +13585,11 @@
         <w:annotationRef/>
       </w:r>
       <w:r>
-        <w:t>“Show how you designed your database (if appropriate) and how you designed your system architecture, and the individual parts. Use UML and an Entity Relationship diagram”</w:t>
+        <w:t>This is probably not the play. 😅</w:t>
       </w:r>
     </w:p>
   </w:comment>
-  <w:comment w:id="33" w:author="John XYZ" w:date="2024-03-08T21:11:00Z" w:initials="JX">
+  <w:comment w:id="33" w:author="John XYZ" w:date="2024-02-26T17:02:00Z" w:initials="JX">
     <w:p>
       <w:pPr>
         <w:pStyle w:val="CommentText"/>
@@ -13545,11 +13603,11 @@
         <w:annotationRef/>
       </w:r>
       <w:r>
-        <w:t>Now that I’m reading this it seems like a really bad choice and justification. Skill issue?</w:t>
+        <w:t>“Show how you designed your database (if appropriate) and how you designed your system architecture, and the individual parts. Use UML and an Entity Relationship diagram”</w:t>
       </w:r>
     </w:p>
   </w:comment>
-  <w:comment w:id="34" w:author="John XYZ" w:date="2024-03-11T18:59:00Z" w:initials="JX">
+  <w:comment w:id="34" w:author="John XYZ" w:date="2024-03-08T21:11:00Z" w:initials="JX">
     <w:p>
       <w:pPr>
         <w:pStyle w:val="CommentText"/>
@@ -13563,15 +13621,11 @@
         <w:annotationRef/>
       </w:r>
       <w:r>
-        <w:t>Insert caption after final position confirmed.</w:t>
-      </w:r>
-      <w:r>
-        <w:br/>
-        <w:t>“UML diagram of the Python codebase”</w:t>
+        <w:t>Now that I’m reading this it seems like a really bad choice and justification. Skill issue?</w:t>
       </w:r>
     </w:p>
   </w:comment>
-  <w:comment w:id="36" w:author="John XYZ" w:date="2024-02-26T17:02:00Z" w:initials="JX">
+  <w:comment w:id="35" w:author="John XYZ" w:date="2024-03-11T18:59:00Z" w:initials="JX">
     <w:p>
       <w:pPr>
         <w:pStyle w:val="CommentText"/>
@@ -13585,11 +13639,33 @@
         <w:annotationRef/>
       </w:r>
       <w:r>
+        <w:t>Insert caption after final position confirmed.</w:t>
+      </w:r>
+      <w:r>
+        <w:br/>
+        <w:t>“UML diagram of the Python codebase”</w:t>
+      </w:r>
+    </w:p>
+  </w:comment>
+  <w:comment w:id="37" w:author="John XYZ" w:date="2024-02-26T17:02:00Z" w:initials="JX">
+    <w:p>
+      <w:pPr>
+        <w:pStyle w:val="CommentText"/>
+        <w:ind w:left="0" w:firstLine="0"/>
+        <w:jc w:val="left"/>
+      </w:pPr>
+      <w:r>
+        <w:rPr>
+          <w:rStyle w:val="CommentReference"/>
+        </w:rPr>
+        <w:annotationRef/>
+      </w:r>
+      <w:r>
         <w:t>“Provide implementation details: language used, architecture (e.g. server and client, or hub and spoke). Explain how you secured personal details.”</w:t>
       </w:r>
     </w:p>
   </w:comment>
-  <w:comment w:id="37" w:author="John XYZ" w:date="2024-03-05T00:56:00Z" w:initials="JX">
+  <w:comment w:id="38" w:author="John XYZ" w:date="2024-03-05T00:56:00Z" w:initials="JX">
     <w:p>
       <w:pPr>
         <w:pStyle w:val="CommentText"/>
@@ -13612,7 +13688,7 @@
       </w:hyperlink>
     </w:p>
   </w:comment>
-  <w:comment w:id="38" w:author="John XYZ" w:date="2024-03-06T22:32:00Z" w:initials="JX">
+  <w:comment w:id="39" w:author="John XYZ" w:date="2024-03-06T22:32:00Z" w:initials="JX">
     <w:p>
       <w:pPr>
         <w:pStyle w:val="CommentText"/>
@@ -13630,7 +13706,7 @@
       </w:r>
     </w:p>
   </w:comment>
-  <w:comment w:id="39" w:author="John XYZ" w:date="2024-03-06T14:04:00Z" w:initials="JX">
+  <w:comment w:id="40" w:author="John XYZ" w:date="2024-03-06T14:04:00Z" w:initials="JX">
     <w:p>
       <w:pPr>
         <w:pStyle w:val="CommentText"/>
@@ -13648,7 +13724,7 @@
       </w:r>
     </w:p>
   </w:comment>
-  <w:comment w:id="40" w:author="John XYZ" w:date="2024-02-26T17:02:00Z" w:initials="JX">
+  <w:comment w:id="41" w:author="John XYZ" w:date="2024-02-26T17:02:00Z" w:initials="JX">
     <w:p>
       <w:pPr>
         <w:pStyle w:val="CommentText"/>
@@ -13676,7 +13752,7 @@
       </w:r>
     </w:p>
   </w:comment>
-  <w:comment w:id="41" w:author="John XYZ" w:date="2024-02-26T17:03:00Z" w:initials="JX">
+  <w:comment w:id="42" w:author="John XYZ" w:date="2024-02-26T17:03:00Z" w:initials="JX">
     <w:p>
       <w:pPr>
         <w:pStyle w:val="CommentText"/>
@@ -13694,7 +13770,7 @@
       </w:r>
     </w:p>
   </w:comment>
-  <w:comment w:id="42" w:author="John XYZ" w:date="2024-02-26T17:03:00Z" w:initials="JX">
+  <w:comment w:id="43" w:author="John XYZ" w:date="2024-02-26T17:03:00Z" w:initials="JX">
     <w:p>
       <w:pPr>
         <w:pStyle w:val="CommentText"/>
@@ -13732,7 +13808,7 @@
       </w:r>
     </w:p>
   </w:comment>
-  <w:comment w:id="43" w:author="John XYZ" w:date="2024-02-26T17:03:00Z" w:initials="JX">
+  <w:comment w:id="44" w:author="John XYZ" w:date="2024-02-26T17:03:00Z" w:initials="JX">
     <w:p>
       <w:pPr>
         <w:pStyle w:val="CommentText"/>
@@ -13750,7 +13826,7 @@
       </w:r>
     </w:p>
   </w:comment>
-  <w:comment w:id="44" w:author="John XYZ" w:date="2024-02-26T18:06:00Z" w:initials="JX">
+  <w:comment w:id="45" w:author="John XYZ" w:date="2024-02-26T18:06:00Z" w:initials="JX">
     <w:p>
       <w:pPr>
         <w:pStyle w:val="CommentText"/>
@@ -13778,7 +13854,7 @@
       </w:r>
     </w:p>
   </w:comment>
-  <w:comment w:id="45" w:author="John XYZ" w:date="2024-02-26T18:06:00Z" w:initials="JX">
+  <w:comment w:id="46" w:author="John XYZ" w:date="2024-02-26T18:06:00Z" w:initials="JX">
     <w:p>
       <w:pPr>
         <w:pStyle w:val="CommentText"/>
@@ -13796,7 +13872,7 @@
       </w:r>
     </w:p>
   </w:comment>
-  <w:comment w:id="46" w:author="John XYZ" w:date="2024-02-26T18:07:00Z" w:initials="JX">
+  <w:comment w:id="47" w:author="John XYZ" w:date="2024-02-26T18:07:00Z" w:initials="JX">
     <w:p>
       <w:pPr>
         <w:pStyle w:val="CommentText"/>
@@ -13814,7 +13890,7 @@
       </w:r>
     </w:p>
   </w:comment>
-  <w:comment w:id="47" w:author="John XYZ" w:date="2024-02-26T18:07:00Z" w:initials="JX">
+  <w:comment w:id="48" w:author="John XYZ" w:date="2024-02-26T18:07:00Z" w:initials="JX">
     <w:p>
       <w:pPr>
         <w:pStyle w:val="CommentText"/>
@@ -13832,7 +13908,7 @@
       </w:r>
     </w:p>
   </w:comment>
-  <w:comment w:id="48" w:author="John XYZ" w:date="2024-02-26T18:07:00Z" w:initials="JX">
+  <w:comment w:id="49" w:author="John XYZ" w:date="2024-02-26T18:07:00Z" w:initials="JX">
     <w:p>
       <w:pPr>
         <w:pStyle w:val="CommentText"/>
@@ -13850,7 +13926,7 @@
       </w:r>
     </w:p>
   </w:comment>
-  <w:comment w:id="49" w:author="John XYZ" w:date="2024-02-26T17:10:00Z" w:initials="JX">
+  <w:comment w:id="50" w:author="John XYZ" w:date="2024-02-26T17:10:00Z" w:initials="JX">
     <w:p>
       <w:pPr>
         <w:pStyle w:val="CommentText"/>
@@ -13906,6 +13982,7 @@
   <w15:commentEx w15:paraId="239BA7A5" w15:done="0"/>
   <w15:commentEx w15:paraId="0343CE9D" w15:done="0"/>
   <w15:commentEx w15:paraId="672DC458" w15:paraIdParent="0343CE9D" w15:done="0"/>
+  <w15:commentEx w15:paraId="0207A2EA" w15:done="0"/>
   <w15:commentEx w15:paraId="771C1516" w15:done="0"/>
   <w15:commentEx w15:paraId="45D2DBE6" w15:done="0"/>
   <w15:commentEx w15:paraId="23E53891" w15:done="0"/>
@@ -13958,6 +14035,7 @@
   <w16cex:commentExtensible w16cex:durableId="2B2F5891" w16cex:dateUtc="2024-03-09T19:16:00Z"/>
   <w16cex:commentExtensible w16cex:durableId="5EC40DA4" w16cex:dateUtc="2024-03-09T19:13:00Z"/>
   <w16cex:commentExtensible w16cex:durableId="5553F694" w16cex:dateUtc="2024-03-10T14:52:00Z"/>
+  <w16cex:commentExtensible w16cex:durableId="24BCC464" w16cex:dateUtc="2024-03-13T20:50:00Z"/>
   <w16cex:commentExtensible w16cex:durableId="6AC2375F" w16cex:dateUtc="2024-03-04T23:54:00Z"/>
   <w16cex:commentExtensible w16cex:durableId="7C47E0DF" w16cex:dateUtc="2024-02-26T17:01:00Z"/>
   <w16cex:commentExtensible w16cex:durableId="3A52EED7" w16cex:dateUtc="2024-02-26T17:01:00Z"/>
@@ -14010,6 +14088,7 @@
   <w16cid:commentId w16cid:paraId="239BA7A5" w16cid:durableId="2B2F5891"/>
   <w16cid:commentId w16cid:paraId="0343CE9D" w16cid:durableId="5EC40DA4"/>
   <w16cid:commentId w16cid:paraId="672DC458" w16cid:durableId="5553F694"/>
+  <w16cid:commentId w16cid:paraId="0207A2EA" w16cid:durableId="24BCC464"/>
   <w16cid:commentId w16cid:paraId="771C1516" w16cid:durableId="6AC2375F"/>
   <w16cid:commentId w16cid:paraId="45D2DBE6" w16cid:durableId="7C47E0DF"/>
   <w16cid:commentId w16cid:paraId="23E53891" w16cid:durableId="3A52EED7"/>
@@ -14925,7 +15004,7 @@
         <w:rPr>
           <w:noProof/>
         </w:rPr>
-        <w:t>4</w:t>
+        <w:t>3</w:t>
       </w:r>
     </w:fldSimple>
     <w:r>
@@ -14936,7 +15015,7 @@
         <w:rPr>
           <w:noProof/>
         </w:rPr>
-        <w:t>Product</w:t>
+        <w:t>Specification and Design</w:t>
       </w:r>
     </w:fldSimple>
   </w:p>

</xml_diff>

<commit_message>
actual testing WIP, turns out A2C was correct yesterday and I actually broke it. Epic win!
</commit_message>
<xml_diff>
--- a/docs/word-dissertation.docx
+++ b/docs/word-dissertation.docx
@@ -327,6 +327,7 @@
           <w:rFonts w:ascii="Times New Roman" w:hAnsi="Times New Roman" w:cs="Times New Roman"/>
         </w:rPr>
       </w:pPr>
+      <w:proofErr w:type="gramStart"/>
       <w:r>
         <w:rPr>
           <w:rFonts w:ascii="Times New Roman" w:hAnsi="Times New Roman" w:cs="Times New Roman"/>
@@ -337,7 +338,14 @@
         <w:rPr>
           <w:rFonts w:ascii="Times New Roman" w:hAnsi="Times New Roman" w:cs="Times New Roman"/>
         </w:rPr>
-        <w:t>, 202</w:t>
+        <w:t>,</w:t>
+      </w:r>
+      <w:proofErr w:type="gramEnd"/>
+      <w:r>
+        <w:rPr>
+          <w:rFonts w:ascii="Times New Roman" w:hAnsi="Times New Roman" w:cs="Times New Roman"/>
+        </w:rPr>
+        <w:t xml:space="preserve"> 202</w:t>
       </w:r>
       <w:r>
         <w:rPr>
@@ -4611,7 +4619,27 @@
           <w:kern w:val="2"/>
           <w:lang w:eastAsia="en-US"/>
         </w:rPr>
-        <w:t xml:space="preserve">transitions between states is often called </w:t>
+        <w:t xml:space="preserve">transitions between states </w:t>
+      </w:r>
+      <w:proofErr w:type="gramStart"/>
+      <w:r>
+        <w:rPr>
+          <w:rFonts w:ascii="Calibri" w:eastAsiaTheme="minorEastAsia" w:hAnsi="Calibri" w:cs="Times New Roman"/>
+          <w:color w:val="auto"/>
+          <w:kern w:val="2"/>
+          <w:lang w:eastAsia="en-US"/>
+        </w:rPr>
+        <w:t>is</w:t>
+      </w:r>
+      <w:proofErr w:type="gramEnd"/>
+      <w:r>
+        <w:rPr>
+          <w:rFonts w:ascii="Calibri" w:eastAsiaTheme="minorEastAsia" w:hAnsi="Calibri" w:cs="Times New Roman"/>
+          <w:color w:val="auto"/>
+          <w:kern w:val="2"/>
+          <w:lang w:eastAsia="en-US"/>
+        </w:rPr>
+        <w:t xml:space="preserve"> often called </w:t>
       </w:r>
       <w:r>
         <w:rPr>
@@ -11945,7 +11973,7 @@
         <w:ind w:left="0" w:firstLine="0"/>
         <w:rPr>
           <w:rFonts w:asciiTheme="minorHAnsi" w:eastAsiaTheme="minorEastAsia" w:hAnsiTheme="minorHAnsi" w:cstheme="minorHAnsi"/>
-          <w:color w:val="FF0000"/>
+          <w:color w:val="auto"/>
           <w:kern w:val="2"/>
         </w:rPr>
       </w:pPr>
@@ -11955,7 +11983,15 @@
           <w:color w:val="auto"/>
           <w:kern w:val="2"/>
         </w:rPr>
-        <w:t>The critic learns a value function using the same method as the value-based techniques discussed earlier. Note that as the transitions are being produced according to the policy of the actor, critic learning is necessarily off-policy.</w:t>
+        <w:t xml:space="preserve">The critic learns a value function using the same method as the value-based techniques discussed earlier. </w:t>
+      </w:r>
+      <w:r>
+        <w:rPr>
+          <w:rFonts w:asciiTheme="minorHAnsi" w:eastAsiaTheme="minorEastAsia" w:hAnsiTheme="minorHAnsi" w:cstheme="minorHAnsi"/>
+          <w:color w:val="auto"/>
+          <w:kern w:val="2"/>
+        </w:rPr>
+        <w:t>Note that as the transitions are being produced according to the policy of the actor, critic learning is necessarily off-policy.</w:t>
       </w:r>
     </w:p>
     <w:p>
@@ -11964,7 +12000,7 @@
         <w:ind w:left="0" w:firstLine="0"/>
         <w:rPr>
           <w:rFonts w:asciiTheme="minorHAnsi" w:eastAsiaTheme="minorEastAsia" w:hAnsiTheme="minorHAnsi" w:cstheme="minorHAnsi"/>
-          <w:color w:val="FF0000"/>
+          <w:color w:val="auto"/>
           <w:kern w:val="2"/>
         </w:rPr>
       </w:pPr>
@@ -14751,7 +14787,7 @@
         <w:tblLook w:val="04A0" w:firstRow="1" w:lastRow="0" w:firstColumn="1" w:lastColumn="0" w:noHBand="0" w:noVBand="1"/>
       </w:tblPr>
       <w:tblGrid>
-        <w:gridCol w:w="3697"/>
+        <w:gridCol w:w="3944"/>
         <w:gridCol w:w="463"/>
       </w:tblGrid>
       <w:tr>
@@ -15072,7 +15108,7 @@
                             <w:rFonts w:ascii="Cambria Math" w:eastAsiaTheme="minorEastAsia" w:hAnsi="Cambria Math" w:cstheme="minorHAnsi"/>
                             <w:color w:val="auto"/>
                           </w:rPr>
-                          <m:t>θ</m:t>
+                          <m:t>θold</m:t>
                         </m:r>
                       </m:sub>
                     </m:sSub>
@@ -15245,8 +15281,92 @@
     </w:tbl>
     <w:p>
       <w:pPr>
+        <w:spacing w:after="160" w:line="256" w:lineRule="auto"/>
         <w:ind w:left="0" w:firstLine="0"/>
-      </w:pPr>
+        <w:jc w:val="left"/>
+        <w:rPr>
+          <w:rFonts w:asciiTheme="minorHAnsi" w:eastAsiaTheme="minorEastAsia" w:hAnsiTheme="minorHAnsi" w:cstheme="minorHAnsi"/>
+          <w:iCs/>
+          <w:color w:val="auto"/>
+          <w:kern w:val="2"/>
+        </w:rPr>
+      </w:pPr>
+      <w:r>
+        <w:rPr>
+          <w:rFonts w:asciiTheme="minorHAnsi" w:eastAsiaTheme="minorEastAsia" w:hAnsiTheme="minorHAnsi" w:cstheme="minorHAnsi"/>
+          <w:iCs/>
+          <w:color w:val="auto"/>
+          <w:kern w:val="2"/>
+        </w:rPr>
+        <w:t xml:space="preserve">Where </w:t>
+      </w:r>
+      <m:oMath>
+        <m:r>
+          <m:rPr>
+            <m:sty m:val="p"/>
+          </m:rPr>
+          <w:rPr>
+            <w:rFonts w:ascii="Cambria Math" w:eastAsiaTheme="minorEastAsia" w:hAnsi="Cambria Math" w:cstheme="minorHAnsi"/>
+            <w:color w:val="auto"/>
+            <w:kern w:val="2"/>
+          </w:rPr>
+          <m:t>θold</m:t>
+        </m:r>
+      </m:oMath>
+      <w:r>
+        <w:rPr>
+          <w:rFonts w:asciiTheme="minorHAnsi" w:eastAsiaTheme="minorEastAsia" w:hAnsiTheme="minorHAnsi" w:cstheme="minorHAnsi"/>
+          <w:iCs/>
+          <w:color w:val="auto"/>
+          <w:kern w:val="2"/>
+        </w:rPr>
+        <w:t xml:space="preserve"> is the policy </w:t>
+      </w:r>
+      <w:r>
+        <w:rPr>
+          <w:rFonts w:asciiTheme="minorHAnsi" w:eastAsiaTheme="minorEastAsia" w:hAnsiTheme="minorHAnsi" w:cstheme="minorHAnsi"/>
+          <w:iCs/>
+          <w:color w:val="auto"/>
+          <w:kern w:val="2"/>
+        </w:rPr>
+        <w:t xml:space="preserve">at </w:t>
+      </w:r>
+      <w:r>
+        <w:rPr>
+          <w:rFonts w:asciiTheme="minorHAnsi" w:eastAsiaTheme="minorEastAsia" w:hAnsiTheme="minorHAnsi" w:cstheme="minorHAnsi"/>
+          <w:iCs/>
+          <w:color w:val="auto"/>
+          <w:kern w:val="2"/>
+        </w:rPr>
+        <w:t xml:space="preserve">the </w:t>
+      </w:r>
+      <w:r>
+        <w:rPr>
+          <w:rFonts w:asciiTheme="minorHAnsi" w:eastAsiaTheme="minorEastAsia" w:hAnsiTheme="minorHAnsi" w:cstheme="minorHAnsi"/>
+          <w:iCs/>
+          <w:color w:val="auto"/>
+          <w:kern w:val="2"/>
+        </w:rPr>
+        <w:t xml:space="preserve">start of the </w:t>
+      </w:r>
+      <w:r>
+        <w:rPr>
+          <w:rFonts w:asciiTheme="minorHAnsi" w:eastAsiaTheme="minorEastAsia" w:hAnsiTheme="minorHAnsi" w:cstheme="minorHAnsi"/>
+          <w:iCs/>
+          <w:color w:val="auto"/>
+          <w:kern w:val="2"/>
+        </w:rPr>
+        <w:t>current n-step epoch</w:t>
+      </w:r>
+      <w:r>
+        <w:rPr>
+          <w:rFonts w:asciiTheme="minorHAnsi" w:eastAsiaTheme="minorEastAsia" w:hAnsiTheme="minorHAnsi" w:cstheme="minorHAnsi"/>
+          <w:iCs/>
+          <w:color w:val="auto"/>
+          <w:kern w:val="2"/>
+        </w:rPr>
+        <w:t>.</w:t>
+      </w:r>
     </w:p>
     <w:p>
       <w:pPr>
@@ -16414,45 +16534,6 @@
       </w:r>
       <m:oMath>
         <m:r>
-          <m:rPr>
-            <m:sty m:val="p"/>
-          </m:rPr>
-          <w:rPr>
-            <w:rFonts w:ascii="Cambria Math" w:eastAsiaTheme="minorEastAsia" w:hAnsi="Cambria Math" w:cstheme="minorHAnsi"/>
-            <w:color w:val="auto"/>
-            <w:kern w:val="2"/>
-          </w:rPr>
-          <m:t>θ</m:t>
-        </m:r>
-        <m:r>
-          <m:rPr>
-            <m:sty m:val="p"/>
-          </m:rPr>
-          <w:rPr>
-            <w:rFonts w:ascii="Cambria Math" w:eastAsiaTheme="minorEastAsia" w:hAnsi="Cambria Math" w:cstheme="minorHAnsi"/>
-            <w:color w:val="auto"/>
-          </w:rPr>
-          <m:t>old</m:t>
-        </m:r>
-      </m:oMath>
-      <w:r>
-        <w:rPr>
-          <w:rFonts w:ascii="Calibri" w:hAnsi="Calibri"/>
-          <w:kern w:val="2"/>
-          <w14:ligatures w14:val="standardContextual"/>
-        </w:rPr>
-        <w:t xml:space="preserve"> </w:t>
-      </w:r>
-      <w:r>
-        <w:rPr>
-          <w:rFonts w:ascii="Calibri" w:hAnsi="Calibri"/>
-          <w:kern w:val="2"/>
-          <w14:ligatures w14:val="standardContextual"/>
-        </w:rPr>
-        <w:t xml:space="preserve">is the policy before the current n-step epoch, and </w:t>
-      </w:r>
-      <m:oMath>
-        <m:r>
           <w:rPr>
             <w:rFonts w:ascii="Cambria Math" w:eastAsia="Times New Roman" w:hAnsi="Cambria Math"/>
             <w:color w:val="auto"/>
@@ -16518,26 +16599,6 @@
     </w:p>
     <w:p>
       <w:pPr>
-        <w:spacing w:after="160" w:line="256" w:lineRule="auto"/>
-        <w:ind w:left="0" w:firstLine="0"/>
-        <w:rPr>
-          <w:rFonts w:asciiTheme="minorHAnsi" w:eastAsiaTheme="minorEastAsia" w:hAnsiTheme="minorHAnsi" w:cstheme="minorHAnsi"/>
-          <w:color w:val="auto"/>
-          <w:kern w:val="2"/>
-        </w:rPr>
-      </w:pPr>
-      <w:r>
-        <w:rPr>
-          <w:rFonts w:asciiTheme="minorHAnsi" w:eastAsiaTheme="minorEastAsia" w:hAnsiTheme="minorHAnsi" w:cstheme="minorHAnsi"/>
-          <w:color w:val="auto"/>
-          <w:kern w:val="2"/>
-        </w:rPr>
-        <w:t>This algorithm includes an entropy term.</w:t>
-      </w:r>
-    </w:p>
-    <w:p/>
-    <w:p>
-      <w:pPr>
         <w:pStyle w:val="Heading1"/>
         <w:spacing w:line="360" w:lineRule="auto"/>
         <w:rPr>
@@ -20646,6 +20707,514 @@
       <w:pPr>
         <w:spacing w:after="160" w:line="259" w:lineRule="auto"/>
         <w:ind w:left="0" w:firstLine="0"/>
+        <w:jc w:val="left"/>
+        <w:rPr>
+          <w:rFonts w:asciiTheme="minorHAnsi" w:hAnsiTheme="minorHAnsi" w:cstheme="minorHAnsi"/>
+          <w:b/>
+          <w:bCs/>
+          <w:color w:val="FF0000"/>
+          <w:kern w:val="2"/>
+          <w:lang w:eastAsia="en-US"/>
+          <w14:ligatures w14:val="standardContextual"/>
+        </w:rPr>
+      </w:pPr>
+      <w:r>
+        <w:rPr>
+          <w:rFonts w:asciiTheme="minorHAnsi" w:hAnsiTheme="minorHAnsi" w:cstheme="minorHAnsi"/>
+          <w:b/>
+          <w:bCs/>
+          <w:color w:val="FF0000"/>
+          <w:kern w:val="2"/>
+          <w:lang w:eastAsia="en-US"/>
+          <w14:ligatures w14:val="standardContextual"/>
+        </w:rPr>
+        <w:t>Agents.</w:t>
+      </w:r>
+    </w:p>
+    <w:p>
+      <w:pPr>
+        <w:pStyle w:val="ListParagraph"/>
+        <w:numPr>
+          <w:ilvl w:val="0"/>
+          <w:numId w:val="24"/>
+        </w:numPr>
+        <w:spacing w:after="160" w:line="259" w:lineRule="auto"/>
+        <w:jc w:val="left"/>
+        <w:rPr>
+          <w:rFonts w:asciiTheme="minorHAnsi" w:hAnsiTheme="minorHAnsi" w:cstheme="minorHAnsi"/>
+          <w:b/>
+          <w:bCs/>
+          <w:color w:val="FF0000"/>
+          <w:kern w:val="2"/>
+          <w:lang w:eastAsia="en-US"/>
+          <w14:ligatures w14:val="standardContextual"/>
+        </w:rPr>
+      </w:pPr>
+      <w:r>
+        <w:rPr>
+          <w:rFonts w:asciiTheme="minorHAnsi" w:hAnsiTheme="minorHAnsi" w:cstheme="minorHAnsi"/>
+          <w:color w:val="FF0000"/>
+          <w:kern w:val="2"/>
+          <w:lang w:eastAsia="en-US"/>
+          <w14:ligatures w14:val="standardContextual"/>
+        </w:rPr>
+        <w:t xml:space="preserve">Each </w:t>
+      </w:r>
+      <w:r>
+        <w:rPr>
+          <w:rFonts w:asciiTheme="minorHAnsi" w:hAnsiTheme="minorHAnsi" w:cstheme="minorHAnsi"/>
+          <w:color w:val="FF0000"/>
+          <w:kern w:val="2"/>
+          <w:lang w:eastAsia="en-US"/>
+          <w14:ligatures w14:val="standardContextual"/>
+        </w:rPr>
+        <w:t>agent</w:t>
+      </w:r>
+      <w:r>
+        <w:rPr>
+          <w:rFonts w:asciiTheme="minorHAnsi" w:hAnsiTheme="minorHAnsi" w:cstheme="minorHAnsi"/>
+          <w:color w:val="FF0000"/>
+          <w:kern w:val="2"/>
+          <w:lang w:eastAsia="en-US"/>
+          <w14:ligatures w14:val="standardContextual"/>
+        </w:rPr>
+        <w:t xml:space="preserve"> </w:t>
+      </w:r>
+      <w:r>
+        <w:rPr>
+          <w:rFonts w:asciiTheme="minorHAnsi" w:hAnsiTheme="minorHAnsi" w:cstheme="minorHAnsi"/>
+          <w:color w:val="FF0000"/>
+          <w:kern w:val="2"/>
+          <w:lang w:eastAsia="en-US"/>
+          <w14:ligatures w14:val="standardContextual"/>
+        </w:rPr>
+        <w:t xml:space="preserve">should be able to </w:t>
+      </w:r>
+      <w:r>
+        <w:rPr>
+          <w:rFonts w:asciiTheme="minorHAnsi" w:hAnsiTheme="minorHAnsi" w:cstheme="minorHAnsi"/>
+          <w:color w:val="FF0000"/>
+          <w:kern w:val="2"/>
+          <w:lang w:eastAsia="en-US"/>
+          <w14:ligatures w14:val="standardContextual"/>
+        </w:rPr>
+        <w:t>improve its expected reward for an environment, given sufficient experience.</w:t>
+      </w:r>
+    </w:p>
+    <w:p>
+      <w:pPr>
+        <w:pStyle w:val="ListParagraph"/>
+        <w:numPr>
+          <w:ilvl w:val="0"/>
+          <w:numId w:val="24"/>
+        </w:numPr>
+        <w:spacing w:after="160" w:line="259" w:lineRule="auto"/>
+        <w:jc w:val="left"/>
+        <w:rPr>
+          <w:rFonts w:asciiTheme="minorHAnsi" w:hAnsiTheme="minorHAnsi" w:cstheme="minorHAnsi"/>
+          <w:b/>
+          <w:bCs/>
+          <w:color w:val="FF0000"/>
+          <w:kern w:val="2"/>
+          <w:lang w:eastAsia="en-US"/>
+          <w14:ligatures w14:val="standardContextual"/>
+        </w:rPr>
+      </w:pPr>
+      <w:r>
+        <w:rPr>
+          <w:rFonts w:asciiTheme="minorHAnsi" w:hAnsiTheme="minorHAnsi" w:cstheme="minorHAnsi"/>
+          <w:color w:val="FF0000"/>
+          <w:kern w:val="2"/>
+          <w:lang w:eastAsia="en-US"/>
+          <w14:ligatures w14:val="standardContextual"/>
+        </w:rPr>
+        <w:t xml:space="preserve">Each agent should </w:t>
+      </w:r>
+      <w:r>
+        <w:rPr>
+          <w:rFonts w:asciiTheme="minorHAnsi" w:hAnsiTheme="minorHAnsi" w:cstheme="minorHAnsi"/>
+          <w:color w:val="FF0000"/>
+          <w:kern w:val="2"/>
+          <w:lang w:eastAsia="en-US"/>
+          <w14:ligatures w14:val="standardContextual"/>
+        </w:rPr>
+        <w:t xml:space="preserve">achieve </w:t>
+      </w:r>
+      <w:r>
+        <w:rPr>
+          <w:rFonts w:asciiTheme="minorHAnsi" w:hAnsiTheme="minorHAnsi" w:cstheme="minorHAnsi"/>
+          <w:color w:val="FF0000"/>
+          <w:kern w:val="2"/>
+          <w:lang w:eastAsia="en-US"/>
+          <w14:ligatures w14:val="standardContextual"/>
+        </w:rPr>
+        <w:t xml:space="preserve">at least </w:t>
+      </w:r>
+      <w:r>
+        <w:rPr>
+          <w:rFonts w:asciiTheme="minorHAnsi" w:hAnsiTheme="minorHAnsi" w:cstheme="minorHAnsi"/>
+          <w:color w:val="FF0000"/>
+          <w:kern w:val="2"/>
+          <w:lang w:eastAsia="en-US"/>
+          <w14:ligatures w14:val="standardContextual"/>
+        </w:rPr>
+        <w:t xml:space="preserve">50% of the </w:t>
+      </w:r>
+      <w:r>
+        <w:rPr>
+          <w:rFonts w:asciiTheme="minorHAnsi" w:hAnsiTheme="minorHAnsi" w:cstheme="minorHAnsi"/>
+          <w:color w:val="FF0000"/>
+          <w:kern w:val="2"/>
+          <w:lang w:eastAsia="en-US"/>
+          <w14:ligatures w14:val="standardContextual"/>
+        </w:rPr>
+        <w:t xml:space="preserve">environment </w:t>
+      </w:r>
+      <w:r>
+        <w:rPr>
+          <w:rFonts w:asciiTheme="minorHAnsi" w:hAnsiTheme="minorHAnsi" w:cstheme="minorHAnsi"/>
+          <w:color w:val="FF0000"/>
+          <w:kern w:val="2"/>
+          <w:lang w:eastAsia="en-US"/>
+          <w14:ligatures w14:val="standardContextual"/>
+        </w:rPr>
+        <w:t>baseline</w:t>
+      </w:r>
+      <w:r>
+        <w:rPr>
+          <w:rFonts w:asciiTheme="minorHAnsi" w:hAnsiTheme="minorHAnsi" w:cstheme="minorHAnsi"/>
+          <w:color w:val="FF0000"/>
+          <w:kern w:val="2"/>
+          <w:lang w:eastAsia="en-US"/>
+          <w14:ligatures w14:val="standardContextual"/>
+        </w:rPr>
+        <w:t>,</w:t>
+      </w:r>
+      <w:r>
+        <w:rPr>
+          <w:rFonts w:asciiTheme="minorHAnsi" w:hAnsiTheme="minorHAnsi" w:cstheme="minorHAnsi"/>
+          <w:color w:val="FF0000"/>
+          <w:kern w:val="2"/>
+          <w:lang w:eastAsia="en-US"/>
+          <w14:ligatures w14:val="standardContextual"/>
+        </w:rPr>
+        <w:t xml:space="preserve"> </w:t>
+      </w:r>
+      <w:r>
+        <w:rPr>
+          <w:rFonts w:asciiTheme="minorHAnsi" w:hAnsiTheme="minorHAnsi" w:cstheme="minorHAnsi"/>
+          <w:color w:val="FF0000"/>
+          <w:kern w:val="2"/>
+          <w:lang w:eastAsia="en-US"/>
+          <w14:ligatures w14:val="standardContextual"/>
+        </w:rPr>
+        <w:t xml:space="preserve">in the </w:t>
+      </w:r>
+      <w:r>
+        <w:rPr>
+          <w:rFonts w:asciiTheme="minorHAnsi" w:hAnsiTheme="minorHAnsi" w:cstheme="minorHAnsi"/>
+          <w:color w:val="FF0000"/>
+          <w:kern w:val="2"/>
+          <w:lang w:eastAsia="en-US"/>
+          <w14:ligatures w14:val="standardContextual"/>
+        </w:rPr>
+        <w:t xml:space="preserve">default </w:t>
+      </w:r>
+      <w:r>
+        <w:rPr>
+          <w:rFonts w:asciiTheme="minorHAnsi" w:hAnsiTheme="minorHAnsi" w:cstheme="minorHAnsi"/>
+          <w:color w:val="FF0000"/>
+          <w:kern w:val="2"/>
+          <w:lang w:eastAsia="en-US"/>
+          <w14:ligatures w14:val="standardContextual"/>
+        </w:rPr>
+        <w:t>configu</w:t>
+      </w:r>
+      <w:r>
+        <w:rPr>
+          <w:rFonts w:asciiTheme="minorHAnsi" w:hAnsiTheme="minorHAnsi" w:cstheme="minorHAnsi"/>
+          <w:color w:val="FF0000"/>
+          <w:kern w:val="2"/>
+          <w:lang w:eastAsia="en-US"/>
+          <w14:ligatures w14:val="standardContextual"/>
+        </w:rPr>
+        <w:t>r</w:t>
+      </w:r>
+      <w:r>
+        <w:rPr>
+          <w:rFonts w:asciiTheme="minorHAnsi" w:hAnsiTheme="minorHAnsi" w:cstheme="minorHAnsi"/>
+          <w:color w:val="FF0000"/>
+          <w:kern w:val="2"/>
+          <w:lang w:eastAsia="en-US"/>
+          <w14:ligatures w14:val="standardContextual"/>
+        </w:rPr>
+        <w:t>ation</w:t>
+      </w:r>
+      <w:r>
+        <w:rPr>
+          <w:rFonts w:asciiTheme="minorHAnsi" w:hAnsiTheme="minorHAnsi" w:cstheme="minorHAnsi"/>
+          <w:color w:val="FF0000"/>
+          <w:kern w:val="2"/>
+          <w:lang w:eastAsia="en-US"/>
+          <w14:ligatures w14:val="standardContextual"/>
+        </w:rPr>
+        <w:t>.</w:t>
+      </w:r>
+      <w:r>
+        <w:rPr>
+          <w:rFonts w:asciiTheme="minorHAnsi" w:hAnsiTheme="minorHAnsi" w:cstheme="minorHAnsi"/>
+          <w:color w:val="FF0000"/>
+          <w:kern w:val="2"/>
+          <w:lang w:eastAsia="en-US"/>
+          <w14:ligatures w14:val="standardContextual"/>
+        </w:rPr>
+        <w:t xml:space="preserve"> </w:t>
+      </w:r>
+      <w:r>
+        <w:rPr>
+          <w:rFonts w:asciiTheme="minorHAnsi" w:hAnsiTheme="minorHAnsi" w:cstheme="minorHAnsi"/>
+          <w:color w:val="FF0000"/>
+          <w:kern w:val="2"/>
+          <w:lang w:eastAsia="en-US"/>
+          <w14:ligatures w14:val="standardContextual"/>
+        </w:rPr>
+        <w:t>The</w:t>
+      </w:r>
+      <w:r>
+        <w:rPr>
+          <w:rFonts w:asciiTheme="minorHAnsi" w:hAnsiTheme="minorHAnsi" w:cstheme="minorHAnsi"/>
+          <w:color w:val="FF0000"/>
+          <w:kern w:val="2"/>
+          <w:lang w:eastAsia="en-US"/>
+          <w14:ligatures w14:val="standardContextual"/>
+        </w:rPr>
+        <w:t>se</w:t>
+      </w:r>
+      <w:r>
+        <w:rPr>
+          <w:rFonts w:asciiTheme="minorHAnsi" w:hAnsiTheme="minorHAnsi" w:cstheme="minorHAnsi"/>
+          <w:color w:val="FF0000"/>
+          <w:kern w:val="2"/>
+          <w:lang w:eastAsia="en-US"/>
+          <w14:ligatures w14:val="standardContextual"/>
+        </w:rPr>
+        <w:t xml:space="preserve"> b</w:t>
+      </w:r>
+      <w:r>
+        <w:rPr>
+          <w:rFonts w:asciiTheme="minorHAnsi" w:hAnsiTheme="minorHAnsi" w:cstheme="minorHAnsi"/>
+          <w:color w:val="FF0000"/>
+          <w:kern w:val="2"/>
+          <w:lang w:eastAsia="en-US"/>
+          <w14:ligatures w14:val="standardContextual"/>
+        </w:rPr>
+        <w:t>aselines</w:t>
+      </w:r>
+      <w:r>
+        <w:rPr>
+          <w:rFonts w:asciiTheme="minorHAnsi" w:hAnsiTheme="minorHAnsi" w:cstheme="minorHAnsi"/>
+          <w:color w:val="FF0000"/>
+          <w:kern w:val="2"/>
+          <w:lang w:eastAsia="en-US"/>
+          <w14:ligatures w14:val="standardContextual"/>
+        </w:rPr>
+        <w:t xml:space="preserve"> are.</w:t>
+      </w:r>
+    </w:p>
+    <w:p>
+      <w:pPr>
+        <w:pStyle w:val="ListParagraph"/>
+        <w:numPr>
+          <w:ilvl w:val="1"/>
+          <w:numId w:val="24"/>
+        </w:numPr>
+        <w:spacing w:after="160" w:line="259" w:lineRule="auto"/>
+        <w:jc w:val="left"/>
+        <w:rPr>
+          <w:rFonts w:asciiTheme="minorHAnsi" w:hAnsiTheme="minorHAnsi" w:cstheme="minorHAnsi"/>
+          <w:b/>
+          <w:bCs/>
+          <w:color w:val="FF0000"/>
+          <w:kern w:val="2"/>
+          <w:lang w:eastAsia="en-US"/>
+          <w14:ligatures w14:val="standardContextual"/>
+        </w:rPr>
+      </w:pPr>
+      <w:r>
+        <w:rPr>
+          <w:rFonts w:asciiTheme="minorHAnsi" w:hAnsiTheme="minorHAnsi" w:cstheme="minorHAnsi"/>
+          <w:color w:val="FF0000"/>
+          <w:kern w:val="2"/>
+          <w:lang w:eastAsia="en-US"/>
+          <w14:ligatures w14:val="standardContextual"/>
+        </w:rPr>
+        <w:t>Maze: 571</w:t>
+      </w:r>
+      <w:r>
+        <w:rPr>
+          <w:rFonts w:asciiTheme="minorHAnsi" w:hAnsiTheme="minorHAnsi" w:cstheme="minorHAnsi"/>
+          <w:color w:val="FF0000"/>
+          <w:kern w:val="2"/>
+          <w:lang w:eastAsia="en-US"/>
+          <w14:ligatures w14:val="standardContextual"/>
+        </w:rPr>
+        <w:t xml:space="preserve"> (human average</w:t>
+      </w:r>
+      <w:r>
+        <w:rPr>
+          <w:rFonts w:asciiTheme="minorHAnsi" w:hAnsiTheme="minorHAnsi" w:cstheme="minorHAnsi"/>
+          <w:color w:val="FF0000"/>
+          <w:kern w:val="2"/>
+          <w:lang w:eastAsia="en-US"/>
+          <w14:ligatures w14:val="standardContextual"/>
+        </w:rPr>
+        <w:t xml:space="preserve"> over </w:t>
+      </w:r>
+      <w:r>
+        <w:rPr>
+          <w:rFonts w:asciiTheme="minorHAnsi" w:hAnsiTheme="minorHAnsi" w:cstheme="minorHAnsi"/>
+          <w:color w:val="FF0000"/>
+          <w:kern w:val="2"/>
+          <w:lang w:eastAsia="en-US"/>
+          <w14:ligatures w14:val="standardContextual"/>
+        </w:rPr>
+        <w:t>20 epochs)</w:t>
+      </w:r>
+      <w:r>
+        <w:rPr>
+          <w:rFonts w:asciiTheme="minorHAnsi" w:hAnsiTheme="minorHAnsi" w:cstheme="minorHAnsi"/>
+          <w:color w:val="FF0000"/>
+          <w:kern w:val="2"/>
+          <w:lang w:eastAsia="en-US"/>
+          <w14:ligatures w14:val="standardContextual"/>
+        </w:rPr>
+        <w:t>.</w:t>
+      </w:r>
+    </w:p>
+    <w:p>
+      <w:pPr>
+        <w:pStyle w:val="ListParagraph"/>
+        <w:numPr>
+          <w:ilvl w:val="1"/>
+          <w:numId w:val="24"/>
+        </w:numPr>
+        <w:spacing w:after="160" w:line="259" w:lineRule="auto"/>
+        <w:jc w:val="left"/>
+        <w:rPr>
+          <w:rFonts w:asciiTheme="minorHAnsi" w:hAnsiTheme="minorHAnsi" w:cstheme="minorHAnsi"/>
+          <w:b/>
+          <w:bCs/>
+          <w:color w:val="FF0000"/>
+          <w:kern w:val="2"/>
+          <w:lang w:eastAsia="en-US"/>
+          <w14:ligatures w14:val="standardContextual"/>
+        </w:rPr>
+      </w:pPr>
+      <w:r>
+        <w:rPr>
+          <w:rFonts w:asciiTheme="minorHAnsi" w:hAnsiTheme="minorHAnsi" w:cstheme="minorHAnsi"/>
+          <w:color w:val="FF0000"/>
+          <w:kern w:val="2"/>
+          <w:lang w:eastAsia="en-US"/>
+          <w14:ligatures w14:val="standardContextual"/>
+        </w:rPr>
+        <w:t>Tag: 565</w:t>
+      </w:r>
+      <w:r>
+        <w:rPr>
+          <w:rFonts w:asciiTheme="minorHAnsi" w:hAnsiTheme="minorHAnsi" w:cstheme="minorHAnsi"/>
+          <w:color w:val="FF0000"/>
+          <w:kern w:val="2"/>
+          <w:lang w:eastAsia="en-US"/>
+          <w14:ligatures w14:val="standardContextual"/>
+        </w:rPr>
+        <w:t xml:space="preserve"> (human </w:t>
+      </w:r>
+      <w:r>
+        <w:rPr>
+          <w:rFonts w:asciiTheme="minorHAnsi" w:hAnsiTheme="minorHAnsi" w:cstheme="minorHAnsi"/>
+          <w:color w:val="FF0000"/>
+          <w:kern w:val="2"/>
+          <w:lang w:eastAsia="en-US"/>
+          <w14:ligatures w14:val="standardContextual"/>
+        </w:rPr>
+        <w:t>average over</w:t>
+      </w:r>
+      <w:r>
+        <w:rPr>
+          <w:rFonts w:asciiTheme="minorHAnsi" w:hAnsiTheme="minorHAnsi" w:cstheme="minorHAnsi"/>
+          <w:color w:val="FF0000"/>
+          <w:kern w:val="2"/>
+          <w:lang w:eastAsia="en-US"/>
+          <w14:ligatures w14:val="standardContextual"/>
+        </w:rPr>
+        <w:t xml:space="preserve"> 20 epochs)</w:t>
+      </w:r>
+      <w:r>
+        <w:rPr>
+          <w:rFonts w:asciiTheme="minorHAnsi" w:hAnsiTheme="minorHAnsi" w:cstheme="minorHAnsi"/>
+          <w:color w:val="FF0000"/>
+          <w:kern w:val="2"/>
+          <w:lang w:eastAsia="en-US"/>
+          <w14:ligatures w14:val="standardContextual"/>
+        </w:rPr>
+        <w:t>.</w:t>
+      </w:r>
+    </w:p>
+    <w:p>
+      <w:pPr>
+        <w:pStyle w:val="ListParagraph"/>
+        <w:numPr>
+          <w:ilvl w:val="1"/>
+          <w:numId w:val="24"/>
+        </w:numPr>
+        <w:spacing w:after="160" w:line="259" w:lineRule="auto"/>
+        <w:jc w:val="left"/>
+        <w:rPr>
+          <w:rFonts w:asciiTheme="minorHAnsi" w:hAnsiTheme="minorHAnsi" w:cstheme="minorHAnsi"/>
+          <w:b/>
+          <w:bCs/>
+          <w:color w:val="FF0000"/>
+          <w:kern w:val="2"/>
+          <w:lang w:eastAsia="en-US"/>
+          <w14:ligatures w14:val="standardContextual"/>
+        </w:rPr>
+      </w:pPr>
+      <w:r>
+        <w:rPr>
+          <w:rFonts w:asciiTheme="minorHAnsi" w:hAnsiTheme="minorHAnsi" w:cstheme="minorHAnsi"/>
+          <w:color w:val="FF0000"/>
+          <w:kern w:val="2"/>
+          <w:lang w:eastAsia="en-US"/>
+          <w14:ligatures w14:val="standardContextual"/>
+        </w:rPr>
+        <w:t>Tic-Tac-Toe: 1000</w:t>
+      </w:r>
+      <w:r>
+        <w:rPr>
+          <w:rFonts w:asciiTheme="minorHAnsi" w:hAnsiTheme="minorHAnsi" w:cstheme="minorHAnsi"/>
+          <w:color w:val="FF0000"/>
+          <w:kern w:val="2"/>
+          <w:lang w:eastAsia="en-US"/>
+          <w14:ligatures w14:val="standardContextual"/>
+        </w:rPr>
+        <w:t xml:space="preserve"> (optimal policy)</w:t>
+      </w:r>
+      <w:r>
+        <w:rPr>
+          <w:rFonts w:asciiTheme="minorHAnsi" w:hAnsiTheme="minorHAnsi" w:cstheme="minorHAnsi"/>
+          <w:color w:val="FF0000"/>
+          <w:kern w:val="2"/>
+          <w:lang w:eastAsia="en-US"/>
+          <w14:ligatures w14:val="standardContextual"/>
+        </w:rPr>
+        <w:t>.</w:t>
+      </w:r>
+    </w:p>
+    <w:p>
+      <w:pPr>
+        <w:spacing w:after="160" w:line="259" w:lineRule="auto"/>
+        <w:jc w:val="left"/>
         <w:rPr>
           <w:rFonts w:asciiTheme="minorHAnsi" w:hAnsiTheme="minorHAnsi" w:cstheme="minorHAnsi"/>
           <w:b/>
@@ -20874,37 +21443,155 @@
     </w:p>
     <w:p>
       <w:pPr>
-        <w:pStyle w:val="ListParagraph"/>
-        <w:numPr>
-          <w:ilvl w:val="0"/>
-          <w:numId w:val="24"/>
-        </w:numPr>
+        <w:pStyle w:val="Heading3"/>
+        <w:rPr>
+          <w:rStyle w:val="Heading3Char"/>
+          <w:rFonts w:ascii="Times New Roman" w:hAnsi="Times New Roman" w:cs="Times New Roman"/>
+          <w:b/>
+        </w:rPr>
+      </w:pPr>
+      <w:r>
+        <w:rPr>
+          <w:rStyle w:val="Heading2Char"/>
+          <w:rFonts w:ascii="Times New Roman" w:hAnsi="Times New Roman" w:cs="Times New Roman"/>
+        </w:rPr>
+        <w:t>Design</w:t>
+      </w:r>
+    </w:p>
+    <w:p>
+      <w:pPr>
+        <w:pStyle w:val="Heading3"/>
         <w:spacing w:line="360" w:lineRule="auto"/>
         <w:rPr>
-          <w:rFonts w:asciiTheme="minorHAnsi" w:hAnsiTheme="minorHAnsi" w:cstheme="minorHAnsi"/>
-          <w:color w:val="FF0000"/>
-        </w:rPr>
-      </w:pPr>
-      <w:r>
-        <w:rPr>
-          <w:rFonts w:asciiTheme="minorHAnsi" w:hAnsiTheme="minorHAnsi" w:cstheme="minorHAnsi"/>
-          <w:color w:val="FF0000"/>
-        </w:rPr>
-        <w:t>Data should be saved periodically</w:t>
-      </w:r>
-      <w:r>
-        <w:rPr>
-          <w:rFonts w:asciiTheme="minorHAnsi" w:hAnsiTheme="minorHAnsi" w:cstheme="minorHAnsi"/>
-          <w:color w:val="FF0000"/>
-        </w:rPr>
-        <w:t>,</w:t>
-      </w:r>
-      <w:r>
-        <w:rPr>
-          <w:rFonts w:asciiTheme="minorHAnsi" w:hAnsiTheme="minorHAnsi" w:cstheme="minorHAnsi"/>
-          <w:color w:val="FF0000"/>
-        </w:rPr>
-        <w:t xml:space="preserve"> in case of unexpected errors.</w:t>
+          <w:rFonts w:ascii="Times New Roman" w:hAnsi="Times New Roman" w:cs="Times New Roman"/>
+        </w:rPr>
+      </w:pPr>
+      <w:commentRangeStart w:id="27"/>
+      <w:commentRangeStart w:id="28"/>
+      <w:r>
+        <w:rPr>
+          <w:rStyle w:val="Heading3Char"/>
+          <w:rFonts w:ascii="Times New Roman" w:hAnsi="Times New Roman" w:cs="Times New Roman"/>
+        </w:rPr>
+        <w:t>Interface Design</w:t>
+      </w:r>
+      <w:commentRangeEnd w:id="27"/>
+      <w:r>
+        <w:rPr>
+          <w:rStyle w:val="CommentReference"/>
+          <w:b w:val="0"/>
+        </w:rPr>
+        <w:commentReference w:id="27"/>
+      </w:r>
+      <w:commentRangeEnd w:id="28"/>
+      <w:r>
+        <w:rPr>
+          <w:rStyle w:val="CommentReference"/>
+          <w:b w:val="0"/>
+        </w:rPr>
+        <w:commentReference w:id="28"/>
+      </w:r>
+    </w:p>
+    <w:p>
+      <w:pPr>
+        <w:spacing w:line="360" w:lineRule="auto"/>
+        <w:rPr>
+          <w:rFonts w:asciiTheme="minorHAnsi" w:hAnsiTheme="minorHAnsi" w:cstheme="minorHAnsi"/>
+          <w:color w:val="FF0000"/>
+        </w:rPr>
+      </w:pPr>
+      <w:r>
+        <w:rPr>
+          <w:rFonts w:asciiTheme="minorHAnsi" w:hAnsiTheme="minorHAnsi" w:cstheme="minorHAnsi"/>
+          <w:color w:val="FF0000"/>
+        </w:rPr>
+        <w:t>The focus of the project was on the AI agent</w:t>
+      </w:r>
+      <w:r>
+        <w:rPr>
+          <w:rFonts w:asciiTheme="minorHAnsi" w:hAnsiTheme="minorHAnsi" w:cstheme="minorHAnsi"/>
+          <w:color w:val="FF0000"/>
+        </w:rPr>
+        <w:t>s</w:t>
+      </w:r>
+      <w:r>
+        <w:rPr>
+          <w:rFonts w:asciiTheme="minorHAnsi" w:hAnsiTheme="minorHAnsi" w:cstheme="minorHAnsi"/>
+          <w:color w:val="FF0000"/>
+        </w:rPr>
+        <w:t>, which do not use the GUI in their decision-making process.</w:t>
+      </w:r>
+      <w:r>
+        <w:rPr>
+          <w:rFonts w:asciiTheme="minorHAnsi" w:hAnsiTheme="minorHAnsi" w:cstheme="minorHAnsi"/>
+          <w:color w:val="FF0000"/>
+        </w:rPr>
+        <w:t xml:space="preserve"> </w:t>
+      </w:r>
+      <w:r>
+        <w:rPr>
+          <w:rFonts w:asciiTheme="minorHAnsi" w:hAnsiTheme="minorHAnsi" w:cstheme="minorHAnsi"/>
+          <w:color w:val="FF0000"/>
+        </w:rPr>
+        <w:t>As such, t</w:t>
+      </w:r>
+      <w:r>
+        <w:rPr>
+          <w:rFonts w:asciiTheme="minorHAnsi" w:hAnsiTheme="minorHAnsi" w:cstheme="minorHAnsi"/>
+          <w:color w:val="FF0000"/>
+        </w:rPr>
+        <w:t xml:space="preserve">he visual presentation </w:t>
+      </w:r>
+      <w:r>
+        <w:rPr>
+          <w:rFonts w:asciiTheme="minorHAnsi" w:hAnsiTheme="minorHAnsi" w:cstheme="minorHAnsi"/>
+          <w:color w:val="FF0000"/>
+        </w:rPr>
+        <w:t xml:space="preserve">of the </w:t>
+      </w:r>
+      <w:commentRangeStart w:id="29"/>
+      <w:r>
+        <w:rPr>
+          <w:rFonts w:asciiTheme="minorHAnsi" w:hAnsiTheme="minorHAnsi" w:cstheme="minorHAnsi"/>
+          <w:color w:val="FF0000"/>
+        </w:rPr>
+        <w:t xml:space="preserve">GUIs </w:t>
+      </w:r>
+      <w:r>
+        <w:rPr>
+          <w:rFonts w:asciiTheme="minorHAnsi" w:hAnsiTheme="minorHAnsi" w:cstheme="minorHAnsi"/>
+          <w:color w:val="FF0000"/>
+        </w:rPr>
+        <w:t>was not considered particularly important</w:t>
+      </w:r>
+      <w:commentRangeEnd w:id="29"/>
+      <w:r>
+        <w:rPr>
+          <w:rStyle w:val="CommentReference"/>
+          <w:rFonts w:asciiTheme="minorHAnsi" w:hAnsiTheme="minorHAnsi" w:cstheme="minorHAnsi"/>
+        </w:rPr>
+        <w:commentReference w:id="29"/>
+      </w:r>
+      <w:r>
+        <w:rPr>
+          <w:rFonts w:asciiTheme="minorHAnsi" w:hAnsiTheme="minorHAnsi" w:cstheme="minorHAnsi"/>
+          <w:color w:val="FF0000"/>
+        </w:rPr>
+        <w:t>.</w:t>
+      </w:r>
+      <w:r>
+        <w:rPr>
+          <w:rFonts w:asciiTheme="minorHAnsi" w:hAnsiTheme="minorHAnsi" w:cstheme="minorHAnsi"/>
+          <w:color w:val="FF0000"/>
+        </w:rPr>
+        <w:t xml:space="preserve"> Screenshots of the final UI are included on the next page</w:t>
+      </w:r>
+      <w:r>
+        <w:rPr>
+          <w:rFonts w:asciiTheme="minorHAnsi" w:hAnsiTheme="minorHAnsi" w:cstheme="minorHAnsi"/>
+          <w:color w:val="FF0000"/>
+        </w:rPr>
+        <w:t>.</w:t>
       </w:r>
     </w:p>
     <w:p>
@@ -20912,160 +21599,27 @@
         <w:spacing w:after="160" w:line="259" w:lineRule="auto"/>
         <w:ind w:left="0" w:firstLine="0"/>
         <w:jc w:val="left"/>
-      </w:pPr>
+        <w:rPr>
+          <w:rFonts w:asciiTheme="minorHAnsi" w:hAnsiTheme="minorHAnsi" w:cstheme="minorHAnsi"/>
+          <w:color w:val="FF0000"/>
+        </w:rPr>
+      </w:pPr>
+      <w:r>
+        <w:rPr>
+          <w:rFonts w:asciiTheme="minorHAnsi" w:hAnsiTheme="minorHAnsi" w:cstheme="minorHAnsi"/>
+          <w:color w:val="FF0000"/>
+        </w:rPr>
+        <w:br w:type="page"/>
+      </w:r>
     </w:p>
     <w:p>
       <w:pPr>
-        <w:pStyle w:val="Heading3"/>
-        <w:rPr>
-          <w:rStyle w:val="Heading3Char"/>
-          <w:rFonts w:ascii="Times New Roman" w:hAnsi="Times New Roman" w:cs="Times New Roman"/>
-          <w:b/>
-        </w:rPr>
-      </w:pPr>
-      <w:r>
-        <w:rPr>
-          <w:rStyle w:val="Heading2Char"/>
-          <w:rFonts w:ascii="Times New Roman" w:hAnsi="Times New Roman" w:cs="Times New Roman"/>
-        </w:rPr>
-        <w:t>Design</w:t>
-      </w:r>
-    </w:p>
-    <w:p>
-      <w:pPr>
-        <w:pStyle w:val="Heading3"/>
         <w:spacing w:line="360" w:lineRule="auto"/>
         <w:rPr>
-          <w:rFonts w:ascii="Times New Roman" w:hAnsi="Times New Roman" w:cs="Times New Roman"/>
-        </w:rPr>
-      </w:pPr>
-      <w:commentRangeStart w:id="27"/>
-      <w:commentRangeStart w:id="28"/>
-      <w:r>
-        <w:rPr>
-          <w:rStyle w:val="Heading3Char"/>
-          <w:rFonts w:ascii="Times New Roman" w:hAnsi="Times New Roman" w:cs="Times New Roman"/>
-        </w:rPr>
-        <w:t>Interface Design</w:t>
-      </w:r>
-      <w:commentRangeEnd w:id="27"/>
-      <w:r>
-        <w:rPr>
-          <w:rStyle w:val="CommentReference"/>
-          <w:b w:val="0"/>
-        </w:rPr>
-        <w:commentReference w:id="27"/>
-      </w:r>
-      <w:commentRangeEnd w:id="28"/>
-      <w:r>
-        <w:rPr>
-          <w:rStyle w:val="CommentReference"/>
-          <w:b w:val="0"/>
-        </w:rPr>
-        <w:commentReference w:id="28"/>
-      </w:r>
-    </w:p>
-    <w:p>
-      <w:pPr>
-        <w:spacing w:line="360" w:lineRule="auto"/>
-        <w:rPr>
-          <w:rFonts w:asciiTheme="minorHAnsi" w:hAnsiTheme="minorHAnsi" w:cstheme="minorHAnsi"/>
-          <w:color w:val="FF0000"/>
-        </w:rPr>
-      </w:pPr>
-      <w:r>
-        <w:rPr>
-          <w:rFonts w:asciiTheme="minorHAnsi" w:hAnsiTheme="minorHAnsi" w:cstheme="minorHAnsi"/>
-          <w:color w:val="FF0000"/>
-        </w:rPr>
-        <w:t>The focus of the project was on the AI agent</w:t>
-      </w:r>
-      <w:r>
-        <w:rPr>
-          <w:rFonts w:asciiTheme="minorHAnsi" w:hAnsiTheme="minorHAnsi" w:cstheme="minorHAnsi"/>
-          <w:color w:val="FF0000"/>
-        </w:rPr>
-        <w:t>s</w:t>
-      </w:r>
-      <w:r>
-        <w:rPr>
-          <w:rFonts w:asciiTheme="minorHAnsi" w:hAnsiTheme="minorHAnsi" w:cstheme="minorHAnsi"/>
-          <w:color w:val="FF0000"/>
-        </w:rPr>
-        <w:t>, which do not use the GUI in their decision-making process.</w:t>
-      </w:r>
-      <w:r>
-        <w:rPr>
-          <w:rFonts w:asciiTheme="minorHAnsi" w:hAnsiTheme="minorHAnsi" w:cstheme="minorHAnsi"/>
-          <w:color w:val="FF0000"/>
-        </w:rPr>
-        <w:t xml:space="preserve"> </w:t>
-      </w:r>
-      <w:r>
-        <w:rPr>
-          <w:rFonts w:asciiTheme="minorHAnsi" w:hAnsiTheme="minorHAnsi" w:cstheme="minorHAnsi"/>
-          <w:color w:val="FF0000"/>
-        </w:rPr>
-        <w:t>As such, t</w:t>
-      </w:r>
-      <w:r>
-        <w:rPr>
-          <w:rFonts w:asciiTheme="minorHAnsi" w:hAnsiTheme="minorHAnsi" w:cstheme="minorHAnsi"/>
-          <w:color w:val="FF0000"/>
-        </w:rPr>
-        <w:t xml:space="preserve">he visual presentation </w:t>
-      </w:r>
-      <w:r>
-        <w:rPr>
-          <w:rFonts w:asciiTheme="minorHAnsi" w:hAnsiTheme="minorHAnsi" w:cstheme="minorHAnsi"/>
-          <w:color w:val="FF0000"/>
-        </w:rPr>
-        <w:t xml:space="preserve">of the </w:t>
-      </w:r>
-      <w:commentRangeStart w:id="29"/>
-      <w:r>
-        <w:rPr>
-          <w:rFonts w:asciiTheme="minorHAnsi" w:hAnsiTheme="minorHAnsi" w:cstheme="minorHAnsi"/>
-          <w:color w:val="FF0000"/>
-        </w:rPr>
-        <w:t xml:space="preserve">GUIs </w:t>
-      </w:r>
-      <w:r>
-        <w:rPr>
-          <w:rFonts w:asciiTheme="minorHAnsi" w:hAnsiTheme="minorHAnsi" w:cstheme="minorHAnsi"/>
-          <w:color w:val="FF0000"/>
-        </w:rPr>
-        <w:t>was not considered particularly important</w:t>
-      </w:r>
-      <w:commentRangeEnd w:id="29"/>
-      <w:r>
-        <w:rPr>
-          <w:rStyle w:val="CommentReference"/>
-          <w:rFonts w:asciiTheme="minorHAnsi" w:hAnsiTheme="minorHAnsi" w:cstheme="minorHAnsi"/>
-        </w:rPr>
-        <w:commentReference w:id="29"/>
-      </w:r>
-      <w:r>
-        <w:rPr>
-          <w:rFonts w:asciiTheme="minorHAnsi" w:hAnsiTheme="minorHAnsi" w:cstheme="minorHAnsi"/>
-          <w:color w:val="FF0000"/>
-        </w:rPr>
-        <w:t>.</w:t>
-      </w:r>
-      <w:r>
-        <w:rPr>
-          <w:rFonts w:asciiTheme="minorHAnsi" w:hAnsiTheme="minorHAnsi" w:cstheme="minorHAnsi"/>
-          <w:color w:val="FF0000"/>
-        </w:rPr>
-        <w:t xml:space="preserve"> Screenshots of the final UI are included on the next page</w:t>
-      </w:r>
-      <w:r>
-        <w:rPr>
-          <w:rFonts w:asciiTheme="minorHAnsi" w:hAnsiTheme="minorHAnsi" w:cstheme="minorHAnsi"/>
-          <w:color w:val="FF0000"/>
-        </w:rPr>
-        <w:t>.</w:t>
-      </w:r>
+          <w:rFonts w:asciiTheme="minorHAnsi" w:hAnsiTheme="minorHAnsi" w:cstheme="minorHAnsi"/>
+          <w:color w:val="FF0000"/>
+        </w:rPr>
+      </w:pPr>
     </w:p>
     <w:p>
       <w:pPr>
@@ -21083,7 +21637,7 @@
         <mc:AlternateContent>
           <mc:Choice Requires="wps">
             <w:drawing>
-              <wp:anchor distT="0" distB="0" distL="114300" distR="114300" simplePos="0" relativeHeight="251663360" behindDoc="0" locked="0" layoutInCell="1" allowOverlap="1" wp14:anchorId="09E771A2" wp14:editId="2B1F0476">
+              <wp:anchor distT="0" distB="0" distL="114300" distR="114300" simplePos="0" relativeHeight="251663360" behindDoc="0" locked="0" layoutInCell="1" allowOverlap="1" wp14:anchorId="09E771A2" wp14:editId="78D1A80A">
                 <wp:simplePos x="0" y="0"/>
                 <wp:positionH relativeFrom="column">
                   <wp:posOffset>1932709</wp:posOffset>
@@ -21221,7 +21775,7 @@
           <w:noProof/>
         </w:rPr>
         <w:drawing>
-          <wp:anchor distT="0" distB="0" distL="114300" distR="114300" simplePos="0" relativeHeight="251661312" behindDoc="0" locked="0" layoutInCell="1" allowOverlap="1" wp14:anchorId="0119B0A0" wp14:editId="5FFAE28E">
+          <wp:anchor distT="0" distB="0" distL="114300" distR="114300" simplePos="0" relativeHeight="251661312" behindDoc="0" locked="0" layoutInCell="1" allowOverlap="1" wp14:anchorId="0119B0A0" wp14:editId="1E2872C8">
             <wp:simplePos x="0" y="0"/>
             <wp:positionH relativeFrom="column">
               <wp:posOffset>1932709</wp:posOffset>
@@ -21281,7 +21835,7 @@
           <w:noProof/>
         </w:rPr>
         <w:drawing>
-          <wp:anchor distT="0" distB="0" distL="114300" distR="114300" simplePos="0" relativeHeight="251664384" behindDoc="0" locked="0" layoutInCell="1" allowOverlap="1" wp14:anchorId="46A3FF6E" wp14:editId="36D24A90">
+          <wp:anchor distT="0" distB="0" distL="114300" distR="114300" simplePos="0" relativeHeight="251664384" behindDoc="0" locked="0" layoutInCell="1" allowOverlap="1" wp14:anchorId="46A3FF6E" wp14:editId="10C832E8">
             <wp:simplePos x="0" y="0"/>
             <wp:positionH relativeFrom="column">
               <wp:posOffset>1468120</wp:posOffset>
@@ -21343,7 +21897,7 @@
         <mc:AlternateContent>
           <mc:Choice Requires="wps">
             <w:drawing>
-              <wp:anchor distT="0" distB="0" distL="114300" distR="114300" simplePos="0" relativeHeight="251666432" behindDoc="0" locked="0" layoutInCell="1" allowOverlap="1" wp14:anchorId="3383ABBA" wp14:editId="3C833C25">
+              <wp:anchor distT="0" distB="0" distL="114300" distR="114300" simplePos="0" relativeHeight="251666432" behindDoc="0" locked="0" layoutInCell="1" allowOverlap="1" wp14:anchorId="3383ABBA" wp14:editId="6B55B65C">
                 <wp:simplePos x="0" y="0"/>
                 <wp:positionH relativeFrom="column">
                   <wp:posOffset>1468582</wp:posOffset>
@@ -21477,7 +22031,7 @@
           <w:noProof/>
         </w:rPr>
         <w:drawing>
-          <wp:anchor distT="0" distB="0" distL="114300" distR="114300" simplePos="0" relativeHeight="251667456" behindDoc="0" locked="0" layoutInCell="1" allowOverlap="1" wp14:anchorId="5FD16EC3" wp14:editId="12844540">
+          <wp:anchor distT="0" distB="0" distL="114300" distR="114300" simplePos="0" relativeHeight="251667456" behindDoc="0" locked="0" layoutInCell="1" allowOverlap="1" wp14:anchorId="5FD16EC3" wp14:editId="5241DD95">
             <wp:simplePos x="0" y="0"/>
             <wp:positionH relativeFrom="column">
               <wp:posOffset>1925320</wp:posOffset>
@@ -21548,7 +22102,7 @@
         <mc:AlternateContent>
           <mc:Choice Requires="wps">
             <w:drawing>
-              <wp:anchor distT="0" distB="0" distL="114300" distR="114300" simplePos="0" relativeHeight="251669504" behindDoc="0" locked="0" layoutInCell="1" allowOverlap="1" wp14:anchorId="14E92A7F" wp14:editId="1B9B2D21">
+              <wp:anchor distT="0" distB="0" distL="114300" distR="114300" simplePos="0" relativeHeight="251669504" behindDoc="0" locked="0" layoutInCell="1" allowOverlap="1" wp14:anchorId="14E92A7F" wp14:editId="0D0BDB22">
                 <wp:simplePos x="0" y="0"/>
                 <wp:positionH relativeFrom="column">
                   <wp:posOffset>1925782</wp:posOffset>
@@ -22679,7 +23233,17 @@
           <w:lang w:eastAsia="en-US"/>
           <w14:ligatures w14:val="standardContextual"/>
         </w:rPr>
-        <w:t xml:space="preserve">Each </w:t>
+        <w:t>The environment</w:t>
+      </w:r>
+      <w:r>
+        <w:rPr>
+          <w:rFonts w:asciiTheme="minorHAnsi" w:hAnsiTheme="minorHAnsi" w:cstheme="minorHAnsi"/>
+          <w:color w:val="FF0000"/>
+          <w:kern w:val="2"/>
+          <w:lang w:eastAsia="en-US"/>
+          <w14:ligatures w14:val="standardContextual"/>
+        </w:rPr>
+        <w:t xml:space="preserve"> </w:t>
       </w:r>
       <w:r>
         <w:rPr>
@@ -23871,27 +24435,37 @@
           <w:lang w:eastAsia="en-US"/>
           <w14:ligatures w14:val="standardContextual"/>
         </w:rPr>
-        <w:t>In this environment, the world is a grid of squares. The agent controls an avatar, and is tasked with moving it around the grid to collect coins. There are empty squares that the agent can move through, and solid walls that block its movement. The location of walls is preset but the location of coins is randomly generated. The agent’s starting position can be randomly chosen or preset. There is a</w:t>
-      </w:r>
-      <w:r>
-        <w:rPr>
-          <w:rFonts w:asciiTheme="minorHAnsi" w:hAnsiTheme="minorHAnsi" w:cstheme="minorHAnsi"/>
-          <w:color w:val="FF0000"/>
-          <w:kern w:val="2"/>
-          <w:lang w:eastAsia="en-US"/>
-          <w14:ligatures w14:val="standardContextual"/>
-        </w:rPr>
-        <w:t xml:space="preserve"> “food” value</w:t>
-      </w:r>
-      <w:r>
-        <w:rPr>
-          <w:rFonts w:asciiTheme="minorHAnsi" w:hAnsiTheme="minorHAnsi" w:cstheme="minorHAnsi"/>
-          <w:color w:val="FF0000"/>
-          <w:kern w:val="2"/>
-          <w:lang w:eastAsia="en-US"/>
-          <w14:ligatures w14:val="standardContextual"/>
-        </w:rPr>
-        <w:t>,</w:t>
+        <w:t>In this environment, the world is a grid of squares. The agent controls an avatar, and is tasked with moving it around the grid to collect coins. There are empty squares that the agent can move through, and solid walls that block its movement. The location of walls is preset but the location of coins is randomly generated. The agent’s starting position can be randomly chosen or preset</w:t>
+      </w:r>
+      <w:r>
+        <w:rPr>
+          <w:rFonts w:asciiTheme="minorHAnsi" w:hAnsiTheme="minorHAnsi" w:cstheme="minorHAnsi"/>
+          <w:color w:val="FF0000"/>
+          <w:kern w:val="2"/>
+          <w:lang w:eastAsia="en-US"/>
+          <w14:ligatures w14:val="standardContextual"/>
+        </w:rPr>
+        <w:t xml:space="preserve">. </w:t>
+      </w:r>
+      <w:r>
+        <w:rPr>
+          <w:rFonts w:asciiTheme="minorHAnsi" w:hAnsiTheme="minorHAnsi" w:cstheme="minorHAnsi"/>
+          <w:color w:val="FF0000"/>
+          <w:kern w:val="2"/>
+          <w:lang w:eastAsia="en-US"/>
+          <w14:ligatures w14:val="standardContextual"/>
+        </w:rPr>
+        <w:t xml:space="preserve">The </w:t>
+      </w:r>
+      <w:r>
+        <w:rPr>
+          <w:rFonts w:asciiTheme="minorHAnsi" w:hAnsiTheme="minorHAnsi" w:cstheme="minorHAnsi"/>
+          <w:color w:val="FF0000"/>
+          <w:kern w:val="2"/>
+          <w:lang w:eastAsia="en-US"/>
+          <w14:ligatures w14:val="standardContextual"/>
+        </w:rPr>
+        <w:t>episode</w:t>
       </w:r>
       <w:r>
         <w:rPr>
@@ -23911,87 +24485,47 @@
           <w:lang w:eastAsia="en-US"/>
           <w14:ligatures w14:val="standardContextual"/>
         </w:rPr>
-        <w:t xml:space="preserve">which </w:t>
-      </w:r>
-      <w:r>
-        <w:rPr>
-          <w:rFonts w:asciiTheme="minorHAnsi" w:hAnsiTheme="minorHAnsi" w:cstheme="minorHAnsi"/>
-          <w:color w:val="FF0000"/>
-          <w:kern w:val="2"/>
-          <w:lang w:eastAsia="en-US"/>
-          <w14:ligatures w14:val="standardContextual"/>
-        </w:rPr>
-        <w:t>decays by 1 each ste</w:t>
-      </w:r>
-      <w:r>
-        <w:rPr>
-          <w:rFonts w:asciiTheme="minorHAnsi" w:hAnsiTheme="minorHAnsi" w:cstheme="minorHAnsi"/>
-          <w:color w:val="FF0000"/>
-          <w:kern w:val="2"/>
-          <w:lang w:eastAsia="en-US"/>
-          <w14:ligatures w14:val="standardContextual"/>
-        </w:rPr>
-        <w:t xml:space="preserve">p, and increases each time </w:t>
-      </w:r>
-      <w:r>
-        <w:rPr>
-          <w:rFonts w:asciiTheme="minorHAnsi" w:hAnsiTheme="minorHAnsi" w:cstheme="minorHAnsi"/>
-          <w:color w:val="FF0000"/>
-          <w:kern w:val="2"/>
-          <w:lang w:eastAsia="en-US"/>
-          <w14:ligatures w14:val="standardContextual"/>
-        </w:rPr>
-        <w:t>the</w:t>
-      </w:r>
-      <w:r>
-        <w:rPr>
-          <w:rFonts w:asciiTheme="minorHAnsi" w:hAnsiTheme="minorHAnsi" w:cstheme="minorHAnsi"/>
-          <w:color w:val="FF0000"/>
-          <w:kern w:val="2"/>
-          <w:lang w:eastAsia="en-US"/>
-          <w14:ligatures w14:val="standardContextual"/>
-        </w:rPr>
-        <w:t xml:space="preserve"> </w:t>
-      </w:r>
-      <w:r>
-        <w:rPr>
-          <w:rFonts w:asciiTheme="minorHAnsi" w:hAnsiTheme="minorHAnsi" w:cstheme="minorHAnsi"/>
-          <w:color w:val="FF0000"/>
-          <w:kern w:val="2"/>
-          <w:lang w:eastAsia="en-US"/>
-          <w14:ligatures w14:val="standardContextual"/>
-        </w:rPr>
-        <w:t xml:space="preserve">agent collects a coin. The </w:t>
-      </w:r>
-      <w:r>
-        <w:rPr>
-          <w:rFonts w:asciiTheme="minorHAnsi" w:hAnsiTheme="minorHAnsi" w:cstheme="minorHAnsi"/>
-          <w:color w:val="FF0000"/>
-          <w:kern w:val="2"/>
-          <w:lang w:eastAsia="en-US"/>
-          <w14:ligatures w14:val="standardContextual"/>
-        </w:rPr>
-        <w:t>episode</w:t>
-      </w:r>
-      <w:r>
-        <w:rPr>
-          <w:rFonts w:asciiTheme="minorHAnsi" w:hAnsiTheme="minorHAnsi" w:cstheme="minorHAnsi"/>
-          <w:color w:val="FF0000"/>
-          <w:kern w:val="2"/>
-          <w:lang w:eastAsia="en-US"/>
-          <w14:ligatures w14:val="standardContextual"/>
-        </w:rPr>
-        <w:t xml:space="preserve"> </w:t>
-      </w:r>
-      <w:r>
-        <w:rPr>
-          <w:rFonts w:asciiTheme="minorHAnsi" w:hAnsiTheme="minorHAnsi" w:cstheme="minorHAnsi"/>
-          <w:color w:val="FF0000"/>
-          <w:kern w:val="2"/>
-          <w:lang w:eastAsia="en-US"/>
-          <w14:ligatures w14:val="standardContextual"/>
-        </w:rPr>
-        <w:t>ends when the counter reaches 0, or after a set number of steps.</w:t>
+        <w:t>ends after a set number of steps</w:t>
+      </w:r>
+      <w:r>
+        <w:rPr>
+          <w:rFonts w:asciiTheme="minorHAnsi" w:hAnsiTheme="minorHAnsi" w:cstheme="minorHAnsi"/>
+          <w:color w:val="FF0000"/>
+          <w:kern w:val="2"/>
+          <w:lang w:eastAsia="en-US"/>
+          <w14:ligatures w14:val="standardContextual"/>
+        </w:rPr>
+        <w:t xml:space="preserve">, configurable </w:t>
+      </w:r>
+      <w:r>
+        <w:rPr>
+          <w:rFonts w:asciiTheme="minorHAnsi" w:hAnsiTheme="minorHAnsi" w:cstheme="minorHAnsi"/>
+          <w:color w:val="FF0000"/>
+          <w:kern w:val="2"/>
+          <w:lang w:eastAsia="en-US"/>
+          <w14:ligatures w14:val="standardContextual"/>
+        </w:rPr>
+        <w:t xml:space="preserve">with a default of </w:t>
+      </w:r>
+      <w:r>
+        <w:rPr>
+          <w:rFonts w:asciiTheme="minorHAnsi" w:hAnsiTheme="minorHAnsi" w:cstheme="minorHAnsi"/>
+          <w:color w:val="FF0000"/>
+          <w:kern w:val="2"/>
+          <w:lang w:eastAsia="en-US"/>
+          <w14:ligatures w14:val="standardContextual"/>
+        </w:rPr>
+        <w:t>50</w:t>
+      </w:r>
+      <w:r>
+        <w:rPr>
+          <w:rFonts w:asciiTheme="minorHAnsi" w:hAnsiTheme="minorHAnsi" w:cstheme="minorHAnsi"/>
+          <w:color w:val="FF0000"/>
+          <w:kern w:val="2"/>
+          <w:lang w:eastAsia="en-US"/>
+          <w14:ligatures w14:val="standardContextual"/>
+        </w:rPr>
+        <w:t>.</w:t>
       </w:r>
     </w:p>
     <w:p>
@@ -24090,11 +24624,79 @@
           <w:lang w:eastAsia="en-US"/>
           <w14:ligatures w14:val="standardContextual"/>
         </w:rPr>
-        <w:t>+1 for collecting a coin.</w:t>
+        <w:t>+</w:t>
+      </w:r>
+      <w:r>
+        <w:rPr>
+          <w:rFonts w:asciiTheme="minorHAnsi" w:hAnsiTheme="minorHAnsi" w:cstheme="minorHAnsi"/>
+          <w:color w:val="FF0000"/>
+          <w:kern w:val="2"/>
+          <w:lang w:eastAsia="en-US"/>
+          <w14:ligatures w14:val="standardContextual"/>
+        </w:rPr>
+        <w:t>50</w:t>
+      </w:r>
+      <w:r>
+        <w:rPr>
+          <w:rFonts w:asciiTheme="minorHAnsi" w:hAnsiTheme="minorHAnsi" w:cstheme="minorHAnsi"/>
+          <w:color w:val="FF0000"/>
+          <w:kern w:val="2"/>
+          <w:lang w:eastAsia="en-US"/>
+          <w14:ligatures w14:val="standardContextual"/>
+        </w:rPr>
+        <w:t xml:space="preserve"> for collecting a coin.</w:t>
       </w:r>
     </w:p>
     <w:p>
       <w:pPr>
+        <w:numPr>
+          <w:ilvl w:val="0"/>
+          <w:numId w:val="21"/>
+        </w:numPr>
+        <w:spacing w:after="160" w:line="259" w:lineRule="auto"/>
+        <w:contextualSpacing/>
+        <w:jc w:val="left"/>
+        <w:rPr>
+          <w:rFonts w:asciiTheme="minorHAnsi" w:hAnsiTheme="minorHAnsi" w:cstheme="minorHAnsi"/>
+          <w:color w:val="FF0000"/>
+          <w:kern w:val="2"/>
+          <w:lang w:eastAsia="en-US"/>
+          <w14:ligatures w14:val="standardContextual"/>
+        </w:rPr>
+      </w:pPr>
+      <w:r>
+        <w:rPr>
+          <w:rFonts w:asciiTheme="minorHAnsi" w:hAnsiTheme="minorHAnsi" w:cstheme="minorHAnsi"/>
+          <w:color w:val="FF0000"/>
+          <w:kern w:val="2"/>
+          <w:lang w:eastAsia="en-US"/>
+          <w14:ligatures w14:val="standardContextual"/>
+        </w:rPr>
+        <w:t xml:space="preserve">+1 for </w:t>
+      </w:r>
+      <w:r>
+        <w:rPr>
+          <w:rFonts w:asciiTheme="minorHAnsi" w:hAnsiTheme="minorHAnsi" w:cstheme="minorHAnsi"/>
+          <w:color w:val="FF0000"/>
+          <w:kern w:val="2"/>
+          <w:lang w:eastAsia="en-US"/>
+          <w14:ligatures w14:val="standardContextual"/>
+        </w:rPr>
+        <w:t>visiting</w:t>
+      </w:r>
+      <w:r>
+        <w:rPr>
+          <w:rFonts w:asciiTheme="minorHAnsi" w:hAnsiTheme="minorHAnsi" w:cstheme="minorHAnsi"/>
+          <w:color w:val="FF0000"/>
+          <w:kern w:val="2"/>
+          <w:lang w:eastAsia="en-US"/>
+          <w14:ligatures w14:val="standardContextual"/>
+        </w:rPr>
+        <w:t xml:space="preserve"> a square for the first time.</w:t>
+      </w:r>
+    </w:p>
+    <w:p>
+      <w:pPr>
         <w:spacing w:after="160" w:line="259" w:lineRule="auto"/>
         <w:ind w:left="0" w:firstLine="0"/>
         <w:rPr>
@@ -24105,6 +24707,36 @@
           <w14:ligatures w14:val="standardContextual"/>
         </w:rPr>
       </w:pPr>
+      <w:r>
+        <w:rPr>
+          <w:rFonts w:asciiTheme="minorHAnsi" w:hAnsiTheme="minorHAnsi" w:cstheme="minorHAnsi"/>
+          <w:color w:val="FF0000"/>
+          <w:kern w:val="2"/>
+          <w:lang w:eastAsia="en-US"/>
+          <w14:ligatures w14:val="standardContextual"/>
+        </w:rPr>
+        <w:t xml:space="preserve">The second reward was </w:t>
+      </w:r>
+      <w:r>
+        <w:rPr>
+          <w:rFonts w:asciiTheme="minorHAnsi" w:hAnsiTheme="minorHAnsi" w:cstheme="minorHAnsi"/>
+          <w:color w:val="FF0000"/>
+          <w:kern w:val="2"/>
+          <w:lang w:eastAsia="en-US"/>
+          <w14:ligatures w14:val="standardContextual"/>
+        </w:rPr>
+        <w:t xml:space="preserve">added after testing demonstrated that most agents failed to improve, and was intended to ameliorate the sparse nature of the </w:t>
+      </w:r>
+      <w:r>
+        <w:rPr>
+          <w:rFonts w:asciiTheme="minorHAnsi" w:hAnsiTheme="minorHAnsi" w:cstheme="minorHAnsi"/>
+          <w:color w:val="FF0000"/>
+          <w:kern w:val="2"/>
+          <w:lang w:eastAsia="en-US"/>
+          <w14:ligatures w14:val="standardContextual"/>
+        </w:rPr>
+        <w:t>coin-based reward.</w:t>
+      </w:r>
     </w:p>
     <w:p>
       <w:pPr>
@@ -25051,6 +25683,43 @@
     </w:p>
     <w:p>
       <w:pPr>
+        <w:spacing w:after="160" w:line="259" w:lineRule="auto"/>
+        <w:ind w:left="0" w:firstLine="0"/>
+        <w:jc w:val="left"/>
+        <w:rPr>
+          <w:rFonts w:asciiTheme="minorHAnsi" w:hAnsiTheme="minorHAnsi" w:cstheme="minorHAnsi"/>
+          <w:color w:val="FF0000"/>
+          <w:kern w:val="2"/>
+          <w:lang w:eastAsia="en-US"/>
+          <w14:ligatures w14:val="standardContextual"/>
+        </w:rPr>
+      </w:pPr>
+      <w:r>
+        <w:rPr>
+          <w:rFonts w:asciiTheme="minorHAnsi" w:hAnsiTheme="minorHAnsi" w:cstheme="minorHAnsi"/>
+          <w:color w:val="FF0000"/>
+          <w:kern w:val="2"/>
+          <w:lang w:eastAsia="en-US"/>
+          <w14:ligatures w14:val="standardContextual"/>
+        </w:rPr>
+        <w:br w:type="page"/>
+      </w:r>
+    </w:p>
+    <w:p>
+      <w:pPr>
+        <w:spacing w:before="240" w:after="160" w:line="259" w:lineRule="auto"/>
+        <w:ind w:left="0" w:firstLine="0"/>
+        <w:rPr>
+          <w:rFonts w:asciiTheme="minorHAnsi" w:hAnsiTheme="minorHAnsi" w:cstheme="minorHAnsi"/>
+          <w:color w:val="FF0000"/>
+          <w:kern w:val="2"/>
+          <w:lang w:eastAsia="en-US"/>
+          <w14:ligatures w14:val="standardContextual"/>
+        </w:rPr>
+      </w:pPr>
+    </w:p>
+    <w:p>
+      <w:pPr>
         <w:spacing w:after="160" w:line="360" w:lineRule="auto"/>
         <w:ind w:left="0" w:firstLine="0"/>
         <w:jc w:val="left"/>
@@ -25085,6 +25754,307 @@
         <w:spacing w:after="160" w:line="360" w:lineRule="auto"/>
         <w:jc w:val="left"/>
         <w:rPr>
+          <w:rFonts w:asciiTheme="minorHAnsi" w:hAnsiTheme="minorHAnsi" w:cstheme="minorHAnsi"/>
+          <w:color w:val="FF0000"/>
+        </w:rPr>
+      </w:pPr>
+      <w:r>
+        <w:rPr>
+          <w:rFonts w:asciiTheme="minorHAnsi" w:hAnsiTheme="minorHAnsi" w:cstheme="minorHAnsi"/>
+          <w:color w:val="FF0000"/>
+        </w:rPr>
+        <w:t>The software developed for this report was unusually difficult to test for several reasons.</w:t>
+      </w:r>
+    </w:p>
+    <w:p>
+      <w:pPr>
+        <w:pStyle w:val="ListParagraph"/>
+        <w:numPr>
+          <w:ilvl w:val="0"/>
+          <w:numId w:val="41"/>
+        </w:numPr>
+        <w:spacing w:after="160" w:line="360" w:lineRule="auto"/>
+        <w:jc w:val="left"/>
+        <w:rPr>
+          <w:rFonts w:asciiTheme="minorHAnsi" w:hAnsiTheme="minorHAnsi" w:cstheme="minorHAnsi"/>
+          <w:color w:val="FF0000"/>
+        </w:rPr>
+      </w:pPr>
+      <w:r>
+        <w:rPr>
+          <w:rFonts w:asciiTheme="minorHAnsi" w:hAnsiTheme="minorHAnsi" w:cstheme="minorHAnsi"/>
+          <w:color w:val="FF0000"/>
+        </w:rPr>
+        <w:t xml:space="preserve">Though easily to </w:t>
+      </w:r>
+      <w:r>
+        <w:rPr>
+          <w:rFonts w:asciiTheme="minorHAnsi" w:hAnsiTheme="minorHAnsi" w:cstheme="minorHAnsi"/>
+          <w:color w:val="FF0000"/>
+        </w:rPr>
+        <w:t xml:space="preserve">decide </w:t>
+      </w:r>
+      <w:r>
+        <w:rPr>
+          <w:rFonts w:asciiTheme="minorHAnsi" w:hAnsiTheme="minorHAnsi" w:cstheme="minorHAnsi"/>
+          <w:color w:val="FF0000"/>
+        </w:rPr>
+        <w:t xml:space="preserve">intuitively, it </w:t>
+      </w:r>
+      <w:r>
+        <w:rPr>
+          <w:rFonts w:asciiTheme="minorHAnsi" w:hAnsiTheme="minorHAnsi" w:cstheme="minorHAnsi"/>
+          <w:color w:val="FF0000"/>
+        </w:rPr>
+        <w:t xml:space="preserve">is hard </w:t>
+      </w:r>
+      <w:r>
+        <w:rPr>
+          <w:rFonts w:asciiTheme="minorHAnsi" w:hAnsiTheme="minorHAnsi" w:cstheme="minorHAnsi"/>
+          <w:color w:val="FF0000"/>
+        </w:rPr>
+        <w:t xml:space="preserve">to construct a </w:t>
+      </w:r>
+      <w:r>
+        <w:rPr>
+          <w:rFonts w:asciiTheme="minorHAnsi" w:hAnsiTheme="minorHAnsi" w:cstheme="minorHAnsi"/>
+          <w:color w:val="FF0000"/>
+        </w:rPr>
+        <w:t>general</w:t>
+      </w:r>
+      <w:r>
+        <w:rPr>
+          <w:rFonts w:asciiTheme="minorHAnsi" w:hAnsiTheme="minorHAnsi" w:cstheme="minorHAnsi"/>
+          <w:color w:val="FF0000"/>
+        </w:rPr>
+        <w:t>ised</w:t>
+      </w:r>
+      <w:r>
+        <w:rPr>
+          <w:rFonts w:asciiTheme="minorHAnsi" w:hAnsiTheme="minorHAnsi" w:cstheme="minorHAnsi"/>
+          <w:color w:val="FF0000"/>
+        </w:rPr>
+        <w:t xml:space="preserve"> </w:t>
+      </w:r>
+      <w:r>
+        <w:rPr>
+          <w:rFonts w:asciiTheme="minorHAnsi" w:hAnsiTheme="minorHAnsi" w:cstheme="minorHAnsi"/>
+          <w:color w:val="FF0000"/>
+        </w:rPr>
+        <w:t>automat</w:t>
+      </w:r>
+      <w:r>
+        <w:rPr>
+          <w:rFonts w:asciiTheme="minorHAnsi" w:hAnsiTheme="minorHAnsi" w:cstheme="minorHAnsi"/>
+          <w:color w:val="FF0000"/>
+        </w:rPr>
+        <w:t>ed</w:t>
+      </w:r>
+      <w:r>
+        <w:rPr>
+          <w:rFonts w:asciiTheme="minorHAnsi" w:hAnsiTheme="minorHAnsi" w:cstheme="minorHAnsi"/>
+          <w:color w:val="FF0000"/>
+        </w:rPr>
+        <w:t xml:space="preserve"> process to determine </w:t>
+      </w:r>
+      <w:r>
+        <w:rPr>
+          <w:rFonts w:asciiTheme="minorHAnsi" w:hAnsiTheme="minorHAnsi" w:cstheme="minorHAnsi"/>
+          <w:color w:val="FF0000"/>
+        </w:rPr>
+        <w:t>whether an</w:t>
+      </w:r>
+      <w:r>
+        <w:rPr>
+          <w:rFonts w:asciiTheme="minorHAnsi" w:hAnsiTheme="minorHAnsi" w:cstheme="minorHAnsi"/>
+          <w:color w:val="FF0000"/>
+        </w:rPr>
+        <w:t xml:space="preserve"> algorithm has</w:t>
+      </w:r>
+      <w:r>
+        <w:rPr>
+          <w:rFonts w:asciiTheme="minorHAnsi" w:hAnsiTheme="minorHAnsi" w:cstheme="minorHAnsi"/>
+          <w:color w:val="FF0000"/>
+        </w:rPr>
+        <w:t xml:space="preserve"> </w:t>
+      </w:r>
+      <w:r>
+        <w:rPr>
+          <w:rFonts w:asciiTheme="minorHAnsi" w:hAnsiTheme="minorHAnsi" w:cstheme="minorHAnsi"/>
+          <w:color w:val="FF0000"/>
+        </w:rPr>
+        <w:t xml:space="preserve">significantly </w:t>
+      </w:r>
+      <w:r>
+        <w:rPr>
+          <w:rFonts w:asciiTheme="minorHAnsi" w:hAnsiTheme="minorHAnsi" w:cstheme="minorHAnsi"/>
+          <w:color w:val="FF0000"/>
+        </w:rPr>
+        <w:t>improve</w:t>
+      </w:r>
+      <w:r>
+        <w:rPr>
+          <w:rFonts w:asciiTheme="minorHAnsi" w:hAnsiTheme="minorHAnsi" w:cstheme="minorHAnsi"/>
+          <w:color w:val="FF0000"/>
+        </w:rPr>
+        <w:t xml:space="preserve">d </w:t>
+      </w:r>
+      <w:r>
+        <w:rPr>
+          <w:rFonts w:asciiTheme="minorHAnsi" w:hAnsiTheme="minorHAnsi" w:cstheme="minorHAnsi"/>
+          <w:color w:val="FF0000"/>
+        </w:rPr>
+        <w:t xml:space="preserve">an </w:t>
+      </w:r>
+      <w:r>
+        <w:rPr>
+          <w:rFonts w:asciiTheme="minorHAnsi" w:hAnsiTheme="minorHAnsi" w:cstheme="minorHAnsi"/>
+          <w:color w:val="FF0000"/>
+        </w:rPr>
+        <w:t>agent</w:t>
+      </w:r>
+      <w:r>
+        <w:rPr>
+          <w:rFonts w:asciiTheme="minorHAnsi" w:hAnsiTheme="minorHAnsi" w:cstheme="minorHAnsi"/>
+          <w:color w:val="FF0000"/>
+        </w:rPr>
+        <w:t>’s policy</w:t>
+      </w:r>
+      <w:r>
+        <w:rPr>
+          <w:rFonts w:asciiTheme="minorHAnsi" w:hAnsiTheme="minorHAnsi" w:cstheme="minorHAnsi"/>
+          <w:color w:val="FF0000"/>
+        </w:rPr>
+        <w:t>.</w:t>
+      </w:r>
+    </w:p>
+    <w:p>
+      <w:pPr>
+        <w:pStyle w:val="ListParagraph"/>
+        <w:numPr>
+          <w:ilvl w:val="0"/>
+          <w:numId w:val="41"/>
+        </w:numPr>
+        <w:spacing w:after="160" w:line="360" w:lineRule="auto"/>
+        <w:jc w:val="left"/>
+        <w:rPr>
+          <w:rFonts w:asciiTheme="minorHAnsi" w:hAnsiTheme="minorHAnsi" w:cstheme="minorHAnsi"/>
+          <w:color w:val="FF0000"/>
+        </w:rPr>
+      </w:pPr>
+      <w:r>
+        <w:rPr>
+          <w:rFonts w:asciiTheme="minorHAnsi" w:hAnsiTheme="minorHAnsi" w:cstheme="minorHAnsi"/>
+          <w:color w:val="FF0000"/>
+        </w:rPr>
+        <w:t xml:space="preserve">Proving that there is an error with an algorithm requires evidence of the absence of improvement, which is very difficult. It could be that the algorithm is capable of improving, and the lack of improvement is due to </w:t>
+      </w:r>
+      <w:r>
+        <w:rPr>
+          <w:rFonts w:asciiTheme="minorHAnsi" w:hAnsiTheme="minorHAnsi" w:cstheme="minorHAnsi"/>
+          <w:color w:val="FF0000"/>
+        </w:rPr>
+        <w:t xml:space="preserve">other factors; the duration of training, </w:t>
+      </w:r>
+      <w:r>
+        <w:rPr>
+          <w:rFonts w:asciiTheme="minorHAnsi" w:hAnsiTheme="minorHAnsi" w:cstheme="minorHAnsi"/>
+          <w:color w:val="FF0000"/>
+        </w:rPr>
+        <w:t xml:space="preserve">the environment, </w:t>
+      </w:r>
+      <w:r>
+        <w:rPr>
+          <w:rFonts w:asciiTheme="minorHAnsi" w:hAnsiTheme="minorHAnsi" w:cstheme="minorHAnsi"/>
+          <w:color w:val="FF0000"/>
+        </w:rPr>
+        <w:t xml:space="preserve">or </w:t>
+      </w:r>
+      <w:r>
+        <w:rPr>
+          <w:rFonts w:asciiTheme="minorHAnsi" w:hAnsiTheme="minorHAnsi" w:cstheme="minorHAnsi"/>
+          <w:color w:val="FF0000"/>
+        </w:rPr>
+        <w:t>bad hyperparameters</w:t>
+      </w:r>
+      <w:r>
+        <w:rPr>
+          <w:rFonts w:asciiTheme="minorHAnsi" w:hAnsiTheme="minorHAnsi" w:cstheme="minorHAnsi"/>
+          <w:color w:val="FF0000"/>
+        </w:rPr>
+        <w:t>.</w:t>
+      </w:r>
+    </w:p>
+    <w:p>
+      <w:pPr>
+        <w:pStyle w:val="ListParagraph"/>
+        <w:numPr>
+          <w:ilvl w:val="0"/>
+          <w:numId w:val="41"/>
+        </w:numPr>
+        <w:spacing w:after="160" w:line="360" w:lineRule="auto"/>
+        <w:jc w:val="left"/>
+        <w:rPr>
+          <w:rFonts w:asciiTheme="minorHAnsi" w:hAnsiTheme="minorHAnsi" w:cstheme="minorHAnsi"/>
+          <w:color w:val="FF0000"/>
+        </w:rPr>
+      </w:pPr>
+      <w:r>
+        <w:rPr>
+          <w:rFonts w:asciiTheme="minorHAnsi" w:hAnsiTheme="minorHAnsi" w:cstheme="minorHAnsi"/>
+          <w:color w:val="FF0000"/>
+        </w:rPr>
+        <w:t>The environments themselves are difficult to test beyond unit testing</w:t>
+      </w:r>
+      <w:r>
+        <w:rPr>
+          <w:rFonts w:asciiTheme="minorHAnsi" w:hAnsiTheme="minorHAnsi" w:cstheme="minorHAnsi"/>
+          <w:color w:val="FF0000"/>
+        </w:rPr>
+        <w:t xml:space="preserve">, </w:t>
+      </w:r>
+      <w:r>
+        <w:rPr>
+          <w:rFonts w:asciiTheme="minorHAnsi" w:hAnsiTheme="minorHAnsi" w:cstheme="minorHAnsi"/>
+          <w:color w:val="FF0000"/>
+        </w:rPr>
+        <w:t xml:space="preserve">due to the large </w:t>
+      </w:r>
+      <w:r>
+        <w:rPr>
+          <w:rFonts w:asciiTheme="minorHAnsi" w:hAnsiTheme="minorHAnsi" w:cstheme="minorHAnsi"/>
+          <w:color w:val="FF0000"/>
+        </w:rPr>
+        <w:t xml:space="preserve">state spaces and </w:t>
+      </w:r>
+      <w:commentRangeStart w:id="38"/>
+      <w:r>
+        <w:rPr>
+          <w:rFonts w:asciiTheme="minorHAnsi" w:hAnsiTheme="minorHAnsi" w:cstheme="minorHAnsi"/>
+          <w:color w:val="FF0000"/>
+        </w:rPr>
+        <w:t>UI</w:t>
+      </w:r>
+      <w:commentRangeEnd w:id="38"/>
+      <w:r>
+        <w:rPr>
+          <w:rStyle w:val="CommentReference"/>
+        </w:rPr>
+        <w:commentReference w:id="38"/>
+      </w:r>
+      <w:r>
+        <w:rPr>
+          <w:rFonts w:asciiTheme="minorHAnsi" w:hAnsiTheme="minorHAnsi" w:cstheme="minorHAnsi"/>
+          <w:color w:val="FF0000"/>
+        </w:rPr>
+        <w:t>.</w:t>
+      </w:r>
+    </w:p>
+    <w:p>
+      <w:pPr>
+        <w:spacing w:after="160" w:line="360" w:lineRule="auto"/>
+        <w:jc w:val="left"/>
+        <w:rPr>
           <w:rFonts w:ascii="Times New Roman" w:hAnsi="Times New Roman" w:cs="Times New Roman"/>
           <w:b/>
           <w:sz w:val="28"/>
@@ -25092,6 +26062,34 @@
       </w:pPr>
       <w:r>
         <w:rPr>
+          <w:rFonts w:asciiTheme="minorHAnsi" w:hAnsiTheme="minorHAnsi" w:cstheme="minorHAnsi"/>
+          <w:color w:val="FF0000"/>
+        </w:rPr>
+        <w:t xml:space="preserve">Unit testing was performed using the </w:t>
+      </w:r>
+      <w:r>
+        <w:rPr>
+          <w:rFonts w:asciiTheme="minorHAnsi" w:hAnsiTheme="minorHAnsi" w:cstheme="minorHAnsi"/>
+          <w:color w:val="FF0000"/>
+        </w:rPr>
+        <w:t>Python’s</w:t>
+      </w:r>
+      <w:r>
+        <w:rPr>
+          <w:rFonts w:asciiTheme="minorHAnsi" w:hAnsiTheme="minorHAnsi" w:cstheme="minorHAnsi"/>
+          <w:color w:val="FF0000"/>
+        </w:rPr>
+        <w:t xml:space="preserve"> unittest module</w:t>
+      </w:r>
+      <w:r>
+        <w:rPr>
+          <w:rFonts w:asciiTheme="minorHAnsi" w:hAnsiTheme="minorHAnsi" w:cstheme="minorHAnsi"/>
+          <w:color w:val="FF0000"/>
+        </w:rPr>
+        <w:t>.</w:t>
+      </w:r>
+      <w:r>
+        <w:rPr>
           <w:rFonts w:ascii="Times New Roman" w:hAnsi="Times New Roman" w:cs="Times New Roman"/>
         </w:rPr>
         <w:br w:type="page"/>
@@ -25105,7 +26103,7 @@
           <w:rFonts w:ascii="Times New Roman" w:hAnsi="Times New Roman" w:cs="Times New Roman"/>
         </w:rPr>
       </w:pPr>
-      <w:commentRangeStart w:id="38"/>
+      <w:commentRangeStart w:id="39"/>
       <w:r>
         <w:rPr>
           <w:rFonts w:ascii="Times New Roman" w:hAnsi="Times New Roman" w:cs="Times New Roman"/>
@@ -25113,13 +26111,13 @@
         <w:t>Results &amp; Evaluation</w:t>
       </w:r>
       <w:bookmarkEnd w:id="35"/>
-      <w:commentRangeEnd w:id="38"/>
+      <w:commentRangeEnd w:id="39"/>
       <w:r>
         <w:rPr>
           <w:rStyle w:val="CommentReference"/>
           <w:b w:val="0"/>
         </w:rPr>
-        <w:commentReference w:id="38"/>
+        <w:commentReference w:id="39"/>
       </w:r>
     </w:p>
     <w:p>
@@ -25139,7 +26137,7 @@
         </w:rPr>
         <w:t xml:space="preserve">5.1 </w:t>
       </w:r>
-      <w:commentRangeStart w:id="39"/>
+      <w:commentRangeStart w:id="40"/>
       <w:r>
         <w:rPr>
           <w:rFonts w:ascii="Times New Roman" w:hAnsi="Times New Roman" w:cs="Times New Roman"/>
@@ -25148,12 +26146,12 @@
         </w:rPr>
         <w:t>Evaluation Process</w:t>
       </w:r>
-      <w:commentRangeEnd w:id="39"/>
+      <w:commentRangeEnd w:id="40"/>
       <w:r>
         <w:rPr>
           <w:rStyle w:val="CommentReference"/>
         </w:rPr>
-        <w:commentReference w:id="39"/>
+        <w:commentReference w:id="40"/>
       </w:r>
     </w:p>
     <w:p>
@@ -25174,20 +26172,20 @@
         </w:rPr>
         <w:t xml:space="preserve">5.2 </w:t>
       </w:r>
-      <w:commentRangeStart w:id="40"/>
+      <w:commentRangeStart w:id="41"/>
       <w:r>
         <w:rPr>
           <w:rFonts w:ascii="Times New Roman" w:hAnsi="Times New Roman" w:cs="Times New Roman"/>
         </w:rPr>
         <w:t>Results of Evaluation</w:t>
       </w:r>
-      <w:commentRangeEnd w:id="40"/>
+      <w:commentRangeEnd w:id="41"/>
       <w:r>
         <w:rPr>
           <w:rStyle w:val="CommentReference"/>
           <w:b w:val="0"/>
         </w:rPr>
-        <w:commentReference w:id="40"/>
+        <w:commentReference w:id="41"/>
       </w:r>
     </w:p>
     <w:p>
@@ -25290,20 +26288,20 @@
           <w:rFonts w:ascii="Times New Roman" w:hAnsi="Times New Roman" w:cs="Times New Roman"/>
         </w:rPr>
       </w:pPr>
-      <w:commentRangeStart w:id="41"/>
+      <w:commentRangeStart w:id="42"/>
       <w:r>
         <w:rPr>
           <w:rFonts w:ascii="Times New Roman" w:hAnsi="Times New Roman" w:cs="Times New Roman"/>
         </w:rPr>
         <w:t>Interpreting the Results</w:t>
       </w:r>
-      <w:commentRangeEnd w:id="41"/>
+      <w:commentRangeEnd w:id="42"/>
       <w:r>
         <w:rPr>
           <w:rStyle w:val="CommentReference"/>
           <w:b w:val="0"/>
         </w:rPr>
-        <w:commentReference w:id="41"/>
+        <w:commentReference w:id="42"/>
       </w:r>
     </w:p>
     <w:p>
@@ -25314,20 +26312,20 @@
           <w:rFonts w:ascii="Times New Roman" w:hAnsi="Times New Roman" w:cs="Times New Roman"/>
         </w:rPr>
       </w:pPr>
-      <w:commentRangeStart w:id="42"/>
+      <w:commentRangeStart w:id="43"/>
       <w:r>
         <w:rPr>
           <w:rFonts w:ascii="Times New Roman" w:hAnsi="Times New Roman" w:cs="Times New Roman"/>
         </w:rPr>
         <w:t>Reflection</w:t>
       </w:r>
-      <w:commentRangeEnd w:id="42"/>
+      <w:commentRangeEnd w:id="43"/>
       <w:r>
         <w:rPr>
           <w:rStyle w:val="CommentReference"/>
           <w:b w:val="0"/>
         </w:rPr>
-        <w:commentReference w:id="42"/>
+        <w:commentReference w:id="43"/>
       </w:r>
     </w:p>
     <w:p>
@@ -25338,20 +26336,20 @@
           <w:rFonts w:ascii="Times New Roman" w:hAnsi="Times New Roman" w:cs="Times New Roman"/>
         </w:rPr>
       </w:pPr>
-      <w:commentRangeStart w:id="43"/>
+      <w:commentRangeStart w:id="44"/>
       <w:r>
         <w:rPr>
           <w:rFonts w:ascii="Times New Roman" w:hAnsi="Times New Roman" w:cs="Times New Roman"/>
         </w:rPr>
         <w:t>Challenges</w:t>
       </w:r>
-      <w:commentRangeEnd w:id="43"/>
+      <w:commentRangeEnd w:id="44"/>
       <w:r>
         <w:rPr>
           <w:rStyle w:val="CommentReference"/>
           <w:b w:val="0"/>
         </w:rPr>
-        <w:commentReference w:id="43"/>
+        <w:commentReference w:id="44"/>
       </w:r>
     </w:p>
     <w:p>
@@ -25362,20 +26360,20 @@
           <w:rFonts w:ascii="Times New Roman" w:hAnsi="Times New Roman" w:cs="Times New Roman"/>
         </w:rPr>
       </w:pPr>
-      <w:commentRangeStart w:id="44"/>
+      <w:commentRangeStart w:id="45"/>
       <w:r>
         <w:rPr>
           <w:rFonts w:ascii="Times New Roman" w:hAnsi="Times New Roman" w:cs="Times New Roman"/>
         </w:rPr>
         <w:t>Limitations</w:t>
       </w:r>
-      <w:commentRangeEnd w:id="44"/>
+      <w:commentRangeEnd w:id="45"/>
       <w:r>
         <w:rPr>
           <w:rStyle w:val="CommentReference"/>
           <w:b w:val="0"/>
         </w:rPr>
-        <w:commentReference w:id="44"/>
+        <w:commentReference w:id="45"/>
       </w:r>
     </w:p>
     <w:p>
@@ -25473,20 +26471,20 @@
           <w:rFonts w:ascii="Times New Roman" w:hAnsi="Times New Roman" w:cs="Times New Roman"/>
         </w:rPr>
       </w:pPr>
-      <w:commentRangeStart w:id="45"/>
+      <w:commentRangeStart w:id="46"/>
       <w:r>
         <w:rPr>
           <w:rFonts w:ascii="Times New Roman" w:hAnsi="Times New Roman" w:cs="Times New Roman"/>
         </w:rPr>
         <w:t>Future Work</w:t>
       </w:r>
-      <w:commentRangeEnd w:id="45"/>
+      <w:commentRangeEnd w:id="46"/>
       <w:r>
         <w:rPr>
           <w:rStyle w:val="CommentReference"/>
           <w:b w:val="0"/>
         </w:rPr>
-        <w:commentReference w:id="45"/>
+        <w:commentReference w:id="46"/>
       </w:r>
     </w:p>
     <w:p>
@@ -25523,20 +26521,20 @@
           <w:rFonts w:ascii="Times New Roman" w:hAnsi="Times New Roman" w:cs="Times New Roman"/>
         </w:rPr>
       </w:pPr>
-      <w:commentRangeStart w:id="46"/>
+      <w:commentRangeStart w:id="47"/>
       <w:r>
         <w:rPr>
           <w:rFonts w:ascii="Times New Roman" w:hAnsi="Times New Roman" w:cs="Times New Roman"/>
         </w:rPr>
         <w:t>Conclusion</w:t>
       </w:r>
-      <w:commentRangeEnd w:id="46"/>
+      <w:commentRangeEnd w:id="47"/>
       <w:r>
         <w:rPr>
           <w:rStyle w:val="CommentReference"/>
           <w:b w:val="0"/>
         </w:rPr>
-        <w:commentReference w:id="46"/>
+        <w:commentReference w:id="47"/>
       </w:r>
     </w:p>
     <w:p>
@@ -26116,8 +27114,13 @@
         <w:pStyle w:val="Body"/>
       </w:pPr>
       <w:r>
-        <w:t>If your project required you to do any evaluation with humans, you MUST include this</w:t>
-      </w:r>
+        <w:t xml:space="preserve">If your project required you to do any evaluation with humans, you MUST include </w:t>
+      </w:r>
+      <w:proofErr w:type="gramStart"/>
+      <w:r>
+        <w:t>this</w:t>
+      </w:r>
+      <w:proofErr w:type="gramEnd"/>
     </w:p>
     <w:p>
       <w:pPr>
@@ -27187,7 +28190,7 @@
       </w:r>
     </w:p>
   </w:comment>
-  <w:comment w:id="38" w:author="John XYZ" w:date="2024-02-26T17:03:00Z" w:initials="JX">
+  <w:comment w:id="38" w:author="John XYZ" w:date="2024-03-20T00:31:00Z" w:initials="JX">
     <w:p>
       <w:pPr>
         <w:pStyle w:val="CommentText"/>
@@ -27201,7 +28204,7 @@
         <w:annotationRef/>
       </w:r>
       <w:r>
-        <w:t>“Results are often presented in tables, figures and other relevant illustrations. Include text that refers to these figures/tables.”</w:t>
+        <w:t>?</w:t>
       </w:r>
     </w:p>
   </w:comment>
@@ -27219,27 +28222,7 @@
         <w:annotationRef/>
       </w:r>
       <w:r>
-        <w:t>“If you involved humans in the evaluation, how many did you have? What can you say about the demographics of your participants? (If you did collect these)</w:t>
-      </w:r>
-    </w:p>
-    <w:p>
-      <w:pPr>
-        <w:pStyle w:val="CommentText"/>
-        <w:ind w:left="0" w:firstLine="0"/>
-        <w:jc w:val="left"/>
-      </w:pPr>
-      <w:r>
-        <w:t>In terms of the user interface, how did you carry out a usability evaluation, how did you go about doing this? How did you recruit participants?</w:t>
-      </w:r>
-    </w:p>
-    <w:p>
-      <w:pPr>
-        <w:pStyle w:val="CommentText"/>
-        <w:ind w:left="0" w:firstLine="0"/>
-        <w:jc w:val="left"/>
-      </w:pPr>
-      <w:r>
-        <w:t>In terms of delivering functionality, did you carry out user acceptance testing? (see attached guidance).”</w:t>
+        <w:t>“Results are often presented in tables, figures and other relevant illustrations. Include text that refers to these figures/tables.”</w:t>
       </w:r>
     </w:p>
   </w:comment>
@@ -27257,11 +28240,9 @@
         <w:annotationRef/>
       </w:r>
       <w:r>
-        <w:t>“This Section includes a direct interpretation of the gathered data and evaluation processes.”</w:t>
+        <w:t>“If you involved humans in the evaluation, how many did you have? What can you say about the demographics of your participants? (If you did collect these)</w:t>
       </w:r>
     </w:p>
-  </w:comment>
-  <w:comment w:id="41" w:author="John XYZ" w:date="2024-02-26T18:06:00Z" w:initials="JX">
     <w:p>
       <w:pPr>
         <w:pStyle w:val="CommentText"/>
@@ -27269,13 +28250,7 @@
         <w:jc w:val="left"/>
       </w:pPr>
       <w:r>
-        <w:rPr>
-          <w:rStyle w:val="CommentReference"/>
-        </w:rPr>
-        <w:annotationRef/>
-      </w:r>
-      <w:r>
-        <w:t>“Here you will discuss your findings. This is especially relevant for research projects. You might interpret what the data and evaluation implies, both for future research and for practice (if appropriate).</w:t>
+        <w:t>In terms of the user interface, how did you carry out a usability evaluation, how did you go about doing this? How did you recruit participants?</w:t>
       </w:r>
     </w:p>
     <w:p>
@@ -27285,7 +28260,25 @@
         <w:jc w:val="left"/>
       </w:pPr>
       <w:r>
-        <w:t>The discussion is not a review of literature. You should try to compare research findings with previous work, provide explanations for your findings, discuss research findings, in terms of their contribution.”</w:t>
+        <w:t>In terms of delivering functionality, did you carry out user acceptance testing? (see attached guidance).”</w:t>
+      </w:r>
+    </w:p>
+  </w:comment>
+  <w:comment w:id="41" w:author="John XYZ" w:date="2024-02-26T17:03:00Z" w:initials="JX">
+    <w:p>
+      <w:pPr>
+        <w:pStyle w:val="CommentText"/>
+        <w:ind w:left="0" w:firstLine="0"/>
+        <w:jc w:val="left"/>
+      </w:pPr>
+      <w:r>
+        <w:rPr>
+          <w:rStyle w:val="CommentReference"/>
+        </w:rPr>
+        <w:annotationRef/>
+      </w:r>
+      <w:r>
+        <w:t>“This Section includes a direct interpretation of the gathered data and evaluation processes.”</w:t>
       </w:r>
     </w:p>
   </w:comment>
@@ -27303,11 +28296,9 @@
         <w:annotationRef/>
       </w:r>
       <w:r>
-        <w:t>“Look back and think about what you would do differently if you were going to start the project with the knowledge you have now. Be honest about your mistakes or missteps.”</w:t>
+        <w:t>“Here you will discuss your findings. This is especially relevant for research projects. You might interpret what the data and evaluation implies, both for future research and for practice (if appropriate).</w:t>
       </w:r>
     </w:p>
-  </w:comment>
-  <w:comment w:id="43" w:author="John XYZ" w:date="2024-02-26T18:07:00Z" w:initials="JX">
     <w:p>
       <w:pPr>
         <w:pStyle w:val="CommentText"/>
@@ -27315,13 +28306,25 @@
         <w:jc w:val="left"/>
       </w:pPr>
       <w:r>
+        <w:t>The discussion is not a review of literature. You should try to compare research findings with previous work, provide explanations for your findings, discuss research findings, in terms of their contribution.”</w:t>
+      </w:r>
+    </w:p>
+  </w:comment>
+  <w:comment w:id="43" w:author="John XYZ" w:date="2024-02-26T18:06:00Z" w:initials="JX">
+    <w:p>
+      <w:pPr>
+        <w:pStyle w:val="CommentText"/>
+        <w:ind w:left="0" w:firstLine="0"/>
+        <w:jc w:val="left"/>
+      </w:pPr>
+      <w:r>
         <w:rPr>
           <w:rStyle w:val="CommentReference"/>
         </w:rPr>
         <w:annotationRef/>
       </w:r>
       <w:r>
-        <w:t>“This is not the place to mention personal circumstances but rather challenges related to the work involved in the project.”</w:t>
+        <w:t>“Look back and think about what you would do differently if you were going to start the project with the knowledge you have now. Be honest about your mistakes or missteps.”</w:t>
       </w:r>
     </w:p>
   </w:comment>
@@ -27339,7 +28342,7 @@
         <w:annotationRef/>
       </w:r>
       <w:r>
-        <w:t>“Acknowledge things like: small number of participants, software wasn’t completely debugged, or whatever else went wrong and affected your project. Include as appropriate”</w:t>
+        <w:t>“This is not the place to mention personal circumstances but rather challenges related to the work involved in the project.”</w:t>
       </w:r>
     </w:p>
   </w:comment>
@@ -27357,11 +28360,29 @@
         <w:annotationRef/>
       </w:r>
       <w:r>
-        <w:t>“If someone else wanted to build on your project’s product, what would be cool to do next?”</w:t>
+        <w:t>“Acknowledge things like: small number of participants, software wasn’t completely debugged, or whatever else went wrong and affected your project. Include as appropriate”</w:t>
       </w:r>
     </w:p>
   </w:comment>
-  <w:comment w:id="46" w:author="John XYZ" w:date="2024-02-26T17:10:00Z" w:initials="JX">
+  <w:comment w:id="46" w:author="John XYZ" w:date="2024-02-26T18:07:00Z" w:initials="JX">
+    <w:p>
+      <w:pPr>
+        <w:pStyle w:val="CommentText"/>
+        <w:ind w:left="0" w:firstLine="0"/>
+        <w:jc w:val="left"/>
+      </w:pPr>
+      <w:r>
+        <w:rPr>
+          <w:rStyle w:val="CommentReference"/>
+        </w:rPr>
+        <w:annotationRef/>
+      </w:r>
+      <w:r>
+        <w:t>“If someone else wanted to build on your project’s product, what would be cool to do next?”</w:t>
+      </w:r>
+    </w:p>
+  </w:comment>
+  <w:comment w:id="47" w:author="John XYZ" w:date="2024-02-26T17:10:00Z" w:initials="JX">
     <w:p>
       <w:pPr>
         <w:pStyle w:val="CommentText"/>
@@ -27428,6 +28449,7 @@
   <w15:commentEx w15:paraId="1FD95AB9" w15:paraIdParent="180269FF" w15:done="0"/>
   <w15:commentEx w15:paraId="249968E7" w15:done="0"/>
   <w15:commentEx w15:paraId="3AC3AAD8" w15:done="0"/>
+  <w15:commentEx w15:paraId="1D0AF65C" w15:done="0"/>
   <w15:commentEx w15:paraId="69FEED34" w15:done="0"/>
   <w15:commentEx w15:paraId="31D476EE" w15:done="0"/>
   <w15:commentEx w15:paraId="14C17C37" w15:done="0"/>
@@ -27476,6 +28498,7 @@
   <w16cex:commentExtensible w16cex:durableId="6E576B8C" w16cex:dateUtc="2024-03-19T10:17:00Z"/>
   <w16cex:commentExtensible w16cex:durableId="59C0BD8D" w16cex:dateUtc="2024-02-26T17:02:00Z"/>
   <w16cex:commentExtensible w16cex:durableId="4C7689D0" w16cex:dateUtc="2024-02-26T17:02:00Z"/>
+  <w16cex:commentExtensible w16cex:durableId="2DAB0703" w16cex:dateUtc="2024-03-20T00:31:00Z"/>
   <w16cex:commentExtensible w16cex:durableId="0A7CB299" w16cex:dateUtc="2024-02-26T17:03:00Z"/>
   <w16cex:commentExtensible w16cex:durableId="226BCE2D" w16cex:dateUtc="2024-02-26T17:03:00Z"/>
   <w16cex:commentExtensible w16cex:durableId="4A1059CC" w16cex:dateUtc="2024-02-26T17:03:00Z"/>
@@ -27524,6 +28547,7 @@
   <w16cid:commentId w16cid:paraId="1FD95AB9" w16cid:durableId="6E576B8C"/>
   <w16cid:commentId w16cid:paraId="249968E7" w16cid:durableId="59C0BD8D"/>
   <w16cid:commentId w16cid:paraId="3AC3AAD8" w16cid:durableId="4C7689D0"/>
+  <w16cid:commentId w16cid:paraId="1D0AF65C" w16cid:durableId="2DAB0703"/>
   <w16cid:commentId w16cid:paraId="69FEED34" w16cid:durableId="0A7CB299"/>
   <w16cid:commentId w16cid:paraId="31D476EE" w16cid:durableId="226BCE2D"/>
   <w16cid:commentId w16cid:paraId="14C17C37" w16cid:durableId="4A1059CC"/>
@@ -28424,7 +29448,7 @@
         <w:rPr>
           <w:noProof/>
         </w:rPr>
-        <w:t>3</w:t>
+        <w:t>4</w:t>
       </w:r>
     </w:fldSimple>
     <w:r>
@@ -28435,7 +29459,7 @@
         <w:rPr>
           <w:noProof/>
         </w:rPr>
-        <w:t>Specification and Design</w:t>
+        <w:t>Product</w:t>
       </w:r>
     </w:fldSimple>
   </w:p>
@@ -29128,6 +30152,95 @@
     </w:lvl>
   </w:abstractNum>
   <w:abstractNum w:abstractNumId="2" w15:restartNumberingAfterBreak="0">
+    <w:nsid w:val="098144FD"/>
+    <w:multiLevelType w:val="hybridMultilevel"/>
+    <w:tmpl w:val="8456547A"/>
+    <w:lvl w:ilvl="0" w:tplc="0809000F">
+      <w:start w:val="1"/>
+      <w:numFmt w:val="decimal"/>
+      <w:lvlText w:val="%1."/>
+      <w:lvlJc w:val="left"/>
+      <w:pPr>
+        <w:ind w:left="720" w:hanging="360"/>
+      </w:pPr>
+      <w:rPr>
+        <w:rFonts w:hint="default"/>
+      </w:rPr>
+    </w:lvl>
+    <w:lvl w:ilvl="1" w:tplc="08090019" w:tentative="1">
+      <w:start w:val="1"/>
+      <w:numFmt w:val="lowerLetter"/>
+      <w:lvlText w:val="%2."/>
+      <w:lvlJc w:val="left"/>
+      <w:pPr>
+        <w:ind w:left="1440" w:hanging="360"/>
+      </w:pPr>
+    </w:lvl>
+    <w:lvl w:ilvl="2" w:tplc="0809001B" w:tentative="1">
+      <w:start w:val="1"/>
+      <w:numFmt w:val="lowerRoman"/>
+      <w:lvlText w:val="%3."/>
+      <w:lvlJc w:val="right"/>
+      <w:pPr>
+        <w:ind w:left="2160" w:hanging="180"/>
+      </w:pPr>
+    </w:lvl>
+    <w:lvl w:ilvl="3" w:tplc="0809000F" w:tentative="1">
+      <w:start w:val="1"/>
+      <w:numFmt w:val="decimal"/>
+      <w:lvlText w:val="%4."/>
+      <w:lvlJc w:val="left"/>
+      <w:pPr>
+        <w:ind w:left="2880" w:hanging="360"/>
+      </w:pPr>
+    </w:lvl>
+    <w:lvl w:ilvl="4" w:tplc="08090019" w:tentative="1">
+      <w:start w:val="1"/>
+      <w:numFmt w:val="lowerLetter"/>
+      <w:lvlText w:val="%5."/>
+      <w:lvlJc w:val="left"/>
+      <w:pPr>
+        <w:ind w:left="3600" w:hanging="360"/>
+      </w:pPr>
+    </w:lvl>
+    <w:lvl w:ilvl="5" w:tplc="0809001B" w:tentative="1">
+      <w:start w:val="1"/>
+      <w:numFmt w:val="lowerRoman"/>
+      <w:lvlText w:val="%6."/>
+      <w:lvlJc w:val="right"/>
+      <w:pPr>
+        <w:ind w:left="4320" w:hanging="180"/>
+      </w:pPr>
+    </w:lvl>
+    <w:lvl w:ilvl="6" w:tplc="0809000F" w:tentative="1">
+      <w:start w:val="1"/>
+      <w:numFmt w:val="decimal"/>
+      <w:lvlText w:val="%7."/>
+      <w:lvlJc w:val="left"/>
+      <w:pPr>
+        <w:ind w:left="5040" w:hanging="360"/>
+      </w:pPr>
+    </w:lvl>
+    <w:lvl w:ilvl="7" w:tplc="08090019" w:tentative="1">
+      <w:start w:val="1"/>
+      <w:numFmt w:val="lowerLetter"/>
+      <w:lvlText w:val="%8."/>
+      <w:lvlJc w:val="left"/>
+      <w:pPr>
+        <w:ind w:left="5760" w:hanging="360"/>
+      </w:pPr>
+    </w:lvl>
+    <w:lvl w:ilvl="8" w:tplc="0809001B" w:tentative="1">
+      <w:start w:val="1"/>
+      <w:numFmt w:val="lowerRoman"/>
+      <w:lvlText w:val="%9."/>
+      <w:lvlJc w:val="right"/>
+      <w:pPr>
+        <w:ind w:left="6480" w:hanging="180"/>
+      </w:pPr>
+    </w:lvl>
+  </w:abstractNum>
+  <w:abstractNum w:abstractNumId="3" w15:restartNumberingAfterBreak="0">
     <w:nsid w:val="220A1B45"/>
     <w:multiLevelType w:val="hybridMultilevel"/>
     <w:tmpl w:val="FE8ABDDC"/>
@@ -29240,7 +30353,7 @@
       </w:rPr>
     </w:lvl>
   </w:abstractNum>
-  <w:abstractNum w:abstractNumId="3" w15:restartNumberingAfterBreak="0">
+  <w:abstractNum w:abstractNumId="4" w15:restartNumberingAfterBreak="0">
     <w:nsid w:val="23DD07A6"/>
     <w:multiLevelType w:val="multilevel"/>
     <w:tmpl w:val="11E6E23A"/>
@@ -29353,7 +30466,7 @@
       </w:rPr>
     </w:lvl>
   </w:abstractNum>
-  <w:abstractNum w:abstractNumId="4" w15:restartNumberingAfterBreak="0">
+  <w:abstractNum w:abstractNumId="5" w15:restartNumberingAfterBreak="0">
     <w:nsid w:val="2B42362D"/>
     <w:multiLevelType w:val="hybridMultilevel"/>
     <w:tmpl w:val="2822FA80"/>
@@ -29466,7 +30579,7 @@
       </w:rPr>
     </w:lvl>
   </w:abstractNum>
-  <w:abstractNum w:abstractNumId="5" w15:restartNumberingAfterBreak="0">
+  <w:abstractNum w:abstractNumId="6" w15:restartNumberingAfterBreak="0">
     <w:nsid w:val="2B7A1B92"/>
     <w:multiLevelType w:val="hybridMultilevel"/>
     <w:tmpl w:val="E60AAD8E"/>
@@ -29581,7 +30694,7 @@
       </w:rPr>
     </w:lvl>
   </w:abstractNum>
-  <w:abstractNum w:abstractNumId="6" w15:restartNumberingAfterBreak="0">
+  <w:abstractNum w:abstractNumId="7" w15:restartNumberingAfterBreak="0">
     <w:nsid w:val="2C062660"/>
     <w:multiLevelType w:val="hybridMultilevel"/>
     <w:tmpl w:val="8FD0A248"/>
@@ -29693,7 +30806,7 @@
       </w:rPr>
     </w:lvl>
   </w:abstractNum>
-  <w:abstractNum w:abstractNumId="7" w15:restartNumberingAfterBreak="0">
+  <w:abstractNum w:abstractNumId="8" w15:restartNumberingAfterBreak="0">
     <w:nsid w:val="2DE01DF2"/>
     <w:multiLevelType w:val="hybridMultilevel"/>
     <w:tmpl w:val="282ECA40"/>
@@ -29806,7 +30919,7 @@
       </w:rPr>
     </w:lvl>
   </w:abstractNum>
-  <w:abstractNum w:abstractNumId="8" w15:restartNumberingAfterBreak="0">
+  <w:abstractNum w:abstractNumId="9" w15:restartNumberingAfterBreak="0">
     <w:nsid w:val="2E9B3E64"/>
     <w:multiLevelType w:val="hybridMultilevel"/>
     <w:tmpl w:val="0152F522"/>
@@ -29919,7 +31032,7 @@
       </w:rPr>
     </w:lvl>
   </w:abstractNum>
-  <w:abstractNum w:abstractNumId="9" w15:restartNumberingAfterBreak="0">
+  <w:abstractNum w:abstractNumId="10" w15:restartNumberingAfterBreak="0">
     <w:nsid w:val="318F70D3"/>
     <w:multiLevelType w:val="hybridMultilevel"/>
     <w:tmpl w:val="BB4A8B26"/>
@@ -30031,7 +31144,7 @@
       </w:rPr>
     </w:lvl>
   </w:abstractNum>
-  <w:abstractNum w:abstractNumId="10" w15:restartNumberingAfterBreak="0">
+  <w:abstractNum w:abstractNumId="11" w15:restartNumberingAfterBreak="0">
     <w:nsid w:val="38AC6C25"/>
     <w:multiLevelType w:val="hybridMultilevel"/>
     <w:tmpl w:val="0E6ED894"/>
@@ -30144,7 +31257,7 @@
       </w:rPr>
     </w:lvl>
   </w:abstractNum>
-  <w:abstractNum w:abstractNumId="11" w15:restartNumberingAfterBreak="0">
+  <w:abstractNum w:abstractNumId="12" w15:restartNumberingAfterBreak="0">
     <w:nsid w:val="39287FAD"/>
     <w:multiLevelType w:val="multilevel"/>
     <w:tmpl w:val="5B5A064C"/>
@@ -30257,7 +31370,96 @@
       </w:rPr>
     </w:lvl>
   </w:abstractNum>
-  <w:abstractNum w:abstractNumId="12" w15:restartNumberingAfterBreak="0">
+  <w:abstractNum w:abstractNumId="13" w15:restartNumberingAfterBreak="0">
+    <w:nsid w:val="3AE52B82"/>
+    <w:multiLevelType w:val="hybridMultilevel"/>
+    <w:tmpl w:val="45344DCA"/>
+    <w:lvl w:ilvl="0" w:tplc="0809000F">
+      <w:start w:val="1"/>
+      <w:numFmt w:val="decimal"/>
+      <w:lvlText w:val="%1."/>
+      <w:lvlJc w:val="left"/>
+      <w:pPr>
+        <w:ind w:left="720" w:hanging="360"/>
+      </w:pPr>
+      <w:rPr>
+        <w:rFonts w:hint="default"/>
+      </w:rPr>
+    </w:lvl>
+    <w:lvl w:ilvl="1" w:tplc="08090019" w:tentative="1">
+      <w:start w:val="1"/>
+      <w:numFmt w:val="lowerLetter"/>
+      <w:lvlText w:val="%2."/>
+      <w:lvlJc w:val="left"/>
+      <w:pPr>
+        <w:ind w:left="1440" w:hanging="360"/>
+      </w:pPr>
+    </w:lvl>
+    <w:lvl w:ilvl="2" w:tplc="0809001B" w:tentative="1">
+      <w:start w:val="1"/>
+      <w:numFmt w:val="lowerRoman"/>
+      <w:lvlText w:val="%3."/>
+      <w:lvlJc w:val="right"/>
+      <w:pPr>
+        <w:ind w:left="2160" w:hanging="180"/>
+      </w:pPr>
+    </w:lvl>
+    <w:lvl w:ilvl="3" w:tplc="0809000F" w:tentative="1">
+      <w:start w:val="1"/>
+      <w:numFmt w:val="decimal"/>
+      <w:lvlText w:val="%4."/>
+      <w:lvlJc w:val="left"/>
+      <w:pPr>
+        <w:ind w:left="2880" w:hanging="360"/>
+      </w:pPr>
+    </w:lvl>
+    <w:lvl w:ilvl="4" w:tplc="08090019" w:tentative="1">
+      <w:start w:val="1"/>
+      <w:numFmt w:val="lowerLetter"/>
+      <w:lvlText w:val="%5."/>
+      <w:lvlJc w:val="left"/>
+      <w:pPr>
+        <w:ind w:left="3600" w:hanging="360"/>
+      </w:pPr>
+    </w:lvl>
+    <w:lvl w:ilvl="5" w:tplc="0809001B" w:tentative="1">
+      <w:start w:val="1"/>
+      <w:numFmt w:val="lowerRoman"/>
+      <w:lvlText w:val="%6."/>
+      <w:lvlJc w:val="right"/>
+      <w:pPr>
+        <w:ind w:left="4320" w:hanging="180"/>
+      </w:pPr>
+    </w:lvl>
+    <w:lvl w:ilvl="6" w:tplc="0809000F" w:tentative="1">
+      <w:start w:val="1"/>
+      <w:numFmt w:val="decimal"/>
+      <w:lvlText w:val="%7."/>
+      <w:lvlJc w:val="left"/>
+      <w:pPr>
+        <w:ind w:left="5040" w:hanging="360"/>
+      </w:pPr>
+    </w:lvl>
+    <w:lvl w:ilvl="7" w:tplc="08090019" w:tentative="1">
+      <w:start w:val="1"/>
+      <w:numFmt w:val="lowerLetter"/>
+      <w:lvlText w:val="%8."/>
+      <w:lvlJc w:val="left"/>
+      <w:pPr>
+        <w:ind w:left="5760" w:hanging="360"/>
+      </w:pPr>
+    </w:lvl>
+    <w:lvl w:ilvl="8" w:tplc="0809001B" w:tentative="1">
+      <w:start w:val="1"/>
+      <w:numFmt w:val="lowerRoman"/>
+      <w:lvlText w:val="%9."/>
+      <w:lvlJc w:val="right"/>
+      <w:pPr>
+        <w:ind w:left="6480" w:hanging="180"/>
+      </w:pPr>
+    </w:lvl>
+  </w:abstractNum>
+  <w:abstractNum w:abstractNumId="14" w15:restartNumberingAfterBreak="0">
     <w:nsid w:val="411D38DF"/>
     <w:multiLevelType w:val="multilevel"/>
     <w:tmpl w:val="C4A2EBE2"/>
@@ -30370,7 +31572,7 @@
       </w:rPr>
     </w:lvl>
   </w:abstractNum>
-  <w:abstractNum w:abstractNumId="13" w15:restartNumberingAfterBreak="0">
+  <w:abstractNum w:abstractNumId="15" w15:restartNumberingAfterBreak="0">
     <w:nsid w:val="42754043"/>
     <w:multiLevelType w:val="hybridMultilevel"/>
     <w:tmpl w:val="A0045446"/>
@@ -30482,7 +31684,7 @@
       </w:rPr>
     </w:lvl>
   </w:abstractNum>
-  <w:abstractNum w:abstractNumId="14" w15:restartNumberingAfterBreak="0">
+  <w:abstractNum w:abstractNumId="16" w15:restartNumberingAfterBreak="0">
     <w:nsid w:val="439C03C4"/>
     <w:multiLevelType w:val="hybridMultilevel"/>
     <w:tmpl w:val="C1B618D2"/>
@@ -30571,7 +31773,7 @@
       </w:pPr>
     </w:lvl>
   </w:abstractNum>
-  <w:abstractNum w:abstractNumId="15" w15:restartNumberingAfterBreak="0">
+  <w:abstractNum w:abstractNumId="17" w15:restartNumberingAfterBreak="0">
     <w:nsid w:val="44F35642"/>
     <w:multiLevelType w:val="hybridMultilevel"/>
     <w:tmpl w:val="F06C238C"/>
@@ -30657,7 +31859,7 @@
       </w:pPr>
     </w:lvl>
   </w:abstractNum>
-  <w:abstractNum w:abstractNumId="16" w15:restartNumberingAfterBreak="0">
+  <w:abstractNum w:abstractNumId="18" w15:restartNumberingAfterBreak="0">
     <w:nsid w:val="46974D70"/>
     <w:multiLevelType w:val="hybridMultilevel"/>
     <w:tmpl w:val="DAB60A46"/>
@@ -30769,7 +31971,7 @@
       </w:rPr>
     </w:lvl>
   </w:abstractNum>
-  <w:abstractNum w:abstractNumId="17" w15:restartNumberingAfterBreak="0">
+  <w:abstractNum w:abstractNumId="19" w15:restartNumberingAfterBreak="0">
     <w:nsid w:val="4742711B"/>
     <w:multiLevelType w:val="hybridMultilevel"/>
     <w:tmpl w:val="5A9687A8"/>
@@ -30882,7 +32084,7 @@
       </w:rPr>
     </w:lvl>
   </w:abstractNum>
-  <w:abstractNum w:abstractNumId="18" w15:restartNumberingAfterBreak="0">
+  <w:abstractNum w:abstractNumId="20" w15:restartNumberingAfterBreak="0">
     <w:nsid w:val="4AE33C8A"/>
     <w:multiLevelType w:val="hybridMultilevel"/>
     <w:tmpl w:val="F104AFE2"/>
@@ -30994,7 +32196,7 @@
       </w:rPr>
     </w:lvl>
   </w:abstractNum>
-  <w:abstractNum w:abstractNumId="19" w15:restartNumberingAfterBreak="0">
+  <w:abstractNum w:abstractNumId="21" w15:restartNumberingAfterBreak="0">
     <w:nsid w:val="4AE752BE"/>
     <w:multiLevelType w:val="hybridMultilevel"/>
     <w:tmpl w:val="D21C24E8"/>
@@ -31084,7 +32286,7 @@
       </w:pPr>
     </w:lvl>
   </w:abstractNum>
-  <w:abstractNum w:abstractNumId="20" w15:restartNumberingAfterBreak="0">
+  <w:abstractNum w:abstractNumId="22" w15:restartNumberingAfterBreak="0">
     <w:nsid w:val="525540A6"/>
     <w:multiLevelType w:val="hybridMultilevel"/>
     <w:tmpl w:val="A24E05DE"/>
@@ -31197,7 +32399,7 @@
       </w:rPr>
     </w:lvl>
   </w:abstractNum>
-  <w:abstractNum w:abstractNumId="21" w15:restartNumberingAfterBreak="0">
+  <w:abstractNum w:abstractNumId="23" w15:restartNumberingAfterBreak="0">
     <w:nsid w:val="530E75E6"/>
     <w:multiLevelType w:val="multilevel"/>
     <w:tmpl w:val="53EA9AEE"/>
@@ -31310,7 +32512,7 @@
       </w:rPr>
     </w:lvl>
   </w:abstractNum>
-  <w:abstractNum w:abstractNumId="22" w15:restartNumberingAfterBreak="0">
+  <w:abstractNum w:abstractNumId="24" w15:restartNumberingAfterBreak="0">
     <w:nsid w:val="544E7067"/>
     <w:multiLevelType w:val="hybridMultilevel"/>
     <w:tmpl w:val="FE8AB98C"/>
@@ -31422,7 +32624,7 @@
       </w:rPr>
     </w:lvl>
   </w:abstractNum>
-  <w:abstractNum w:abstractNumId="23" w15:restartNumberingAfterBreak="0">
+  <w:abstractNum w:abstractNumId="25" w15:restartNumberingAfterBreak="0">
     <w:nsid w:val="5B3F459C"/>
     <w:multiLevelType w:val="multilevel"/>
     <w:tmpl w:val="E9BA1BAA"/>
@@ -31535,7 +32737,7 @@
       </w:rPr>
     </w:lvl>
   </w:abstractNum>
-  <w:abstractNum w:abstractNumId="24" w15:restartNumberingAfterBreak="0">
+  <w:abstractNum w:abstractNumId="26" w15:restartNumberingAfterBreak="0">
     <w:nsid w:val="603D5EF1"/>
     <w:multiLevelType w:val="hybridMultilevel"/>
     <w:tmpl w:val="2BFA8F9C"/>
@@ -31648,7 +32850,7 @@
       </w:rPr>
     </w:lvl>
   </w:abstractNum>
-  <w:abstractNum w:abstractNumId="25" w15:restartNumberingAfterBreak="0">
+  <w:abstractNum w:abstractNumId="27" w15:restartNumberingAfterBreak="0">
     <w:nsid w:val="62E540C7"/>
     <w:multiLevelType w:val="hybridMultilevel"/>
     <w:tmpl w:val="C122E468"/>
@@ -31762,7 +32964,7 @@
       </w:rPr>
     </w:lvl>
   </w:abstractNum>
-  <w:abstractNum w:abstractNumId="26" w15:restartNumberingAfterBreak="0">
+  <w:abstractNum w:abstractNumId="28" w15:restartNumberingAfterBreak="0">
     <w:nsid w:val="67BE353C"/>
     <w:multiLevelType w:val="hybridMultilevel"/>
     <w:tmpl w:val="E030507E"/>
@@ -31875,7 +33077,7 @@
       </w:rPr>
     </w:lvl>
   </w:abstractNum>
-  <w:abstractNum w:abstractNumId="27" w15:restartNumberingAfterBreak="0">
+  <w:abstractNum w:abstractNumId="29" w15:restartNumberingAfterBreak="0">
     <w:nsid w:val="6D8567E9"/>
     <w:multiLevelType w:val="hybridMultilevel"/>
     <w:tmpl w:val="5CD85266"/>
@@ -31988,7 +33190,7 @@
       </w:rPr>
     </w:lvl>
   </w:abstractNum>
-  <w:abstractNum w:abstractNumId="28" w15:restartNumberingAfterBreak="0">
+  <w:abstractNum w:abstractNumId="30" w15:restartNumberingAfterBreak="0">
     <w:nsid w:val="6DC727CF"/>
     <w:multiLevelType w:val="multilevel"/>
     <w:tmpl w:val="2466E5D4"/>
@@ -32104,7 +33306,7 @@
       </w:rPr>
     </w:lvl>
   </w:abstractNum>
-  <w:abstractNum w:abstractNumId="29" w15:restartNumberingAfterBreak="0">
+  <w:abstractNum w:abstractNumId="31" w15:restartNumberingAfterBreak="0">
     <w:nsid w:val="6F0E3975"/>
     <w:multiLevelType w:val="multilevel"/>
     <w:tmpl w:val="11E6E23A"/>
@@ -32217,7 +33419,7 @@
       </w:rPr>
     </w:lvl>
   </w:abstractNum>
-  <w:abstractNum w:abstractNumId="30" w15:restartNumberingAfterBreak="0">
+  <w:abstractNum w:abstractNumId="32" w15:restartNumberingAfterBreak="0">
     <w:nsid w:val="732A70B6"/>
     <w:multiLevelType w:val="hybridMultilevel"/>
     <w:tmpl w:val="7E7CDD2A"/>
@@ -32234,7 +33436,7 @@
         <w:color w:val="FF0000"/>
       </w:rPr>
     </w:lvl>
-    <w:lvl w:ilvl="1" w:tplc="08090003" w:tentative="1">
+    <w:lvl w:ilvl="1" w:tplc="08090003">
       <w:start w:val="1"/>
       <w:numFmt w:val="bullet"/>
       <w:lvlText w:val="o"/>
@@ -32331,7 +33533,7 @@
       </w:rPr>
     </w:lvl>
   </w:abstractNum>
-  <w:abstractNum w:abstractNumId="31" w15:restartNumberingAfterBreak="0">
+  <w:abstractNum w:abstractNumId="33" w15:restartNumberingAfterBreak="0">
     <w:nsid w:val="74825E2A"/>
     <w:multiLevelType w:val="hybridMultilevel"/>
     <w:tmpl w:val="A9584576"/>
@@ -32444,7 +33646,7 @@
       </w:rPr>
     </w:lvl>
   </w:abstractNum>
-  <w:abstractNum w:abstractNumId="32" w15:restartNumberingAfterBreak="0">
+  <w:abstractNum w:abstractNumId="34" w15:restartNumberingAfterBreak="0">
     <w:nsid w:val="74F709CA"/>
     <w:multiLevelType w:val="hybridMultilevel"/>
     <w:tmpl w:val="7E064896"/>
@@ -32534,7 +33736,7 @@
       </w:pPr>
     </w:lvl>
   </w:abstractNum>
-  <w:abstractNum w:abstractNumId="33" w15:restartNumberingAfterBreak="0">
+  <w:abstractNum w:abstractNumId="35" w15:restartNumberingAfterBreak="0">
     <w:nsid w:val="75191279"/>
     <w:multiLevelType w:val="hybridMultilevel"/>
     <w:tmpl w:val="798C63EA"/>
@@ -32627,10 +33829,10 @@
     <w:abstractNumId w:val="0"/>
   </w:num>
   <w:num w:numId="2" w16cid:durableId="877396605">
-    <w:abstractNumId w:val="23"/>
+    <w:abstractNumId w:val="25"/>
   </w:num>
   <w:num w:numId="3" w16cid:durableId="1382946615">
-    <w:abstractNumId w:val="23"/>
+    <w:abstractNumId w:val="25"/>
     <w:lvlOverride w:ilvl="0">
       <w:lvl w:ilvl="0">
         <w:start w:val="1"/>
@@ -32759,10 +33961,10 @@
     </w:lvlOverride>
   </w:num>
   <w:num w:numId="4" w16cid:durableId="2094013591">
-    <w:abstractNumId w:val="28"/>
+    <w:abstractNumId w:val="30"/>
   </w:num>
   <w:num w:numId="5" w16cid:durableId="1997875256">
-    <w:abstractNumId w:val="28"/>
+    <w:abstractNumId w:val="30"/>
     <w:lvlOverride w:ilvl="0">
       <w:lvl w:ilvl="0">
         <w:start w:val="1"/>
@@ -32894,10 +34096,10 @@
     </w:lvlOverride>
   </w:num>
   <w:num w:numId="6" w16cid:durableId="999582091">
-    <w:abstractNumId w:val="11"/>
+    <w:abstractNumId w:val="12"/>
   </w:num>
   <w:num w:numId="7" w16cid:durableId="1198545412">
-    <w:abstractNumId w:val="28"/>
+    <w:abstractNumId w:val="30"/>
     <w:lvlOverride w:ilvl="0">
       <w:lvl w:ilvl="0">
         <w:start w:val="1"/>
@@ -33029,22 +34231,22 @@
     </w:lvlOverride>
   </w:num>
   <w:num w:numId="8" w16cid:durableId="675303869">
-    <w:abstractNumId w:val="21"/>
+    <w:abstractNumId w:val="23"/>
   </w:num>
   <w:num w:numId="9" w16cid:durableId="603924557">
-    <w:abstractNumId w:val="12"/>
+    <w:abstractNumId w:val="14"/>
   </w:num>
   <w:num w:numId="10" w16cid:durableId="1439645924">
-    <w:abstractNumId w:val="3"/>
+    <w:abstractNumId w:val="4"/>
   </w:num>
   <w:num w:numId="11" w16cid:durableId="1728844195">
-    <w:abstractNumId w:val="29"/>
+    <w:abstractNumId w:val="31"/>
   </w:num>
   <w:num w:numId="12" w16cid:durableId="1541747942">
-    <w:abstractNumId w:val="28"/>
+    <w:abstractNumId w:val="30"/>
   </w:num>
   <w:num w:numId="13" w16cid:durableId="850218231">
-    <w:abstractNumId w:val="3"/>
+    <w:abstractNumId w:val="4"/>
     <w:lvlOverride w:ilvl="0">
       <w:startOverride w:val="1"/>
     </w:lvlOverride>
@@ -33074,82 +34276,88 @@
     </w:lvlOverride>
   </w:num>
   <w:num w:numId="14" w16cid:durableId="10573450">
-    <w:abstractNumId w:val="15"/>
+    <w:abstractNumId w:val="17"/>
   </w:num>
   <w:num w:numId="15" w16cid:durableId="1023364538">
     <w:abstractNumId w:val="1"/>
   </w:num>
   <w:num w:numId="16" w16cid:durableId="1938639395">
-    <w:abstractNumId w:val="14"/>
+    <w:abstractNumId w:val="16"/>
   </w:num>
   <w:num w:numId="17" w16cid:durableId="663321107">
+    <w:abstractNumId w:val="9"/>
+  </w:num>
+  <w:num w:numId="18" w16cid:durableId="1342779150">
+    <w:abstractNumId w:val="33"/>
+  </w:num>
+  <w:num w:numId="19" w16cid:durableId="261884420">
+    <w:abstractNumId w:val="27"/>
+  </w:num>
+  <w:num w:numId="20" w16cid:durableId="1271279922">
+    <w:abstractNumId w:val="3"/>
+  </w:num>
+  <w:num w:numId="21" w16cid:durableId="470707265">
+    <w:abstractNumId w:val="22"/>
+  </w:num>
+  <w:num w:numId="22" w16cid:durableId="560021542">
     <w:abstractNumId w:val="8"/>
   </w:num>
-  <w:num w:numId="18" w16cid:durableId="1342779150">
-    <w:abstractNumId w:val="31"/>
+  <w:num w:numId="23" w16cid:durableId="697435384">
+    <w:abstractNumId w:val="35"/>
   </w:num>
-  <w:num w:numId="19" w16cid:durableId="261884420">
-    <w:abstractNumId w:val="25"/>
+  <w:num w:numId="24" w16cid:durableId="810904292">
+    <w:abstractNumId w:val="32"/>
   </w:num>
-  <w:num w:numId="20" w16cid:durableId="1271279922">
-    <w:abstractNumId w:val="2"/>
+  <w:num w:numId="25" w16cid:durableId="115222601">
+    <w:abstractNumId w:val="11"/>
   </w:num>
-  <w:num w:numId="21" w16cid:durableId="470707265">
+  <w:num w:numId="26" w16cid:durableId="2125146139">
+    <w:abstractNumId w:val="19"/>
+  </w:num>
+  <w:num w:numId="27" w16cid:durableId="592132972">
+    <w:abstractNumId w:val="15"/>
+  </w:num>
+  <w:num w:numId="28" w16cid:durableId="698093366">
+    <w:abstractNumId w:val="18"/>
+  </w:num>
+  <w:num w:numId="29" w16cid:durableId="2130319791">
+    <w:abstractNumId w:val="28"/>
+  </w:num>
+  <w:num w:numId="30" w16cid:durableId="606621736">
+    <w:abstractNumId w:val="21"/>
+  </w:num>
+  <w:num w:numId="31" w16cid:durableId="1986085490">
+    <w:abstractNumId w:val="26"/>
+  </w:num>
+  <w:num w:numId="32" w16cid:durableId="866215741">
+    <w:abstractNumId w:val="34"/>
+  </w:num>
+  <w:num w:numId="33" w16cid:durableId="1896433729">
+    <w:abstractNumId w:val="7"/>
+  </w:num>
+  <w:num w:numId="34" w16cid:durableId="358825232">
+    <w:abstractNumId w:val="24"/>
+  </w:num>
+  <w:num w:numId="35" w16cid:durableId="1275284827">
     <w:abstractNumId w:val="20"/>
   </w:num>
-  <w:num w:numId="22" w16cid:durableId="560021542">
-    <w:abstractNumId w:val="7"/>
+  <w:num w:numId="36" w16cid:durableId="1922134591">
+    <w:abstractNumId w:val="6"/>
   </w:num>
-  <w:num w:numId="23" w16cid:durableId="697435384">
-    <w:abstractNumId w:val="33"/>
-  </w:num>
-  <w:num w:numId="24" w16cid:durableId="810904292">
-    <w:abstractNumId w:val="30"/>
-  </w:num>
-  <w:num w:numId="25" w16cid:durableId="115222601">
+  <w:num w:numId="37" w16cid:durableId="654527842">
     <w:abstractNumId w:val="10"/>
   </w:num>
-  <w:num w:numId="26" w16cid:durableId="2125146139">
-    <w:abstractNumId w:val="17"/>
+  <w:num w:numId="38" w16cid:durableId="1154183443">
+    <w:abstractNumId w:val="5"/>
   </w:num>
-  <w:num w:numId="27" w16cid:durableId="592132972">
+  <w:num w:numId="39" w16cid:durableId="758603688">
+    <w:abstractNumId w:val="29"/>
+  </w:num>
+  <w:num w:numId="40" w16cid:durableId="1285691820">
     <w:abstractNumId w:val="13"/>
   </w:num>
-  <w:num w:numId="28" w16cid:durableId="698093366">
-    <w:abstractNumId w:val="16"/>
-  </w:num>
-  <w:num w:numId="29" w16cid:durableId="2130319791">
-    <w:abstractNumId w:val="26"/>
-  </w:num>
-  <w:num w:numId="30" w16cid:durableId="606621736">
-    <w:abstractNumId w:val="19"/>
-  </w:num>
-  <w:num w:numId="31" w16cid:durableId="1986085490">
-    <w:abstractNumId w:val="24"/>
-  </w:num>
-  <w:num w:numId="32" w16cid:durableId="866215741">
-    <w:abstractNumId w:val="32"/>
-  </w:num>
-  <w:num w:numId="33" w16cid:durableId="1896433729">
-    <w:abstractNumId w:val="6"/>
-  </w:num>
-  <w:num w:numId="34" w16cid:durableId="358825232">
-    <w:abstractNumId w:val="22"/>
-  </w:num>
-  <w:num w:numId="35" w16cid:durableId="1275284827">
-    <w:abstractNumId w:val="18"/>
-  </w:num>
-  <w:num w:numId="36" w16cid:durableId="1922134591">
-    <w:abstractNumId w:val="5"/>
-  </w:num>
-  <w:num w:numId="37" w16cid:durableId="654527842">
-    <w:abstractNumId w:val="9"/>
-  </w:num>
-  <w:num w:numId="38" w16cid:durableId="1154183443">
-    <w:abstractNumId w:val="4"/>
-  </w:num>
-  <w:num w:numId="39" w16cid:durableId="758603688">
-    <w:abstractNumId w:val="27"/>
+  <w:num w:numId="41" w16cid:durableId="1544320733">
+    <w:abstractNumId w:val="2"/>
   </w:num>
 </w:numbering>
 </file>

</xml_diff>

<commit_message>
added distance reward to maze, added visited states to percept (previous lack of them made the problem non-markov
</commit_message>
<xml_diff>
--- a/docs/word-dissertation.docx
+++ b/docs/word-dissertation.docx
@@ -469,7 +469,8 @@
     <w:sdt>
       <w:sdtPr>
         <w:rPr>
-          <w:rFonts w:eastAsia="Calibri"/>
+          <w:rFonts w:ascii="Arial" w:eastAsia="Calibri" w:hAnsi="Arial" w:cs="Calibri"/>
+          <w:b w:val="0"/>
           <w:color w:val="000000"/>
           <w:sz w:val="22"/>
           <w:szCs w:val="22"/>
@@ -484,7 +485,6 @@
       <w:sdtEndPr>
         <w:rPr>
           <w:rFonts w:cs="Times New Roman"/>
-          <w:b w:val="0"/>
           <w:bCs/>
           <w:noProof/>
         </w:rPr>
@@ -4674,13 +4674,7 @@
         <w:t>and</w:t>
       </w:r>
       <w:r>
-        <w:t xml:space="preserve"> SARSA</w:t>
-      </w:r>
-      <w:r>
-        <w:t xml:space="preserve"> </w:t>
-      </w:r>
-      <w:r>
-        <w:t>are</w:t>
+        <w:t xml:space="preserve"> SARSA are</w:t>
       </w:r>
       <w:r>
         <w:t xml:space="preserve"> </w:t>
@@ -5315,27 +5309,7 @@
                 <w:rFonts w:ascii="Cambria Math" w:hAnsi="Cambria Math"/>
                 <w14:ligatures w14:val="standardContextual"/>
               </w:rPr>
-              <m:t xml:space="preserve">+ </m:t>
-            </m:r>
-            <m:r>
-              <m:rPr>
-                <m:sty m:val="p"/>
-              </m:rPr>
-              <w:rPr>
-                <w:rFonts w:ascii="Cambria Math" w:hAnsi="Cambria Math"/>
-                <w14:ligatures w14:val="standardContextual"/>
-              </w:rPr>
-              <m:t>γ</m:t>
-            </m:r>
-            <m:r>
-              <m:rPr>
-                <m:sty m:val="p"/>
-              </m:rPr>
-              <w:rPr>
-                <w:rFonts w:ascii="Cambria Math" w:hAnsi="Cambria Math"/>
-                <w14:ligatures w14:val="standardContextual"/>
-              </w:rPr>
-              <m:t>Q</m:t>
+              <m:t>+ γQ</m:t>
             </m:r>
           </m:e>
           <m:sub>
@@ -5798,17 +5772,7 @@
                             <w:rFonts w:ascii="Cambria Math" w:hAnsi="Cambria Math"/>
                             <w:color w:val="auto"/>
                           </w:rPr>
-                          <m:t> +</m:t>
-                        </m:r>
-                        <m:r>
-                          <m:rPr>
-                            <m:sty m:val="p"/>
-                          </m:rPr>
-                          <w:rPr>
-                            <w:rFonts w:ascii="Cambria Math" w:hAnsi="Cambria Math"/>
-                            <w:color w:val="auto"/>
-                          </w:rPr>
-                          <m:t>γ</m:t>
+                          <m:t> +γ</m:t>
                         </m:r>
                         <m:m>
                           <m:mPr>
@@ -6405,13 +6369,7 @@
         <w:pStyle w:val="Body"/>
       </w:pPr>
       <w:r>
-        <w:t xml:space="preserve">The algorithms detailed in this section are </w:t>
-      </w:r>
-      <w:r>
-        <w:t>policy-gradient method</w:t>
-      </w:r>
-      <w:r>
-        <w:t>s. D</w:t>
+        <w:t>The algorithms detailed in this section are policy-gradient methods. D</w:t>
       </w:r>
       <w:r>
         <w:t xml:space="preserve">efinitionally, a </w:t>
@@ -6897,13 +6855,7 @@
         <w:rPr>
           <w:rFonts w:eastAsia="Times New Roman"/>
         </w:rPr>
-        <w:t xml:space="preserve"> </w:t>
-      </w:r>
-      <w:r>
-        <w:rPr>
-          <w:rFonts w:eastAsia="Times New Roman"/>
-        </w:rPr>
-        <w:t xml:space="preserve">The variant used </w:t>
+        <w:t xml:space="preserve"> The variant used </w:t>
       </w:r>
       <w:r>
         <w:rPr>
@@ -6968,14 +6920,13 @@
     </w:p>
     <w:tbl>
       <w:tblPr>
-        <w:tblStyle w:val="CommentText"/>
         <w:tblW w:w="0" w:type="auto"/>
         <w:jc w:val="center"/>
         <w:tblLook w:val="04A0" w:firstRow="1" w:lastRow="0" w:firstColumn="1" w:lastColumn="0" w:noHBand="0" w:noVBand="1"/>
       </w:tblPr>
       <w:tblGrid>
-        <w:gridCol w:w="3792"/>
-        <w:gridCol w:w="448"/>
+        <w:gridCol w:w="4235"/>
+        <w:gridCol w:w="471"/>
       </w:tblGrid>
       <w:tr>
         <w:trPr>
@@ -7178,8 +7129,6 @@
                             <w:rFonts w:ascii="Cambria Math" w:eastAsia="Times New Roman" w:hAnsi="Cambria Math"/>
                             <w:color w:val="auto"/>
                             <w:kern w:val="2"/>
-                            <w:sz w:val="22"/>
-                            <w:szCs w:val="22"/>
                             <w14:ligatures w14:val="standardContextual"/>
                           </w:rPr>
                         </m:ctrlPr>
@@ -7216,8 +7165,6 @@
                             <w:rFonts w:ascii="Cambria Math" w:eastAsia="Times New Roman" w:hAnsi="Cambria Math"/>
                             <w:color w:val="auto"/>
                             <w:kern w:val="2"/>
-                            <w:sz w:val="22"/>
-                            <w:szCs w:val="22"/>
                             <w14:ligatures w14:val="standardContextual"/>
                           </w:rPr>
                         </m:ctrlPr>
@@ -15467,7 +15414,7 @@
           <w:color w:val="auto"/>
         </w:rPr>
         <w:drawing>
-          <wp:anchor distT="0" distB="0" distL="114300" distR="114300" simplePos="0" relativeHeight="251667456" behindDoc="0" locked="0" layoutInCell="1" allowOverlap="1" wp14:anchorId="5FD16EC3" wp14:editId="5241DD95">
+          <wp:anchor distT="0" distB="0" distL="114300" distR="114300" simplePos="0" relativeHeight="251667456" behindDoc="0" locked="0" layoutInCell="1" allowOverlap="1" wp14:anchorId="5FD16EC3" wp14:editId="7D6F7690">
             <wp:simplePos x="0" y="0"/>
             <wp:positionH relativeFrom="column">
               <wp:posOffset>1925320</wp:posOffset>
@@ -15661,7 +15608,28 @@
         <w:pStyle w:val="Body"/>
       </w:pPr>
       <w:r>
-        <w:t>The percept is the contents of each square; {Empty, Wall, Agent, Coin, Agent+Coin}.</w:t>
+        <w:t>The percept is the contents of each square</w:t>
+      </w:r>
+      <w:r>
+        <w:t xml:space="preserve">, from the set </w:t>
+      </w:r>
+      <w:r>
+        <w:t xml:space="preserve">{Empty, Wall, Agent, Coin, </w:t>
+      </w:r>
+      <w:r>
+        <w:t xml:space="preserve">Visited, </w:t>
+      </w:r>
+      <w:r>
+        <w:t>Agent+Coin</w:t>
+      </w:r>
+      <w:r>
+        <w:t>, Agent+Visited, Agent+Coin</w:t>
+      </w:r>
+      <w:r>
+        <w:t>+Visited</w:t>
+      </w:r>
+      <w:r>
+        <w:t>}.</w:t>
       </w:r>
     </w:p>
     <w:p>
@@ -15716,7 +15684,27 @@
           <w:lang w:eastAsia="en-US"/>
           <w14:ligatures w14:val="standardContextual"/>
         </w:rPr>
-        <w:t>+50 for collecting a coin.</w:t>
+        <w:t>+50</w:t>
+      </w:r>
+      <w:r>
+        <w:rPr>
+          <w:rFonts w:asciiTheme="majorHAnsi" w:hAnsiTheme="majorHAnsi" w:cstheme="majorHAnsi"/>
+          <w:color w:val="auto"/>
+          <w:kern w:val="2"/>
+          <w:lang w:eastAsia="en-US"/>
+          <w14:ligatures w14:val="standardContextual"/>
+        </w:rPr>
+        <w:t>0</w:t>
+      </w:r>
+      <w:r>
+        <w:rPr>
+          <w:rFonts w:asciiTheme="majorHAnsi" w:hAnsiTheme="majorHAnsi" w:cstheme="majorHAnsi"/>
+          <w:color w:val="auto"/>
+          <w:kern w:val="2"/>
+          <w:lang w:eastAsia="en-US"/>
+          <w14:ligatures w14:val="standardContextual"/>
+        </w:rPr>
+        <w:t xml:space="preserve"> for collecting a coin.</w:t>
       </w:r>
     </w:p>
     <w:p>
@@ -15736,6 +15724,7 @@
           <w14:ligatures w14:val="standardContextual"/>
         </w:rPr>
       </w:pPr>
+      <w:commentRangeStart w:id="29"/>
       <w:r>
         <w:rPr>
           <w:rFonts w:asciiTheme="majorHAnsi" w:hAnsiTheme="majorHAnsi" w:cstheme="majorHAnsi"/>
@@ -15744,7 +15733,122 @@
           <w:lang w:eastAsia="en-US"/>
           <w14:ligatures w14:val="standardContextual"/>
         </w:rPr>
-        <w:t>+1 for visiting a square for the first time.</w:t>
+        <w:t xml:space="preserve">+10 for exploring a new </w:t>
+      </w:r>
+      <w:r>
+        <w:rPr>
+          <w:rFonts w:asciiTheme="majorHAnsi" w:hAnsiTheme="majorHAnsi" w:cstheme="majorHAnsi"/>
+          <w:color w:val="auto"/>
+          <w:kern w:val="2"/>
+          <w:lang w:eastAsia="en-US"/>
+          <w14:ligatures w14:val="standardContextual"/>
+        </w:rPr>
+        <w:t>square</w:t>
+      </w:r>
+      <w:r>
+        <w:rPr>
+          <w:rFonts w:asciiTheme="majorHAnsi" w:hAnsiTheme="majorHAnsi" w:cstheme="majorHAnsi"/>
+          <w:color w:val="auto"/>
+          <w:kern w:val="2"/>
+          <w:lang w:eastAsia="en-US"/>
+          <w14:ligatures w14:val="standardContextual"/>
+        </w:rPr>
+        <w:t>.</w:t>
+      </w:r>
+      <w:commentRangeEnd w:id="29"/>
+      <w:r>
+        <w:rPr>
+          <w:rStyle w:val="CommentReference"/>
+        </w:rPr>
+        <w:commentReference w:id="29"/>
+      </w:r>
+    </w:p>
+    <w:p>
+      <w:pPr>
+        <w:numPr>
+          <w:ilvl w:val="0"/>
+          <w:numId w:val="21"/>
+        </w:numPr>
+        <w:spacing w:after="160" w:line="259" w:lineRule="auto"/>
+        <w:contextualSpacing/>
+        <w:jc w:val="left"/>
+        <w:rPr>
+          <w:rFonts w:asciiTheme="majorHAnsi" w:hAnsiTheme="majorHAnsi" w:cstheme="majorHAnsi"/>
+          <w:color w:val="auto"/>
+          <w:kern w:val="2"/>
+          <w:lang w:eastAsia="en-US"/>
+          <w14:ligatures w14:val="standardContextual"/>
+        </w:rPr>
+      </w:pPr>
+      <w:r>
+        <w:rPr>
+          <w:rFonts w:asciiTheme="majorHAnsi" w:hAnsiTheme="majorHAnsi" w:cstheme="majorHAnsi"/>
+          <w:color w:val="auto"/>
+          <w:kern w:val="2"/>
+          <w:lang w:eastAsia="en-US"/>
+          <w14:ligatures w14:val="standardContextual"/>
+        </w:rPr>
+        <w:t xml:space="preserve"> </w:t>
+      </w:r>
+      <w:r>
+        <w:rPr>
+          <w:rFonts w:asciiTheme="majorHAnsi" w:hAnsiTheme="majorHAnsi" w:cstheme="majorHAnsi"/>
+          <w:color w:val="auto"/>
+          <w:kern w:val="2"/>
+          <w:lang w:eastAsia="en-US"/>
+          <w14:ligatures w14:val="standardContextual"/>
+        </w:rPr>
+        <w:t>-</w:t>
+      </w:r>
+      <w:r>
+        <w:rPr>
+          <w:rFonts w:asciiTheme="majorHAnsi" w:hAnsiTheme="majorHAnsi" w:cstheme="majorHAnsi"/>
+          <w:color w:val="auto"/>
+          <w:kern w:val="2"/>
+          <w:lang w:eastAsia="en-US"/>
+          <w14:ligatures w14:val="standardContextual"/>
+        </w:rPr>
+        <w:t>[</w:t>
+      </w:r>
+      <w:r>
+        <w:rPr>
+          <w:rFonts w:asciiTheme="majorHAnsi" w:hAnsiTheme="majorHAnsi" w:cstheme="majorHAnsi"/>
+          <w:color w:val="auto"/>
+          <w:kern w:val="2"/>
+          <w:lang w:eastAsia="en-US"/>
+          <w14:ligatures w14:val="standardContextual"/>
+        </w:rPr>
+        <w:t>M</w:t>
+      </w:r>
+      <w:r>
+        <w:rPr>
+          <w:rFonts w:asciiTheme="majorHAnsi" w:hAnsiTheme="majorHAnsi" w:cstheme="majorHAnsi"/>
+          <w:color w:val="auto"/>
+          <w:kern w:val="2"/>
+          <w:lang w:eastAsia="en-US"/>
+          <w14:ligatures w14:val="standardContextual"/>
+        </w:rPr>
+        <w:t>anhattan distance to nearest coin</w:t>
+      </w:r>
+      <w:r>
+        <w:rPr>
+          <w:rFonts w:asciiTheme="majorHAnsi" w:hAnsiTheme="majorHAnsi" w:cstheme="majorHAnsi"/>
+          <w:color w:val="auto"/>
+          <w:kern w:val="2"/>
+          <w:lang w:eastAsia="en-US"/>
+          <w14:ligatures w14:val="standardContextual"/>
+        </w:rPr>
+        <w:t>]</w:t>
+      </w:r>
+      <w:r>
+        <w:rPr>
+          <w:rFonts w:asciiTheme="majorHAnsi" w:hAnsiTheme="majorHAnsi" w:cstheme="majorHAnsi"/>
+          <w:color w:val="auto"/>
+          <w:kern w:val="2"/>
+          <w:lang w:eastAsia="en-US"/>
+          <w14:ligatures w14:val="standardContextual"/>
+        </w:rPr>
+        <w:t xml:space="preserve"> at each step.</w:t>
       </w:r>
     </w:p>
     <w:p>
@@ -15760,10 +15864,7 @@
         <w:pStyle w:val="Heading3"/>
       </w:pPr>
       <w:r>
-        <w:t>T</w:t>
-      </w:r>
-      <w:r>
-        <w:t>ag</w:t>
+        <w:t>Tag</w:t>
       </w:r>
     </w:p>
     <w:p>
@@ -15856,10 +15957,7 @@
         <w:pStyle w:val="Heading3"/>
       </w:pPr>
       <w:r>
-        <w:t>T</w:t>
-      </w:r>
-      <w:r>
-        <w:t>ic-Tac-Toe</w:t>
+        <w:t>Tic-Tac-Toe</w:t>
       </w:r>
     </w:p>
     <w:p>
@@ -16107,19 +16205,19 @@
       <w:pPr>
         <w:pStyle w:val="Body"/>
       </w:pPr>
-      <w:commentRangeStart w:id="29"/>
+      <w:commentRangeStart w:id="30"/>
       <w:r>
         <w:t xml:space="preserve">Each agent </w:t>
       </w:r>
       <w:r>
         <w:t>implements one of the algorithms described in section 2.</w:t>
       </w:r>
-      <w:commentRangeEnd w:id="29"/>
+      <w:commentRangeEnd w:id="30"/>
       <w:r>
         <w:rPr>
           <w:rStyle w:val="CommentReference"/>
         </w:rPr>
-        <w:commentReference w:id="29"/>
+        <w:commentReference w:id="30"/>
       </w:r>
     </w:p>
     <w:p>
@@ -16138,20 +16236,20 @@
           <w:rStyle w:val="Heading3Char"/>
         </w:rPr>
       </w:pPr>
-      <w:bookmarkStart w:id="30" w:name="_Toc87559865"/>
-      <w:commentRangeStart w:id="31"/>
+      <w:bookmarkStart w:id="31" w:name="_Toc87559865"/>
+      <w:commentRangeStart w:id="32"/>
       <w:r>
         <w:rPr>
           <w:rStyle w:val="Heading3Char"/>
         </w:rPr>
         <w:t>Implementation</w:t>
       </w:r>
-      <w:commentRangeEnd w:id="31"/>
+      <w:commentRangeEnd w:id="32"/>
       <w:r>
         <w:rPr>
           <w:rStyle w:val="CommentReference"/>
         </w:rPr>
-        <w:commentReference w:id="31"/>
+        <w:commentReference w:id="32"/>
       </w:r>
     </w:p>
     <w:p>
@@ -16161,14 +16259,14 @@
           <w:color w:val="FF0000"/>
         </w:rPr>
       </w:pPr>
-      <w:commentRangeStart w:id="32"/>
+      <w:commentRangeStart w:id="33"/>
       <w:r>
         <w:rPr>
           <w:color w:val="FF0000"/>
         </w:rPr>
         <w:t>First, common interfaces for agents, and for environments, were constructed. This made it possible to proceed with the development of agents and environments in an arbitrary order. The design and implementation of environments was performed concurrently with the research and implementation of methods.</w:t>
       </w:r>
-      <w:commentRangeEnd w:id="32"/>
+      <w:commentRangeEnd w:id="33"/>
       <w:r>
         <w:rPr>
           <w:rStyle w:val="CommentReference"/>
@@ -16177,7 +16275,7 @@
           <w:kern w:val="0"/>
           <w:lang w:eastAsia="en-GB"/>
         </w:rPr>
-        <w:commentReference w:id="32"/>
+        <w:commentReference w:id="33"/>
       </w:r>
     </w:p>
     <w:p>
@@ -16238,17 +16336,17 @@
       <w:r>
         <w:t xml:space="preserve">The design of the agents follows guidelines set out in </w:t>
       </w:r>
-      <w:commentRangeStart w:id="33"/>
+      <w:commentRangeStart w:id="34"/>
       <w:r>
         <w:t>the TensorFlow documentation</w:t>
       </w:r>
-      <w:commentRangeEnd w:id="33"/>
+      <w:commentRangeEnd w:id="34"/>
       <w:r>
         <w:rPr>
           <w:rStyle w:val="CommentReference"/>
           <w:rFonts w:asciiTheme="minorHAnsi" w:hAnsiTheme="minorHAnsi" w:cstheme="minorHAnsi"/>
         </w:rPr>
-        <w:commentReference w:id="33"/>
+        <w:commentReference w:id="34"/>
       </w:r>
       <w:r>
         <w:t>. Those guidelines recommend that custom models be declared as a subclass of the TensorFlow Model class, with custom training logic implemented in the fit &amp; train_step methods. Features necessary to interface with a particular environment; the number of outputs, and the structure of hidden layers, are variable and implemented using composition. There are three abstract agent classes, which are responsible for the implementation of the act function, as well as the initialisation of the neural network and its optimizer. However, these classes implement no training logic. Training logic is provided by the various subclasses, each of which implements a single algorithm.</w:t>
@@ -16508,19 +16606,19 @@
       <w:pPr>
         <w:pStyle w:val="Heading2"/>
       </w:pPr>
-      <w:commentRangeStart w:id="34"/>
+      <w:commentRangeStart w:id="35"/>
       <w:r>
         <w:rPr>
           <w:rStyle w:val="Heading3Char"/>
         </w:rPr>
         <w:t>Verification &amp; Validation</w:t>
       </w:r>
-      <w:commentRangeEnd w:id="34"/>
+      <w:commentRangeEnd w:id="35"/>
       <w:r>
         <w:rPr>
           <w:rStyle w:val="CommentReference"/>
         </w:rPr>
-        <w:commentReference w:id="34"/>
+        <w:commentReference w:id="35"/>
       </w:r>
     </w:p>
     <w:p>
@@ -17101,16 +17199,16 @@
       <w:r>
         <w:t xml:space="preserve"> </w:t>
       </w:r>
-      <w:commentRangeStart w:id="35"/>
+      <w:commentRangeStart w:id="36"/>
       <w:r>
         <w:t>Once all features were believed to be successfully implemented, unit tests were written, and manual integration was performed according to a formal specification.</w:t>
       </w:r>
-      <w:commentRangeEnd w:id="35"/>
+      <w:commentRangeEnd w:id="36"/>
       <w:r>
         <w:rPr>
           <w:rStyle w:val="CommentReference"/>
         </w:rPr>
-        <w:commentReference w:id="35"/>
+        <w:commentReference w:id="36"/>
       </w:r>
       <w:r>
         <w:t xml:space="preserve"> </w:t>
@@ -17146,37 +17244,37 @@
       <w:pPr>
         <w:pStyle w:val="Heading1"/>
       </w:pPr>
-      <w:commentRangeStart w:id="36"/>
+      <w:commentRangeStart w:id="37"/>
       <w:r>
         <w:t>Results</w:t>
       </w:r>
       <w:r>
         <w:t xml:space="preserve"> &amp; Evaluation</w:t>
       </w:r>
-      <w:bookmarkEnd w:id="30"/>
-      <w:commentRangeEnd w:id="36"/>
+      <w:bookmarkEnd w:id="31"/>
+      <w:commentRangeEnd w:id="37"/>
       <w:r>
         <w:rPr>
           <w:rStyle w:val="CommentReference"/>
           <w:b w:val="0"/>
         </w:rPr>
-        <w:commentReference w:id="36"/>
+        <w:commentReference w:id="37"/>
       </w:r>
     </w:p>
     <w:p>
       <w:pPr>
         <w:pStyle w:val="Heading2"/>
       </w:pPr>
-      <w:commentRangeStart w:id="37"/>
+      <w:commentRangeStart w:id="38"/>
       <w:r>
         <w:t>Evaluation Process</w:t>
       </w:r>
-      <w:commentRangeEnd w:id="37"/>
+      <w:commentRangeEnd w:id="38"/>
       <w:r>
         <w:rPr>
           <w:rStyle w:val="CommentReference"/>
         </w:rPr>
-        <w:commentReference w:id="37"/>
+        <w:commentReference w:id="38"/>
       </w:r>
     </w:p>
     <w:p>
@@ -19126,29 +19224,29 @@
       <w:pPr>
         <w:pStyle w:val="Heading2"/>
       </w:pPr>
-      <w:commentRangeStart w:id="38"/>
       <w:commentRangeStart w:id="39"/>
+      <w:commentRangeStart w:id="40"/>
       <w:r>
         <w:t>Results</w:t>
       </w:r>
       <w:r>
         <w:t xml:space="preserve"> of Evaluation</w:t>
       </w:r>
-      <w:commentRangeEnd w:id="38"/>
+      <w:commentRangeEnd w:id="39"/>
       <w:r>
         <w:rPr>
           <w:rStyle w:val="CommentReference"/>
           <w:b w:val="0"/>
         </w:rPr>
-        <w:commentReference w:id="38"/>
-      </w:r>
-      <w:commentRangeEnd w:id="39"/>
+        <w:commentReference w:id="39"/>
+      </w:r>
+      <w:commentRangeEnd w:id="40"/>
       <w:r>
         <w:rPr>
           <w:rStyle w:val="CommentReference"/>
           <w:b w:val="0"/>
         </w:rPr>
-        <w:commentReference w:id="39"/>
+        <w:commentReference w:id="40"/>
       </w:r>
     </w:p>
     <w:p>
@@ -19220,17 +19318,17 @@
       <w:pPr>
         <w:pStyle w:val="Heading2"/>
       </w:pPr>
-      <w:commentRangeStart w:id="40"/>
+      <w:commentRangeStart w:id="41"/>
       <w:r>
         <w:t>Interpreting the Results</w:t>
       </w:r>
-      <w:commentRangeEnd w:id="40"/>
+      <w:commentRangeEnd w:id="41"/>
       <w:r>
         <w:rPr>
           <w:rStyle w:val="CommentReference"/>
           <w:b w:val="0"/>
         </w:rPr>
-        <w:commentReference w:id="40"/>
+        <w:commentReference w:id="41"/>
       </w:r>
     </w:p>
     <w:p>
@@ -19367,18 +19465,12 @@
         <w:rPr>
           <w:color w:val="FF0000"/>
         </w:rPr>
-        <w:t xml:space="preserve">&amp; </w:t>
+        <w:t xml:space="preserve">&amp; fairly deterministic </w:t>
       </w:r>
       <w:r>
         <w:rPr>
           <w:color w:val="FF0000"/>
         </w:rPr>
-        <w:t xml:space="preserve">fairly deterministic </w:t>
-      </w:r>
-      <w:r>
-        <w:rPr>
-          <w:color w:val="FF0000"/>
-        </w:rPr>
         <w:t>environment so that’s unsurprising.</w:t>
       </w:r>
     </w:p>
@@ -19386,51 +19478,51 @@
       <w:pPr>
         <w:pStyle w:val="Heading2"/>
       </w:pPr>
-      <w:commentRangeStart w:id="41"/>
+      <w:commentRangeStart w:id="42"/>
       <w:r>
         <w:t>Reflection</w:t>
       </w:r>
-      <w:commentRangeEnd w:id="41"/>
+      <w:commentRangeEnd w:id="42"/>
       <w:r>
         <w:rPr>
           <w:rStyle w:val="CommentReference"/>
           <w:b w:val="0"/>
         </w:rPr>
-        <w:commentReference w:id="41"/>
+        <w:commentReference w:id="42"/>
       </w:r>
     </w:p>
     <w:p>
       <w:pPr>
         <w:pStyle w:val="Heading2"/>
       </w:pPr>
-      <w:commentRangeStart w:id="42"/>
+      <w:commentRangeStart w:id="43"/>
       <w:r>
         <w:t>Challenges</w:t>
       </w:r>
-      <w:commentRangeEnd w:id="42"/>
+      <w:commentRangeEnd w:id="43"/>
       <w:r>
         <w:rPr>
           <w:rStyle w:val="CommentReference"/>
           <w:b w:val="0"/>
         </w:rPr>
-        <w:commentReference w:id="42"/>
+        <w:commentReference w:id="43"/>
       </w:r>
     </w:p>
     <w:p>
       <w:pPr>
         <w:pStyle w:val="Heading2"/>
       </w:pPr>
-      <w:commentRangeStart w:id="43"/>
+      <w:commentRangeStart w:id="44"/>
       <w:r>
         <w:t>Limitations</w:t>
       </w:r>
-      <w:commentRangeEnd w:id="43"/>
+      <w:commentRangeEnd w:id="44"/>
       <w:r>
         <w:rPr>
           <w:rStyle w:val="CommentReference"/>
           <w:b w:val="0"/>
         </w:rPr>
-        <w:commentReference w:id="43"/>
+        <w:commentReference w:id="44"/>
       </w:r>
     </w:p>
     <w:p>
@@ -19524,17 +19616,17 @@
       <w:pPr>
         <w:pStyle w:val="Heading2"/>
       </w:pPr>
-      <w:commentRangeStart w:id="44"/>
+      <w:commentRangeStart w:id="45"/>
       <w:r>
         <w:t>Future Work</w:t>
       </w:r>
-      <w:commentRangeEnd w:id="44"/>
+      <w:commentRangeEnd w:id="45"/>
       <w:r>
         <w:rPr>
           <w:rStyle w:val="CommentReference"/>
           <w:b w:val="0"/>
         </w:rPr>
-        <w:commentReference w:id="44"/>
+        <w:commentReference w:id="45"/>
       </w:r>
     </w:p>
     <w:p>
@@ -19567,17 +19659,17 @@
       <w:pPr>
         <w:pStyle w:val="Heading1"/>
       </w:pPr>
-      <w:commentRangeStart w:id="45"/>
+      <w:commentRangeStart w:id="46"/>
       <w:r>
         <w:t>Conclusion</w:t>
       </w:r>
-      <w:commentRangeEnd w:id="45"/>
+      <w:commentRangeEnd w:id="46"/>
       <w:r>
         <w:rPr>
           <w:rStyle w:val="CommentReference"/>
           <w:b w:val="0"/>
         </w:rPr>
-        <w:commentReference w:id="45"/>
+        <w:commentReference w:id="46"/>
       </w:r>
     </w:p>
     <w:p>
@@ -20100,17 +20192,17 @@
       <w:pPr>
         <w:pStyle w:val="AppH1"/>
       </w:pPr>
-      <w:commentRangeStart w:id="46"/>
+      <w:commentRangeStart w:id="47"/>
       <w:r>
         <w:t>Appendix</w:t>
       </w:r>
-      <w:commentRangeEnd w:id="46"/>
+      <w:commentRangeEnd w:id="47"/>
       <w:r>
         <w:rPr>
           <w:rStyle w:val="CommentReference"/>
           <w:b w:val="0"/>
         </w:rPr>
-        <w:commentReference w:id="46"/>
+        <w:commentReference w:id="47"/>
       </w:r>
     </w:p>
     <w:sectPr>
@@ -20981,7 +21073,7 @@
       </w:r>
     </w:p>
   </w:comment>
-  <w:comment w:id="29" w:author="John XYZ" w:date="2024-03-21T05:56:00Z" w:initials="JX">
+  <w:comment w:id="29" w:author="John XYZ" w:date="2024-03-22T08:24:00Z" w:initials="JX">
     <w:p>
       <w:pPr>
         <w:pStyle w:val="CommentText"/>
@@ -20995,11 +21087,11 @@
         <w:annotationRef/>
       </w:r>
       <w:r>
-        <w:t>Should probably go into more detail.</w:t>
+        <w:t>This makes it not markov 🤦‍♂️</w:t>
       </w:r>
     </w:p>
   </w:comment>
-  <w:comment w:id="31" w:author="John XYZ" w:date="2024-02-26T17:02:00Z" w:initials="JX">
+  <w:comment w:id="30" w:author="John XYZ" w:date="2024-03-21T05:56:00Z" w:initials="JX">
     <w:p>
       <w:pPr>
         <w:pStyle w:val="CommentText"/>
@@ -21013,11 +21105,11 @@
         <w:annotationRef/>
       </w:r>
       <w:r>
-        <w:t>“Provide implementation details: language used, architecture (e.g. server and client, or hub and spoke). Explain how you secured personal details.”</w:t>
+        <w:t>Should probably go into more detail.</w:t>
       </w:r>
     </w:p>
   </w:comment>
-  <w:comment w:id="32" w:author="John XYZ" w:date="2024-03-21T07:49:00Z" w:initials="JX">
+  <w:comment w:id="32" w:author="John XYZ" w:date="2024-02-26T17:02:00Z" w:initials="JX">
     <w:p>
       <w:pPr>
         <w:pStyle w:val="CommentText"/>
@@ -21031,11 +21123,29 @@
         <w:annotationRef/>
       </w:r>
       <w:r>
+        <w:t>“Provide implementation details: language used, architecture (e.g. server and client, or hub and spoke). Explain how you secured personal details.”</w:t>
+      </w:r>
+    </w:p>
+  </w:comment>
+  <w:comment w:id="33" w:author="John XYZ" w:date="2024-03-21T07:49:00Z" w:initials="JX">
+    <w:p>
+      <w:pPr>
+        <w:pStyle w:val="CommentText"/>
+        <w:ind w:left="0" w:firstLine="0"/>
+        <w:jc w:val="left"/>
+      </w:pPr>
+      <w:r>
+        <w:rPr>
+          <w:rStyle w:val="CommentReference"/>
+        </w:rPr>
+        <w:annotationRef/>
+      </w:r>
+      <w:r>
         <w:t>This was pulled from another section, should go in here somewhere, maybe process commentary?</w:t>
       </w:r>
     </w:p>
   </w:comment>
-  <w:comment w:id="33" w:author="John XYZ" w:date="2024-03-05T00:56:00Z" w:initials="JX">
+  <w:comment w:id="34" w:author="John XYZ" w:date="2024-03-05T00:56:00Z" w:initials="JX">
     <w:p>
       <w:pPr>
         <w:pStyle w:val="CommentText"/>
@@ -21058,7 +21168,7 @@
       </w:hyperlink>
     </w:p>
   </w:comment>
-  <w:comment w:id="34" w:author="John XYZ" w:date="2024-02-26T17:02:00Z" w:initials="JX">
+  <w:comment w:id="35" w:author="John XYZ" w:date="2024-02-26T17:02:00Z" w:initials="JX">
     <w:p>
       <w:pPr>
         <w:pStyle w:val="CommentText"/>
@@ -21086,7 +21196,7 @@
       </w:r>
     </w:p>
   </w:comment>
-  <w:comment w:id="35" w:author="John XYZ" w:date="2024-03-20T20:50:00Z" w:initials="JX">
+  <w:comment w:id="36" w:author="John XYZ" w:date="2024-03-20T20:50:00Z" w:initials="JX">
     <w:p>
       <w:pPr>
         <w:pStyle w:val="CommentText"/>
@@ -21104,7 +21214,7 @@
       </w:r>
     </w:p>
   </w:comment>
-  <w:comment w:id="36" w:author="John XYZ" w:date="2024-02-26T17:03:00Z" w:initials="JX">
+  <w:comment w:id="37" w:author="John XYZ" w:date="2024-02-26T17:03:00Z" w:initials="JX">
     <w:p>
       <w:pPr>
         <w:pStyle w:val="CommentText"/>
@@ -21122,7 +21232,7 @@
       </w:r>
     </w:p>
   </w:comment>
-  <w:comment w:id="37" w:author="John XYZ" w:date="2024-02-26T17:03:00Z" w:initials="JX">
+  <w:comment w:id="38" w:author="John XYZ" w:date="2024-02-26T17:03:00Z" w:initials="JX">
     <w:p>
       <w:pPr>
         <w:pStyle w:val="CommentText"/>
@@ -21160,7 +21270,7 @@
       </w:r>
     </w:p>
   </w:comment>
-  <w:comment w:id="38" w:author="John XYZ" w:date="2024-02-26T17:03:00Z" w:initials="JX">
+  <w:comment w:id="39" w:author="John XYZ" w:date="2024-02-26T17:03:00Z" w:initials="JX">
     <w:p>
       <w:pPr>
         <w:pStyle w:val="CommentText"/>
@@ -21178,7 +21288,7 @@
       </w:r>
     </w:p>
   </w:comment>
-  <w:comment w:id="39" w:author="John XYZ" w:date="2024-03-20T21:55:00Z" w:initials="JX">
+  <w:comment w:id="40" w:author="John XYZ" w:date="2024-03-20T21:55:00Z" w:initials="JX">
     <w:p>
       <w:pPr>
         <w:pStyle w:val="CommentText"/>
@@ -21207,7 +21317,7 @@
       </w:r>
     </w:p>
   </w:comment>
-  <w:comment w:id="40" w:author="John XYZ" w:date="2024-02-26T18:06:00Z" w:initials="JX">
+  <w:comment w:id="41" w:author="John XYZ" w:date="2024-02-26T18:06:00Z" w:initials="JX">
     <w:p>
       <w:pPr>
         <w:pStyle w:val="CommentText"/>
@@ -21235,7 +21345,7 @@
       </w:r>
     </w:p>
   </w:comment>
-  <w:comment w:id="41" w:author="John XYZ" w:date="2024-02-26T18:06:00Z" w:initials="JX">
+  <w:comment w:id="42" w:author="John XYZ" w:date="2024-02-26T18:06:00Z" w:initials="JX">
     <w:p>
       <w:pPr>
         <w:pStyle w:val="CommentText"/>
@@ -21253,7 +21363,7 @@
       </w:r>
     </w:p>
   </w:comment>
-  <w:comment w:id="42" w:author="John XYZ" w:date="2024-02-26T18:07:00Z" w:initials="JX">
+  <w:comment w:id="43" w:author="John XYZ" w:date="2024-02-26T18:07:00Z" w:initials="JX">
     <w:p>
       <w:pPr>
         <w:pStyle w:val="CommentText"/>
@@ -21271,7 +21381,7 @@
       </w:r>
     </w:p>
   </w:comment>
-  <w:comment w:id="43" w:author="John XYZ" w:date="2024-02-26T18:07:00Z" w:initials="JX">
+  <w:comment w:id="44" w:author="John XYZ" w:date="2024-02-26T18:07:00Z" w:initials="JX">
     <w:p>
       <w:pPr>
         <w:pStyle w:val="CommentText"/>
@@ -21289,7 +21399,7 @@
       </w:r>
     </w:p>
   </w:comment>
-  <w:comment w:id="44" w:author="John XYZ" w:date="2024-02-26T18:07:00Z" w:initials="JX">
+  <w:comment w:id="45" w:author="John XYZ" w:date="2024-02-26T18:07:00Z" w:initials="JX">
     <w:p>
       <w:pPr>
         <w:pStyle w:val="CommentText"/>
@@ -21307,7 +21417,7 @@
       </w:r>
     </w:p>
   </w:comment>
-  <w:comment w:id="45" w:author="John XYZ" w:date="2024-02-26T17:10:00Z" w:initials="JX">
+  <w:comment w:id="46" w:author="John XYZ" w:date="2024-02-26T17:10:00Z" w:initials="JX">
     <w:p>
       <w:pPr>
         <w:pStyle w:val="CommentText"/>
@@ -21335,7 +21445,7 @@
       </w:r>
     </w:p>
   </w:comment>
-  <w:comment w:id="46" w:author="John XYZ" w:date="2024-03-21T06:37:00Z" w:initials="JX">
+  <w:comment w:id="47" w:author="John XYZ" w:date="2024-03-21T06:37:00Z" w:initials="JX">
     <w:p>
       <w:pPr>
         <w:pStyle w:val="CommentText"/>
@@ -21394,6 +21504,7 @@
   <w15:commentEx w15:paraId="7928CC31" w15:paraIdParent="74410256" w15:done="0"/>
   <w15:commentEx w15:paraId="67993B91" w15:done="0"/>
   <w15:commentEx w15:paraId="42B644B1" w15:done="0"/>
+  <w15:commentEx w15:paraId="06B4278C" w15:done="0"/>
   <w15:commentEx w15:paraId="0C789339" w15:done="0"/>
   <w15:commentEx w15:paraId="249968E7" w15:done="0"/>
   <w15:commentEx w15:paraId="0AD67345" w15:done="0"/>
@@ -21442,6 +21553,7 @@
   <w16cex:commentExtensible w16cex:durableId="65C2BB06" w16cex:dateUtc="2024-03-08T17:05:00Z"/>
   <w16cex:commentExtensible w16cex:durableId="09E05D68" w16cex:dateUtc="2024-03-08T21:08:00Z"/>
   <w16cex:commentExtensible w16cex:durableId="79BCBB94" w16cex:dateUtc="2024-02-26T17:02:00Z"/>
+  <w16cex:commentExtensible w16cex:durableId="7F2F3C08" w16cex:dateUtc="2024-03-22T08:24:00Z"/>
   <w16cex:commentExtensible w16cex:durableId="67110268" w16cex:dateUtc="2024-03-21T05:56:00Z"/>
   <w16cex:commentExtensible w16cex:durableId="59C0BD8D" w16cex:dateUtc="2024-02-26T17:02:00Z"/>
   <w16cex:commentExtensible w16cex:durableId="0117F4B6" w16cex:dateUtc="2024-03-21T07:49:00Z"/>
@@ -21490,6 +21602,7 @@
   <w16cid:commentId w16cid:paraId="7928CC31" w16cid:durableId="65C2BB06"/>
   <w16cid:commentId w16cid:paraId="67993B91" w16cid:durableId="09E05D68"/>
   <w16cid:commentId w16cid:paraId="42B644B1" w16cid:durableId="79BCBB94"/>
+  <w16cid:commentId w16cid:paraId="06B4278C" w16cid:durableId="7F2F3C08"/>
   <w16cid:commentId w16cid:paraId="0C789339" w16cid:durableId="67110268"/>
   <w16cid:commentId w16cid:paraId="249968E7" w16cid:durableId="59C0BD8D"/>
   <w16cid:commentId w16cid:paraId="0AD67345" w16cid:durableId="0117F4B6"/>
@@ -22396,7 +22509,7 @@
         <w:rPr>
           <w:noProof/>
         </w:rPr>
-        <w:t>4</w:t>
+        <w:t>3</w:t>
       </w:r>
     </w:fldSimple>
     <w:r>
@@ -22407,7 +22520,7 @@
         <w:rPr>
           <w:noProof/>
         </w:rPr>
-        <w:t>Product</w:t>
+        <w:t>Specification and Design</w:t>
       </w:r>
     </w:fldSimple>
   </w:p>
@@ -27868,6 +27981,7 @@
   <w:style w:type="character" w:default="1" w:styleId="DefaultParagraphFont">
     <w:name w:val="Default Paragraph Font"/>
     <w:uiPriority w:val="1"/>
+    <w:semiHidden/>
     <w:unhideWhenUsed/>
   </w:style>
   <w:style w:type="table" w:default="1" w:styleId="TableNormal">
@@ -29305,6 +29419,15 @@
 </file>
 
 <file path=customXml/item1.xml><?xml version="1.0" encoding="utf-8"?>
+<?mso-contentType ?>
+<FormTemplates xmlns="http://schemas.microsoft.com/sharepoint/v3/contenttype/forms">
+  <Display>DocumentLibraryForm</Display>
+  <Edit>DocumentLibraryForm</Edit>
+  <New>DocumentLibraryForm</New>
+</FormTemplates>
+</file>
+
+<file path=customXml/item2.xml><?xml version="1.0" encoding="utf-8"?>
 <ct:contentTypeSchema xmlns:ct="http://schemas.microsoft.com/office/2006/metadata/contentType" xmlns:ma="http://schemas.microsoft.com/office/2006/metadata/properties/metaAttributes" ct:_="" ma:_="" ma:contentTypeName="Document" ma:contentTypeID="0x01010002A8C6127404D749B2AB0E28638C586F" ma:contentTypeVersion="14" ma:contentTypeDescription="Create a new document." ma:contentTypeScope="" ma:versionID="7654410493b36246e3356fc99efd3467">
   <xsd:schema xmlns:xsd="http://www.w3.org/2001/XMLSchema" xmlns:xs="http://www.w3.org/2001/XMLSchema" xmlns:p="http://schemas.microsoft.com/office/2006/metadata/properties" xmlns:ns3="0441771b-175f-4257-a843-6830f267575d" xmlns:ns4="6b0e06d0-2635-4c69-a977-8e582df1bb2a" targetNamespace="http://schemas.microsoft.com/office/2006/metadata/properties" ma:root="true" ma:fieldsID="5f4646b8b5c660e91a8ded4839d30c78" ns3:_="" ns4:_="">
     <xsd:import namespace="0441771b-175f-4257-a843-6830f267575d"/>
@@ -29533,22 +29656,7 @@
 </ct:contentTypeSchema>
 </file>
 
-<file path=customXml/item2.xml><?xml version="1.0" encoding="utf-8"?>
-<?mso-contentType ?>
-<FormTemplates xmlns="http://schemas.microsoft.com/sharepoint/v3/contenttype/forms">
-  <Display>DocumentLibraryForm</Display>
-  <Edit>DocumentLibraryForm</Edit>
-  <New>DocumentLibraryForm</New>
-</FormTemplates>
-</file>
-
 <file path=customXml/item3.xml><?xml version="1.0" encoding="utf-8"?>
-<p:properties xmlns:p="http://schemas.microsoft.com/office/2006/metadata/properties" xmlns:xsi="http://www.w3.org/2001/XMLSchema-instance" xmlns:pc="http://schemas.microsoft.com/office/infopath/2007/PartnerControls">
-  <documentManagement/>
-</p:properties>
-</file>
-
-<file path=customXml/item4.xml><?xml version="1.0" encoding="utf-8"?>
 <b:Sources xmlns:b="http://schemas.openxmlformats.org/officeDocument/2006/bibliography" xmlns="http://schemas.openxmlformats.org/officeDocument/2006/bibliography" SelectedStyle="\IEEE2006OfficeOnline.xsl" StyleName="IEEE" Version="2006">
   <b:Source>
     <b:Tag>Sut18</b:Tag>
@@ -29751,7 +29859,21 @@
 </b:Sources>
 </file>
 
+<file path=customXml/item4.xml><?xml version="1.0" encoding="utf-8"?>
+<p:properties xmlns:p="http://schemas.microsoft.com/office/2006/metadata/properties" xmlns:xsi="http://www.w3.org/2001/XMLSchema-instance" xmlns:pc="http://schemas.microsoft.com/office/infopath/2007/PartnerControls">
+  <documentManagement/>
+</p:properties>
+</file>
+
 <file path=customXml/itemProps1.xml><?xml version="1.0" encoding="utf-8"?>
+<ds:datastoreItem xmlns:ds="http://schemas.openxmlformats.org/officeDocument/2006/customXml" ds:itemID="{ABC3323C-0102-40DC-A4FC-2DB410658A48}">
+  <ds:schemaRefs>
+    <ds:schemaRef ds:uri="http://schemas.microsoft.com/sharepoint/v3/contenttype/forms"/>
+  </ds:schemaRefs>
+</ds:datastoreItem>
+</file>
+
+<file path=customXml/itemProps2.xml><?xml version="1.0" encoding="utf-8"?>
 <ds:datastoreItem xmlns:ds="http://schemas.openxmlformats.org/officeDocument/2006/customXml" ds:itemID="{BE45C462-4B9B-4876-AC51-2B8EFC7EC798}">
   <ds:schemaRefs>
     <ds:schemaRef ds:uri="http://schemas.microsoft.com/office/2006/metadata/contentType"/>
@@ -29770,27 +29892,19 @@
 </ds:datastoreItem>
 </file>
 
-<file path=customXml/itemProps2.xml><?xml version="1.0" encoding="utf-8"?>
-<ds:datastoreItem xmlns:ds="http://schemas.openxmlformats.org/officeDocument/2006/customXml" ds:itemID="{ABC3323C-0102-40DC-A4FC-2DB410658A48}">
+<file path=customXml/itemProps3.xml><?xml version="1.0" encoding="utf-8"?>
+<ds:datastoreItem xmlns:ds="http://schemas.openxmlformats.org/officeDocument/2006/customXml" ds:itemID="{A56E5654-44A5-4774-A01B-AFCCF395256F}">
   <ds:schemaRefs>
-    <ds:schemaRef ds:uri="http://schemas.microsoft.com/sharepoint/v3/contenttype/forms"/>
+    <ds:schemaRef ds:uri="http://schemas.openxmlformats.org/officeDocument/2006/bibliography"/>
   </ds:schemaRefs>
 </ds:datastoreItem>
 </file>
 
-<file path=customXml/itemProps3.xml><?xml version="1.0" encoding="utf-8"?>
+<file path=customXml/itemProps4.xml><?xml version="1.0" encoding="utf-8"?>
 <ds:datastoreItem xmlns:ds="http://schemas.openxmlformats.org/officeDocument/2006/customXml" ds:itemID="{7C0CE889-F2F4-493B-BE3C-4B92B48678EA}">
   <ds:schemaRefs>
     <ds:schemaRef ds:uri="http://schemas.microsoft.com/office/2006/metadata/properties"/>
     <ds:schemaRef ds:uri="http://schemas.microsoft.com/office/infopath/2007/PartnerControls"/>
   </ds:schemaRefs>
 </ds:datastoreItem>
-</file>
-
-<file path=customXml/itemProps4.xml><?xml version="1.0" encoding="utf-8"?>
-<ds:datastoreItem xmlns:ds="http://schemas.openxmlformats.org/officeDocument/2006/customXml" ds:itemID="{A56E5654-44A5-4774-A01B-AFCCF395256F}">
-  <ds:schemaRefs>
-    <ds:schemaRef ds:uri="http://schemas.openxmlformats.org/officeDocument/2006/bibliography"/>
-  </ds:schemaRefs>
-</ds:datastoreItem>
 </file>
</xml_diff>

<commit_message>
added training timer & converted to datetime
</commit_message>
<xml_diff>
--- a/docs/word-dissertation.docx
+++ b/docs/word-dissertation.docx
@@ -15856,7 +15856,25 @@
         <w:pStyle w:val="Body"/>
       </w:pPr>
       <w:r>
-        <w:t>The second reward was added after testing demonstrated that most agents failed to improve, and was intended to ameliorate the sparse nature of the coin-based reward.</w:t>
+        <w:t>The</w:t>
+      </w:r>
+      <w:r>
+        <w:t xml:space="preserve"> latter two</w:t>
+      </w:r>
+      <w:r>
+        <w:t xml:space="preserve"> reward</w:t>
+      </w:r>
+      <w:r>
+        <w:t>s</w:t>
+      </w:r>
+      <w:r>
+        <w:t xml:space="preserve"> w</w:t>
+      </w:r>
+      <w:r>
+        <w:t>ere</w:t>
+      </w:r>
+      <w:r>
+        <w:t xml:space="preserve"> added after testing demonstrated that most agents failed to improve, and was intended to ameliorate the sparse nature of the coin-based reward.</w:t>
       </w:r>
     </w:p>
     <w:p>

</xml_diff>

<commit_message>
entropy section less bad
</commit_message>
<xml_diff>
--- a/docs/word-dissertation.docx
+++ b/docs/word-dissertation.docx
@@ -2225,28 +2225,6 @@
       </w:pPr>
       <w:r>
         <w:t>If one had access to an oracle giving the true expected future reward from a decision, the problem would be rendered trivial (simply make the decisions with the greatest reward). It is obvious that the ability to accurately predict reward is very useful, and RL methods frequently attempt to do so, making estimates of expected reward using empirical observations. In the literature, there are two views from which future reward is measured; V, and Q. They will be referenced frequently in this section.</w:t>
-      </w:r>
-    </w:p>
-    <w:p>
-      <w:pPr>
-        <w:spacing w:after="160" w:line="259" w:lineRule="auto"/>
-        <w:ind w:left="0" w:firstLine="0"/>
-        <w:jc w:val="left"/>
-        <w:rPr>
-          <w:rFonts w:ascii="Calibri" w:eastAsiaTheme="minorEastAsia" w:hAnsi="Calibri" w:cs="Times New Roman"/>
-          <w:color w:val="auto"/>
-          <w:kern w:val="2"/>
-          <w:lang w:eastAsia="en-US"/>
-        </w:rPr>
-      </w:pPr>
-      <w:r>
-        <w:rPr>
-          <w:rFonts w:ascii="Calibri" w:eastAsiaTheme="minorEastAsia" w:hAnsi="Calibri" w:cs="Times New Roman"/>
-          <w:color w:val="auto"/>
-          <w:kern w:val="2"/>
-          <w:lang w:eastAsia="en-US"/>
-        </w:rPr>
-        <w:br w:type="page"/>
       </w:r>
     </w:p>
     <w:p>
@@ -3380,37 +3358,82 @@
         <w:pStyle w:val="Body"/>
       </w:pPr>
       <w:r>
-        <w:t>Several</w:t>
-      </w:r>
-      <w:r>
-        <w:t xml:space="preserve"> of the</w:t>
+        <w:t>The</w:t>
       </w:r>
       <w:r>
         <w:t xml:space="preserve"> </w:t>
       </w:r>
       <w:r>
-        <w:t xml:space="preserve">algorithms take into account the entropy of the agent’s policy. </w:t>
-      </w:r>
-      <w:r>
-        <w:t>The</w:t>
+        <w:t>entropy of a policy captures the variance in the actions it prescribe</w:t>
+      </w:r>
+      <w:r>
+        <w:t>s.</w:t>
       </w:r>
       <w:r>
         <w:t xml:space="preserve"> </w:t>
       </w:r>
       <w:r>
-        <w:t>entropy of a policy captures the variance in the actions it prescribe</w:t>
-      </w:r>
-      <w:r>
-        <w:t>s.</w:t>
+        <w:t>Several of the algorithms take into account the entropy of the agent’s policy</w:t>
+      </w:r>
+      <w:r>
+        <w:t>.</w:t>
       </w:r>
       <w:r>
         <w:t xml:space="preserve"> </w:t>
       </w:r>
       <w:r>
-        <w:t xml:space="preserve">This encourages the agent to explore </w:t>
-      </w:r>
-      <w:r>
-        <w:t xml:space="preserve">for longer. </w:t>
+        <w:t xml:space="preserve">This penalises </w:t>
+      </w:r>
+      <w:r>
+        <w:t xml:space="preserve">policies that suggest a high probability for </w:t>
+      </w:r>
+      <w:r>
+        <w:t>particular</w:t>
+      </w:r>
+      <w:r>
+        <w:t xml:space="preserve"> </w:t>
+      </w:r>
+      <w:r>
+        <w:t>action</w:t>
+      </w:r>
+      <w:r>
+        <w:t>s</w:t>
+      </w:r>
+      <w:r>
+        <w:t xml:space="preserve">, </w:t>
+      </w:r>
+      <w:r>
+        <w:t>encourag</w:t>
+      </w:r>
+      <w:r>
+        <w:t>ing</w:t>
+      </w:r>
+      <w:r>
+        <w:t xml:space="preserve"> </w:t>
+      </w:r>
+      <w:r>
+        <w:t>the agent to adopt a more random policy</w:t>
+      </w:r>
+      <w:r>
+        <w:t xml:space="preserve">, </w:t>
+      </w:r>
+      <w:r>
+        <w:t xml:space="preserve">which makes it </w:t>
+      </w:r>
+      <w:r>
+        <w:t xml:space="preserve">more likely to </w:t>
+      </w:r>
+      <w:r>
+        <w:t xml:space="preserve">take </w:t>
+      </w:r>
+      <w:r>
+        <w:t xml:space="preserve">unusual </w:t>
+      </w:r>
+      <w:r>
+        <w:t>actions and explore new states</w:t>
+      </w:r>
+      <w:r>
+        <w:t xml:space="preserve">. </w:t>
       </w:r>
       <w:r>
         <w:t>The entropy of a policy w</w:t>
@@ -3891,6 +3914,208 @@
       </m:oMath>
       <w:r>
         <w:t>. The policy entropy can be added to the reward at each step of the training process to produce a new target for optimization.</w:t>
+      </w:r>
+      <w:r>
+        <w:t xml:space="preserve"> Note that </w:t>
+      </w:r>
+      <w:r>
+        <w:t xml:space="preserve">for a </w:t>
+      </w:r>
+      <w:r>
+        <w:t>softmax</w:t>
+      </w:r>
+      <w:r>
+        <w:t xml:space="preserve"> distribution</w:t>
+      </w:r>
+      <w:r>
+        <w:t xml:space="preserve"> (</w:t>
+      </w:r>
+      <w:r>
+        <w:t xml:space="preserve">where </w:t>
+      </w:r>
+      <m:oMath>
+        <m:nary>
+          <m:naryPr>
+            <m:chr m:val="∑"/>
+            <m:limLoc m:val="undOvr"/>
+            <m:supHide m:val="1"/>
+            <m:ctrlPr>
+              <w:rPr>
+                <w:rFonts w:ascii="Cambria Math" w:hAnsi="Cambria Math"/>
+                <w:i/>
+              </w:rPr>
+            </m:ctrlPr>
+          </m:naryPr>
+          <m:sub>
+            <m:r>
+              <m:rPr>
+                <m:sty m:val="p"/>
+              </m:rPr>
+              <w:rPr>
+                <w:rFonts w:ascii="Cambria Math" w:hAnsi="Cambria Math" w:cs="Times New Roman"/>
+              </w:rPr>
+              <m:t>a∈</m:t>
+            </m:r>
+            <m:r>
+              <m:rPr>
+                <m:scr m:val="double-struck"/>
+                <m:sty m:val="p"/>
+              </m:rPr>
+              <w:rPr>
+                <w:rFonts w:ascii="Cambria Math" w:hAnsi="Cambria Math" w:cs="Times New Roman"/>
+              </w:rPr>
+              <m:t>A</m:t>
+            </m:r>
+          </m:sub>
+          <m:sup/>
+          <m:e>
+            <m:sSub>
+              <m:sSubPr>
+                <m:ctrlPr>
+                  <w:rPr>
+                    <w:rFonts w:ascii="Cambria Math" w:hAnsi="Cambria Math" w:cstheme="minorHAnsi"/>
+                  </w:rPr>
+                </m:ctrlPr>
+              </m:sSubPr>
+              <m:e>
+                <m:r>
+                  <m:rPr>
+                    <m:sty m:val="p"/>
+                  </m:rPr>
+                  <w:rPr>
+                    <w:rFonts w:ascii="Cambria Math" w:hAnsi="Cambria Math" w:cstheme="minorHAnsi"/>
+                  </w:rPr>
+                  <m:t>q</m:t>
+                </m:r>
+              </m:e>
+              <m:sub>
+                <m:r>
+                  <m:rPr>
+                    <m:sty m:val="p"/>
+                  </m:rPr>
+                  <w:rPr>
+                    <w:rFonts w:ascii="Cambria Math" w:hAnsi="Cambria Math" w:cstheme="minorHAnsi"/>
+                  </w:rPr>
+                  <m:t>θ</m:t>
+                </m:r>
+              </m:sub>
+            </m:sSub>
+            <m:d>
+              <m:dPr>
+                <m:ctrlPr>
+                  <w:rPr>
+                    <w:rFonts w:ascii="Cambria Math" w:hAnsi="Cambria Math" w:cs="Times New Roman"/>
+                  </w:rPr>
+                </m:ctrlPr>
+              </m:dPr>
+              <m:e>
+                <m:r>
+                  <m:rPr>
+                    <m:sty m:val="p"/>
+                  </m:rPr>
+                  <w:rPr>
+                    <w:rFonts w:ascii="Cambria Math" w:hAnsi="Cambria Math" w:cs="Times New Roman"/>
+                  </w:rPr>
+                  <m:t>s,a</m:t>
+                </m:r>
+              </m:e>
+            </m:d>
+          </m:e>
+        </m:nary>
+        <m:r>
+          <w:rPr>
+            <w:rFonts w:ascii="Cambria Math" w:hAnsi="Cambria Math"/>
+          </w:rPr>
+          <m:t>=1</m:t>
+        </m:r>
+      </m:oMath>
+      <w:r>
+        <w:t>)</w:t>
+      </w:r>
+      <w:r>
+        <w:t>,</w:t>
+      </w:r>
+      <w:r>
+        <w:t xml:space="preserve"> </w:t>
+      </w:r>
+      <w:r>
+        <w:t xml:space="preserve">the function is </w:t>
+      </w:r>
+      <w:r>
+        <w:t>maximised</w:t>
+      </w:r>
+      <w:r>
+        <w:t xml:space="preserve"> when </w:t>
+      </w:r>
+      <m:oMath>
+        <m:sSub>
+          <m:sSubPr>
+            <m:ctrlPr>
+              <w:rPr>
+                <w:rFonts w:ascii="Cambria Math" w:hAnsi="Cambria Math" w:cstheme="minorHAnsi"/>
+              </w:rPr>
+            </m:ctrlPr>
+          </m:sSubPr>
+          <m:e>
+            <m:r>
+              <m:rPr>
+                <m:sty m:val="p"/>
+              </m:rPr>
+              <w:rPr>
+                <w:rFonts w:ascii="Cambria Math" w:hAnsi="Cambria Math" w:cstheme="minorHAnsi"/>
+              </w:rPr>
+              <m:t>q</m:t>
+            </m:r>
+          </m:e>
+          <m:sub>
+            <m:r>
+              <m:rPr>
+                <m:sty m:val="p"/>
+              </m:rPr>
+              <w:rPr>
+                <w:rFonts w:ascii="Cambria Math" w:hAnsi="Cambria Math" w:cstheme="minorHAnsi"/>
+              </w:rPr>
+              <m:t>θ</m:t>
+            </m:r>
+          </m:sub>
+        </m:sSub>
+        <m:d>
+          <m:dPr>
+            <m:ctrlPr>
+              <w:rPr>
+                <w:rFonts w:ascii="Cambria Math" w:hAnsi="Cambria Math" w:cs="Times New Roman"/>
+              </w:rPr>
+            </m:ctrlPr>
+          </m:dPr>
+          <m:e>
+            <m:r>
+              <m:rPr>
+                <m:sty m:val="p"/>
+              </m:rPr>
+              <w:rPr>
+                <w:rFonts w:ascii="Cambria Math" w:hAnsi="Cambria Math" w:cs="Times New Roman"/>
+              </w:rPr>
+              <m:t>s,a</m:t>
+            </m:r>
+          </m:e>
+        </m:d>
+      </m:oMath>
+      <w:r>
+        <w:t xml:space="preserve"> is equal for all values of </w:t>
+      </w:r>
+      <m:oMath>
+        <m:r>
+          <m:rPr>
+            <m:sty m:val="p"/>
+          </m:rPr>
+          <w:rPr>
+            <w:rFonts w:ascii="Cambria Math" w:hAnsi="Cambria Math" w:cs="Times New Roman"/>
+          </w:rPr>
+          <m:t>a</m:t>
+        </m:r>
+      </m:oMath>
+      <w:r>
+        <w:t>.</w:t>
       </w:r>
     </w:p>
     <w:p>
@@ -6751,6 +6976,27 @@
     </w:p>
     <w:p>
       <w:pPr>
+        <w:spacing w:after="160" w:line="259" w:lineRule="auto"/>
+        <w:ind w:left="0" w:firstLine="0"/>
+        <w:jc w:val="left"/>
+        <w:rPr>
+          <w:rFonts w:asciiTheme="majorHAnsi" w:eastAsiaTheme="minorEastAsia" w:hAnsiTheme="majorHAnsi" w:cstheme="majorHAnsi"/>
+          <w:color w:val="auto"/>
+          <w:kern w:val="2"/>
+          <w:lang w:eastAsia="en-US"/>
+        </w:rPr>
+      </w:pPr>
+      <w:r>
+        <w:br w:type="page"/>
+      </w:r>
+    </w:p>
+    <w:p>
+      <w:pPr>
+        <w:pStyle w:val="Body"/>
+      </w:pPr>
+    </w:p>
+    <w:p>
+      <w:pPr>
         <w:pStyle w:val="Heading4"/>
         <w:rPr>
           <w:rFonts w:ascii="Times New Roman" w:hAnsi="Times New Roman" w:cs="Times New Roman"/>
@@ -7374,7 +7620,7 @@
                   <w:kern w:val="2"/>
                   <w14:ligatures w14:val="standardContextual"/>
                 </w:rPr>
-                <w:id w:val="-1115517933"/>
+                <w:id w:val="-2015285786"/>
                 <w:citation/>
               </w:sdtPr>
               <w:sdtContent>
@@ -29879,7 +30125,7 @@
 </file>
 
 <file path=customXml/itemProps4.xml><?xml version="1.0" encoding="utf-8"?>
-<ds:datastoreItem xmlns:ds="http://schemas.openxmlformats.org/officeDocument/2006/customXml" ds:itemID="{66E4A06E-12D8-4B1D-93F2-7BDC7A127BF3}">
+<ds:datastoreItem xmlns:ds="http://schemas.openxmlformats.org/officeDocument/2006/customXml" ds:itemID="{03E3A6BA-F1E8-4A85-B0E0-E0B2AFA2A451}">
   <ds:schemaRefs>
     <ds:schemaRef ds:uri="http://schemas.openxmlformats.org/officeDocument/2006/bibliography"/>
   </ds:schemaRefs>

</xml_diff>

<commit_message>
Prettty sure the actor-critic entropy is correct now. For real this time. Wrote it in the report and everything.
</commit_message>
<xml_diff>
--- a/docs/word-dissertation.docx
+++ b/docs/word-dissertation.docx
@@ -3468,7 +3468,7 @@
       </w:tblPr>
       <w:tblGrid>
         <w:gridCol w:w="3352"/>
-        <w:gridCol w:w="222"/>
+        <w:gridCol w:w="463"/>
       </w:tblGrid>
       <w:tr>
         <w:trPr>
@@ -3768,6 +3768,54 @@
                 <w:color w:val="auto"/>
               </w:rPr>
             </w:pPr>
+            <w:sdt>
+              <w:sdtPr>
+                <w:rPr>
+                  <w:rFonts w:ascii="Calibri" w:eastAsia="Times New Roman" w:hAnsi="Calibri"/>
+                  <w:color w:val="auto"/>
+                </w:rPr>
+                <w:id w:val="9418175"/>
+                <w:citation/>
+              </w:sdtPr>
+              <w:sdtContent>
+                <w:r>
+                  <w:rPr>
+                    <w:rFonts w:ascii="Calibri" w:eastAsia="Times New Roman" w:hAnsi="Calibri"/>
+                    <w:color w:val="auto"/>
+                  </w:rPr>
+                  <w:fldChar w:fldCharType="begin"/>
+                </w:r>
+                <w:r>
+                  <w:rPr>
+                    <w:rFonts w:ascii="Calibri" w:eastAsia="Times New Roman" w:hAnsi="Calibri"/>
+                    <w:color w:val="auto"/>
+                  </w:rPr>
+                  <w:instrText xml:space="preserve"> CITATION Wil91 \l 2057 </w:instrText>
+                </w:r>
+                <w:r>
+                  <w:rPr>
+                    <w:rFonts w:ascii="Calibri" w:eastAsia="Times New Roman" w:hAnsi="Calibri"/>
+                    <w:color w:val="auto"/>
+                  </w:rPr>
+                  <w:fldChar w:fldCharType="separate"/>
+                </w:r>
+                <w:r>
+                  <w:rPr>
+                    <w:rFonts w:ascii="Calibri" w:eastAsia="Times New Roman" w:hAnsi="Calibri"/>
+                    <w:noProof/>
+                    <w:color w:val="auto"/>
+                  </w:rPr>
+                  <w:t>[2]</w:t>
+                </w:r>
+                <w:r>
+                  <w:rPr>
+                    <w:rFonts w:ascii="Calibri" w:eastAsia="Times New Roman" w:hAnsi="Calibri"/>
+                    <w:color w:val="auto"/>
+                  </w:rPr>
+                  <w:fldChar w:fldCharType="end"/>
+                </w:r>
+              </w:sdtContent>
+            </w:sdt>
           </w:p>
         </w:tc>
       </w:tr>
@@ -4227,33 +4275,54 @@
     <w:p>
       <w:pPr>
         <w:pStyle w:val="Body"/>
+      </w:pPr>
+      <w:r>
+        <w:t xml:space="preserve">This term describes a middle-point between Monte-Carlo </w:t>
+      </w:r>
+      <w:r>
+        <w:t>and</w:t>
+      </w:r>
+      <w:r>
+        <w:t xml:space="preserve"> Temporal-Difference methods. Updates are performed according to multiple transitions, but not the entire </w:t>
+      </w:r>
+      <w:r>
+        <w:t>episode</w:t>
+      </w:r>
+      <w:r>
+        <w:t xml:space="preserve">. i.e. training on the first 50 steps of a 100-step </w:t>
+      </w:r>
+      <w:r>
+        <w:t>episode</w:t>
+      </w:r>
+      <w:r>
+        <w:t>.</w:t>
+      </w:r>
+    </w:p>
+    <w:p>
+      <w:pPr>
+        <w:spacing w:after="160" w:line="259" w:lineRule="auto"/>
+        <w:ind w:left="0" w:firstLine="0"/>
+        <w:jc w:val="left"/>
+        <w:rPr>
+          <w:rFonts w:asciiTheme="majorHAnsi" w:eastAsiaTheme="minorEastAsia" w:hAnsiTheme="majorHAnsi" w:cstheme="majorHAnsi"/>
+          <w:color w:val="auto"/>
+          <w:kern w:val="2"/>
+          <w:lang w:eastAsia="en-US"/>
+        </w:rPr>
+      </w:pPr>
+      <w:r>
+        <w:br w:type="page"/>
+      </w:r>
+    </w:p>
+    <w:p>
+      <w:pPr>
+        <w:pStyle w:val="Body"/>
         <w:rPr>
           <w:b/>
           <w:bCs/>
           <w:strike/>
         </w:rPr>
       </w:pPr>
-      <w:r>
-        <w:t xml:space="preserve">This term describes a middle-point between Monte-Carlo </w:t>
-      </w:r>
-      <w:r>
-        <w:t>and</w:t>
-      </w:r>
-      <w:r>
-        <w:t xml:space="preserve"> Temporal-Difference methods. Updates are performed according to multiple transitions, but not the entire </w:t>
-      </w:r>
-      <w:r>
-        <w:t>episode</w:t>
-      </w:r>
-      <w:r>
-        <w:t xml:space="preserve">. i.e. training on the first 50 steps of a 100-step </w:t>
-      </w:r>
-      <w:r>
-        <w:t>episode</w:t>
-      </w:r>
-      <w:r>
-        <w:t>.</w:t>
-      </w:r>
     </w:p>
     <w:p>
       <w:pPr>
@@ -6976,27 +7045,6 @@
     </w:p>
     <w:p>
       <w:pPr>
-        <w:spacing w:after="160" w:line="259" w:lineRule="auto"/>
-        <w:ind w:left="0" w:firstLine="0"/>
-        <w:jc w:val="left"/>
-        <w:rPr>
-          <w:rFonts w:asciiTheme="majorHAnsi" w:eastAsiaTheme="minorEastAsia" w:hAnsiTheme="majorHAnsi" w:cstheme="majorHAnsi"/>
-          <w:color w:val="auto"/>
-          <w:kern w:val="2"/>
-          <w:lang w:eastAsia="en-US"/>
-        </w:rPr>
-      </w:pPr>
-      <w:r>
-        <w:br w:type="page"/>
-      </w:r>
-    </w:p>
-    <w:p>
-      <w:pPr>
-        <w:pStyle w:val="Body"/>
-      </w:pPr>
-    </w:p>
-    <w:p>
-      <w:pPr>
         <w:pStyle w:val="Heading4"/>
         <w:rPr>
           <w:rFonts w:ascii="Times New Roman" w:hAnsi="Times New Roman" w:cs="Times New Roman"/>
@@ -7595,6 +7643,9 @@
         <w:tc>
           <w:tcPr>
             <w:tcW w:w="0" w:type="auto"/>
+            <w:tcBorders>
+              <w:left w:val="nil"/>
+            </w:tcBorders>
             <w:vAlign w:val="center"/>
             <w:hideMark/>
           </w:tcPr>
@@ -7842,36 +7893,7 @@
         <w:pStyle w:val="Body"/>
       </w:pPr>
       <w:r>
-        <w:t>In this algorithm</w:t>
-      </w:r>
-      <w:sdt>
-        <w:sdtPr>
-          <w:id w:val="-1362127476"/>
-          <w:citation/>
-        </w:sdtPr>
-        <w:sdtContent>
-          <w:r>
-            <w:fldChar w:fldCharType="begin"/>
-          </w:r>
-          <w:r>
-            <w:instrText xml:space="preserve"> CITATION Kon99 \l 2057 </w:instrText>
-          </w:r>
-          <w:r>
-            <w:fldChar w:fldCharType="separate"/>
-          </w:r>
-          <w:r>
-            <w:rPr>
-              <w:noProof/>
-            </w:rPr>
-            <w:t xml:space="preserve"> [4]</w:t>
-          </w:r>
-          <w:r>
-            <w:fldChar w:fldCharType="end"/>
-          </w:r>
-        </w:sdtContent>
-      </w:sdt>
-      <w:r>
-        <w:t xml:space="preserve">, </w:t>
+        <w:t xml:space="preserve">In this algorithm, </w:t>
       </w:r>
       <w:r>
         <w:t xml:space="preserve">the critic learns to approximate </w:t>
@@ -7951,6 +7973,7 @@
       </w:tblPr>
       <w:tblGrid>
         <w:gridCol w:w="4671"/>
+        <w:gridCol w:w="459"/>
       </w:tblGrid>
       <w:tr>
         <w:trPr>
@@ -8402,11 +8425,76 @@
             </m:oMathPara>
           </w:p>
         </w:tc>
+        <w:tc>
+          <w:tcPr>
+            <w:tcW w:w="0" w:type="auto"/>
+          </w:tcPr>
+          <w:p>
+            <w:pPr>
+              <w:pStyle w:val="Body"/>
+              <w:rPr>
+                <w:rFonts w:eastAsia="Calibri"/>
+                <w:lang w:eastAsia="en-GB"/>
+              </w:rPr>
+            </w:pPr>
+            <w:sdt>
+              <w:sdtPr>
+                <w:rPr>
+                  <w:rFonts w:eastAsia="Calibri"/>
+                  <w:lang w:eastAsia="en-GB"/>
+                </w:rPr>
+                <w:id w:val="1848910346"/>
+                <w:citation/>
+              </w:sdtPr>
+              <w:sdtContent>
+                <w:r>
+                  <w:rPr>
+                    <w:rFonts w:eastAsia="Calibri"/>
+                    <w:lang w:eastAsia="en-GB"/>
+                  </w:rPr>
+                  <w:fldChar w:fldCharType="begin"/>
+                </w:r>
+                <w:r>
+                  <w:rPr>
+                    <w:rFonts w:eastAsia="Calibri"/>
+                    <w:lang w:eastAsia="en-GB"/>
+                  </w:rPr>
+                  <w:instrText xml:space="preserve"> CITATION Kon99 \l 2057 </w:instrText>
+                </w:r>
+                <w:r>
+                  <w:rPr>
+                    <w:rFonts w:eastAsia="Calibri"/>
+                    <w:lang w:eastAsia="en-GB"/>
+                  </w:rPr>
+                  <w:fldChar w:fldCharType="separate"/>
+                </w:r>
+                <w:r>
+                  <w:rPr>
+                    <w:rFonts w:eastAsia="Calibri"/>
+                    <w:noProof/>
+                    <w:lang w:eastAsia="en-GB"/>
+                  </w:rPr>
+                  <w:t>[5]</w:t>
+                </w:r>
+                <w:r>
+                  <w:rPr>
+                    <w:rFonts w:eastAsia="Calibri"/>
+                    <w:lang w:eastAsia="en-GB"/>
+                  </w:rPr>
+                  <w:fldChar w:fldCharType="end"/>
+                </w:r>
+              </w:sdtContent>
+            </w:sdt>
+          </w:p>
+        </w:tc>
       </w:tr>
     </w:tbl>
     <w:p>
       <w:pPr>
         <w:pStyle w:val="Body"/>
+        <w:rPr>
+          <w:rFonts w:eastAsia="Times New Roman"/>
+        </w:rPr>
       </w:pPr>
       <w:r>
         <w:t xml:space="preserve">Where </w:t>
@@ -8492,6 +8580,25 @@
     </w:p>
     <w:p>
       <w:pPr>
+        <w:spacing w:after="160" w:line="259" w:lineRule="auto"/>
+        <w:ind w:left="0" w:firstLine="0"/>
+        <w:jc w:val="left"/>
+        <w:rPr>
+          <w:rFonts w:asciiTheme="majorHAnsi" w:eastAsia="Times New Roman" w:hAnsiTheme="majorHAnsi" w:cstheme="majorHAnsi"/>
+          <w:color w:val="auto"/>
+          <w:kern w:val="2"/>
+          <w:lang w:eastAsia="en-US"/>
+        </w:rPr>
+      </w:pPr>
+      <w:r>
+        <w:rPr>
+          <w:rFonts w:eastAsia="Times New Roman"/>
+        </w:rPr>
+        <w:br w:type="page"/>
+      </w:r>
+    </w:p>
+    <w:p>
+      <w:pPr>
         <w:pStyle w:val="Heading4"/>
         <w:rPr>
           <w:rFonts w:ascii="Times New Roman" w:hAnsi="Times New Roman" w:cs="Times New Roman"/>
@@ -8512,7 +8619,6 @@
       <w:pPr>
         <w:pStyle w:val="Body"/>
         <w:rPr>
-          <w:rFonts w:ascii="Calibri" w:hAnsi="Calibri" w:cs="Times New Roman"/>
           <w:b/>
           <w:bCs/>
         </w:rPr>
@@ -8551,35 +8657,22 @@
       </w:r>
       <w:r>
         <w:rPr>
-          <w:rFonts w:ascii="Calibri" w:hAnsi="Calibri" w:cs="Times New Roman"/>
           <w:b/>
           <w:bCs/>
         </w:rPr>
         <w:t xml:space="preserve"> </w:t>
       </w:r>
       <w:r>
-        <w:rPr>
-          <w:rFonts w:ascii="Calibri" w:hAnsi="Calibri" w:cs="Times New Roman"/>
-        </w:rPr>
-        <w:t xml:space="preserve">The advantage </w:t>
-      </w:r>
-      <w:r>
-        <w:rPr>
-          <w:rFonts w:ascii="Calibri" w:hAnsi="Calibri" w:cs="Times New Roman"/>
-        </w:rPr>
-        <w:t xml:space="preserve">function </w:t>
-      </w:r>
-      <w:r>
-        <w:rPr>
-          <w:rFonts w:ascii="Calibri" w:hAnsi="Calibri" w:cs="Times New Roman"/>
-        </w:rPr>
-        <w:t>isolates the action’s contribution to the reward from the inherent value of the state</w:t>
-      </w:r>
-      <w:r>
-        <w:rPr>
-          <w:rFonts w:ascii="Calibri" w:hAnsi="Calibri" w:cs="Times New Roman"/>
-        </w:rPr>
-        <w:t>.</w:t>
+        <w:t>Advantage refers to t</w:t>
+      </w:r>
+      <w:r>
+        <w:t>he advantage function</w:t>
+      </w:r>
+      <w:r>
+        <w:t>, which</w:t>
+      </w:r>
+      <w:r>
+        <w:t xml:space="preserve"> isolates the action’s contribution to the reward from the inherent value of the state.</w:t>
       </w:r>
     </w:p>
     <w:tbl>
@@ -8845,7 +8938,7 @@
                     <w:rFonts w:ascii="Calibri" w:eastAsia="Times New Roman" w:hAnsi="Calibri"/>
                     <w:noProof/>
                   </w:rPr>
-                  <w:t>[5]</w:t>
+                  <w:t>[6]</w:t>
                 </w:r>
                 <w:r>
                   <w:rPr>
@@ -9588,7 +9681,7 @@
                   <w:rPr>
                     <w:noProof/>
                   </w:rPr>
-                  <w:t>[5]</w:t>
+                  <w:t>[6]</w:t>
                 </w:r>
                 <w:r>
                   <w:rPr>
@@ -10028,7 +10121,7 @@
                     <w:rFonts w:ascii="Calibri" w:eastAsia="Times New Roman" w:hAnsi="Calibri"/>
                     <w:noProof/>
                   </w:rPr>
-                  <w:t>[5]</w:t>
+                  <w:t>[6]</w:t>
                 </w:r>
                 <w:r>
                   <w:rPr>
@@ -10072,7 +10165,7 @@
         <w:tblLook w:val="04A0" w:firstRow="1" w:lastRow="0" w:firstColumn="1" w:lastColumn="0" w:noHBand="0" w:noVBand="1"/>
       </w:tblPr>
       <w:tblGrid>
-        <w:gridCol w:w="3944"/>
+        <w:gridCol w:w="5163"/>
         <w:gridCol w:w="463"/>
       </w:tblGrid>
       <w:tr>
@@ -10210,26 +10303,136 @@
                   <w:rPr>
                     <w:rFonts w:ascii="Cambria Math" w:hAnsi="Cambria Math"/>
                   </w:rPr>
-                  <m:t> =-Â</m:t>
+                  <m:t> =</m:t>
+                </m:r>
+                <m:r>
+                  <m:rPr>
+                    <m:sty m:val="p"/>
+                  </m:rPr>
+                  <w:rPr>
+                    <w:rFonts w:ascii="Cambria Math" w:hAnsi="Cambria Math"/>
+                  </w:rPr>
+                  <m:t>-</m:t>
                 </m:r>
                 <m:d>
                   <m:dPr>
                     <m:ctrlPr>
                       <w:rPr>
                         <w:rFonts w:ascii="Cambria Math" w:hAnsi="Cambria Math"/>
-                        <w:iCs/>
-                        <w:sz w:val="24"/>
-                        <w:szCs w:val="24"/>
                       </w:rPr>
                     </m:ctrlPr>
                   </m:dPr>
                   <m:e>
+                    <m:r>
+                      <m:rPr>
+                        <m:sty m:val="p"/>
+                      </m:rPr>
+                      <w:rPr>
+                        <w:rFonts w:ascii="Cambria Math" w:hAnsi="Cambria Math"/>
+                      </w:rPr>
+                      <m:t>Â</m:t>
+                    </m:r>
+                    <m:d>
+                      <m:dPr>
+                        <m:ctrlPr>
+                          <w:rPr>
+                            <w:rFonts w:ascii="Cambria Math" w:hAnsi="Cambria Math"/>
+                            <w:iCs/>
+                            <w:sz w:val="24"/>
+                            <w:szCs w:val="24"/>
+                          </w:rPr>
+                        </m:ctrlPr>
+                      </m:dPr>
+                      <m:e>
+                        <m:sSub>
+                          <m:sSubPr>
+                            <m:ctrlPr>
+                              <w:rPr>
+                                <w:rFonts w:ascii="Cambria Math" w:hAnsi="Cambria Math"/>
+                                <w:iCs/>
+                              </w:rPr>
+                            </m:ctrlPr>
+                          </m:sSubPr>
+                          <m:e>
+                            <m:r>
+                              <m:rPr>
+                                <m:sty m:val="p"/>
+                              </m:rPr>
+                              <w:rPr>
+                                <w:rFonts w:ascii="Cambria Math" w:hAnsi="Cambria Math"/>
+                              </w:rPr>
+                              <m:t>s</m:t>
+                            </m:r>
+                          </m:e>
+                          <m:sub>
+                            <m:r>
+                              <m:rPr>
+                                <m:sty m:val="p"/>
+                              </m:rPr>
+                              <w:rPr>
+                                <w:rFonts w:ascii="Cambria Math" w:hAnsi="Cambria Math"/>
+                              </w:rPr>
+                              <m:t>t</m:t>
+                            </m:r>
+                          </m:sub>
+                        </m:sSub>
+                        <m:r>
+                          <m:rPr>
+                            <m:sty m:val="p"/>
+                          </m:rPr>
+                          <w:rPr>
+                            <w:rFonts w:ascii="Cambria Math" w:hAnsi="Cambria Math"/>
+                          </w:rPr>
+                          <m:t>,</m:t>
+                        </m:r>
+                        <m:sSub>
+                          <m:sSubPr>
+                            <m:ctrlPr>
+                              <w:rPr>
+                                <w:rFonts w:ascii="Cambria Math" w:hAnsi="Cambria Math"/>
+                                <w:iCs/>
+                              </w:rPr>
+                            </m:ctrlPr>
+                          </m:sSubPr>
+                          <m:e>
+                            <m:r>
+                              <m:rPr>
+                                <m:sty m:val="p"/>
+                              </m:rPr>
+                              <w:rPr>
+                                <w:rFonts w:ascii="Cambria Math" w:hAnsi="Cambria Math"/>
+                              </w:rPr>
+                              <m:t>a</m:t>
+                            </m:r>
+                          </m:e>
+                          <m:sub>
+                            <m:r>
+                              <m:rPr>
+                                <m:sty m:val="p"/>
+                              </m:rPr>
+                              <w:rPr>
+                                <w:rFonts w:ascii="Cambria Math" w:hAnsi="Cambria Math"/>
+                              </w:rPr>
+                              <m:t>t</m:t>
+                            </m:r>
+                          </m:sub>
+                        </m:sSub>
+                      </m:e>
+                    </m:d>
+                    <m:r>
+                      <m:rPr>
+                        <m:sty m:val="p"/>
+                      </m:rPr>
+                      <w:rPr>
+                        <w:rFonts w:ascii="Cambria Math" w:eastAsia="Times New Roman" w:hAnsi="Cambria Math"/>
+                      </w:rPr>
+                      <m:t>+</m:t>
+                    </m:r>
                     <m:sSub>
                       <m:sSubPr>
                         <m:ctrlPr>
                           <w:rPr>
-                            <w:rFonts w:ascii="Cambria Math" w:hAnsi="Cambria Math"/>
-                            <w:iCs/>
+                            <w:rFonts w:ascii="Cambria Math" w:eastAsia="Times New Roman" w:hAnsi="Cambria Math"/>
                           </w:rPr>
                         </m:ctrlPr>
                       </m:sSubPr>
@@ -10239,9 +10442,9 @@
                             <m:sty m:val="p"/>
                           </m:rPr>
                           <w:rPr>
-                            <w:rFonts w:ascii="Cambria Math" w:hAnsi="Cambria Math"/>
+                            <w:rFonts w:ascii="Cambria Math" w:eastAsia="Times New Roman" w:hAnsi="Cambria Math"/>
                           </w:rPr>
-                          <m:t>s</m:t>
+                          <m:t>εH</m:t>
                         </m:r>
                       </m:e>
                       <m:sub>
@@ -10250,53 +10453,55 @@
                             <m:sty m:val="p"/>
                           </m:rPr>
                           <w:rPr>
-                            <w:rFonts w:ascii="Cambria Math" w:hAnsi="Cambria Math"/>
+                            <w:rFonts w:ascii="Cambria Math" w:eastAsia="Times New Roman" w:hAnsi="Cambria Math"/>
                           </w:rPr>
-                          <m:t>t</m:t>
+                          <m:t>θ</m:t>
                         </m:r>
                       </m:sub>
                     </m:sSub>
-                    <m:r>
-                      <m:rPr>
-                        <m:sty m:val="p"/>
-                      </m:rPr>
-                      <w:rPr>
-                        <w:rFonts w:ascii="Cambria Math" w:hAnsi="Cambria Math"/>
-                      </w:rPr>
-                      <m:t>,</m:t>
-                    </m:r>
-                    <m:sSub>
-                      <m:sSubPr>
+                    <m:d>
+                      <m:dPr>
                         <m:ctrlPr>
                           <w:rPr>
-                            <w:rFonts w:ascii="Cambria Math" w:hAnsi="Cambria Math"/>
-                            <w:iCs/>
+                            <w:rFonts w:ascii="Cambria Math" w:eastAsia="Times New Roman" w:hAnsi="Cambria Math"/>
                           </w:rPr>
                         </m:ctrlPr>
-                      </m:sSubPr>
+                      </m:dPr>
                       <m:e>
-                        <m:r>
-                          <m:rPr>
-                            <m:sty m:val="p"/>
-                          </m:rPr>
-                          <w:rPr>
-                            <w:rFonts w:ascii="Cambria Math" w:hAnsi="Cambria Math"/>
-                          </w:rPr>
-                          <m:t>a</m:t>
-                        </m:r>
+                        <m:sSub>
+                          <m:sSubPr>
+                            <m:ctrlPr>
+                              <w:rPr>
+                                <w:rFonts w:ascii="Cambria Math" w:hAnsi="Cambria Math"/>
+                                <w:iCs/>
+                              </w:rPr>
+                            </m:ctrlPr>
+                          </m:sSubPr>
+                          <m:e>
+                            <m:r>
+                              <m:rPr>
+                                <m:sty m:val="p"/>
+                              </m:rPr>
+                              <w:rPr>
+                                <w:rFonts w:ascii="Cambria Math" w:eastAsia="Times New Roman" w:hAnsi="Cambria Math"/>
+                              </w:rPr>
+                              <m:t>s</m:t>
+                            </m:r>
+                          </m:e>
+                          <m:sub>
+                            <m:r>
+                              <m:rPr>
+                                <m:sty m:val="p"/>
+                              </m:rPr>
+                              <w:rPr>
+                                <w:rFonts w:ascii="Cambria Math" w:eastAsia="Times New Roman" w:hAnsi="Cambria Math"/>
+                              </w:rPr>
+                              <m:t>t</m:t>
+                            </m:r>
+                          </m:sub>
+                        </m:sSub>
                       </m:e>
-                      <m:sub>
-                        <m:r>
-                          <m:rPr>
-                            <m:sty m:val="p"/>
-                          </m:rPr>
-                          <w:rPr>
-                            <w:rFonts w:ascii="Cambria Math" w:hAnsi="Cambria Math"/>
-                          </w:rPr>
-                          <m:t>t</m:t>
-                        </m:r>
-                      </m:sub>
-                    </m:sSub>
+                    </m:d>
                   </m:e>
                 </m:d>
                 <m:func>
@@ -10478,7 +10683,7 @@
                     <w:rFonts w:ascii="Calibri" w:eastAsia="Times New Roman" w:hAnsi="Calibri"/>
                     <w:noProof/>
                   </w:rPr>
-                  <w:t>[5]</w:t>
+                  <w:t>[6]</w:t>
                 </w:r>
                 <w:r>
                   <w:rPr>
@@ -10612,7 +10817,7 @@
         <w:tblLook w:val="04A0" w:firstRow="1" w:lastRow="0" w:firstColumn="1" w:lastColumn="0" w:noHBand="0" w:noVBand="1"/>
       </w:tblPr>
       <w:tblGrid>
-        <w:gridCol w:w="8208"/>
+        <w:gridCol w:w="8034"/>
         <w:gridCol w:w="463"/>
       </w:tblGrid>
       <w:tr>
@@ -10635,956 +10840,1237 @@
                 <w:color w:val="auto"/>
               </w:rPr>
             </w:pPr>
-            <m:oMathPara>
-              <m:oMath>
-                <m:sSup>
-                  <m:sSupPr>
-                    <m:ctrlPr>
-                      <w:rPr>
-                        <w:rFonts w:ascii="Cambria Math" w:hAnsi="Cambria Math"/>
-                        <w:iCs/>
-                        <w:color w:val="auto"/>
-                      </w:rPr>
-                    </m:ctrlPr>
-                  </m:sSupPr>
-                  <m:e>
-                    <m:r>
-                      <m:rPr>
-                        <m:sty m:val="p"/>
-                      </m:rPr>
-                      <w:rPr>
-                        <w:rFonts w:ascii="Cambria Math" w:hAnsi="Cambria Math"/>
-                        <w:color w:val="auto"/>
-                      </w:rPr>
-                      <m:t>L</m:t>
-                    </m:r>
-                  </m:e>
-                  <m:sup>
-                    <m:r>
-                      <m:rPr>
-                        <m:sty m:val="p"/>
-                      </m:rPr>
-                      <w:rPr>
-                        <w:rFonts w:ascii="Cambria Math" w:hAnsi="Cambria Math"/>
-                        <w:color w:val="auto"/>
-                      </w:rPr>
-                      <m:t>actor</m:t>
-                    </m:r>
-                  </m:sup>
-                </m:sSup>
-                <m:d>
-                  <m:dPr>
-                    <m:ctrlPr>
-                      <w:rPr>
-                        <w:rFonts w:ascii="Cambria Math" w:hAnsi="Cambria Math"/>
-                        <w:color w:val="auto"/>
-                      </w:rPr>
-                    </m:ctrlPr>
-                  </m:dPr>
-                  <m:e>
-                    <m:sSub>
-                      <m:sSubPr>
-                        <m:ctrlPr>
-                          <w:rPr>
-                            <w:rFonts w:ascii="Cambria Math" w:hAnsi="Cambria Math"/>
-                            <w:color w:val="auto"/>
-                            <w:sz w:val="24"/>
-                            <w:szCs w:val="24"/>
-                          </w:rPr>
-                        </m:ctrlPr>
-                      </m:sSubPr>
-                      <m:e>
-                        <m:r>
-                          <m:rPr>
-                            <m:sty m:val="p"/>
-                          </m:rPr>
-                          <w:rPr>
-                            <w:rFonts w:ascii="Cambria Math" w:hAnsi="Cambria Math"/>
-                            <w:color w:val="auto"/>
-                          </w:rPr>
-                          <m:t>s</m:t>
-                        </m:r>
-                      </m:e>
-                      <m:sub>
-                        <m:r>
-                          <m:rPr>
-                            <m:sty m:val="p"/>
-                          </m:rPr>
-                          <w:rPr>
-                            <w:rFonts w:ascii="Cambria Math" w:hAnsi="Cambria Math"/>
-                            <w:color w:val="auto"/>
-                          </w:rPr>
-                          <m:t>t</m:t>
-                        </m:r>
-                      </m:sub>
-                    </m:sSub>
-                    <m:sSub>
-                      <m:sSubPr>
-                        <m:ctrlPr>
-                          <w:rPr>
-                            <w:rFonts w:ascii="Cambria Math" w:hAnsi="Cambria Math"/>
-                            <w:color w:val="auto"/>
-                            <w:sz w:val="24"/>
-                            <w:szCs w:val="24"/>
-                          </w:rPr>
-                        </m:ctrlPr>
-                      </m:sSubPr>
-                      <m:e>
-                        <m:r>
-                          <m:rPr>
-                            <m:sty m:val="p"/>
-                          </m:rPr>
-                          <w:rPr>
-                            <w:rFonts w:ascii="Cambria Math" w:hAnsi="Cambria Math"/>
-                            <w:color w:val="auto"/>
-                          </w:rPr>
-                          <m:t>,</m:t>
-                        </m:r>
-                        <m:r>
-                          <m:rPr>
-                            <m:sty m:val="p"/>
-                          </m:rPr>
-                          <w:rPr>
-                            <w:rFonts w:ascii="Cambria Math" w:eastAsiaTheme="minorEastAsia" w:hAnsi="Cambria Math" w:cstheme="minorHAnsi"/>
-                            <w:color w:val="auto"/>
-                          </w:rPr>
-                          <m:t>a</m:t>
-                        </m:r>
-                      </m:e>
-                      <m:sub>
-                        <m:r>
-                          <m:rPr>
-                            <m:sty m:val="p"/>
-                          </m:rPr>
-                          <w:rPr>
-                            <w:rFonts w:ascii="Cambria Math" w:hAnsi="Cambria Math"/>
-                            <w:color w:val="auto"/>
-                          </w:rPr>
-                          <m:t>t</m:t>
-                        </m:r>
-                      </m:sub>
-                    </m:sSub>
-                  </m:e>
-                </m:d>
-                <m:r>
-                  <m:rPr>
-                    <m:sty m:val="p"/>
-                  </m:rPr>
-                  <w:rPr>
-                    <w:rFonts w:ascii="Cambria Math" w:hAnsi="Cambria Math"/>
-                    <w:color w:val="auto"/>
-                  </w:rPr>
-                  <m:t> =-min</m:t>
-                </m:r>
-                <m:d>
-                  <m:dPr>
-                    <m:ctrlPr>
-                      <w:rPr>
-                        <w:rFonts w:ascii="Cambria Math" w:hAnsi="Cambria Math"/>
-                        <w:color w:val="auto"/>
-                      </w:rPr>
-                    </m:ctrlPr>
-                  </m:dPr>
-                  <m:e>
-                    <m:r>
-                      <m:rPr>
-                        <m:sty m:val="p"/>
-                      </m:rPr>
-                      <w:rPr>
-                        <w:rFonts w:ascii="Cambria Math" w:eastAsiaTheme="minorEastAsia" w:hAnsi="Cambria Math" w:cstheme="minorHAnsi"/>
-                        <w:color w:val="auto"/>
-                      </w:rPr>
-                      <m:t>Â</m:t>
-                    </m:r>
-                    <m:d>
-                      <m:dPr>
-                        <m:ctrlPr>
-                          <w:rPr>
-                            <w:rFonts w:ascii="Cambria Math" w:hAnsi="Cambria Math"/>
-                            <w:iCs/>
-                            <w:color w:val="auto"/>
-                            <w:sz w:val="24"/>
-                            <w:szCs w:val="24"/>
-                          </w:rPr>
-                        </m:ctrlPr>
-                      </m:dPr>
-                      <m:e>
-                        <m:sSub>
-                          <m:sSubPr>
-                            <m:ctrlPr>
-                              <w:rPr>
-                                <w:rFonts w:ascii="Cambria Math" w:eastAsiaTheme="minorEastAsia" w:hAnsi="Cambria Math" w:cstheme="minorHAnsi"/>
-                                <w:iCs/>
-                                <w:color w:val="auto"/>
-                              </w:rPr>
-                            </m:ctrlPr>
-                          </m:sSubPr>
-                          <m:e>
-                            <m:r>
-                              <m:rPr>
-                                <m:sty m:val="p"/>
-                              </m:rPr>
-                              <w:rPr>
-                                <w:rFonts w:ascii="Cambria Math" w:eastAsiaTheme="minorEastAsia" w:hAnsi="Cambria Math" w:cstheme="minorHAnsi"/>
-                                <w:color w:val="auto"/>
-                              </w:rPr>
-                              <m:t>s</m:t>
-                            </m:r>
-                          </m:e>
-                          <m:sub>
-                            <m:r>
-                              <m:rPr>
-                                <m:sty m:val="p"/>
-                              </m:rPr>
-                              <w:rPr>
-                                <w:rFonts w:ascii="Cambria Math" w:eastAsiaTheme="minorEastAsia" w:hAnsi="Cambria Math" w:cstheme="minorHAnsi"/>
-                                <w:color w:val="auto"/>
-                              </w:rPr>
-                              <m:t>t</m:t>
-                            </m:r>
-                          </m:sub>
-                        </m:sSub>
-                        <m:r>
-                          <m:rPr>
-                            <m:sty m:val="p"/>
-                          </m:rPr>
-                          <w:rPr>
-                            <w:rFonts w:ascii="Cambria Math" w:eastAsiaTheme="minorEastAsia" w:hAnsi="Cambria Math" w:cstheme="minorHAnsi"/>
-                            <w:color w:val="auto"/>
-                          </w:rPr>
-                          <m:t>,</m:t>
-                        </m:r>
-                        <m:sSub>
-                          <m:sSubPr>
-                            <m:ctrlPr>
-                              <w:rPr>
-                                <w:rFonts w:ascii="Cambria Math" w:eastAsiaTheme="minorEastAsia" w:hAnsi="Cambria Math" w:cstheme="minorHAnsi"/>
-                                <w:iCs/>
-                                <w:color w:val="auto"/>
-                              </w:rPr>
-                            </m:ctrlPr>
-                          </m:sSubPr>
-                          <m:e>
-                            <m:r>
-                              <m:rPr>
-                                <m:sty m:val="p"/>
-                              </m:rPr>
-                              <w:rPr>
-                                <w:rFonts w:ascii="Cambria Math" w:eastAsiaTheme="minorEastAsia" w:hAnsi="Cambria Math" w:cstheme="minorHAnsi"/>
-                                <w:color w:val="auto"/>
-                              </w:rPr>
-                              <m:t>a</m:t>
-                            </m:r>
-                          </m:e>
-                          <m:sub>
-                            <m:r>
-                              <m:rPr>
-                                <m:sty m:val="p"/>
-                              </m:rPr>
-                              <w:rPr>
-                                <w:rFonts w:ascii="Cambria Math" w:eastAsiaTheme="minorEastAsia" w:hAnsi="Cambria Math" w:cstheme="minorHAnsi"/>
-                                <w:color w:val="auto"/>
-                              </w:rPr>
-                              <m:t>t</m:t>
-                            </m:r>
-                          </m:sub>
-                        </m:sSub>
-                      </m:e>
-                    </m:d>
-                    <m:f>
-                      <m:fPr>
-                        <m:ctrlPr>
-                          <w:rPr>
-                            <w:rFonts w:ascii="Cambria Math" w:eastAsia="Times New Roman" w:hAnsi="Cambria Math"/>
-                            <w:i/>
-                            <w:color w:val="auto"/>
-                          </w:rPr>
-                        </m:ctrlPr>
-                      </m:fPr>
-                      <m:num>
-                        <m:sSub>
-                          <m:sSubPr>
-                            <m:ctrlPr>
-                              <w:rPr>
-                                <w:rFonts w:ascii="Cambria Math" w:eastAsiaTheme="minorEastAsia" w:hAnsi="Cambria Math" w:cstheme="minorHAnsi"/>
-                                <w:color w:val="auto"/>
-                                <w14:ligatures w14:val="none"/>
-                              </w:rPr>
-                            </m:ctrlPr>
-                          </m:sSubPr>
-                          <m:e>
-                            <m:r>
-                              <m:rPr>
-                                <m:sty m:val="p"/>
-                              </m:rPr>
-                              <w:rPr>
-                                <w:rFonts w:ascii="Cambria Math" w:eastAsiaTheme="minorEastAsia" w:hAnsi="Cambria Math" w:cstheme="minorHAnsi"/>
-                                <w:color w:val="auto"/>
-                              </w:rPr>
-                              <m:t>q</m:t>
-                            </m:r>
-                          </m:e>
-                          <m:sub>
-                            <m:r>
-                              <m:rPr>
-                                <m:sty m:val="p"/>
-                              </m:rPr>
-                              <w:rPr>
-                                <w:rFonts w:ascii="Cambria Math" w:eastAsiaTheme="minorEastAsia" w:hAnsi="Cambria Math" w:cstheme="minorHAnsi"/>
-                                <w:color w:val="auto"/>
-                              </w:rPr>
-                              <m:t>θ</m:t>
-                            </m:r>
-                          </m:sub>
-                        </m:sSub>
-                        <m:d>
-                          <m:dPr>
-                            <m:ctrlPr>
-                              <w:rPr>
-                                <w:rFonts w:ascii="Cambria Math" w:eastAsiaTheme="minorEastAsia" w:hAnsi="Cambria Math" w:cstheme="minorHAnsi"/>
-                                <w:color w:val="auto"/>
-                              </w:rPr>
-                            </m:ctrlPr>
-                          </m:dPr>
-                          <m:e>
-                            <m:sSub>
-                              <m:sSubPr>
-                                <m:ctrlPr>
-                                  <w:rPr>
-                                    <w:rFonts w:ascii="Cambria Math" w:hAnsi="Cambria Math"/>
-                                    <w:color w:val="auto"/>
-                                    <w:sz w:val="24"/>
-                                    <w:szCs w:val="24"/>
-                                  </w:rPr>
-                                </m:ctrlPr>
-                              </m:sSubPr>
-                              <m:e>
-                                <m:r>
-                                  <m:rPr>
-                                    <m:sty m:val="p"/>
-                                  </m:rPr>
-                                  <w:rPr>
-                                    <w:rFonts w:ascii="Cambria Math" w:hAnsi="Cambria Math"/>
-                                    <w:color w:val="auto"/>
-                                  </w:rPr>
-                                  <m:t>s</m:t>
-                                </m:r>
-                              </m:e>
-                              <m:sub>
-                                <m:r>
-                                  <m:rPr>
-                                    <m:sty m:val="p"/>
-                                  </m:rPr>
-                                  <w:rPr>
-                                    <w:rFonts w:ascii="Cambria Math" w:hAnsi="Cambria Math"/>
-                                    <w:color w:val="auto"/>
-                                  </w:rPr>
-                                  <m:t>t</m:t>
-                                </m:r>
-                              </m:sub>
-                            </m:sSub>
-                            <m:sSub>
-                              <m:sSubPr>
-                                <m:ctrlPr>
-                                  <w:rPr>
-                                    <w:rFonts w:ascii="Cambria Math" w:hAnsi="Cambria Math"/>
-                                    <w:color w:val="auto"/>
-                                    <w:sz w:val="24"/>
-                                    <w:szCs w:val="24"/>
-                                  </w:rPr>
-                                </m:ctrlPr>
-                              </m:sSubPr>
-                              <m:e>
-                                <m:r>
-                                  <m:rPr>
-                                    <m:sty m:val="p"/>
-                                  </m:rPr>
-                                  <w:rPr>
-                                    <w:rFonts w:ascii="Cambria Math" w:hAnsi="Cambria Math"/>
-                                    <w:color w:val="auto"/>
-                                  </w:rPr>
-                                  <m:t>,</m:t>
-                                </m:r>
-                                <m:r>
-                                  <m:rPr>
-                                    <m:sty m:val="p"/>
-                                  </m:rPr>
-                                  <w:rPr>
-                                    <w:rFonts w:ascii="Cambria Math" w:eastAsiaTheme="minorEastAsia" w:hAnsi="Cambria Math" w:cstheme="minorHAnsi"/>
-                                    <w:color w:val="auto"/>
-                                  </w:rPr>
-                                  <m:t>a</m:t>
-                                </m:r>
-                              </m:e>
-                              <m:sub>
-                                <m:r>
-                                  <m:rPr>
-                                    <m:sty m:val="p"/>
-                                  </m:rPr>
-                                  <w:rPr>
-                                    <w:rFonts w:ascii="Cambria Math" w:hAnsi="Cambria Math"/>
-                                    <w:color w:val="auto"/>
-                                  </w:rPr>
-                                  <m:t>t</m:t>
-                                </m:r>
-                              </m:sub>
-                            </m:sSub>
-                          </m:e>
-                        </m:d>
-                      </m:num>
-                      <m:den>
-                        <m:sSub>
-                          <m:sSubPr>
-                            <m:ctrlPr>
-                              <w:rPr>
-                                <w:rFonts w:ascii="Cambria Math" w:eastAsiaTheme="minorEastAsia" w:hAnsi="Cambria Math" w:cstheme="minorHAnsi"/>
-                                <w:color w:val="auto"/>
-                                <w14:ligatures w14:val="none"/>
-                              </w:rPr>
-                            </m:ctrlPr>
-                          </m:sSubPr>
-                          <m:e>
-                            <m:r>
-                              <m:rPr>
-                                <m:sty m:val="p"/>
-                              </m:rPr>
-                              <w:rPr>
-                                <w:rFonts w:ascii="Cambria Math" w:eastAsiaTheme="minorEastAsia" w:hAnsi="Cambria Math" w:cstheme="minorHAnsi"/>
-                                <w:color w:val="auto"/>
-                              </w:rPr>
-                              <m:t>q</m:t>
-                            </m:r>
-                          </m:e>
-                          <m:sub>
-                            <m:r>
-                              <m:rPr>
-                                <m:sty m:val="p"/>
-                              </m:rPr>
-                              <w:rPr>
-                                <w:rFonts w:ascii="Cambria Math" w:eastAsiaTheme="minorEastAsia" w:hAnsi="Cambria Math" w:cstheme="minorHAnsi"/>
-                                <w:color w:val="auto"/>
-                              </w:rPr>
-                              <m:t>θold</m:t>
-                            </m:r>
-                          </m:sub>
-                        </m:sSub>
-                        <m:d>
-                          <m:dPr>
-                            <m:ctrlPr>
-                              <w:rPr>
-                                <w:rFonts w:ascii="Cambria Math" w:eastAsiaTheme="minorEastAsia" w:hAnsi="Cambria Math" w:cstheme="minorHAnsi"/>
-                                <w:color w:val="auto"/>
-                              </w:rPr>
-                            </m:ctrlPr>
-                          </m:dPr>
-                          <m:e>
-                            <m:sSub>
-                              <m:sSubPr>
-                                <m:ctrlPr>
-                                  <w:rPr>
-                                    <w:rFonts w:ascii="Cambria Math" w:hAnsi="Cambria Math"/>
-                                    <w:color w:val="auto"/>
-                                    <w:sz w:val="24"/>
-                                    <w:szCs w:val="24"/>
-                                  </w:rPr>
-                                </m:ctrlPr>
-                              </m:sSubPr>
-                              <m:e>
-                                <m:r>
-                                  <m:rPr>
-                                    <m:sty m:val="p"/>
-                                  </m:rPr>
-                                  <w:rPr>
-                                    <w:rFonts w:ascii="Cambria Math" w:hAnsi="Cambria Math"/>
-                                    <w:color w:val="auto"/>
-                                  </w:rPr>
-                                  <m:t>s</m:t>
-                                </m:r>
-                              </m:e>
-                              <m:sub>
-                                <m:r>
-                                  <m:rPr>
-                                    <m:sty m:val="p"/>
-                                  </m:rPr>
-                                  <w:rPr>
-                                    <w:rFonts w:ascii="Cambria Math" w:hAnsi="Cambria Math"/>
-                                    <w:color w:val="auto"/>
-                                  </w:rPr>
-                                  <m:t>t</m:t>
-                                </m:r>
-                              </m:sub>
-                            </m:sSub>
-                            <m:sSub>
-                              <m:sSubPr>
-                                <m:ctrlPr>
-                                  <w:rPr>
-                                    <w:rFonts w:ascii="Cambria Math" w:hAnsi="Cambria Math"/>
-                                    <w:color w:val="auto"/>
-                                    <w:sz w:val="24"/>
-                                    <w:szCs w:val="24"/>
-                                  </w:rPr>
-                                </m:ctrlPr>
-                              </m:sSubPr>
-                              <m:e>
-                                <m:r>
-                                  <m:rPr>
-                                    <m:sty m:val="p"/>
-                                  </m:rPr>
-                                  <w:rPr>
-                                    <w:rFonts w:ascii="Cambria Math" w:hAnsi="Cambria Math"/>
-                                    <w:color w:val="auto"/>
-                                  </w:rPr>
-                                  <m:t>,</m:t>
-                                </m:r>
-                                <m:r>
-                                  <m:rPr>
-                                    <m:sty m:val="p"/>
-                                  </m:rPr>
-                                  <w:rPr>
-                                    <w:rFonts w:ascii="Cambria Math" w:eastAsiaTheme="minorEastAsia" w:hAnsi="Cambria Math" w:cstheme="minorHAnsi"/>
-                                    <w:color w:val="auto"/>
-                                  </w:rPr>
-                                  <m:t>a</m:t>
-                                </m:r>
-                              </m:e>
-                              <m:sub>
-                                <m:r>
-                                  <m:rPr>
-                                    <m:sty m:val="p"/>
-                                  </m:rPr>
-                                  <w:rPr>
-                                    <w:rFonts w:ascii="Cambria Math" w:hAnsi="Cambria Math"/>
-                                    <w:color w:val="auto"/>
-                                  </w:rPr>
-                                  <m:t>t</m:t>
-                                </m:r>
-                              </m:sub>
-                            </m:sSub>
-                          </m:e>
-                        </m:d>
-                      </m:den>
-                    </m:f>
-                    <m:r>
-                      <w:rPr>
-                        <w:rFonts w:ascii="Cambria Math" w:eastAsia="Times New Roman" w:hAnsi="Cambria Math"/>
-                        <w:color w:val="auto"/>
-                      </w:rPr>
-                      <m:t xml:space="preserve">, </m:t>
-                    </m:r>
-                    <m:r>
-                      <m:rPr>
-                        <m:sty m:val="p"/>
-                      </m:rPr>
-                      <w:rPr>
-                        <w:rFonts w:ascii="Cambria Math" w:eastAsiaTheme="minorEastAsia" w:hAnsi="Cambria Math" w:cstheme="minorHAnsi"/>
-                        <w:color w:val="auto"/>
-                      </w:rPr>
-                      <m:t>Â</m:t>
-                    </m:r>
-                    <m:d>
-                      <m:dPr>
-                        <m:ctrlPr>
-                          <w:rPr>
-                            <w:rFonts w:ascii="Cambria Math" w:hAnsi="Cambria Math"/>
-                            <w:iCs/>
-                            <w:color w:val="auto"/>
-                            <w:sz w:val="24"/>
-                            <w:szCs w:val="24"/>
-                          </w:rPr>
-                        </m:ctrlPr>
-                      </m:dPr>
-                      <m:e>
-                        <m:sSub>
-                          <m:sSubPr>
-                            <m:ctrlPr>
-                              <w:rPr>
-                                <w:rFonts w:ascii="Cambria Math" w:eastAsiaTheme="minorEastAsia" w:hAnsi="Cambria Math" w:cstheme="minorHAnsi"/>
-                                <w:iCs/>
-                                <w:color w:val="auto"/>
-                              </w:rPr>
-                            </m:ctrlPr>
-                          </m:sSubPr>
-                          <m:e>
-                            <m:r>
-                              <m:rPr>
-                                <m:sty m:val="p"/>
-                              </m:rPr>
-                              <w:rPr>
-                                <w:rFonts w:ascii="Cambria Math" w:eastAsiaTheme="minorEastAsia" w:hAnsi="Cambria Math" w:cstheme="minorHAnsi"/>
-                                <w:color w:val="auto"/>
-                              </w:rPr>
-                              <m:t>s</m:t>
-                            </m:r>
-                          </m:e>
-                          <m:sub>
-                            <m:r>
-                              <m:rPr>
-                                <m:sty m:val="p"/>
-                              </m:rPr>
-                              <w:rPr>
-                                <w:rFonts w:ascii="Cambria Math" w:eastAsiaTheme="minorEastAsia" w:hAnsi="Cambria Math" w:cstheme="minorHAnsi"/>
-                                <w:color w:val="auto"/>
-                              </w:rPr>
-                              <m:t>t</m:t>
-                            </m:r>
-                          </m:sub>
-                        </m:sSub>
-                        <m:r>
-                          <m:rPr>
-                            <m:sty m:val="p"/>
-                          </m:rPr>
-                          <w:rPr>
-                            <w:rFonts w:ascii="Cambria Math" w:eastAsiaTheme="minorEastAsia" w:hAnsi="Cambria Math" w:cstheme="minorHAnsi"/>
-                            <w:color w:val="auto"/>
-                          </w:rPr>
-                          <m:t>,</m:t>
-                        </m:r>
-                        <m:sSub>
-                          <m:sSubPr>
-                            <m:ctrlPr>
-                              <w:rPr>
-                                <w:rFonts w:ascii="Cambria Math" w:eastAsiaTheme="minorEastAsia" w:hAnsi="Cambria Math" w:cstheme="minorHAnsi"/>
-                                <w:iCs/>
-                                <w:color w:val="auto"/>
-                              </w:rPr>
-                            </m:ctrlPr>
-                          </m:sSubPr>
-                          <m:e>
-                            <m:r>
-                              <m:rPr>
-                                <m:sty m:val="p"/>
-                              </m:rPr>
-                              <w:rPr>
-                                <w:rFonts w:ascii="Cambria Math" w:eastAsiaTheme="minorEastAsia" w:hAnsi="Cambria Math" w:cstheme="minorHAnsi"/>
-                                <w:color w:val="auto"/>
-                              </w:rPr>
-                              <m:t>a</m:t>
-                            </m:r>
-                          </m:e>
-                          <m:sub>
-                            <m:r>
-                              <m:rPr>
-                                <m:sty m:val="p"/>
-                              </m:rPr>
-                              <w:rPr>
-                                <w:rFonts w:ascii="Cambria Math" w:eastAsiaTheme="minorEastAsia" w:hAnsi="Cambria Math" w:cstheme="minorHAnsi"/>
-                                <w:color w:val="auto"/>
-                              </w:rPr>
-                              <m:t>t</m:t>
-                            </m:r>
-                          </m:sub>
-                        </m:sSub>
-                      </m:e>
-                    </m:d>
-                    <m:r>
-                      <m:rPr>
-                        <m:sty m:val="p"/>
-                      </m:rPr>
-                      <w:rPr>
-                        <w:rFonts w:ascii="Cambria Math" w:hAnsi="Cambria Math"/>
-                        <w:color w:val="auto"/>
-                        <w:sz w:val="24"/>
-                        <w:szCs w:val="24"/>
-                      </w:rPr>
-                      <m:t>clip</m:t>
-                    </m:r>
-                    <m:d>
-                      <m:dPr>
-                        <m:ctrlPr>
-                          <w:rPr>
-                            <w:rFonts w:ascii="Cambria Math" w:eastAsia="Times New Roman" w:hAnsi="Cambria Math"/>
-                            <w:i/>
-                            <w:color w:val="auto"/>
-                          </w:rPr>
-                        </m:ctrlPr>
-                      </m:dPr>
-                      <m:e>
-                        <m:f>
-                          <m:fPr>
-                            <m:ctrlPr>
-                              <w:rPr>
-                                <w:rFonts w:ascii="Cambria Math" w:eastAsia="Times New Roman" w:hAnsi="Cambria Math"/>
-                                <w:i/>
-                                <w:color w:val="auto"/>
-                              </w:rPr>
-                            </m:ctrlPr>
-                          </m:fPr>
-                          <m:num>
-                            <m:sSub>
-                              <m:sSubPr>
-                                <m:ctrlPr>
-                                  <w:rPr>
-                                    <w:rFonts w:ascii="Cambria Math" w:eastAsiaTheme="minorEastAsia" w:hAnsi="Cambria Math" w:cstheme="minorHAnsi"/>
-                                    <w:color w:val="auto"/>
-                                    <w14:ligatures w14:val="none"/>
-                                  </w:rPr>
-                                </m:ctrlPr>
-                              </m:sSubPr>
-                              <m:e>
-                                <m:r>
-                                  <m:rPr>
-                                    <m:sty m:val="p"/>
-                                  </m:rPr>
-                                  <w:rPr>
-                                    <w:rFonts w:ascii="Cambria Math" w:eastAsiaTheme="minorEastAsia" w:hAnsi="Cambria Math" w:cstheme="minorHAnsi"/>
-                                    <w:color w:val="auto"/>
-                                  </w:rPr>
-                                  <m:t>q</m:t>
-                                </m:r>
-                              </m:e>
-                              <m:sub>
-                                <m:r>
-                                  <m:rPr>
-                                    <m:sty m:val="p"/>
-                                  </m:rPr>
-                                  <w:rPr>
-                                    <w:rFonts w:ascii="Cambria Math" w:eastAsiaTheme="minorEastAsia" w:hAnsi="Cambria Math" w:cstheme="minorHAnsi"/>
-                                    <w:color w:val="auto"/>
-                                  </w:rPr>
-                                  <m:t>θ</m:t>
-                                </m:r>
-                              </m:sub>
-                            </m:sSub>
-                            <m:d>
-                              <m:dPr>
-                                <m:ctrlPr>
-                                  <w:rPr>
-                                    <w:rFonts w:ascii="Cambria Math" w:eastAsiaTheme="minorEastAsia" w:hAnsi="Cambria Math" w:cstheme="minorHAnsi"/>
-                                    <w:color w:val="auto"/>
-                                  </w:rPr>
-                                </m:ctrlPr>
-                              </m:dPr>
-                              <m:e>
-                                <m:sSub>
-                                  <m:sSubPr>
-                                    <m:ctrlPr>
-                                      <w:rPr>
-                                        <w:rFonts w:ascii="Cambria Math" w:hAnsi="Cambria Math"/>
-                                        <w:color w:val="auto"/>
-                                        <w:sz w:val="24"/>
-                                        <w:szCs w:val="24"/>
-                                      </w:rPr>
-                                    </m:ctrlPr>
-                                  </m:sSubPr>
-                                  <m:e>
-                                    <m:r>
-                                      <m:rPr>
-                                        <m:sty m:val="p"/>
-                                      </m:rPr>
-                                      <w:rPr>
-                                        <w:rFonts w:ascii="Cambria Math" w:hAnsi="Cambria Math"/>
-                                        <w:color w:val="auto"/>
-                                      </w:rPr>
-                                      <m:t>s</m:t>
-                                    </m:r>
-                                  </m:e>
-                                  <m:sub>
-                                    <m:r>
-                                      <m:rPr>
-                                        <m:sty m:val="p"/>
-                                      </m:rPr>
-                                      <w:rPr>
-                                        <w:rFonts w:ascii="Cambria Math" w:hAnsi="Cambria Math"/>
-                                        <w:color w:val="auto"/>
-                                      </w:rPr>
-                                      <m:t>t</m:t>
-                                    </m:r>
-                                  </m:sub>
-                                </m:sSub>
-                                <m:sSub>
-                                  <m:sSubPr>
-                                    <m:ctrlPr>
-                                      <w:rPr>
-                                        <w:rFonts w:ascii="Cambria Math" w:hAnsi="Cambria Math"/>
-                                        <w:color w:val="auto"/>
-                                        <w:sz w:val="24"/>
-                                        <w:szCs w:val="24"/>
-                                      </w:rPr>
-                                    </m:ctrlPr>
-                                  </m:sSubPr>
-                                  <m:e>
-                                    <m:r>
-                                      <m:rPr>
-                                        <m:sty m:val="p"/>
-                                      </m:rPr>
-                                      <w:rPr>
-                                        <w:rFonts w:ascii="Cambria Math" w:hAnsi="Cambria Math"/>
-                                        <w:color w:val="auto"/>
-                                      </w:rPr>
-                                      <m:t>,</m:t>
-                                    </m:r>
-                                    <m:r>
-                                      <m:rPr>
-                                        <m:sty m:val="p"/>
-                                      </m:rPr>
-                                      <w:rPr>
-                                        <w:rFonts w:ascii="Cambria Math" w:eastAsiaTheme="minorEastAsia" w:hAnsi="Cambria Math" w:cstheme="minorHAnsi"/>
-                                        <w:color w:val="auto"/>
-                                      </w:rPr>
-                                      <m:t>a</m:t>
-                                    </m:r>
-                                  </m:e>
-                                  <m:sub>
-                                    <m:r>
-                                      <m:rPr>
-                                        <m:sty m:val="p"/>
-                                      </m:rPr>
-                                      <w:rPr>
-                                        <w:rFonts w:ascii="Cambria Math" w:hAnsi="Cambria Math"/>
-                                        <w:color w:val="auto"/>
-                                      </w:rPr>
-                                      <m:t>t</m:t>
-                                    </m:r>
-                                  </m:sub>
-                                </m:sSub>
-                              </m:e>
-                            </m:d>
-                          </m:num>
-                          <m:den>
-                            <m:sSub>
-                              <m:sSubPr>
-                                <m:ctrlPr>
-                                  <w:rPr>
-                                    <w:rFonts w:ascii="Cambria Math" w:eastAsiaTheme="minorEastAsia" w:hAnsi="Cambria Math" w:cstheme="minorHAnsi"/>
-                                    <w:color w:val="auto"/>
-                                    <w14:ligatures w14:val="none"/>
-                                  </w:rPr>
-                                </m:ctrlPr>
-                              </m:sSubPr>
-                              <m:e>
-                                <m:r>
-                                  <m:rPr>
-                                    <m:sty m:val="p"/>
-                                  </m:rPr>
-                                  <w:rPr>
-                                    <w:rFonts w:ascii="Cambria Math" w:eastAsiaTheme="minorEastAsia" w:hAnsi="Cambria Math" w:cstheme="minorHAnsi"/>
-                                    <w:color w:val="auto"/>
-                                  </w:rPr>
-                                  <m:t>q</m:t>
-                                </m:r>
-                              </m:e>
-                              <m:sub>
-                                <m:r>
-                                  <m:rPr>
-                                    <m:sty m:val="p"/>
-                                  </m:rPr>
-                                  <w:rPr>
-                                    <w:rFonts w:ascii="Cambria Math" w:eastAsiaTheme="minorEastAsia" w:hAnsi="Cambria Math" w:cstheme="minorHAnsi"/>
-                                    <w:color w:val="auto"/>
-                                  </w:rPr>
-                                  <m:t>θold</m:t>
-                                </m:r>
-                              </m:sub>
-                            </m:sSub>
-                            <m:d>
-                              <m:dPr>
-                                <m:ctrlPr>
-                                  <w:rPr>
-                                    <w:rFonts w:ascii="Cambria Math" w:eastAsiaTheme="minorEastAsia" w:hAnsi="Cambria Math" w:cstheme="minorHAnsi"/>
-                                    <w:color w:val="auto"/>
-                                  </w:rPr>
-                                </m:ctrlPr>
-                              </m:dPr>
-                              <m:e>
-                                <m:sSub>
-                                  <m:sSubPr>
-                                    <m:ctrlPr>
-                                      <w:rPr>
-                                        <w:rFonts w:ascii="Cambria Math" w:hAnsi="Cambria Math"/>
-                                        <w:color w:val="auto"/>
-                                        <w:sz w:val="24"/>
-                                        <w:szCs w:val="24"/>
-                                      </w:rPr>
-                                    </m:ctrlPr>
-                                  </m:sSubPr>
-                                  <m:e>
-                                    <m:r>
-                                      <m:rPr>
-                                        <m:sty m:val="p"/>
-                                      </m:rPr>
-                                      <w:rPr>
-                                        <w:rFonts w:ascii="Cambria Math" w:hAnsi="Cambria Math"/>
-                                        <w:color w:val="auto"/>
-                                      </w:rPr>
-                                      <m:t>s</m:t>
-                                    </m:r>
-                                  </m:e>
-                                  <m:sub>
-                                    <m:r>
-                                      <m:rPr>
-                                        <m:sty m:val="p"/>
-                                      </m:rPr>
-                                      <w:rPr>
-                                        <w:rFonts w:ascii="Cambria Math" w:hAnsi="Cambria Math"/>
-                                        <w:color w:val="auto"/>
-                                      </w:rPr>
-                                      <m:t>t</m:t>
-                                    </m:r>
-                                  </m:sub>
-                                </m:sSub>
-                                <m:sSub>
-                                  <m:sSubPr>
-                                    <m:ctrlPr>
-                                      <w:rPr>
-                                        <w:rFonts w:ascii="Cambria Math" w:hAnsi="Cambria Math"/>
-                                        <w:color w:val="auto"/>
-                                        <w:sz w:val="24"/>
-                                        <w:szCs w:val="24"/>
-                                      </w:rPr>
-                                    </m:ctrlPr>
-                                  </m:sSubPr>
-                                  <m:e>
-                                    <m:r>
-                                      <m:rPr>
-                                        <m:sty m:val="p"/>
-                                      </m:rPr>
-                                      <w:rPr>
-                                        <w:rFonts w:ascii="Cambria Math" w:hAnsi="Cambria Math"/>
-                                        <w:color w:val="auto"/>
-                                      </w:rPr>
-                                      <m:t>,</m:t>
-                                    </m:r>
-                                    <m:r>
-                                      <m:rPr>
-                                        <m:sty m:val="p"/>
-                                      </m:rPr>
-                                      <w:rPr>
-                                        <w:rFonts w:ascii="Cambria Math" w:eastAsiaTheme="minorEastAsia" w:hAnsi="Cambria Math" w:cstheme="minorHAnsi"/>
-                                        <w:color w:val="auto"/>
-                                      </w:rPr>
-                                      <m:t>a</m:t>
-                                    </m:r>
-                                  </m:e>
-                                  <m:sub>
-                                    <m:r>
-                                      <m:rPr>
-                                        <m:sty m:val="p"/>
-                                      </m:rPr>
-                                      <w:rPr>
-                                        <w:rFonts w:ascii="Cambria Math" w:hAnsi="Cambria Math"/>
-                                        <w:color w:val="auto"/>
-                                      </w:rPr>
-                                      <m:t>t</m:t>
-                                    </m:r>
-                                  </m:sub>
-                                </m:sSub>
-                              </m:e>
-                            </m:d>
-                          </m:den>
-                        </m:f>
-                        <m:r>
-                          <w:rPr>
-                            <w:rFonts w:ascii="Cambria Math" w:eastAsia="Times New Roman" w:hAnsi="Cambria Math"/>
-                            <w:color w:val="auto"/>
-                          </w:rPr>
-                          <m:t>,1-ϵ, 1+ϵ</m:t>
-                        </m:r>
-                      </m:e>
-                    </m:d>
-                  </m:e>
-                </m:d>
-              </m:oMath>
-            </m:oMathPara>
+            <m:oMath>
+              <m:sSup>
+                <m:sSupPr>
+                  <m:ctrlPr>
+                    <w:rPr>
+                      <w:rFonts w:ascii="Cambria Math" w:hAnsi="Cambria Math"/>
+                      <w:iCs/>
+                      <w:color w:val="auto"/>
+                      <w:sz w:val="20"/>
+                      <w:szCs w:val="20"/>
+                    </w:rPr>
+                  </m:ctrlPr>
+                </m:sSupPr>
+                <m:e>
+                  <m:r>
+                    <m:rPr>
+                      <m:sty m:val="p"/>
+                    </m:rPr>
+                    <w:rPr>
+                      <w:rFonts w:ascii="Cambria Math" w:hAnsi="Cambria Math"/>
+                      <w:color w:val="auto"/>
+                      <w:sz w:val="20"/>
+                      <w:szCs w:val="20"/>
+                    </w:rPr>
+                    <m:t>L</m:t>
+                  </m:r>
+                </m:e>
+                <m:sup>
+                  <m:r>
+                    <m:rPr>
+                      <m:sty m:val="p"/>
+                    </m:rPr>
+                    <w:rPr>
+                      <w:rFonts w:ascii="Cambria Math" w:hAnsi="Cambria Math"/>
+                      <w:color w:val="auto"/>
+                      <w:sz w:val="20"/>
+                      <w:szCs w:val="20"/>
+                    </w:rPr>
+                    <m:t>actor</m:t>
+                  </m:r>
+                </m:sup>
+              </m:sSup>
+              <m:d>
+                <m:dPr>
+                  <m:ctrlPr>
+                    <w:rPr>
+                      <w:rFonts w:ascii="Cambria Math" w:hAnsi="Cambria Math"/>
+                      <w:color w:val="auto"/>
+                      <w:sz w:val="20"/>
+                      <w:szCs w:val="20"/>
+                    </w:rPr>
+                  </m:ctrlPr>
+                </m:dPr>
+                <m:e>
+                  <m:sSub>
+                    <m:sSubPr>
+                      <m:ctrlPr>
+                        <w:rPr>
+                          <w:rFonts w:ascii="Cambria Math" w:hAnsi="Cambria Math"/>
+                          <w:color w:val="auto"/>
+                          <w:sz w:val="20"/>
+                          <w:szCs w:val="20"/>
+                        </w:rPr>
+                      </m:ctrlPr>
+                    </m:sSubPr>
+                    <m:e>
+                      <m:r>
+                        <m:rPr>
+                          <m:sty m:val="p"/>
+                        </m:rPr>
+                        <w:rPr>
+                          <w:rFonts w:ascii="Cambria Math" w:hAnsi="Cambria Math"/>
+                          <w:color w:val="auto"/>
+                          <w:sz w:val="20"/>
+                          <w:szCs w:val="20"/>
+                        </w:rPr>
+                        <m:t>s</m:t>
+                      </m:r>
+                    </m:e>
+                    <m:sub>
+                      <m:r>
+                        <m:rPr>
+                          <m:sty m:val="p"/>
+                        </m:rPr>
+                        <w:rPr>
+                          <w:rFonts w:ascii="Cambria Math" w:hAnsi="Cambria Math"/>
+                          <w:color w:val="auto"/>
+                          <w:sz w:val="20"/>
+                          <w:szCs w:val="20"/>
+                        </w:rPr>
+                        <m:t>t</m:t>
+                      </m:r>
+                    </m:sub>
+                  </m:sSub>
+                  <m:sSub>
+                    <m:sSubPr>
+                      <m:ctrlPr>
+                        <w:rPr>
+                          <w:rFonts w:ascii="Cambria Math" w:hAnsi="Cambria Math"/>
+                          <w:color w:val="auto"/>
+                          <w:sz w:val="20"/>
+                          <w:szCs w:val="20"/>
+                        </w:rPr>
+                      </m:ctrlPr>
+                    </m:sSubPr>
+                    <m:e>
+                      <m:r>
+                        <m:rPr>
+                          <m:sty m:val="p"/>
+                        </m:rPr>
+                        <w:rPr>
+                          <w:rFonts w:ascii="Cambria Math" w:hAnsi="Cambria Math"/>
+                          <w:color w:val="auto"/>
+                          <w:sz w:val="20"/>
+                          <w:szCs w:val="20"/>
+                        </w:rPr>
+                        <m:t>,</m:t>
+                      </m:r>
+                      <m:r>
+                        <m:rPr>
+                          <m:sty m:val="p"/>
+                        </m:rPr>
+                        <w:rPr>
+                          <w:rFonts w:ascii="Cambria Math" w:eastAsiaTheme="minorEastAsia" w:hAnsi="Cambria Math" w:cstheme="minorHAnsi"/>
+                          <w:color w:val="auto"/>
+                          <w:sz w:val="20"/>
+                          <w:szCs w:val="20"/>
+                        </w:rPr>
+                        <m:t>a</m:t>
+                      </m:r>
+                    </m:e>
+                    <m:sub>
+                      <m:r>
+                        <m:rPr>
+                          <m:sty m:val="p"/>
+                        </m:rPr>
+                        <w:rPr>
+                          <w:rFonts w:ascii="Cambria Math" w:hAnsi="Cambria Math"/>
+                          <w:color w:val="auto"/>
+                          <w:sz w:val="20"/>
+                          <w:szCs w:val="20"/>
+                        </w:rPr>
+                        <m:t>t</m:t>
+                      </m:r>
+                    </m:sub>
+                  </m:sSub>
+                </m:e>
+              </m:d>
+              <m:r>
+                <m:rPr>
+                  <m:sty m:val="p"/>
+                </m:rPr>
+                <w:rPr>
+                  <w:rFonts w:ascii="Cambria Math" w:hAnsi="Cambria Math"/>
+                  <w:color w:val="auto"/>
+                  <w:sz w:val="20"/>
+                  <w:szCs w:val="20"/>
+                </w:rPr>
+                <m:t> =-min</m:t>
+              </m:r>
+              <m:d>
+                <m:dPr>
+                  <m:ctrlPr>
+                    <w:rPr>
+                      <w:rFonts w:ascii="Cambria Math" w:hAnsi="Cambria Math"/>
+                      <w:color w:val="auto"/>
+                      <w:sz w:val="20"/>
+                      <w:szCs w:val="20"/>
+                    </w:rPr>
+                  </m:ctrlPr>
+                </m:dPr>
+                <m:e>
+                  <m:r>
+                    <m:rPr>
+                      <m:sty m:val="p"/>
+                    </m:rPr>
+                    <w:rPr>
+                      <w:rFonts w:ascii="Cambria Math" w:eastAsiaTheme="minorEastAsia" w:hAnsi="Cambria Math" w:cstheme="minorHAnsi"/>
+                      <w:color w:val="auto"/>
+                      <w:sz w:val="20"/>
+                      <w:szCs w:val="20"/>
+                    </w:rPr>
+                    <m:t>Â</m:t>
+                  </m:r>
+                  <m:d>
+                    <m:dPr>
+                      <m:ctrlPr>
+                        <w:rPr>
+                          <w:rFonts w:ascii="Cambria Math" w:hAnsi="Cambria Math"/>
+                          <w:iCs/>
+                          <w:color w:val="auto"/>
+                          <w:sz w:val="20"/>
+                          <w:szCs w:val="20"/>
+                        </w:rPr>
+                      </m:ctrlPr>
+                    </m:dPr>
+                    <m:e>
+                      <m:sSub>
+                        <m:sSubPr>
+                          <m:ctrlPr>
+                            <w:rPr>
+                              <w:rFonts w:ascii="Cambria Math" w:eastAsiaTheme="minorEastAsia" w:hAnsi="Cambria Math" w:cstheme="minorHAnsi"/>
+                              <w:iCs/>
+                              <w:color w:val="auto"/>
+                              <w:sz w:val="20"/>
+                              <w:szCs w:val="20"/>
+                            </w:rPr>
+                          </m:ctrlPr>
+                        </m:sSubPr>
+                        <m:e>
+                          <m:r>
+                            <m:rPr>
+                              <m:sty m:val="p"/>
+                            </m:rPr>
+                            <w:rPr>
+                              <w:rFonts w:ascii="Cambria Math" w:eastAsiaTheme="minorEastAsia" w:hAnsi="Cambria Math" w:cstheme="minorHAnsi"/>
+                              <w:color w:val="auto"/>
+                              <w:sz w:val="20"/>
+                              <w:szCs w:val="20"/>
+                            </w:rPr>
+                            <m:t>s</m:t>
+                          </m:r>
+                        </m:e>
+                        <m:sub>
+                          <m:r>
+                            <m:rPr>
+                              <m:sty m:val="p"/>
+                            </m:rPr>
+                            <w:rPr>
+                              <w:rFonts w:ascii="Cambria Math" w:eastAsiaTheme="minorEastAsia" w:hAnsi="Cambria Math" w:cstheme="minorHAnsi"/>
+                              <w:color w:val="auto"/>
+                              <w:sz w:val="20"/>
+                              <w:szCs w:val="20"/>
+                            </w:rPr>
+                            <m:t>t</m:t>
+                          </m:r>
+                        </m:sub>
+                      </m:sSub>
+                      <m:r>
+                        <m:rPr>
+                          <m:sty m:val="p"/>
+                        </m:rPr>
+                        <w:rPr>
+                          <w:rFonts w:ascii="Cambria Math" w:eastAsiaTheme="minorEastAsia" w:hAnsi="Cambria Math" w:cstheme="minorHAnsi"/>
+                          <w:color w:val="auto"/>
+                          <w:sz w:val="20"/>
+                          <w:szCs w:val="20"/>
+                        </w:rPr>
+                        <m:t>,</m:t>
+                      </m:r>
+                      <m:sSub>
+                        <m:sSubPr>
+                          <m:ctrlPr>
+                            <w:rPr>
+                              <w:rFonts w:ascii="Cambria Math" w:eastAsiaTheme="minorEastAsia" w:hAnsi="Cambria Math" w:cstheme="minorHAnsi"/>
+                              <w:iCs/>
+                              <w:color w:val="auto"/>
+                              <w:sz w:val="20"/>
+                              <w:szCs w:val="20"/>
+                            </w:rPr>
+                          </m:ctrlPr>
+                        </m:sSubPr>
+                        <m:e>
+                          <m:r>
+                            <m:rPr>
+                              <m:sty m:val="p"/>
+                            </m:rPr>
+                            <w:rPr>
+                              <w:rFonts w:ascii="Cambria Math" w:eastAsiaTheme="minorEastAsia" w:hAnsi="Cambria Math" w:cstheme="minorHAnsi"/>
+                              <w:color w:val="auto"/>
+                              <w:sz w:val="20"/>
+                              <w:szCs w:val="20"/>
+                            </w:rPr>
+                            <m:t>a</m:t>
+                          </m:r>
+                        </m:e>
+                        <m:sub>
+                          <m:r>
+                            <m:rPr>
+                              <m:sty m:val="p"/>
+                            </m:rPr>
+                            <w:rPr>
+                              <w:rFonts w:ascii="Cambria Math" w:eastAsiaTheme="minorEastAsia" w:hAnsi="Cambria Math" w:cstheme="minorHAnsi"/>
+                              <w:color w:val="auto"/>
+                              <w:sz w:val="20"/>
+                              <w:szCs w:val="20"/>
+                            </w:rPr>
+                            <m:t>t</m:t>
+                          </m:r>
+                        </m:sub>
+                      </m:sSub>
+                    </m:e>
+                  </m:d>
+                  <m:f>
+                    <m:fPr>
+                      <m:ctrlPr>
+                        <w:rPr>
+                          <w:rFonts w:ascii="Cambria Math" w:eastAsia="Times New Roman" w:hAnsi="Cambria Math"/>
+                          <w:i/>
+                          <w:color w:val="auto"/>
+                          <w:sz w:val="20"/>
+                          <w:szCs w:val="20"/>
+                        </w:rPr>
+                      </m:ctrlPr>
+                    </m:fPr>
+                    <m:num>
+                      <m:sSub>
+                        <m:sSubPr>
+                          <m:ctrlPr>
+                            <w:rPr>
+                              <w:rFonts w:ascii="Cambria Math" w:eastAsiaTheme="minorEastAsia" w:hAnsi="Cambria Math" w:cstheme="minorHAnsi"/>
+                              <w:color w:val="auto"/>
+                              <w:sz w:val="20"/>
+                              <w:szCs w:val="20"/>
+                              <w14:ligatures w14:val="none"/>
+                            </w:rPr>
+                          </m:ctrlPr>
+                        </m:sSubPr>
+                        <m:e>
+                          <m:r>
+                            <m:rPr>
+                              <m:sty m:val="p"/>
+                            </m:rPr>
+                            <w:rPr>
+                              <w:rFonts w:ascii="Cambria Math" w:eastAsiaTheme="minorEastAsia" w:hAnsi="Cambria Math" w:cstheme="minorHAnsi"/>
+                              <w:color w:val="auto"/>
+                              <w:sz w:val="20"/>
+                              <w:szCs w:val="20"/>
+                            </w:rPr>
+                            <m:t>q</m:t>
+                          </m:r>
+                        </m:e>
+                        <m:sub>
+                          <m:r>
+                            <m:rPr>
+                              <m:sty m:val="p"/>
+                            </m:rPr>
+                            <w:rPr>
+                              <w:rFonts w:ascii="Cambria Math" w:eastAsiaTheme="minorEastAsia" w:hAnsi="Cambria Math" w:cstheme="minorHAnsi"/>
+                              <w:color w:val="auto"/>
+                              <w:sz w:val="20"/>
+                              <w:szCs w:val="20"/>
+                            </w:rPr>
+                            <m:t>θ</m:t>
+                          </m:r>
+                        </m:sub>
+                      </m:sSub>
+                      <m:d>
+                        <m:dPr>
+                          <m:ctrlPr>
+                            <w:rPr>
+                              <w:rFonts w:ascii="Cambria Math" w:eastAsiaTheme="minorEastAsia" w:hAnsi="Cambria Math" w:cstheme="minorHAnsi"/>
+                              <w:color w:val="auto"/>
+                              <w:sz w:val="20"/>
+                              <w:szCs w:val="20"/>
+                            </w:rPr>
+                          </m:ctrlPr>
+                        </m:dPr>
+                        <m:e>
+                          <m:sSub>
+                            <m:sSubPr>
+                              <m:ctrlPr>
+                                <w:rPr>
+                                  <w:rFonts w:ascii="Cambria Math" w:hAnsi="Cambria Math"/>
+                                  <w:color w:val="auto"/>
+                                  <w:sz w:val="20"/>
+                                  <w:szCs w:val="20"/>
+                                </w:rPr>
+                              </m:ctrlPr>
+                            </m:sSubPr>
+                            <m:e>
+                              <m:r>
+                                <m:rPr>
+                                  <m:sty m:val="p"/>
+                                </m:rPr>
+                                <w:rPr>
+                                  <w:rFonts w:ascii="Cambria Math" w:hAnsi="Cambria Math"/>
+                                  <w:color w:val="auto"/>
+                                  <w:sz w:val="20"/>
+                                  <w:szCs w:val="20"/>
+                                </w:rPr>
+                                <m:t>s</m:t>
+                              </m:r>
+                            </m:e>
+                            <m:sub>
+                              <m:r>
+                                <m:rPr>
+                                  <m:sty m:val="p"/>
+                                </m:rPr>
+                                <w:rPr>
+                                  <w:rFonts w:ascii="Cambria Math" w:hAnsi="Cambria Math"/>
+                                  <w:color w:val="auto"/>
+                                  <w:sz w:val="20"/>
+                                  <w:szCs w:val="20"/>
+                                </w:rPr>
+                                <m:t>t</m:t>
+                              </m:r>
+                            </m:sub>
+                          </m:sSub>
+                          <m:sSub>
+                            <m:sSubPr>
+                              <m:ctrlPr>
+                                <w:rPr>
+                                  <w:rFonts w:ascii="Cambria Math" w:hAnsi="Cambria Math"/>
+                                  <w:color w:val="auto"/>
+                                  <w:sz w:val="20"/>
+                                  <w:szCs w:val="20"/>
+                                </w:rPr>
+                              </m:ctrlPr>
+                            </m:sSubPr>
+                            <m:e>
+                              <m:r>
+                                <m:rPr>
+                                  <m:sty m:val="p"/>
+                                </m:rPr>
+                                <w:rPr>
+                                  <w:rFonts w:ascii="Cambria Math" w:hAnsi="Cambria Math"/>
+                                  <w:color w:val="auto"/>
+                                  <w:sz w:val="20"/>
+                                  <w:szCs w:val="20"/>
+                                </w:rPr>
+                                <m:t>,</m:t>
+                              </m:r>
+                              <m:r>
+                                <m:rPr>
+                                  <m:sty m:val="p"/>
+                                </m:rPr>
+                                <w:rPr>
+                                  <w:rFonts w:ascii="Cambria Math" w:eastAsiaTheme="minorEastAsia" w:hAnsi="Cambria Math" w:cstheme="minorHAnsi"/>
+                                  <w:color w:val="auto"/>
+                                  <w:sz w:val="20"/>
+                                  <w:szCs w:val="20"/>
+                                </w:rPr>
+                                <m:t>a</m:t>
+                              </m:r>
+                            </m:e>
+                            <m:sub>
+                              <m:r>
+                                <m:rPr>
+                                  <m:sty m:val="p"/>
+                                </m:rPr>
+                                <w:rPr>
+                                  <w:rFonts w:ascii="Cambria Math" w:hAnsi="Cambria Math"/>
+                                  <w:color w:val="auto"/>
+                                  <w:sz w:val="20"/>
+                                  <w:szCs w:val="20"/>
+                                </w:rPr>
+                                <m:t>t</m:t>
+                              </m:r>
+                            </m:sub>
+                          </m:sSub>
+                        </m:e>
+                      </m:d>
+                    </m:num>
+                    <m:den>
+                      <m:sSub>
+                        <m:sSubPr>
+                          <m:ctrlPr>
+                            <w:rPr>
+                              <w:rFonts w:ascii="Cambria Math" w:eastAsiaTheme="minorEastAsia" w:hAnsi="Cambria Math" w:cstheme="minorHAnsi"/>
+                              <w:color w:val="auto"/>
+                              <w:sz w:val="20"/>
+                              <w:szCs w:val="20"/>
+                              <w14:ligatures w14:val="none"/>
+                            </w:rPr>
+                          </m:ctrlPr>
+                        </m:sSubPr>
+                        <m:e>
+                          <m:r>
+                            <m:rPr>
+                              <m:sty m:val="p"/>
+                            </m:rPr>
+                            <w:rPr>
+                              <w:rFonts w:ascii="Cambria Math" w:eastAsiaTheme="minorEastAsia" w:hAnsi="Cambria Math" w:cstheme="minorHAnsi"/>
+                              <w:color w:val="auto"/>
+                              <w:sz w:val="20"/>
+                              <w:szCs w:val="20"/>
+                            </w:rPr>
+                            <m:t>q</m:t>
+                          </m:r>
+                        </m:e>
+                        <m:sub>
+                          <m:r>
+                            <m:rPr>
+                              <m:sty m:val="p"/>
+                            </m:rPr>
+                            <w:rPr>
+                              <w:rFonts w:ascii="Cambria Math" w:eastAsiaTheme="minorEastAsia" w:hAnsi="Cambria Math" w:cstheme="minorHAnsi"/>
+                              <w:color w:val="auto"/>
+                              <w:sz w:val="20"/>
+                              <w:szCs w:val="20"/>
+                            </w:rPr>
+                            <m:t>θold</m:t>
+                          </m:r>
+                        </m:sub>
+                      </m:sSub>
+                      <m:d>
+                        <m:dPr>
+                          <m:ctrlPr>
+                            <w:rPr>
+                              <w:rFonts w:ascii="Cambria Math" w:eastAsiaTheme="minorEastAsia" w:hAnsi="Cambria Math" w:cstheme="minorHAnsi"/>
+                              <w:color w:val="auto"/>
+                              <w:sz w:val="20"/>
+                              <w:szCs w:val="20"/>
+                            </w:rPr>
+                          </m:ctrlPr>
+                        </m:dPr>
+                        <m:e>
+                          <m:sSub>
+                            <m:sSubPr>
+                              <m:ctrlPr>
+                                <w:rPr>
+                                  <w:rFonts w:ascii="Cambria Math" w:hAnsi="Cambria Math"/>
+                                  <w:color w:val="auto"/>
+                                  <w:sz w:val="20"/>
+                                  <w:szCs w:val="20"/>
+                                </w:rPr>
+                              </m:ctrlPr>
+                            </m:sSubPr>
+                            <m:e>
+                              <m:r>
+                                <m:rPr>
+                                  <m:sty m:val="p"/>
+                                </m:rPr>
+                                <w:rPr>
+                                  <w:rFonts w:ascii="Cambria Math" w:hAnsi="Cambria Math"/>
+                                  <w:color w:val="auto"/>
+                                  <w:sz w:val="20"/>
+                                  <w:szCs w:val="20"/>
+                                </w:rPr>
+                                <m:t>s</m:t>
+                              </m:r>
+                            </m:e>
+                            <m:sub>
+                              <m:r>
+                                <m:rPr>
+                                  <m:sty m:val="p"/>
+                                </m:rPr>
+                                <w:rPr>
+                                  <w:rFonts w:ascii="Cambria Math" w:hAnsi="Cambria Math"/>
+                                  <w:color w:val="auto"/>
+                                  <w:sz w:val="20"/>
+                                  <w:szCs w:val="20"/>
+                                </w:rPr>
+                                <m:t>t</m:t>
+                              </m:r>
+                            </m:sub>
+                          </m:sSub>
+                          <m:sSub>
+                            <m:sSubPr>
+                              <m:ctrlPr>
+                                <w:rPr>
+                                  <w:rFonts w:ascii="Cambria Math" w:hAnsi="Cambria Math"/>
+                                  <w:color w:val="auto"/>
+                                  <w:sz w:val="20"/>
+                                  <w:szCs w:val="20"/>
+                                </w:rPr>
+                              </m:ctrlPr>
+                            </m:sSubPr>
+                            <m:e>
+                              <m:r>
+                                <m:rPr>
+                                  <m:sty m:val="p"/>
+                                </m:rPr>
+                                <w:rPr>
+                                  <w:rFonts w:ascii="Cambria Math" w:hAnsi="Cambria Math"/>
+                                  <w:color w:val="auto"/>
+                                  <w:sz w:val="20"/>
+                                  <w:szCs w:val="20"/>
+                                </w:rPr>
+                                <m:t>,</m:t>
+                              </m:r>
+                              <m:r>
+                                <m:rPr>
+                                  <m:sty m:val="p"/>
+                                </m:rPr>
+                                <w:rPr>
+                                  <w:rFonts w:ascii="Cambria Math" w:eastAsiaTheme="minorEastAsia" w:hAnsi="Cambria Math" w:cstheme="minorHAnsi"/>
+                                  <w:color w:val="auto"/>
+                                  <w:sz w:val="20"/>
+                                  <w:szCs w:val="20"/>
+                                </w:rPr>
+                                <m:t>a</m:t>
+                              </m:r>
+                            </m:e>
+                            <m:sub>
+                              <m:r>
+                                <m:rPr>
+                                  <m:sty m:val="p"/>
+                                </m:rPr>
+                                <w:rPr>
+                                  <w:rFonts w:ascii="Cambria Math" w:hAnsi="Cambria Math"/>
+                                  <w:color w:val="auto"/>
+                                  <w:sz w:val="20"/>
+                                  <w:szCs w:val="20"/>
+                                </w:rPr>
+                                <m:t>t</m:t>
+                              </m:r>
+                            </m:sub>
+                          </m:sSub>
+                        </m:e>
+                      </m:d>
+                    </m:den>
+                  </m:f>
+                  <m:r>
+                    <w:rPr>
+                      <w:rFonts w:ascii="Cambria Math" w:eastAsia="Times New Roman" w:hAnsi="Cambria Math"/>
+                      <w:color w:val="auto"/>
+                      <w:sz w:val="20"/>
+                      <w:szCs w:val="20"/>
+                    </w:rPr>
+                    <m:t xml:space="preserve">, </m:t>
+                  </m:r>
+                  <m:r>
+                    <m:rPr>
+                      <m:sty m:val="p"/>
+                    </m:rPr>
+                    <w:rPr>
+                      <w:rFonts w:ascii="Cambria Math" w:eastAsiaTheme="minorEastAsia" w:hAnsi="Cambria Math" w:cstheme="minorHAnsi"/>
+                      <w:color w:val="auto"/>
+                      <w:sz w:val="20"/>
+                      <w:szCs w:val="20"/>
+                    </w:rPr>
+                    <m:t>Â</m:t>
+                  </m:r>
+                  <m:d>
+                    <m:dPr>
+                      <m:ctrlPr>
+                        <w:rPr>
+                          <w:rFonts w:ascii="Cambria Math" w:hAnsi="Cambria Math"/>
+                          <w:iCs/>
+                          <w:color w:val="auto"/>
+                          <w:sz w:val="20"/>
+                          <w:szCs w:val="20"/>
+                        </w:rPr>
+                      </m:ctrlPr>
+                    </m:dPr>
+                    <m:e>
+                      <m:sSub>
+                        <m:sSubPr>
+                          <m:ctrlPr>
+                            <w:rPr>
+                              <w:rFonts w:ascii="Cambria Math" w:eastAsiaTheme="minorEastAsia" w:hAnsi="Cambria Math" w:cstheme="minorHAnsi"/>
+                              <w:iCs/>
+                              <w:color w:val="auto"/>
+                              <w:sz w:val="20"/>
+                              <w:szCs w:val="20"/>
+                            </w:rPr>
+                          </m:ctrlPr>
+                        </m:sSubPr>
+                        <m:e>
+                          <m:r>
+                            <m:rPr>
+                              <m:sty m:val="p"/>
+                            </m:rPr>
+                            <w:rPr>
+                              <w:rFonts w:ascii="Cambria Math" w:eastAsiaTheme="minorEastAsia" w:hAnsi="Cambria Math" w:cstheme="minorHAnsi"/>
+                              <w:color w:val="auto"/>
+                              <w:sz w:val="20"/>
+                              <w:szCs w:val="20"/>
+                            </w:rPr>
+                            <m:t>s</m:t>
+                          </m:r>
+                        </m:e>
+                        <m:sub>
+                          <m:r>
+                            <m:rPr>
+                              <m:sty m:val="p"/>
+                            </m:rPr>
+                            <w:rPr>
+                              <w:rFonts w:ascii="Cambria Math" w:eastAsiaTheme="minorEastAsia" w:hAnsi="Cambria Math" w:cstheme="minorHAnsi"/>
+                              <w:color w:val="auto"/>
+                              <w:sz w:val="20"/>
+                              <w:szCs w:val="20"/>
+                            </w:rPr>
+                            <m:t>t</m:t>
+                          </m:r>
+                        </m:sub>
+                      </m:sSub>
+                      <m:r>
+                        <m:rPr>
+                          <m:sty m:val="p"/>
+                        </m:rPr>
+                        <w:rPr>
+                          <w:rFonts w:ascii="Cambria Math" w:eastAsiaTheme="minorEastAsia" w:hAnsi="Cambria Math" w:cstheme="minorHAnsi"/>
+                          <w:color w:val="auto"/>
+                          <w:sz w:val="20"/>
+                          <w:szCs w:val="20"/>
+                        </w:rPr>
+                        <m:t>,</m:t>
+                      </m:r>
+                      <m:sSub>
+                        <m:sSubPr>
+                          <m:ctrlPr>
+                            <w:rPr>
+                              <w:rFonts w:ascii="Cambria Math" w:eastAsiaTheme="minorEastAsia" w:hAnsi="Cambria Math" w:cstheme="minorHAnsi"/>
+                              <w:iCs/>
+                              <w:color w:val="auto"/>
+                              <w:sz w:val="20"/>
+                              <w:szCs w:val="20"/>
+                            </w:rPr>
+                          </m:ctrlPr>
+                        </m:sSubPr>
+                        <m:e>
+                          <m:r>
+                            <m:rPr>
+                              <m:sty m:val="p"/>
+                            </m:rPr>
+                            <w:rPr>
+                              <w:rFonts w:ascii="Cambria Math" w:eastAsiaTheme="minorEastAsia" w:hAnsi="Cambria Math" w:cstheme="minorHAnsi"/>
+                              <w:color w:val="auto"/>
+                              <w:sz w:val="20"/>
+                              <w:szCs w:val="20"/>
+                            </w:rPr>
+                            <m:t>a</m:t>
+                          </m:r>
+                        </m:e>
+                        <m:sub>
+                          <m:r>
+                            <m:rPr>
+                              <m:sty m:val="p"/>
+                            </m:rPr>
+                            <w:rPr>
+                              <w:rFonts w:ascii="Cambria Math" w:eastAsiaTheme="minorEastAsia" w:hAnsi="Cambria Math" w:cstheme="minorHAnsi"/>
+                              <w:color w:val="auto"/>
+                              <w:sz w:val="20"/>
+                              <w:szCs w:val="20"/>
+                            </w:rPr>
+                            <m:t>t</m:t>
+                          </m:r>
+                        </m:sub>
+                      </m:sSub>
+                    </m:e>
+                  </m:d>
+                  <m:r>
+                    <m:rPr>
+                      <m:sty m:val="p"/>
+                    </m:rPr>
+                    <w:rPr>
+                      <w:rFonts w:ascii="Cambria Math" w:hAnsi="Cambria Math"/>
+                      <w:color w:val="auto"/>
+                      <w:sz w:val="20"/>
+                      <w:szCs w:val="20"/>
+                    </w:rPr>
+                    <m:t>clip</m:t>
+                  </m:r>
+                  <m:d>
+                    <m:dPr>
+                      <m:ctrlPr>
+                        <w:rPr>
+                          <w:rFonts w:ascii="Cambria Math" w:eastAsia="Times New Roman" w:hAnsi="Cambria Math"/>
+                          <w:i/>
+                          <w:color w:val="auto"/>
+                          <w:sz w:val="20"/>
+                          <w:szCs w:val="20"/>
+                        </w:rPr>
+                      </m:ctrlPr>
+                    </m:dPr>
+                    <m:e>
+                      <m:f>
+                        <m:fPr>
+                          <m:ctrlPr>
+                            <w:rPr>
+                              <w:rFonts w:ascii="Cambria Math" w:eastAsia="Times New Roman" w:hAnsi="Cambria Math"/>
+                              <w:i/>
+                              <w:color w:val="auto"/>
+                              <w:sz w:val="20"/>
+                              <w:szCs w:val="20"/>
+                            </w:rPr>
+                          </m:ctrlPr>
+                        </m:fPr>
+                        <m:num>
+                          <m:sSub>
+                            <m:sSubPr>
+                              <m:ctrlPr>
+                                <w:rPr>
+                                  <w:rFonts w:ascii="Cambria Math" w:eastAsiaTheme="minorEastAsia" w:hAnsi="Cambria Math" w:cstheme="minorHAnsi"/>
+                                  <w:color w:val="auto"/>
+                                  <w:sz w:val="20"/>
+                                  <w:szCs w:val="20"/>
+                                  <w14:ligatures w14:val="none"/>
+                                </w:rPr>
+                              </m:ctrlPr>
+                            </m:sSubPr>
+                            <m:e>
+                              <m:r>
+                                <m:rPr>
+                                  <m:sty m:val="p"/>
+                                </m:rPr>
+                                <w:rPr>
+                                  <w:rFonts w:ascii="Cambria Math" w:eastAsiaTheme="minorEastAsia" w:hAnsi="Cambria Math" w:cstheme="minorHAnsi"/>
+                                  <w:color w:val="auto"/>
+                                  <w:sz w:val="20"/>
+                                  <w:szCs w:val="20"/>
+                                </w:rPr>
+                                <m:t>q</m:t>
+                              </m:r>
+                            </m:e>
+                            <m:sub>
+                              <m:r>
+                                <m:rPr>
+                                  <m:sty m:val="p"/>
+                                </m:rPr>
+                                <w:rPr>
+                                  <w:rFonts w:ascii="Cambria Math" w:eastAsiaTheme="minorEastAsia" w:hAnsi="Cambria Math" w:cstheme="minorHAnsi"/>
+                                  <w:color w:val="auto"/>
+                                  <w:sz w:val="20"/>
+                                  <w:szCs w:val="20"/>
+                                </w:rPr>
+                                <m:t>θ</m:t>
+                              </m:r>
+                            </m:sub>
+                          </m:sSub>
+                          <m:d>
+                            <m:dPr>
+                              <m:ctrlPr>
+                                <w:rPr>
+                                  <w:rFonts w:ascii="Cambria Math" w:eastAsiaTheme="minorEastAsia" w:hAnsi="Cambria Math" w:cstheme="minorHAnsi"/>
+                                  <w:color w:val="auto"/>
+                                  <w:sz w:val="20"/>
+                                  <w:szCs w:val="20"/>
+                                </w:rPr>
+                              </m:ctrlPr>
+                            </m:dPr>
+                            <m:e>
+                              <m:sSub>
+                                <m:sSubPr>
+                                  <m:ctrlPr>
+                                    <w:rPr>
+                                      <w:rFonts w:ascii="Cambria Math" w:hAnsi="Cambria Math"/>
+                                      <w:color w:val="auto"/>
+                                      <w:sz w:val="20"/>
+                                      <w:szCs w:val="20"/>
+                                    </w:rPr>
+                                  </m:ctrlPr>
+                                </m:sSubPr>
+                                <m:e>
+                                  <m:r>
+                                    <m:rPr>
+                                      <m:sty m:val="p"/>
+                                    </m:rPr>
+                                    <w:rPr>
+                                      <w:rFonts w:ascii="Cambria Math" w:hAnsi="Cambria Math"/>
+                                      <w:color w:val="auto"/>
+                                      <w:sz w:val="20"/>
+                                      <w:szCs w:val="20"/>
+                                    </w:rPr>
+                                    <m:t>s</m:t>
+                                  </m:r>
+                                </m:e>
+                                <m:sub>
+                                  <m:r>
+                                    <m:rPr>
+                                      <m:sty m:val="p"/>
+                                    </m:rPr>
+                                    <w:rPr>
+                                      <w:rFonts w:ascii="Cambria Math" w:hAnsi="Cambria Math"/>
+                                      <w:color w:val="auto"/>
+                                      <w:sz w:val="20"/>
+                                      <w:szCs w:val="20"/>
+                                    </w:rPr>
+                                    <m:t>t</m:t>
+                                  </m:r>
+                                </m:sub>
+                              </m:sSub>
+                              <m:sSub>
+                                <m:sSubPr>
+                                  <m:ctrlPr>
+                                    <w:rPr>
+                                      <w:rFonts w:ascii="Cambria Math" w:hAnsi="Cambria Math"/>
+                                      <w:color w:val="auto"/>
+                                      <w:sz w:val="20"/>
+                                      <w:szCs w:val="20"/>
+                                    </w:rPr>
+                                  </m:ctrlPr>
+                                </m:sSubPr>
+                                <m:e>
+                                  <m:r>
+                                    <m:rPr>
+                                      <m:sty m:val="p"/>
+                                    </m:rPr>
+                                    <w:rPr>
+                                      <w:rFonts w:ascii="Cambria Math" w:hAnsi="Cambria Math"/>
+                                      <w:color w:val="auto"/>
+                                      <w:sz w:val="20"/>
+                                      <w:szCs w:val="20"/>
+                                    </w:rPr>
+                                    <m:t>,</m:t>
+                                  </m:r>
+                                  <m:r>
+                                    <m:rPr>
+                                      <m:sty m:val="p"/>
+                                    </m:rPr>
+                                    <w:rPr>
+                                      <w:rFonts w:ascii="Cambria Math" w:eastAsiaTheme="minorEastAsia" w:hAnsi="Cambria Math" w:cstheme="minorHAnsi"/>
+                                      <w:color w:val="auto"/>
+                                      <w:sz w:val="20"/>
+                                      <w:szCs w:val="20"/>
+                                    </w:rPr>
+                                    <m:t>a</m:t>
+                                  </m:r>
+                                </m:e>
+                                <m:sub>
+                                  <m:r>
+                                    <m:rPr>
+                                      <m:sty m:val="p"/>
+                                    </m:rPr>
+                                    <w:rPr>
+                                      <w:rFonts w:ascii="Cambria Math" w:hAnsi="Cambria Math"/>
+                                      <w:color w:val="auto"/>
+                                      <w:sz w:val="20"/>
+                                      <w:szCs w:val="20"/>
+                                    </w:rPr>
+                                    <m:t>t</m:t>
+                                  </m:r>
+                                </m:sub>
+                              </m:sSub>
+                            </m:e>
+                          </m:d>
+                        </m:num>
+                        <m:den>
+                          <m:sSub>
+                            <m:sSubPr>
+                              <m:ctrlPr>
+                                <w:rPr>
+                                  <w:rFonts w:ascii="Cambria Math" w:eastAsiaTheme="minorEastAsia" w:hAnsi="Cambria Math" w:cstheme="minorHAnsi"/>
+                                  <w:color w:val="auto"/>
+                                  <w:sz w:val="20"/>
+                                  <w:szCs w:val="20"/>
+                                  <w14:ligatures w14:val="none"/>
+                                </w:rPr>
+                              </m:ctrlPr>
+                            </m:sSubPr>
+                            <m:e>
+                              <m:r>
+                                <m:rPr>
+                                  <m:sty m:val="p"/>
+                                </m:rPr>
+                                <w:rPr>
+                                  <w:rFonts w:ascii="Cambria Math" w:eastAsiaTheme="minorEastAsia" w:hAnsi="Cambria Math" w:cstheme="minorHAnsi"/>
+                                  <w:color w:val="auto"/>
+                                  <w:sz w:val="20"/>
+                                  <w:szCs w:val="20"/>
+                                </w:rPr>
+                                <m:t>q</m:t>
+                              </m:r>
+                            </m:e>
+                            <m:sub>
+                              <m:r>
+                                <m:rPr>
+                                  <m:sty m:val="p"/>
+                                </m:rPr>
+                                <w:rPr>
+                                  <w:rFonts w:ascii="Cambria Math" w:eastAsiaTheme="minorEastAsia" w:hAnsi="Cambria Math" w:cstheme="minorHAnsi"/>
+                                  <w:color w:val="auto"/>
+                                  <w:sz w:val="20"/>
+                                  <w:szCs w:val="20"/>
+                                </w:rPr>
+                                <m:t>θold</m:t>
+                              </m:r>
+                            </m:sub>
+                          </m:sSub>
+                          <m:d>
+                            <m:dPr>
+                              <m:ctrlPr>
+                                <w:rPr>
+                                  <w:rFonts w:ascii="Cambria Math" w:eastAsiaTheme="minorEastAsia" w:hAnsi="Cambria Math" w:cstheme="minorHAnsi"/>
+                                  <w:color w:val="auto"/>
+                                  <w:sz w:val="20"/>
+                                  <w:szCs w:val="20"/>
+                                </w:rPr>
+                              </m:ctrlPr>
+                            </m:dPr>
+                            <m:e>
+                              <m:sSub>
+                                <m:sSubPr>
+                                  <m:ctrlPr>
+                                    <w:rPr>
+                                      <w:rFonts w:ascii="Cambria Math" w:hAnsi="Cambria Math"/>
+                                      <w:color w:val="auto"/>
+                                      <w:sz w:val="20"/>
+                                      <w:szCs w:val="20"/>
+                                    </w:rPr>
+                                  </m:ctrlPr>
+                                </m:sSubPr>
+                                <m:e>
+                                  <m:r>
+                                    <m:rPr>
+                                      <m:sty m:val="p"/>
+                                    </m:rPr>
+                                    <w:rPr>
+                                      <w:rFonts w:ascii="Cambria Math" w:hAnsi="Cambria Math"/>
+                                      <w:color w:val="auto"/>
+                                      <w:sz w:val="20"/>
+                                      <w:szCs w:val="20"/>
+                                    </w:rPr>
+                                    <m:t>s</m:t>
+                                  </m:r>
+                                </m:e>
+                                <m:sub>
+                                  <m:r>
+                                    <m:rPr>
+                                      <m:sty m:val="p"/>
+                                    </m:rPr>
+                                    <w:rPr>
+                                      <w:rFonts w:ascii="Cambria Math" w:hAnsi="Cambria Math"/>
+                                      <w:color w:val="auto"/>
+                                      <w:sz w:val="20"/>
+                                      <w:szCs w:val="20"/>
+                                    </w:rPr>
+                                    <m:t>t</m:t>
+                                  </m:r>
+                                </m:sub>
+                              </m:sSub>
+                              <m:sSub>
+                                <m:sSubPr>
+                                  <m:ctrlPr>
+                                    <w:rPr>
+                                      <w:rFonts w:ascii="Cambria Math" w:hAnsi="Cambria Math"/>
+                                      <w:color w:val="auto"/>
+                                      <w:sz w:val="20"/>
+                                      <w:szCs w:val="20"/>
+                                    </w:rPr>
+                                  </m:ctrlPr>
+                                </m:sSubPr>
+                                <m:e>
+                                  <m:r>
+                                    <m:rPr>
+                                      <m:sty m:val="p"/>
+                                    </m:rPr>
+                                    <w:rPr>
+                                      <w:rFonts w:ascii="Cambria Math" w:hAnsi="Cambria Math"/>
+                                      <w:color w:val="auto"/>
+                                      <w:sz w:val="20"/>
+                                      <w:szCs w:val="20"/>
+                                    </w:rPr>
+                                    <m:t>,</m:t>
+                                  </m:r>
+                                  <m:r>
+                                    <m:rPr>
+                                      <m:sty m:val="p"/>
+                                    </m:rPr>
+                                    <w:rPr>
+                                      <w:rFonts w:ascii="Cambria Math" w:eastAsiaTheme="minorEastAsia" w:hAnsi="Cambria Math" w:cstheme="minorHAnsi"/>
+                                      <w:color w:val="auto"/>
+                                      <w:sz w:val="20"/>
+                                      <w:szCs w:val="20"/>
+                                    </w:rPr>
+                                    <m:t>a</m:t>
+                                  </m:r>
+                                </m:e>
+                                <m:sub>
+                                  <m:r>
+                                    <m:rPr>
+                                      <m:sty m:val="p"/>
+                                    </m:rPr>
+                                    <w:rPr>
+                                      <w:rFonts w:ascii="Cambria Math" w:hAnsi="Cambria Math"/>
+                                      <w:color w:val="auto"/>
+                                      <w:sz w:val="20"/>
+                                      <w:szCs w:val="20"/>
+                                    </w:rPr>
+                                    <m:t>t</m:t>
+                                  </m:r>
+                                </m:sub>
+                              </m:sSub>
+                            </m:e>
+                          </m:d>
+                        </m:den>
+                      </m:f>
+                      <m:r>
+                        <w:rPr>
+                          <w:rFonts w:ascii="Cambria Math" w:eastAsia="Times New Roman" w:hAnsi="Cambria Math"/>
+                          <w:color w:val="auto"/>
+                          <w:sz w:val="20"/>
+                          <w:szCs w:val="20"/>
+                        </w:rPr>
+                        <m:t>,1-ϵ, 1+ϵ</m:t>
+                      </m:r>
+                    </m:e>
+                  </m:d>
+                </m:e>
+              </m:d>
+            </m:oMath>
+            <w:r>
+              <w:rPr>
+                <w:rFonts w:ascii="Calibri" w:eastAsia="Times New Roman" w:hAnsi="Calibri"/>
+                <w:color w:val="auto"/>
+              </w:rPr>
+              <w:t xml:space="preserve"> +</w:t>
+            </w:r>
+            <w:r>
+              <w:rPr>
+                <w:rFonts w:ascii="Calibri" w:eastAsia="Times New Roman" w:hAnsi="Calibri"/>
+                <w:color w:val="auto"/>
+              </w:rPr>
+              <w:t xml:space="preserve"> </w:t>
+            </w:r>
+            <m:oMath>
+              <m:r>
+                <m:rPr>
+                  <m:sty m:val="p"/>
+                </m:rPr>
+                <w:rPr>
+                  <w:rFonts w:ascii="Cambria Math" w:eastAsia="Times New Roman" w:hAnsi="Cambria Math"/>
+                  <w:color w:val="auto"/>
+                </w:rPr>
+                <m:t>ε</m:t>
+              </m:r>
+              <m:sSub>
+                <m:sSubPr>
+                  <m:ctrlPr>
+                    <w:rPr>
+                      <w:rFonts w:ascii="Cambria Math" w:eastAsiaTheme="minorEastAsia" w:hAnsi="Cambria Math" w:cstheme="majorHAnsi"/>
+                      <w:iCs/>
+                      <w:color w:val="auto"/>
+                      <w:lang w:eastAsia="en-US"/>
+                    </w:rPr>
+                  </m:ctrlPr>
+                </m:sSubPr>
+                <m:e>
+                  <m:r>
+                    <m:rPr>
+                      <m:sty m:val="p"/>
+                    </m:rPr>
+                    <w:rPr>
+                      <w:rFonts w:ascii="Cambria Math" w:hAnsi="Cambria Math"/>
+                    </w:rPr>
+                    <m:t>S</m:t>
+                  </m:r>
+                </m:e>
+                <m:sub>
+                  <m:d>
+                    <m:dPr>
+                      <m:begChr m:val="["/>
+                      <m:endChr m:val="]"/>
+                      <m:ctrlPr>
+                        <w:rPr>
+                          <w:rFonts w:ascii="Cambria Math" w:eastAsiaTheme="minorEastAsia" w:hAnsi="Cambria Math" w:cstheme="majorHAnsi"/>
+                          <w:i/>
+                          <w:iCs/>
+                          <w:color w:val="auto"/>
+                          <w:lang w:eastAsia="en-US"/>
+                        </w:rPr>
+                      </m:ctrlPr>
+                    </m:dPr>
+                    <m:e>
+                      <m:sSub>
+                        <m:sSubPr>
+                          <m:ctrlPr>
+                            <w:rPr>
+                              <w:rFonts w:ascii="Cambria Math" w:eastAsiaTheme="minorEastAsia" w:hAnsi="Cambria Math" w:cstheme="majorHAnsi"/>
+                              <w:i/>
+                              <w:iCs/>
+                              <w:color w:val="auto"/>
+                              <w:lang w:eastAsia="en-US"/>
+                            </w:rPr>
+                          </m:ctrlPr>
+                        </m:sSubPr>
+                        <m:e>
+                          <m:r>
+                            <w:rPr>
+                              <w:rFonts w:ascii="Cambria Math" w:hAnsi="Cambria Math"/>
+                            </w:rPr>
+                            <m:t>π</m:t>
+                          </m:r>
+                        </m:e>
+                        <m:sub>
+                          <m:r>
+                            <m:rPr>
+                              <m:sty m:val="p"/>
+                            </m:rPr>
+                            <w:rPr>
+                              <w:rFonts w:ascii="Cambria Math" w:eastAsiaTheme="minorEastAsia" w:hAnsi="Cambria Math" w:cstheme="minorHAnsi"/>
+                              <w:color w:val="auto"/>
+                            </w:rPr>
+                            <m:t>θ</m:t>
+                          </m:r>
+                        </m:sub>
+                      </m:sSub>
+                    </m:e>
+                  </m:d>
+                </m:sub>
+              </m:sSub>
+              <m:d>
+                <m:dPr>
+                  <m:ctrlPr>
+                    <w:rPr>
+                      <w:rFonts w:ascii="Cambria Math" w:eastAsiaTheme="minorEastAsia" w:hAnsi="Cambria Math" w:cstheme="majorHAnsi"/>
+                      <w:color w:val="auto"/>
+                      <w:lang w:eastAsia="en-US"/>
+                    </w:rPr>
+                  </m:ctrlPr>
+                </m:dPr>
+                <m:e>
+                  <m:sSub>
+                    <m:sSubPr>
+                      <m:ctrlPr>
+                        <w:rPr>
+                          <w:rFonts w:ascii="Cambria Math" w:eastAsiaTheme="minorEastAsia" w:hAnsi="Cambria Math" w:cstheme="majorHAnsi"/>
+                          <w:color w:val="auto"/>
+                          <w:lang w:eastAsia="en-US"/>
+                        </w:rPr>
+                      </m:ctrlPr>
+                    </m:sSubPr>
+                    <m:e>
+                      <m:r>
+                        <m:rPr>
+                          <m:sty m:val="p"/>
+                        </m:rPr>
+                        <w:rPr>
+                          <w:rFonts w:ascii="Cambria Math" w:hAnsi="Cambria Math"/>
+                        </w:rPr>
+                        <m:t>s</m:t>
+                      </m:r>
+                    </m:e>
+                    <m:sub>
+                      <m:r>
+                        <m:rPr>
+                          <m:sty m:val="p"/>
+                        </m:rPr>
+                        <w:rPr>
+                          <w:rFonts w:ascii="Cambria Math" w:hAnsi="Cambria Math"/>
+                        </w:rPr>
+                        <m:t>t</m:t>
+                      </m:r>
+                    </m:sub>
+                  </m:sSub>
+                </m:e>
+              </m:d>
+            </m:oMath>
           </w:p>
         </w:tc>
         <w:tc>
@@ -11639,7 +12125,7 @@
                     <w:noProof/>
                     <w:color w:val="auto"/>
                   </w:rPr>
-                  <w:t>[6]</w:t>
+                  <w:t>[7]</w:t>
                 </w:r>
                 <w:r>
                   <w:rPr>
@@ -11706,6 +12192,579 @@
       </m:oMath>
       <w:r>
         <w:t>.</w:t>
+      </w:r>
+      <w:r>
+        <w:t xml:space="preserve"> </w:t>
+      </w:r>
+      <w:r>
+        <w:t>The</w:t>
+      </w:r>
+      <w:r>
+        <w:t xml:space="preserve"> definition of </w:t>
+      </w:r>
+      <m:oMath>
+        <m:sSub>
+          <m:sSubPr>
+            <m:ctrlPr>
+              <w:rPr>
+                <w:rFonts w:ascii="Cambria Math" w:hAnsi="Cambria Math"/>
+                <w:iCs/>
+                <w14:ligatures w14:val="standardContextual"/>
+              </w:rPr>
+            </m:ctrlPr>
+          </m:sSubPr>
+          <m:e>
+            <m:r>
+              <m:rPr>
+                <m:sty m:val="p"/>
+              </m:rPr>
+              <w:rPr>
+                <w:rFonts w:ascii="Cambria Math" w:hAnsi="Cambria Math"/>
+                <w14:ligatures w14:val="standardContextual"/>
+              </w:rPr>
+              <m:t>S</m:t>
+            </m:r>
+          </m:e>
+          <m:sub>
+            <m:d>
+              <m:dPr>
+                <m:begChr m:val="["/>
+                <m:endChr m:val="]"/>
+                <m:ctrlPr>
+                  <w:rPr>
+                    <w:rFonts w:ascii="Cambria Math" w:hAnsi="Cambria Math"/>
+                    <w:i/>
+                    <w:iCs/>
+                    <w14:ligatures w14:val="standardContextual"/>
+                  </w:rPr>
+                </m:ctrlPr>
+              </m:dPr>
+              <m:e>
+                <m:sSub>
+                  <m:sSubPr>
+                    <m:ctrlPr>
+                      <w:rPr>
+                        <w:rFonts w:ascii="Cambria Math" w:hAnsi="Cambria Math"/>
+                        <w:i/>
+                        <w:iCs/>
+                        <w14:ligatures w14:val="standardContextual"/>
+                      </w:rPr>
+                    </m:ctrlPr>
+                  </m:sSubPr>
+                  <m:e>
+                    <m:r>
+                      <w:rPr>
+                        <w:rFonts w:ascii="Cambria Math" w:hAnsi="Cambria Math"/>
+                        <w14:ligatures w14:val="standardContextual"/>
+                      </w:rPr>
+                      <m:t>π</m:t>
+                    </m:r>
+                  </m:e>
+                  <m:sub>
+                    <m:r>
+                      <m:rPr>
+                        <m:sty m:val="p"/>
+                      </m:rPr>
+                      <w:rPr>
+                        <w:rFonts w:ascii="Cambria Math" w:hAnsi="Cambria Math" w:cstheme="minorHAnsi"/>
+                      </w:rPr>
+                      <m:t>θ</m:t>
+                    </m:r>
+                  </m:sub>
+                </m:sSub>
+              </m:e>
+            </m:d>
+          </m:sub>
+        </m:sSub>
+        <m:d>
+          <m:dPr>
+            <m:ctrlPr>
+              <w:rPr>
+                <w:rFonts w:ascii="Cambria Math" w:hAnsi="Cambria Math"/>
+                <w14:ligatures w14:val="standardContextual"/>
+              </w:rPr>
+            </m:ctrlPr>
+          </m:dPr>
+          <m:e>
+            <m:sSub>
+              <m:sSubPr>
+                <m:ctrlPr>
+                  <w:rPr>
+                    <w:rFonts w:ascii="Cambria Math" w:hAnsi="Cambria Math"/>
+                    <w14:ligatures w14:val="standardContextual"/>
+                  </w:rPr>
+                </m:ctrlPr>
+              </m:sSubPr>
+              <m:e>
+                <m:r>
+                  <m:rPr>
+                    <m:sty m:val="p"/>
+                  </m:rPr>
+                  <w:rPr>
+                    <w:rFonts w:ascii="Cambria Math" w:hAnsi="Cambria Math"/>
+                    <w14:ligatures w14:val="standardContextual"/>
+                  </w:rPr>
+                  <m:t>s</m:t>
+                </m:r>
+              </m:e>
+              <m:sub>
+                <m:r>
+                  <m:rPr>
+                    <m:sty m:val="p"/>
+                  </m:rPr>
+                  <w:rPr>
+                    <w:rFonts w:ascii="Cambria Math" w:hAnsi="Cambria Math"/>
+                    <w14:ligatures w14:val="standardContextual"/>
+                  </w:rPr>
+                  <m:t>t</m:t>
+                </m:r>
+              </m:sub>
+            </m:sSub>
+          </m:e>
+        </m:d>
+      </m:oMath>
+      <w:r>
+        <w:t xml:space="preserve"> </w:t>
+      </w:r>
+      <w:r>
+        <w:t xml:space="preserve">is left </w:t>
+      </w:r>
+      <w:r>
+        <w:t xml:space="preserve">unclear in the original paper, </w:t>
+      </w:r>
+      <w:r>
+        <w:t xml:space="preserve">it is </w:t>
+      </w:r>
+      <w:r>
+        <w:t>simply referred to as the</w:t>
+      </w:r>
+      <w:r>
+        <w:t xml:space="preserve"> “</w:t>
+      </w:r>
+      <w:r>
+        <w:t>entropy bonus</w:t>
+      </w:r>
+      <w:r>
+        <w:t>”</w:t>
+      </w:r>
+      <w:sdt>
+        <w:sdtPr>
+          <w:id w:val="513885966"/>
+          <w:citation/>
+        </w:sdtPr>
+        <w:sdtContent>
+          <w:r>
+            <w:fldChar w:fldCharType="begin"/>
+          </w:r>
+          <w:r>
+            <w:instrText xml:space="preserve"> CITATION Sch \l 2057 </w:instrText>
+          </w:r>
+          <w:r>
+            <w:fldChar w:fldCharType="separate"/>
+          </w:r>
+          <w:r>
+            <w:rPr>
+              <w:noProof/>
+            </w:rPr>
+            <w:t xml:space="preserve"> </w:t>
+          </w:r>
+          <w:r>
+            <w:rPr>
+              <w:noProof/>
+            </w:rPr>
+            <w:t>[7]</w:t>
+          </w:r>
+          <w:r>
+            <w:fldChar w:fldCharType="end"/>
+          </w:r>
+        </w:sdtContent>
+      </w:sdt>
+      <w:r>
+        <w:t xml:space="preserve">. </w:t>
+      </w:r>
+      <w:r>
+        <w:rPr>
+          <w14:ligatures w14:val="standardContextual"/>
+        </w:rPr>
+        <w:t xml:space="preserve">The notation </w:t>
+      </w:r>
+      <w:r>
+        <w:rPr>
+          <w14:ligatures w14:val="standardContextual"/>
+        </w:rPr>
+        <w:t xml:space="preserve">was interpreted as </w:t>
+      </w:r>
+      <m:oMath>
+        <m:sSub>
+          <m:sSubPr>
+            <m:ctrlPr>
+              <w:rPr>
+                <w:rFonts w:ascii="Cambria Math" w:hAnsi="Cambria Math"/>
+                <w:iCs/>
+                <w14:ligatures w14:val="standardContextual"/>
+              </w:rPr>
+            </m:ctrlPr>
+          </m:sSubPr>
+          <m:e>
+            <m:r>
+              <m:rPr>
+                <m:sty m:val="p"/>
+              </m:rPr>
+              <w:rPr>
+                <w:rFonts w:ascii="Cambria Math" w:hAnsi="Cambria Math"/>
+                <w14:ligatures w14:val="standardContextual"/>
+              </w:rPr>
+              <m:t>S</m:t>
+            </m:r>
+          </m:e>
+          <m:sub>
+            <m:d>
+              <m:dPr>
+                <m:begChr m:val="["/>
+                <m:endChr m:val="]"/>
+                <m:ctrlPr>
+                  <w:rPr>
+                    <w:rFonts w:ascii="Cambria Math" w:hAnsi="Cambria Math"/>
+                    <w:i/>
+                    <w:iCs/>
+                    <w14:ligatures w14:val="standardContextual"/>
+                  </w:rPr>
+                </m:ctrlPr>
+              </m:dPr>
+              <m:e>
+                <m:sSub>
+                  <m:sSubPr>
+                    <m:ctrlPr>
+                      <w:rPr>
+                        <w:rFonts w:ascii="Cambria Math" w:hAnsi="Cambria Math"/>
+                        <w:i/>
+                        <w:iCs/>
+                        <w14:ligatures w14:val="standardContextual"/>
+                      </w:rPr>
+                    </m:ctrlPr>
+                  </m:sSubPr>
+                  <m:e>
+                    <m:r>
+                      <w:rPr>
+                        <w:rFonts w:ascii="Cambria Math" w:hAnsi="Cambria Math"/>
+                        <w14:ligatures w14:val="standardContextual"/>
+                      </w:rPr>
+                      <m:t>π</m:t>
+                    </m:r>
+                  </m:e>
+                  <m:sub>
+                    <m:r>
+                      <m:rPr>
+                        <m:sty m:val="p"/>
+                      </m:rPr>
+                      <w:rPr>
+                        <w:rFonts w:ascii="Cambria Math" w:hAnsi="Cambria Math" w:cstheme="minorHAnsi"/>
+                      </w:rPr>
+                      <m:t>θ</m:t>
+                    </m:r>
+                  </m:sub>
+                </m:sSub>
+              </m:e>
+            </m:d>
+          </m:sub>
+        </m:sSub>
+        <m:d>
+          <m:dPr>
+            <m:ctrlPr>
+              <w:rPr>
+                <w:rFonts w:ascii="Cambria Math" w:hAnsi="Cambria Math"/>
+                <w14:ligatures w14:val="standardContextual"/>
+              </w:rPr>
+            </m:ctrlPr>
+          </m:dPr>
+          <m:e>
+            <m:sSub>
+              <m:sSubPr>
+                <m:ctrlPr>
+                  <w:rPr>
+                    <w:rFonts w:ascii="Cambria Math" w:hAnsi="Cambria Math"/>
+                    <w14:ligatures w14:val="standardContextual"/>
+                  </w:rPr>
+                </m:ctrlPr>
+              </m:sSubPr>
+              <m:e>
+                <m:r>
+                  <m:rPr>
+                    <m:sty m:val="p"/>
+                  </m:rPr>
+                  <w:rPr>
+                    <w:rFonts w:ascii="Cambria Math" w:hAnsi="Cambria Math"/>
+                    <w14:ligatures w14:val="standardContextual"/>
+                  </w:rPr>
+                  <m:t>s</m:t>
+                </m:r>
+              </m:e>
+              <m:sub>
+                <m:r>
+                  <m:rPr>
+                    <m:sty m:val="p"/>
+                  </m:rPr>
+                  <w:rPr>
+                    <w:rFonts w:ascii="Cambria Math" w:hAnsi="Cambria Math"/>
+                    <w14:ligatures w14:val="standardContextual"/>
+                  </w:rPr>
+                  <m:t>t</m:t>
+                </m:r>
+              </m:sub>
+            </m:sSub>
+          </m:e>
+        </m:d>
+        <m:r>
+          <w:rPr>
+            <w:rFonts w:ascii="Cambria Math" w:hAnsi="Cambria Math"/>
+            <w14:ligatures w14:val="standardContextual"/>
+          </w:rPr>
+          <m:t xml:space="preserve">= </m:t>
+        </m:r>
+        <m:sSub>
+          <m:sSubPr>
+            <m:ctrlPr>
+              <w:rPr>
+                <w:rFonts w:ascii="Cambria Math" w:eastAsia="Times New Roman" w:hAnsi="Cambria Math"/>
+                <w14:ligatures w14:val="standardContextual"/>
+              </w:rPr>
+            </m:ctrlPr>
+          </m:sSubPr>
+          <m:e>
+            <m:r>
+              <m:rPr>
+                <m:sty m:val="p"/>
+              </m:rPr>
+              <w:rPr>
+                <w:rFonts w:ascii="Cambria Math" w:eastAsia="Times New Roman" w:hAnsi="Cambria Math"/>
+              </w:rPr>
+              <m:t>H</m:t>
+            </m:r>
+          </m:e>
+          <m:sub>
+            <m:r>
+              <m:rPr>
+                <m:sty m:val="p"/>
+              </m:rPr>
+              <w:rPr>
+                <w:rFonts w:ascii="Cambria Math" w:eastAsia="Times New Roman" w:hAnsi="Cambria Math"/>
+              </w:rPr>
+              <m:t>θ</m:t>
+            </m:r>
+          </m:sub>
+        </m:sSub>
+        <m:d>
+          <m:dPr>
+            <m:ctrlPr>
+              <w:rPr>
+                <w:rFonts w:ascii="Cambria Math" w:eastAsia="Times New Roman" w:hAnsi="Cambria Math"/>
+                <w14:ligatures w14:val="standardContextual"/>
+              </w:rPr>
+            </m:ctrlPr>
+          </m:dPr>
+          <m:e>
+            <m:sSub>
+              <m:sSubPr>
+                <m:ctrlPr>
+                  <w:rPr>
+                    <w:rFonts w:ascii="Cambria Math" w:hAnsi="Cambria Math"/>
+                    <w:iCs/>
+                    <w14:ligatures w14:val="standardContextual"/>
+                  </w:rPr>
+                </m:ctrlPr>
+              </m:sSubPr>
+              <m:e>
+                <m:r>
+                  <m:rPr>
+                    <m:sty m:val="p"/>
+                  </m:rPr>
+                  <w:rPr>
+                    <w:rFonts w:ascii="Cambria Math" w:eastAsia="Times New Roman" w:hAnsi="Cambria Math"/>
+                    <w14:ligatures w14:val="standardContextual"/>
+                  </w:rPr>
+                  <m:t>s</m:t>
+                </m:r>
+              </m:e>
+              <m:sub>
+                <m:r>
+                  <m:rPr>
+                    <m:sty m:val="p"/>
+                  </m:rPr>
+                  <w:rPr>
+                    <w:rFonts w:ascii="Cambria Math" w:eastAsia="Times New Roman" w:hAnsi="Cambria Math"/>
+                    <w14:ligatures w14:val="standardContextual"/>
+                  </w:rPr>
+                  <m:t>t</m:t>
+                </m:r>
+              </m:sub>
+            </m:sSub>
+          </m:e>
+        </m:d>
+        <m:func>
+          <m:funcPr>
+            <m:ctrlPr>
+              <w:rPr>
+                <w:rFonts w:ascii="Cambria Math" w:hAnsi="Cambria Math"/>
+              </w:rPr>
+            </m:ctrlPr>
+          </m:funcPr>
+          <m:fName>
+            <m:r>
+              <m:rPr>
+                <m:sty m:val="p"/>
+              </m:rPr>
+              <w:rPr>
+                <w:rFonts w:ascii="Cambria Math" w:hAnsi="Cambria Math"/>
+              </w:rPr>
+              <m:t>ln</m:t>
+            </m:r>
+          </m:fName>
+          <m:e>
+            <m:sSub>
+              <m:sSubPr>
+                <m:ctrlPr>
+                  <w:rPr>
+                    <w:rFonts w:ascii="Cambria Math" w:hAnsi="Cambria Math"/>
+                    <w:lang w:eastAsia="en-GB"/>
+                  </w:rPr>
+                </m:ctrlPr>
+              </m:sSubPr>
+              <m:e>
+                <m:r>
+                  <m:rPr>
+                    <m:sty m:val="p"/>
+                  </m:rPr>
+                  <w:rPr>
+                    <w:rFonts w:ascii="Cambria Math" w:hAnsi="Cambria Math"/>
+                  </w:rPr>
+                  <m:t>q</m:t>
+                </m:r>
+              </m:e>
+              <m:sub>
+                <m:r>
+                  <m:rPr>
+                    <m:sty m:val="p"/>
+                  </m:rPr>
+                  <w:rPr>
+                    <w:rFonts w:ascii="Cambria Math" w:hAnsi="Cambria Math"/>
+                  </w:rPr>
+                  <m:t>θ</m:t>
+                </m:r>
+              </m:sub>
+            </m:sSub>
+            <m:d>
+              <m:dPr>
+                <m:ctrlPr>
+                  <w:rPr>
+                    <w:rFonts w:ascii="Cambria Math" w:hAnsi="Cambria Math"/>
+                  </w:rPr>
+                </m:ctrlPr>
+              </m:dPr>
+              <m:e>
+                <m:sSub>
+                  <m:sSubPr>
+                    <m:ctrlPr>
+                      <w:rPr>
+                        <w:rFonts w:ascii="Cambria Math" w:hAnsi="Cambria Math"/>
+                        <w:sz w:val="24"/>
+                        <w:szCs w:val="24"/>
+                      </w:rPr>
+                    </m:ctrlPr>
+                  </m:sSubPr>
+                  <m:e>
+                    <m:r>
+                      <m:rPr>
+                        <m:sty m:val="p"/>
+                      </m:rPr>
+                      <w:rPr>
+                        <w:rFonts w:ascii="Cambria Math" w:hAnsi="Cambria Math"/>
+                      </w:rPr>
+                      <m:t>s</m:t>
+                    </m:r>
+                  </m:e>
+                  <m:sub>
+                    <m:r>
+                      <m:rPr>
+                        <m:sty m:val="p"/>
+                      </m:rPr>
+                      <w:rPr>
+                        <w:rFonts w:ascii="Cambria Math" w:hAnsi="Cambria Math"/>
+                      </w:rPr>
+                      <m:t>t</m:t>
+                    </m:r>
+                  </m:sub>
+                </m:sSub>
+                <m:sSub>
+                  <m:sSubPr>
+                    <m:ctrlPr>
+                      <w:rPr>
+                        <w:rFonts w:ascii="Cambria Math" w:hAnsi="Cambria Math"/>
+                        <w:sz w:val="24"/>
+                        <w:szCs w:val="24"/>
+                      </w:rPr>
+                    </m:ctrlPr>
+                  </m:sSubPr>
+                  <m:e>
+                    <m:r>
+                      <m:rPr>
+                        <m:sty m:val="p"/>
+                      </m:rPr>
+                      <w:rPr>
+                        <w:rFonts w:ascii="Cambria Math" w:hAnsi="Cambria Math"/>
+                      </w:rPr>
+                      <m:t>,a</m:t>
+                    </m:r>
+                  </m:e>
+                  <m:sub>
+                    <m:r>
+                      <m:rPr>
+                        <m:sty m:val="p"/>
+                      </m:rPr>
+                      <w:rPr>
+                        <w:rFonts w:ascii="Cambria Math" w:hAnsi="Cambria Math"/>
+                      </w:rPr>
+                      <m:t>t</m:t>
+                    </m:r>
+                  </m:sub>
+                </m:sSub>
+              </m:e>
+            </m:d>
+          </m:e>
+        </m:func>
+      </m:oMath>
+      <w:r>
+        <w:t>,</w:t>
+      </w:r>
+      <w:r>
+        <w:t xml:space="preserve"> </w:t>
+      </w:r>
+      <w:r>
+        <w:t xml:space="preserve">incorporating the entropy in a similar manner </w:t>
+      </w:r>
+      <w:r>
+        <w:t>to</w:t>
+      </w:r>
+      <w:r>
+        <w:t xml:space="preserve"> REINFORCE and </w:t>
+      </w:r>
+      <w:r>
+        <w:t>A2C.</w:t>
+      </w:r>
+    </w:p>
+    <w:p>
+      <w:pPr>
+        <w:spacing w:after="160" w:line="259" w:lineRule="auto"/>
+        <w:ind w:left="0" w:firstLine="0"/>
+        <w:jc w:val="left"/>
+        <w:rPr>
+          <w:rFonts w:asciiTheme="majorHAnsi" w:eastAsiaTheme="minorEastAsia" w:hAnsiTheme="majorHAnsi" w:cstheme="majorHAnsi"/>
+          <w:color w:val="auto"/>
+          <w:kern w:val="2"/>
+          <w:lang w:eastAsia="en-US"/>
+        </w:rPr>
+      </w:pPr>
+      <w:r>
+        <w:br w:type="page"/>
       </w:r>
     </w:p>
     <w:p>
@@ -22706,7 +23765,7 @@
         <w:rPr>
           <w:noProof/>
         </w:rPr>
-        <w:t>3</w:t>
+        <w:t>2</w:t>
       </w:r>
     </w:fldSimple>
     <w:r>
@@ -22717,7 +23776,7 @@
         <w:rPr>
           <w:noProof/>
         </w:rPr>
-        <w:t>Specification and Design</w:t>
+        <w:t>Background Literature</w:t>
       </w:r>
     </w:fldSimple>
   </w:p>
@@ -30011,7 +31070,7 @@
         </b:NameList>
       </b:Author>
     </b:Author>
-    <b:RefOrder>2</b:RefOrder>
+    <b:RefOrder>3</b:RefOrder>
   </b:Source>
   <b:Source>
     <b:Tag>Wil92</b:Tag>
@@ -30033,7 +31092,7 @@
     <b:JournalName>Machine Learning</b:JournalName>
     <b:Pages>229–256</b:Pages>
     <b:Volume>8</b:Volume>
-    <b:RefOrder>3</b:RefOrder>
+    <b:RefOrder>4</b:RefOrder>
   </b:Source>
   <b:Source>
     <b:Tag>Kon99</b:Tag>
@@ -30083,7 +31142,7 @@
         </b:NameList>
       </b:Author>
     </b:Author>
-    <b:RefOrder>4</b:RefOrder>
+    <b:RefOrder>2</b:RefOrder>
   </b:Source>
 </b:Sources>
 </file>
@@ -30125,7 +31184,7 @@
 </file>
 
 <file path=customXml/itemProps4.xml><?xml version="1.0" encoding="utf-8"?>
-<ds:datastoreItem xmlns:ds="http://schemas.openxmlformats.org/officeDocument/2006/customXml" ds:itemID="{03E3A6BA-F1E8-4A85-B0E0-E0B2AFA2A451}">
+<ds:datastoreItem xmlns:ds="http://schemas.openxmlformats.org/officeDocument/2006/customXml" ds:itemID="{42E19FF9-AFFA-4BFC-8D5D-FB6560266054}">
   <ds:schemaRefs>
     <ds:schemaRef ds:uri="http://schemas.openxmlformats.org/officeDocument/2006/bibliography"/>
   </ds:schemaRefs>

</xml_diff>

<commit_message>
Actually there was a bonus error, removed double entropy
</commit_message>
<xml_diff>
--- a/docs/word-dissertation.docx
+++ b/docs/word-dissertation.docx
@@ -431,6 +431,7 @@
           <w:rFonts w:ascii="Times New Roman" w:hAnsi="Times New Roman" w:cs="Times New Roman"/>
         </w:rPr>
       </w:pPr>
+      <w:proofErr w:type="gramStart"/>
       <w:r>
         <w:rPr>
           <w:rFonts w:ascii="Times New Roman" w:hAnsi="Times New Roman" w:cs="Times New Roman"/>
@@ -441,7 +442,14 @@
         <w:rPr>
           <w:rFonts w:ascii="Times New Roman" w:hAnsi="Times New Roman" w:cs="Times New Roman"/>
         </w:rPr>
-        <w:t>, 202</w:t>
+        <w:t>,</w:t>
+      </w:r>
+      <w:proofErr w:type="gramEnd"/>
+      <w:r>
+        <w:rPr>
+          <w:rFonts w:ascii="Times New Roman" w:hAnsi="Times New Roman" w:cs="Times New Roman"/>
+        </w:rPr>
+        <w:t xml:space="preserve"> 202</w:t>
       </w:r>
       <w:r>
         <w:rPr>
@@ -2109,7 +2117,15 @@
         <w:pStyle w:val="Body"/>
       </w:pPr>
       <w:r>
-        <w:t xml:space="preserve">Note that in the context of reinforcement learning, the manner in which a decision problem transitions between states is often called its “transition model”. A single pass through a decision problem, from the initial state at </w:t>
+        <w:t xml:space="preserve">Note that in the context of reinforcement learning, the manner in which a decision problem transitions between states </w:t>
+      </w:r>
+      <w:proofErr w:type="gramStart"/>
+      <w:r>
+        <w:t>is</w:t>
+      </w:r>
+      <w:proofErr w:type="gramEnd"/>
+      <w:r>
+        <w:t xml:space="preserve"> often called its “transition model”. A single pass through a decision problem, from the initial state at </w:t>
       </w:r>
       <m:oMath>
         <m:r>
@@ -10817,7 +10833,7 @@
         <w:tblLook w:val="04A0" w:firstRow="1" w:lastRow="0" w:firstColumn="1" w:lastColumn="0" w:noHBand="0" w:noVBand="1"/>
       </w:tblPr>
       <w:tblGrid>
-        <w:gridCol w:w="8034"/>
+        <w:gridCol w:w="8485"/>
         <w:gridCol w:w="463"/>
       </w:tblGrid>
       <w:tr>
@@ -10840,1237 +10856,1241 @@
                 <w:color w:val="auto"/>
               </w:rPr>
             </w:pPr>
-            <m:oMath>
-              <m:sSup>
-                <m:sSupPr>
-                  <m:ctrlPr>
-                    <w:rPr>
-                      <w:rFonts w:ascii="Cambria Math" w:hAnsi="Cambria Math"/>
-                      <w:iCs/>
-                      <w:color w:val="auto"/>
-                      <w:sz w:val="20"/>
-                      <w:szCs w:val="20"/>
-                    </w:rPr>
-                  </m:ctrlPr>
-                </m:sSupPr>
-                <m:e>
-                  <m:r>
-                    <m:rPr>
-                      <m:sty m:val="p"/>
-                    </m:rPr>
-                    <w:rPr>
-                      <w:rFonts w:ascii="Cambria Math" w:hAnsi="Cambria Math"/>
-                      <w:color w:val="auto"/>
-                      <w:sz w:val="20"/>
-                      <w:szCs w:val="20"/>
-                    </w:rPr>
-                    <m:t>L</m:t>
-                  </m:r>
-                </m:e>
-                <m:sup>
-                  <m:r>
-                    <m:rPr>
-                      <m:sty m:val="p"/>
-                    </m:rPr>
-                    <w:rPr>
-                      <w:rFonts w:ascii="Cambria Math" w:hAnsi="Cambria Math"/>
-                      <w:color w:val="auto"/>
-                      <w:sz w:val="20"/>
-                      <w:szCs w:val="20"/>
-                    </w:rPr>
-                    <m:t>actor</m:t>
-                  </m:r>
-                </m:sup>
-              </m:sSup>
-              <m:d>
-                <m:dPr>
-                  <m:ctrlPr>
-                    <w:rPr>
-                      <w:rFonts w:ascii="Cambria Math" w:hAnsi="Cambria Math"/>
-                      <w:color w:val="auto"/>
-                      <w:sz w:val="20"/>
-                      <w:szCs w:val="20"/>
-                    </w:rPr>
-                  </m:ctrlPr>
-                </m:dPr>
-                <m:e>
-                  <m:sSub>
-                    <m:sSubPr>
-                      <m:ctrlPr>
-                        <w:rPr>
-                          <w:rFonts w:ascii="Cambria Math" w:hAnsi="Cambria Math"/>
-                          <w:color w:val="auto"/>
-                          <w:sz w:val="20"/>
-                          <w:szCs w:val="20"/>
-                        </w:rPr>
-                      </m:ctrlPr>
-                    </m:sSubPr>
-                    <m:e>
-                      <m:r>
-                        <m:rPr>
-                          <m:sty m:val="p"/>
-                        </m:rPr>
-                        <w:rPr>
-                          <w:rFonts w:ascii="Cambria Math" w:hAnsi="Cambria Math"/>
-                          <w:color w:val="auto"/>
-                          <w:sz w:val="20"/>
-                          <w:szCs w:val="20"/>
-                        </w:rPr>
-                        <m:t>s</m:t>
-                      </m:r>
-                    </m:e>
-                    <m:sub>
-                      <m:r>
-                        <m:rPr>
-                          <m:sty m:val="p"/>
-                        </m:rPr>
-                        <w:rPr>
-                          <w:rFonts w:ascii="Cambria Math" w:hAnsi="Cambria Math"/>
-                          <w:color w:val="auto"/>
-                          <w:sz w:val="20"/>
-                          <w:szCs w:val="20"/>
-                        </w:rPr>
-                        <m:t>t</m:t>
-                      </m:r>
-                    </m:sub>
-                  </m:sSub>
-                  <m:sSub>
-                    <m:sSubPr>
-                      <m:ctrlPr>
-                        <w:rPr>
-                          <w:rFonts w:ascii="Cambria Math" w:hAnsi="Cambria Math"/>
-                          <w:color w:val="auto"/>
-                          <w:sz w:val="20"/>
-                          <w:szCs w:val="20"/>
-                        </w:rPr>
-                      </m:ctrlPr>
-                    </m:sSubPr>
-                    <m:e>
-                      <m:r>
-                        <m:rPr>
-                          <m:sty m:val="p"/>
-                        </m:rPr>
-                        <w:rPr>
-                          <w:rFonts w:ascii="Cambria Math" w:hAnsi="Cambria Math"/>
-                          <w:color w:val="auto"/>
-                          <w:sz w:val="20"/>
-                          <w:szCs w:val="20"/>
-                        </w:rPr>
-                        <m:t>,</m:t>
-                      </m:r>
-                      <m:r>
-                        <m:rPr>
-                          <m:sty m:val="p"/>
-                        </m:rPr>
-                        <w:rPr>
-                          <w:rFonts w:ascii="Cambria Math" w:eastAsiaTheme="minorEastAsia" w:hAnsi="Cambria Math" w:cstheme="minorHAnsi"/>
-                          <w:color w:val="auto"/>
-                          <w:sz w:val="20"/>
-                          <w:szCs w:val="20"/>
-                        </w:rPr>
-                        <m:t>a</m:t>
-                      </m:r>
-                    </m:e>
-                    <m:sub>
-                      <m:r>
-                        <m:rPr>
-                          <m:sty m:val="p"/>
-                        </m:rPr>
-                        <w:rPr>
-                          <w:rFonts w:ascii="Cambria Math" w:hAnsi="Cambria Math"/>
-                          <w:color w:val="auto"/>
-                          <w:sz w:val="20"/>
-                          <w:szCs w:val="20"/>
-                        </w:rPr>
-                        <m:t>t</m:t>
-                      </m:r>
-                    </m:sub>
-                  </m:sSub>
-                </m:e>
-              </m:d>
-              <m:r>
-                <m:rPr>
-                  <m:sty m:val="p"/>
-                </m:rPr>
-                <w:rPr>
-                  <w:rFonts w:ascii="Cambria Math" w:hAnsi="Cambria Math"/>
-                  <w:color w:val="auto"/>
-                  <w:sz w:val="20"/>
-                  <w:szCs w:val="20"/>
-                </w:rPr>
-                <m:t> =-min</m:t>
-              </m:r>
-              <m:d>
-                <m:dPr>
-                  <m:ctrlPr>
-                    <w:rPr>
-                      <w:rFonts w:ascii="Cambria Math" w:hAnsi="Cambria Math"/>
-                      <w:color w:val="auto"/>
-                      <w:sz w:val="20"/>
-                      <w:szCs w:val="20"/>
-                    </w:rPr>
-                  </m:ctrlPr>
-                </m:dPr>
-                <m:e>
-                  <m:r>
-                    <m:rPr>
-                      <m:sty m:val="p"/>
-                    </m:rPr>
-                    <w:rPr>
-                      <w:rFonts w:ascii="Cambria Math" w:eastAsiaTheme="minorEastAsia" w:hAnsi="Cambria Math" w:cstheme="minorHAnsi"/>
-                      <w:color w:val="auto"/>
-                      <w:sz w:val="20"/>
-                      <w:szCs w:val="20"/>
-                    </w:rPr>
-                    <m:t>Â</m:t>
-                  </m:r>
-                  <m:d>
-                    <m:dPr>
-                      <m:ctrlPr>
-                        <w:rPr>
-                          <w:rFonts w:ascii="Cambria Math" w:hAnsi="Cambria Math"/>
-                          <w:iCs/>
-                          <w:color w:val="auto"/>
-                          <w:sz w:val="20"/>
-                          <w:szCs w:val="20"/>
-                        </w:rPr>
-                      </m:ctrlPr>
-                    </m:dPr>
-                    <m:e>
-                      <m:sSub>
-                        <m:sSubPr>
-                          <m:ctrlPr>
-                            <w:rPr>
-                              <w:rFonts w:ascii="Cambria Math" w:eastAsiaTheme="minorEastAsia" w:hAnsi="Cambria Math" w:cstheme="minorHAnsi"/>
-                              <w:iCs/>
-                              <w:color w:val="auto"/>
-                              <w:sz w:val="20"/>
-                              <w:szCs w:val="20"/>
-                            </w:rPr>
-                          </m:ctrlPr>
-                        </m:sSubPr>
-                        <m:e>
-                          <m:r>
-                            <m:rPr>
-                              <m:sty m:val="p"/>
-                            </m:rPr>
-                            <w:rPr>
-                              <w:rFonts w:ascii="Cambria Math" w:eastAsiaTheme="minorEastAsia" w:hAnsi="Cambria Math" w:cstheme="minorHAnsi"/>
-                              <w:color w:val="auto"/>
-                              <w:sz w:val="20"/>
-                              <w:szCs w:val="20"/>
-                            </w:rPr>
-                            <m:t>s</m:t>
-                          </m:r>
-                        </m:e>
-                        <m:sub>
-                          <m:r>
-                            <m:rPr>
-                              <m:sty m:val="p"/>
-                            </m:rPr>
-                            <w:rPr>
-                              <w:rFonts w:ascii="Cambria Math" w:eastAsiaTheme="minorEastAsia" w:hAnsi="Cambria Math" w:cstheme="minorHAnsi"/>
-                              <w:color w:val="auto"/>
-                              <w:sz w:val="20"/>
-                              <w:szCs w:val="20"/>
-                            </w:rPr>
-                            <m:t>t</m:t>
-                          </m:r>
-                        </m:sub>
-                      </m:sSub>
-                      <m:r>
-                        <m:rPr>
-                          <m:sty m:val="p"/>
-                        </m:rPr>
-                        <w:rPr>
-                          <w:rFonts w:ascii="Cambria Math" w:eastAsiaTheme="minorEastAsia" w:hAnsi="Cambria Math" w:cstheme="minorHAnsi"/>
-                          <w:color w:val="auto"/>
-                          <w:sz w:val="20"/>
-                          <w:szCs w:val="20"/>
-                        </w:rPr>
-                        <m:t>,</m:t>
-                      </m:r>
-                      <m:sSub>
-                        <m:sSubPr>
-                          <m:ctrlPr>
-                            <w:rPr>
-                              <w:rFonts w:ascii="Cambria Math" w:eastAsiaTheme="minorEastAsia" w:hAnsi="Cambria Math" w:cstheme="minorHAnsi"/>
-                              <w:iCs/>
-                              <w:color w:val="auto"/>
-                              <w:sz w:val="20"/>
-                              <w:szCs w:val="20"/>
-                            </w:rPr>
-                          </m:ctrlPr>
-                        </m:sSubPr>
-                        <m:e>
-                          <m:r>
-                            <m:rPr>
-                              <m:sty m:val="p"/>
-                            </m:rPr>
-                            <w:rPr>
-                              <w:rFonts w:ascii="Cambria Math" w:eastAsiaTheme="minorEastAsia" w:hAnsi="Cambria Math" w:cstheme="minorHAnsi"/>
-                              <w:color w:val="auto"/>
-                              <w:sz w:val="20"/>
-                              <w:szCs w:val="20"/>
-                            </w:rPr>
-                            <m:t>a</m:t>
-                          </m:r>
-                        </m:e>
-                        <m:sub>
-                          <m:r>
-                            <m:rPr>
-                              <m:sty m:val="p"/>
-                            </m:rPr>
-                            <w:rPr>
-                              <w:rFonts w:ascii="Cambria Math" w:eastAsiaTheme="minorEastAsia" w:hAnsi="Cambria Math" w:cstheme="minorHAnsi"/>
-                              <w:color w:val="auto"/>
-                              <w:sz w:val="20"/>
-                              <w:szCs w:val="20"/>
-                            </w:rPr>
-                            <m:t>t</m:t>
-                          </m:r>
-                        </m:sub>
-                      </m:sSub>
-                    </m:e>
-                  </m:d>
-                  <m:f>
-                    <m:fPr>
-                      <m:ctrlPr>
-                        <w:rPr>
-                          <w:rFonts w:ascii="Cambria Math" w:eastAsia="Times New Roman" w:hAnsi="Cambria Math"/>
-                          <w:i/>
-                          <w:color w:val="auto"/>
-                          <w:sz w:val="20"/>
-                          <w:szCs w:val="20"/>
-                        </w:rPr>
-                      </m:ctrlPr>
-                    </m:fPr>
-                    <m:num>
-                      <m:sSub>
-                        <m:sSubPr>
-                          <m:ctrlPr>
-                            <w:rPr>
-                              <w:rFonts w:ascii="Cambria Math" w:eastAsiaTheme="minorEastAsia" w:hAnsi="Cambria Math" w:cstheme="minorHAnsi"/>
-                              <w:color w:val="auto"/>
-                              <w:sz w:val="20"/>
-                              <w:szCs w:val="20"/>
-                              <w14:ligatures w14:val="none"/>
-                            </w:rPr>
-                          </m:ctrlPr>
-                        </m:sSubPr>
-                        <m:e>
-                          <m:r>
-                            <m:rPr>
-                              <m:sty m:val="p"/>
-                            </m:rPr>
-                            <w:rPr>
-                              <w:rFonts w:ascii="Cambria Math" w:eastAsiaTheme="minorEastAsia" w:hAnsi="Cambria Math" w:cstheme="minorHAnsi"/>
-                              <w:color w:val="auto"/>
-                              <w:sz w:val="20"/>
-                              <w:szCs w:val="20"/>
-                            </w:rPr>
-                            <m:t>q</m:t>
-                          </m:r>
-                        </m:e>
-                        <m:sub>
-                          <m:r>
-                            <m:rPr>
-                              <m:sty m:val="p"/>
-                            </m:rPr>
-                            <w:rPr>
-                              <w:rFonts w:ascii="Cambria Math" w:eastAsiaTheme="minorEastAsia" w:hAnsi="Cambria Math" w:cstheme="minorHAnsi"/>
-                              <w:color w:val="auto"/>
-                              <w:sz w:val="20"/>
-                              <w:szCs w:val="20"/>
-                            </w:rPr>
-                            <m:t>θ</m:t>
-                          </m:r>
-                        </m:sub>
-                      </m:sSub>
-                      <m:d>
-                        <m:dPr>
-                          <m:ctrlPr>
-                            <w:rPr>
-                              <w:rFonts w:ascii="Cambria Math" w:eastAsiaTheme="minorEastAsia" w:hAnsi="Cambria Math" w:cstheme="minorHAnsi"/>
-                              <w:color w:val="auto"/>
-                              <w:sz w:val="20"/>
-                              <w:szCs w:val="20"/>
-                            </w:rPr>
-                          </m:ctrlPr>
-                        </m:dPr>
-                        <m:e>
-                          <m:sSub>
-                            <m:sSubPr>
-                              <m:ctrlPr>
-                                <w:rPr>
-                                  <w:rFonts w:ascii="Cambria Math" w:hAnsi="Cambria Math"/>
-                                  <w:color w:val="auto"/>
-                                  <w:sz w:val="20"/>
-                                  <w:szCs w:val="20"/>
-                                </w:rPr>
-                              </m:ctrlPr>
-                            </m:sSubPr>
-                            <m:e>
-                              <m:r>
-                                <m:rPr>
-                                  <m:sty m:val="p"/>
-                                </m:rPr>
-                                <w:rPr>
-                                  <w:rFonts w:ascii="Cambria Math" w:hAnsi="Cambria Math"/>
-                                  <w:color w:val="auto"/>
-                                  <w:sz w:val="20"/>
-                                  <w:szCs w:val="20"/>
-                                </w:rPr>
-                                <m:t>s</m:t>
-                              </m:r>
-                            </m:e>
-                            <m:sub>
-                              <m:r>
-                                <m:rPr>
-                                  <m:sty m:val="p"/>
-                                </m:rPr>
-                                <w:rPr>
-                                  <w:rFonts w:ascii="Cambria Math" w:hAnsi="Cambria Math"/>
-                                  <w:color w:val="auto"/>
-                                  <w:sz w:val="20"/>
-                                  <w:szCs w:val="20"/>
-                                </w:rPr>
-                                <m:t>t</m:t>
-                              </m:r>
-                            </m:sub>
-                          </m:sSub>
-                          <m:sSub>
-                            <m:sSubPr>
-                              <m:ctrlPr>
-                                <w:rPr>
-                                  <w:rFonts w:ascii="Cambria Math" w:hAnsi="Cambria Math"/>
-                                  <w:color w:val="auto"/>
-                                  <w:sz w:val="20"/>
-                                  <w:szCs w:val="20"/>
-                                </w:rPr>
-                              </m:ctrlPr>
-                            </m:sSubPr>
-                            <m:e>
-                              <m:r>
-                                <m:rPr>
-                                  <m:sty m:val="p"/>
-                                </m:rPr>
-                                <w:rPr>
-                                  <w:rFonts w:ascii="Cambria Math" w:hAnsi="Cambria Math"/>
-                                  <w:color w:val="auto"/>
-                                  <w:sz w:val="20"/>
-                                  <w:szCs w:val="20"/>
-                                </w:rPr>
-                                <m:t>,</m:t>
-                              </m:r>
-                              <m:r>
-                                <m:rPr>
-                                  <m:sty m:val="p"/>
-                                </m:rPr>
-                                <w:rPr>
-                                  <w:rFonts w:ascii="Cambria Math" w:eastAsiaTheme="minorEastAsia" w:hAnsi="Cambria Math" w:cstheme="minorHAnsi"/>
-                                  <w:color w:val="auto"/>
-                                  <w:sz w:val="20"/>
-                                  <w:szCs w:val="20"/>
-                                </w:rPr>
-                                <m:t>a</m:t>
-                              </m:r>
-                            </m:e>
-                            <m:sub>
-                              <m:r>
-                                <m:rPr>
-                                  <m:sty m:val="p"/>
-                                </m:rPr>
-                                <w:rPr>
-                                  <w:rFonts w:ascii="Cambria Math" w:hAnsi="Cambria Math"/>
-                                  <w:color w:val="auto"/>
-                                  <w:sz w:val="20"/>
-                                  <w:szCs w:val="20"/>
-                                </w:rPr>
-                                <m:t>t</m:t>
-                              </m:r>
-                            </m:sub>
-                          </m:sSub>
-                        </m:e>
-                      </m:d>
-                    </m:num>
-                    <m:den>
-                      <m:sSub>
-                        <m:sSubPr>
-                          <m:ctrlPr>
-                            <w:rPr>
-                              <w:rFonts w:ascii="Cambria Math" w:eastAsiaTheme="minorEastAsia" w:hAnsi="Cambria Math" w:cstheme="minorHAnsi"/>
-                              <w:color w:val="auto"/>
-                              <w:sz w:val="20"/>
-                              <w:szCs w:val="20"/>
-                              <w14:ligatures w14:val="none"/>
-                            </w:rPr>
-                          </m:ctrlPr>
-                        </m:sSubPr>
-                        <m:e>
-                          <m:r>
-                            <m:rPr>
-                              <m:sty m:val="p"/>
-                            </m:rPr>
-                            <w:rPr>
-                              <w:rFonts w:ascii="Cambria Math" w:eastAsiaTheme="minorEastAsia" w:hAnsi="Cambria Math" w:cstheme="minorHAnsi"/>
-                              <w:color w:val="auto"/>
-                              <w:sz w:val="20"/>
-                              <w:szCs w:val="20"/>
-                            </w:rPr>
-                            <m:t>q</m:t>
-                          </m:r>
-                        </m:e>
-                        <m:sub>
-                          <m:r>
-                            <m:rPr>
-                              <m:sty m:val="p"/>
-                            </m:rPr>
-                            <w:rPr>
-                              <w:rFonts w:ascii="Cambria Math" w:eastAsiaTheme="minorEastAsia" w:hAnsi="Cambria Math" w:cstheme="minorHAnsi"/>
-                              <w:color w:val="auto"/>
-                              <w:sz w:val="20"/>
-                              <w:szCs w:val="20"/>
-                            </w:rPr>
-                            <m:t>θold</m:t>
-                          </m:r>
-                        </m:sub>
-                      </m:sSub>
-                      <m:d>
-                        <m:dPr>
-                          <m:ctrlPr>
-                            <w:rPr>
-                              <w:rFonts w:ascii="Cambria Math" w:eastAsiaTheme="minorEastAsia" w:hAnsi="Cambria Math" w:cstheme="minorHAnsi"/>
-                              <w:color w:val="auto"/>
-                              <w:sz w:val="20"/>
-                              <w:szCs w:val="20"/>
-                            </w:rPr>
-                          </m:ctrlPr>
-                        </m:dPr>
-                        <m:e>
-                          <m:sSub>
-                            <m:sSubPr>
-                              <m:ctrlPr>
-                                <w:rPr>
-                                  <w:rFonts w:ascii="Cambria Math" w:hAnsi="Cambria Math"/>
-                                  <w:color w:val="auto"/>
-                                  <w:sz w:val="20"/>
-                                  <w:szCs w:val="20"/>
-                                </w:rPr>
-                              </m:ctrlPr>
-                            </m:sSubPr>
-                            <m:e>
-                              <m:r>
-                                <m:rPr>
-                                  <m:sty m:val="p"/>
-                                </m:rPr>
-                                <w:rPr>
-                                  <w:rFonts w:ascii="Cambria Math" w:hAnsi="Cambria Math"/>
-                                  <w:color w:val="auto"/>
-                                  <w:sz w:val="20"/>
-                                  <w:szCs w:val="20"/>
-                                </w:rPr>
-                                <m:t>s</m:t>
-                              </m:r>
-                            </m:e>
-                            <m:sub>
-                              <m:r>
-                                <m:rPr>
-                                  <m:sty m:val="p"/>
-                                </m:rPr>
-                                <w:rPr>
-                                  <w:rFonts w:ascii="Cambria Math" w:hAnsi="Cambria Math"/>
-                                  <w:color w:val="auto"/>
-                                  <w:sz w:val="20"/>
-                                  <w:szCs w:val="20"/>
-                                </w:rPr>
-                                <m:t>t</m:t>
-                              </m:r>
-                            </m:sub>
-                          </m:sSub>
-                          <m:sSub>
-                            <m:sSubPr>
-                              <m:ctrlPr>
-                                <w:rPr>
-                                  <w:rFonts w:ascii="Cambria Math" w:hAnsi="Cambria Math"/>
-                                  <w:color w:val="auto"/>
-                                  <w:sz w:val="20"/>
-                                  <w:szCs w:val="20"/>
-                                </w:rPr>
-                              </m:ctrlPr>
-                            </m:sSubPr>
-                            <m:e>
-                              <m:r>
-                                <m:rPr>
-                                  <m:sty m:val="p"/>
-                                </m:rPr>
-                                <w:rPr>
-                                  <w:rFonts w:ascii="Cambria Math" w:hAnsi="Cambria Math"/>
-                                  <w:color w:val="auto"/>
-                                  <w:sz w:val="20"/>
-                                  <w:szCs w:val="20"/>
-                                </w:rPr>
-                                <m:t>,</m:t>
-                              </m:r>
-                              <m:r>
-                                <m:rPr>
-                                  <m:sty m:val="p"/>
-                                </m:rPr>
-                                <w:rPr>
-                                  <w:rFonts w:ascii="Cambria Math" w:eastAsiaTheme="minorEastAsia" w:hAnsi="Cambria Math" w:cstheme="minorHAnsi"/>
-                                  <w:color w:val="auto"/>
-                                  <w:sz w:val="20"/>
-                                  <w:szCs w:val="20"/>
-                                </w:rPr>
-                                <m:t>a</m:t>
-                              </m:r>
-                            </m:e>
-                            <m:sub>
-                              <m:r>
-                                <m:rPr>
-                                  <m:sty m:val="p"/>
-                                </m:rPr>
-                                <w:rPr>
-                                  <w:rFonts w:ascii="Cambria Math" w:hAnsi="Cambria Math"/>
-                                  <w:color w:val="auto"/>
-                                  <w:sz w:val="20"/>
-                                  <w:szCs w:val="20"/>
-                                </w:rPr>
-                                <m:t>t</m:t>
-                              </m:r>
-                            </m:sub>
-                          </m:sSub>
-                        </m:e>
-                      </m:d>
-                    </m:den>
-                  </m:f>
-                  <m:r>
-                    <w:rPr>
-                      <w:rFonts w:ascii="Cambria Math" w:eastAsia="Times New Roman" w:hAnsi="Cambria Math"/>
-                      <w:color w:val="auto"/>
-                      <w:sz w:val="20"/>
-                      <w:szCs w:val="20"/>
-                    </w:rPr>
-                    <m:t xml:space="preserve">, </m:t>
-                  </m:r>
-                  <m:r>
-                    <m:rPr>
-                      <m:sty m:val="p"/>
-                    </m:rPr>
-                    <w:rPr>
-                      <w:rFonts w:ascii="Cambria Math" w:eastAsiaTheme="minorEastAsia" w:hAnsi="Cambria Math" w:cstheme="minorHAnsi"/>
-                      <w:color w:val="auto"/>
-                      <w:sz w:val="20"/>
-                      <w:szCs w:val="20"/>
-                    </w:rPr>
-                    <m:t>Â</m:t>
-                  </m:r>
-                  <m:d>
-                    <m:dPr>
-                      <m:ctrlPr>
-                        <w:rPr>
-                          <w:rFonts w:ascii="Cambria Math" w:hAnsi="Cambria Math"/>
-                          <w:iCs/>
-                          <w:color w:val="auto"/>
-                          <w:sz w:val="20"/>
-                          <w:szCs w:val="20"/>
-                        </w:rPr>
-                      </m:ctrlPr>
-                    </m:dPr>
-                    <m:e>
-                      <m:sSub>
-                        <m:sSubPr>
-                          <m:ctrlPr>
-                            <w:rPr>
-                              <w:rFonts w:ascii="Cambria Math" w:eastAsiaTheme="minorEastAsia" w:hAnsi="Cambria Math" w:cstheme="minorHAnsi"/>
-                              <w:iCs/>
-                              <w:color w:val="auto"/>
-                              <w:sz w:val="20"/>
-                              <w:szCs w:val="20"/>
-                            </w:rPr>
-                          </m:ctrlPr>
-                        </m:sSubPr>
-                        <m:e>
-                          <m:r>
-                            <m:rPr>
-                              <m:sty m:val="p"/>
-                            </m:rPr>
-                            <w:rPr>
-                              <w:rFonts w:ascii="Cambria Math" w:eastAsiaTheme="minorEastAsia" w:hAnsi="Cambria Math" w:cstheme="minorHAnsi"/>
-                              <w:color w:val="auto"/>
-                              <w:sz w:val="20"/>
-                              <w:szCs w:val="20"/>
-                            </w:rPr>
-                            <m:t>s</m:t>
-                          </m:r>
-                        </m:e>
-                        <m:sub>
-                          <m:r>
-                            <m:rPr>
-                              <m:sty m:val="p"/>
-                            </m:rPr>
-                            <w:rPr>
-                              <w:rFonts w:ascii="Cambria Math" w:eastAsiaTheme="minorEastAsia" w:hAnsi="Cambria Math" w:cstheme="minorHAnsi"/>
-                              <w:color w:val="auto"/>
-                              <w:sz w:val="20"/>
-                              <w:szCs w:val="20"/>
-                            </w:rPr>
-                            <m:t>t</m:t>
-                          </m:r>
-                        </m:sub>
-                      </m:sSub>
-                      <m:r>
-                        <m:rPr>
-                          <m:sty m:val="p"/>
-                        </m:rPr>
-                        <w:rPr>
-                          <w:rFonts w:ascii="Cambria Math" w:eastAsiaTheme="minorEastAsia" w:hAnsi="Cambria Math" w:cstheme="minorHAnsi"/>
-                          <w:color w:val="auto"/>
-                          <w:sz w:val="20"/>
-                          <w:szCs w:val="20"/>
-                        </w:rPr>
-                        <m:t>,</m:t>
-                      </m:r>
-                      <m:sSub>
-                        <m:sSubPr>
-                          <m:ctrlPr>
-                            <w:rPr>
-                              <w:rFonts w:ascii="Cambria Math" w:eastAsiaTheme="minorEastAsia" w:hAnsi="Cambria Math" w:cstheme="minorHAnsi"/>
-                              <w:iCs/>
-                              <w:color w:val="auto"/>
-                              <w:sz w:val="20"/>
-                              <w:szCs w:val="20"/>
-                            </w:rPr>
-                          </m:ctrlPr>
-                        </m:sSubPr>
-                        <m:e>
-                          <m:r>
-                            <m:rPr>
-                              <m:sty m:val="p"/>
-                            </m:rPr>
-                            <w:rPr>
-                              <w:rFonts w:ascii="Cambria Math" w:eastAsiaTheme="minorEastAsia" w:hAnsi="Cambria Math" w:cstheme="minorHAnsi"/>
-                              <w:color w:val="auto"/>
-                              <w:sz w:val="20"/>
-                              <w:szCs w:val="20"/>
-                            </w:rPr>
-                            <m:t>a</m:t>
-                          </m:r>
-                        </m:e>
-                        <m:sub>
-                          <m:r>
-                            <m:rPr>
-                              <m:sty m:val="p"/>
-                            </m:rPr>
-                            <w:rPr>
-                              <w:rFonts w:ascii="Cambria Math" w:eastAsiaTheme="minorEastAsia" w:hAnsi="Cambria Math" w:cstheme="minorHAnsi"/>
-                              <w:color w:val="auto"/>
-                              <w:sz w:val="20"/>
-                              <w:szCs w:val="20"/>
-                            </w:rPr>
-                            <m:t>t</m:t>
-                          </m:r>
-                        </m:sub>
-                      </m:sSub>
-                    </m:e>
-                  </m:d>
-                  <m:r>
-                    <m:rPr>
-                      <m:sty m:val="p"/>
-                    </m:rPr>
-                    <w:rPr>
-                      <w:rFonts w:ascii="Cambria Math" w:hAnsi="Cambria Math"/>
-                      <w:color w:val="auto"/>
-                      <w:sz w:val="20"/>
-                      <w:szCs w:val="20"/>
-                    </w:rPr>
-                    <m:t>clip</m:t>
-                  </m:r>
-                  <m:d>
-                    <m:dPr>
-                      <m:ctrlPr>
-                        <w:rPr>
-                          <w:rFonts w:ascii="Cambria Math" w:eastAsia="Times New Roman" w:hAnsi="Cambria Math"/>
-                          <w:i/>
-                          <w:color w:val="auto"/>
-                          <w:sz w:val="20"/>
-                          <w:szCs w:val="20"/>
-                        </w:rPr>
-                      </m:ctrlPr>
-                    </m:dPr>
-                    <m:e>
-                      <m:f>
-                        <m:fPr>
-                          <m:ctrlPr>
-                            <w:rPr>
-                              <w:rFonts w:ascii="Cambria Math" w:eastAsia="Times New Roman" w:hAnsi="Cambria Math"/>
-                              <w:i/>
-                              <w:color w:val="auto"/>
-                              <w:sz w:val="20"/>
-                              <w:szCs w:val="20"/>
-                            </w:rPr>
-                          </m:ctrlPr>
-                        </m:fPr>
-                        <m:num>
-                          <m:sSub>
-                            <m:sSubPr>
-                              <m:ctrlPr>
-                                <w:rPr>
-                                  <w:rFonts w:ascii="Cambria Math" w:eastAsiaTheme="minorEastAsia" w:hAnsi="Cambria Math" w:cstheme="minorHAnsi"/>
-                                  <w:color w:val="auto"/>
-                                  <w:sz w:val="20"/>
-                                  <w:szCs w:val="20"/>
-                                  <w14:ligatures w14:val="none"/>
-                                </w:rPr>
-                              </m:ctrlPr>
-                            </m:sSubPr>
-                            <m:e>
-                              <m:r>
-                                <m:rPr>
-                                  <m:sty m:val="p"/>
-                                </m:rPr>
-                                <w:rPr>
-                                  <w:rFonts w:ascii="Cambria Math" w:eastAsiaTheme="minorEastAsia" w:hAnsi="Cambria Math" w:cstheme="minorHAnsi"/>
-                                  <w:color w:val="auto"/>
-                                  <w:sz w:val="20"/>
-                                  <w:szCs w:val="20"/>
-                                </w:rPr>
-                                <m:t>q</m:t>
-                              </m:r>
-                            </m:e>
-                            <m:sub>
-                              <m:r>
-                                <m:rPr>
-                                  <m:sty m:val="p"/>
-                                </m:rPr>
-                                <w:rPr>
-                                  <w:rFonts w:ascii="Cambria Math" w:eastAsiaTheme="minorEastAsia" w:hAnsi="Cambria Math" w:cstheme="minorHAnsi"/>
-                                  <w:color w:val="auto"/>
-                                  <w:sz w:val="20"/>
-                                  <w:szCs w:val="20"/>
-                                </w:rPr>
-                                <m:t>θ</m:t>
-                              </m:r>
-                            </m:sub>
-                          </m:sSub>
-                          <m:d>
-                            <m:dPr>
-                              <m:ctrlPr>
-                                <w:rPr>
-                                  <w:rFonts w:ascii="Cambria Math" w:eastAsiaTheme="minorEastAsia" w:hAnsi="Cambria Math" w:cstheme="minorHAnsi"/>
-                                  <w:color w:val="auto"/>
-                                  <w:sz w:val="20"/>
-                                  <w:szCs w:val="20"/>
-                                </w:rPr>
-                              </m:ctrlPr>
-                            </m:dPr>
-                            <m:e>
-                              <m:sSub>
-                                <m:sSubPr>
-                                  <m:ctrlPr>
-                                    <w:rPr>
-                                      <w:rFonts w:ascii="Cambria Math" w:hAnsi="Cambria Math"/>
-                                      <w:color w:val="auto"/>
-                                      <w:sz w:val="20"/>
-                                      <w:szCs w:val="20"/>
-                                    </w:rPr>
-                                  </m:ctrlPr>
-                                </m:sSubPr>
-                                <m:e>
-                                  <m:r>
-                                    <m:rPr>
-                                      <m:sty m:val="p"/>
-                                    </m:rPr>
-                                    <w:rPr>
-                                      <w:rFonts w:ascii="Cambria Math" w:hAnsi="Cambria Math"/>
-                                      <w:color w:val="auto"/>
-                                      <w:sz w:val="20"/>
-                                      <w:szCs w:val="20"/>
-                                    </w:rPr>
-                                    <m:t>s</m:t>
-                                  </m:r>
-                                </m:e>
-                                <m:sub>
-                                  <m:r>
-                                    <m:rPr>
-                                      <m:sty m:val="p"/>
-                                    </m:rPr>
-                                    <w:rPr>
-                                      <w:rFonts w:ascii="Cambria Math" w:hAnsi="Cambria Math"/>
-                                      <w:color w:val="auto"/>
-                                      <w:sz w:val="20"/>
-                                      <w:szCs w:val="20"/>
-                                    </w:rPr>
-                                    <m:t>t</m:t>
-                                  </m:r>
-                                </m:sub>
-                              </m:sSub>
-                              <m:sSub>
-                                <m:sSubPr>
-                                  <m:ctrlPr>
-                                    <w:rPr>
-                                      <w:rFonts w:ascii="Cambria Math" w:hAnsi="Cambria Math"/>
-                                      <w:color w:val="auto"/>
-                                      <w:sz w:val="20"/>
-                                      <w:szCs w:val="20"/>
-                                    </w:rPr>
-                                  </m:ctrlPr>
-                                </m:sSubPr>
-                                <m:e>
-                                  <m:r>
-                                    <m:rPr>
-                                      <m:sty m:val="p"/>
-                                    </m:rPr>
-                                    <w:rPr>
-                                      <w:rFonts w:ascii="Cambria Math" w:hAnsi="Cambria Math"/>
-                                      <w:color w:val="auto"/>
-                                      <w:sz w:val="20"/>
-                                      <w:szCs w:val="20"/>
-                                    </w:rPr>
-                                    <m:t>,</m:t>
-                                  </m:r>
-                                  <m:r>
-                                    <m:rPr>
-                                      <m:sty m:val="p"/>
-                                    </m:rPr>
-                                    <w:rPr>
-                                      <w:rFonts w:ascii="Cambria Math" w:eastAsiaTheme="minorEastAsia" w:hAnsi="Cambria Math" w:cstheme="minorHAnsi"/>
-                                      <w:color w:val="auto"/>
-                                      <w:sz w:val="20"/>
-                                      <w:szCs w:val="20"/>
-                                    </w:rPr>
-                                    <m:t>a</m:t>
-                                  </m:r>
-                                </m:e>
-                                <m:sub>
-                                  <m:r>
-                                    <m:rPr>
-                                      <m:sty m:val="p"/>
-                                    </m:rPr>
-                                    <w:rPr>
-                                      <w:rFonts w:ascii="Cambria Math" w:hAnsi="Cambria Math"/>
-                                      <w:color w:val="auto"/>
-                                      <w:sz w:val="20"/>
-                                      <w:szCs w:val="20"/>
-                                    </w:rPr>
-                                    <m:t>t</m:t>
-                                  </m:r>
-                                </m:sub>
-                              </m:sSub>
-                            </m:e>
-                          </m:d>
-                        </m:num>
-                        <m:den>
-                          <m:sSub>
-                            <m:sSubPr>
-                              <m:ctrlPr>
-                                <w:rPr>
-                                  <w:rFonts w:ascii="Cambria Math" w:eastAsiaTheme="minorEastAsia" w:hAnsi="Cambria Math" w:cstheme="minorHAnsi"/>
-                                  <w:color w:val="auto"/>
-                                  <w:sz w:val="20"/>
-                                  <w:szCs w:val="20"/>
-                                  <w14:ligatures w14:val="none"/>
-                                </w:rPr>
-                              </m:ctrlPr>
-                            </m:sSubPr>
-                            <m:e>
-                              <m:r>
-                                <m:rPr>
-                                  <m:sty m:val="p"/>
-                                </m:rPr>
-                                <w:rPr>
-                                  <w:rFonts w:ascii="Cambria Math" w:eastAsiaTheme="minorEastAsia" w:hAnsi="Cambria Math" w:cstheme="minorHAnsi"/>
-                                  <w:color w:val="auto"/>
-                                  <w:sz w:val="20"/>
-                                  <w:szCs w:val="20"/>
-                                </w:rPr>
-                                <m:t>q</m:t>
-                              </m:r>
-                            </m:e>
-                            <m:sub>
-                              <m:r>
-                                <m:rPr>
-                                  <m:sty m:val="p"/>
-                                </m:rPr>
-                                <w:rPr>
-                                  <w:rFonts w:ascii="Cambria Math" w:eastAsiaTheme="minorEastAsia" w:hAnsi="Cambria Math" w:cstheme="minorHAnsi"/>
-                                  <w:color w:val="auto"/>
-                                  <w:sz w:val="20"/>
-                                  <w:szCs w:val="20"/>
-                                </w:rPr>
-                                <m:t>θold</m:t>
-                              </m:r>
-                            </m:sub>
-                          </m:sSub>
-                          <m:d>
-                            <m:dPr>
-                              <m:ctrlPr>
-                                <w:rPr>
-                                  <w:rFonts w:ascii="Cambria Math" w:eastAsiaTheme="minorEastAsia" w:hAnsi="Cambria Math" w:cstheme="minorHAnsi"/>
-                                  <w:color w:val="auto"/>
-                                  <w:sz w:val="20"/>
-                                  <w:szCs w:val="20"/>
-                                </w:rPr>
-                              </m:ctrlPr>
-                            </m:dPr>
-                            <m:e>
-                              <m:sSub>
-                                <m:sSubPr>
-                                  <m:ctrlPr>
-                                    <w:rPr>
-                                      <w:rFonts w:ascii="Cambria Math" w:hAnsi="Cambria Math"/>
-                                      <w:color w:val="auto"/>
-                                      <w:sz w:val="20"/>
-                                      <w:szCs w:val="20"/>
-                                    </w:rPr>
-                                  </m:ctrlPr>
-                                </m:sSubPr>
-                                <m:e>
-                                  <m:r>
-                                    <m:rPr>
-                                      <m:sty m:val="p"/>
-                                    </m:rPr>
-                                    <w:rPr>
-                                      <w:rFonts w:ascii="Cambria Math" w:hAnsi="Cambria Math"/>
-                                      <w:color w:val="auto"/>
-                                      <w:sz w:val="20"/>
-                                      <w:szCs w:val="20"/>
-                                    </w:rPr>
-                                    <m:t>s</m:t>
-                                  </m:r>
-                                </m:e>
-                                <m:sub>
-                                  <m:r>
-                                    <m:rPr>
-                                      <m:sty m:val="p"/>
-                                    </m:rPr>
-                                    <w:rPr>
-                                      <w:rFonts w:ascii="Cambria Math" w:hAnsi="Cambria Math"/>
-                                      <w:color w:val="auto"/>
-                                      <w:sz w:val="20"/>
-                                      <w:szCs w:val="20"/>
-                                    </w:rPr>
-                                    <m:t>t</m:t>
-                                  </m:r>
-                                </m:sub>
-                              </m:sSub>
-                              <m:sSub>
-                                <m:sSubPr>
-                                  <m:ctrlPr>
-                                    <w:rPr>
-                                      <w:rFonts w:ascii="Cambria Math" w:hAnsi="Cambria Math"/>
-                                      <w:color w:val="auto"/>
-                                      <w:sz w:val="20"/>
-                                      <w:szCs w:val="20"/>
-                                    </w:rPr>
-                                  </m:ctrlPr>
-                                </m:sSubPr>
-                                <m:e>
-                                  <m:r>
-                                    <m:rPr>
-                                      <m:sty m:val="p"/>
-                                    </m:rPr>
-                                    <w:rPr>
-                                      <w:rFonts w:ascii="Cambria Math" w:hAnsi="Cambria Math"/>
-                                      <w:color w:val="auto"/>
-                                      <w:sz w:val="20"/>
-                                      <w:szCs w:val="20"/>
-                                    </w:rPr>
-                                    <m:t>,</m:t>
-                                  </m:r>
-                                  <m:r>
-                                    <m:rPr>
-                                      <m:sty m:val="p"/>
-                                    </m:rPr>
-                                    <w:rPr>
-                                      <w:rFonts w:ascii="Cambria Math" w:eastAsiaTheme="minorEastAsia" w:hAnsi="Cambria Math" w:cstheme="minorHAnsi"/>
-                                      <w:color w:val="auto"/>
-                                      <w:sz w:val="20"/>
-                                      <w:szCs w:val="20"/>
-                                    </w:rPr>
-                                    <m:t>a</m:t>
-                                  </m:r>
-                                </m:e>
-                                <m:sub>
-                                  <m:r>
-                                    <m:rPr>
-                                      <m:sty m:val="p"/>
-                                    </m:rPr>
-                                    <w:rPr>
-                                      <w:rFonts w:ascii="Cambria Math" w:hAnsi="Cambria Math"/>
-                                      <w:color w:val="auto"/>
-                                      <w:sz w:val="20"/>
-                                      <w:szCs w:val="20"/>
-                                    </w:rPr>
-                                    <m:t>t</m:t>
-                                  </m:r>
-                                </m:sub>
-                              </m:sSub>
-                            </m:e>
-                          </m:d>
-                        </m:den>
-                      </m:f>
-                      <m:r>
-                        <w:rPr>
-                          <w:rFonts w:ascii="Cambria Math" w:eastAsia="Times New Roman" w:hAnsi="Cambria Math"/>
-                          <w:color w:val="auto"/>
-                          <w:sz w:val="20"/>
-                          <w:szCs w:val="20"/>
-                        </w:rPr>
-                        <m:t>,1-ϵ, 1+ϵ</m:t>
-                      </m:r>
-                    </m:e>
-                  </m:d>
-                </m:e>
-              </m:d>
-            </m:oMath>
-            <w:r>
-              <w:rPr>
-                <w:rFonts w:ascii="Calibri" w:eastAsia="Times New Roman" w:hAnsi="Calibri"/>
-                <w:color w:val="auto"/>
-              </w:rPr>
-              <w:t xml:space="preserve"> +</w:t>
-            </w:r>
-            <w:r>
-              <w:rPr>
-                <w:rFonts w:ascii="Calibri" w:eastAsia="Times New Roman" w:hAnsi="Calibri"/>
-                <w:color w:val="auto"/>
-              </w:rPr>
-              <w:t xml:space="preserve"> </w:t>
-            </w:r>
-            <m:oMath>
-              <m:r>
-                <m:rPr>
-                  <m:sty m:val="p"/>
-                </m:rPr>
-                <w:rPr>
-                  <w:rFonts w:ascii="Cambria Math" w:eastAsia="Times New Roman" w:hAnsi="Cambria Math"/>
-                  <w:color w:val="auto"/>
-                </w:rPr>
-                <m:t>ε</m:t>
-              </m:r>
-              <m:sSub>
-                <m:sSubPr>
-                  <m:ctrlPr>
-                    <w:rPr>
-                      <w:rFonts w:ascii="Cambria Math" w:eastAsiaTheme="minorEastAsia" w:hAnsi="Cambria Math" w:cstheme="majorHAnsi"/>
-                      <w:iCs/>
-                      <w:color w:val="auto"/>
-                      <w:lang w:eastAsia="en-US"/>
-                    </w:rPr>
-                  </m:ctrlPr>
-                </m:sSubPr>
-                <m:e>
-                  <m:r>
-                    <m:rPr>
-                      <m:sty m:val="p"/>
-                    </m:rPr>
-                    <w:rPr>
-                      <w:rFonts w:ascii="Cambria Math" w:hAnsi="Cambria Math"/>
-                    </w:rPr>
-                    <m:t>S</m:t>
-                  </m:r>
-                </m:e>
-                <m:sub>
-                  <m:d>
-                    <m:dPr>
-                      <m:begChr m:val="["/>
-                      <m:endChr m:val="]"/>
-                      <m:ctrlPr>
-                        <w:rPr>
-                          <w:rFonts w:ascii="Cambria Math" w:eastAsiaTheme="minorEastAsia" w:hAnsi="Cambria Math" w:cstheme="majorHAnsi"/>
-                          <w:i/>
-                          <w:iCs/>
-                          <w:color w:val="auto"/>
-                          <w:lang w:eastAsia="en-US"/>
-                        </w:rPr>
-                      </m:ctrlPr>
-                    </m:dPr>
-                    <m:e>
-                      <m:sSub>
-                        <m:sSubPr>
-                          <m:ctrlPr>
-                            <w:rPr>
-                              <w:rFonts w:ascii="Cambria Math" w:eastAsiaTheme="minorEastAsia" w:hAnsi="Cambria Math" w:cstheme="majorHAnsi"/>
-                              <w:i/>
-                              <w:iCs/>
-                              <w:color w:val="auto"/>
-                              <w:lang w:eastAsia="en-US"/>
-                            </w:rPr>
-                          </m:ctrlPr>
-                        </m:sSubPr>
-                        <m:e>
-                          <m:r>
-                            <w:rPr>
-                              <w:rFonts w:ascii="Cambria Math" w:hAnsi="Cambria Math"/>
-                            </w:rPr>
-                            <m:t>π</m:t>
-                          </m:r>
-                        </m:e>
-                        <m:sub>
-                          <m:r>
-                            <m:rPr>
-                              <m:sty m:val="p"/>
-                            </m:rPr>
-                            <w:rPr>
-                              <w:rFonts w:ascii="Cambria Math" w:eastAsiaTheme="minorEastAsia" w:hAnsi="Cambria Math" w:cstheme="minorHAnsi"/>
-                              <w:color w:val="auto"/>
-                            </w:rPr>
-                            <m:t>θ</m:t>
-                          </m:r>
-                        </m:sub>
-                      </m:sSub>
-                    </m:e>
-                  </m:d>
-                </m:sub>
-              </m:sSub>
-              <m:d>
-                <m:dPr>
-                  <m:ctrlPr>
-                    <w:rPr>
-                      <w:rFonts w:ascii="Cambria Math" w:eastAsiaTheme="minorEastAsia" w:hAnsi="Cambria Math" w:cstheme="majorHAnsi"/>
-                      <w:color w:val="auto"/>
-                      <w:lang w:eastAsia="en-US"/>
-                    </w:rPr>
-                  </m:ctrlPr>
-                </m:dPr>
-                <m:e>
-                  <m:sSub>
-                    <m:sSubPr>
-                      <m:ctrlPr>
-                        <w:rPr>
-                          <w:rFonts w:ascii="Cambria Math" w:eastAsiaTheme="minorEastAsia" w:hAnsi="Cambria Math" w:cstheme="majorHAnsi"/>
-                          <w:color w:val="auto"/>
-                          <w:lang w:eastAsia="en-US"/>
-                        </w:rPr>
-                      </m:ctrlPr>
-                    </m:sSubPr>
-                    <m:e>
-                      <m:r>
-                        <m:rPr>
-                          <m:sty m:val="p"/>
-                        </m:rPr>
-                        <w:rPr>
-                          <w:rFonts w:ascii="Cambria Math" w:hAnsi="Cambria Math"/>
-                        </w:rPr>
-                        <m:t>s</m:t>
-                      </m:r>
-                    </m:e>
-                    <m:sub>
-                      <m:r>
-                        <m:rPr>
-                          <m:sty m:val="p"/>
-                        </m:rPr>
-                        <w:rPr>
-                          <w:rFonts w:ascii="Cambria Math" w:hAnsi="Cambria Math"/>
-                        </w:rPr>
-                        <m:t>t</m:t>
-                      </m:r>
-                    </m:sub>
-                  </m:sSub>
-                </m:e>
-              </m:d>
-            </m:oMath>
+            <m:oMathPara>
+              <m:oMath>
+                <m:sSup>
+                  <m:sSupPr>
+                    <m:ctrlPr>
+                      <w:rPr>
+                        <w:rFonts w:ascii="Cambria Math" w:hAnsi="Cambria Math"/>
+                        <w:iCs/>
+                        <w:color w:val="auto"/>
+                        <w:sz w:val="20"/>
+                        <w:szCs w:val="20"/>
+                      </w:rPr>
+                    </m:ctrlPr>
+                  </m:sSupPr>
+                  <m:e>
+                    <m:r>
+                      <m:rPr>
+                        <m:sty m:val="p"/>
+                      </m:rPr>
+                      <w:rPr>
+                        <w:rFonts w:ascii="Cambria Math" w:hAnsi="Cambria Math"/>
+                        <w:color w:val="auto"/>
+                        <w:sz w:val="20"/>
+                        <w:szCs w:val="20"/>
+                      </w:rPr>
+                      <m:t>L</m:t>
+                    </m:r>
+                  </m:e>
+                  <m:sup>
+                    <m:r>
+                      <m:rPr>
+                        <m:sty m:val="p"/>
+                      </m:rPr>
+                      <w:rPr>
+                        <w:rFonts w:ascii="Cambria Math" w:hAnsi="Cambria Math"/>
+                        <w:color w:val="auto"/>
+                        <w:sz w:val="20"/>
+                        <w:szCs w:val="20"/>
+                      </w:rPr>
+                      <m:t>actor</m:t>
+                    </m:r>
+                  </m:sup>
+                </m:sSup>
+                <m:d>
+                  <m:dPr>
+                    <m:ctrlPr>
+                      <w:rPr>
+                        <w:rFonts w:ascii="Cambria Math" w:hAnsi="Cambria Math"/>
+                        <w:color w:val="auto"/>
+                        <w:sz w:val="20"/>
+                        <w:szCs w:val="20"/>
+                      </w:rPr>
+                    </m:ctrlPr>
+                  </m:dPr>
+                  <m:e>
+                    <m:sSub>
+                      <m:sSubPr>
+                        <m:ctrlPr>
+                          <w:rPr>
+                            <w:rFonts w:ascii="Cambria Math" w:hAnsi="Cambria Math"/>
+                            <w:color w:val="auto"/>
+                            <w:sz w:val="20"/>
+                            <w:szCs w:val="20"/>
+                          </w:rPr>
+                        </m:ctrlPr>
+                      </m:sSubPr>
+                      <m:e>
+                        <m:r>
+                          <m:rPr>
+                            <m:sty m:val="p"/>
+                          </m:rPr>
+                          <w:rPr>
+                            <w:rFonts w:ascii="Cambria Math" w:hAnsi="Cambria Math"/>
+                            <w:color w:val="auto"/>
+                            <w:sz w:val="20"/>
+                            <w:szCs w:val="20"/>
+                          </w:rPr>
+                          <m:t>s</m:t>
+                        </m:r>
+                      </m:e>
+                      <m:sub>
+                        <m:r>
+                          <m:rPr>
+                            <m:sty m:val="p"/>
+                          </m:rPr>
+                          <w:rPr>
+                            <w:rFonts w:ascii="Cambria Math" w:hAnsi="Cambria Math"/>
+                            <w:color w:val="auto"/>
+                            <w:sz w:val="20"/>
+                            <w:szCs w:val="20"/>
+                          </w:rPr>
+                          <m:t>t</m:t>
+                        </m:r>
+                      </m:sub>
+                    </m:sSub>
+                    <m:sSub>
+                      <m:sSubPr>
+                        <m:ctrlPr>
+                          <w:rPr>
+                            <w:rFonts w:ascii="Cambria Math" w:hAnsi="Cambria Math"/>
+                            <w:color w:val="auto"/>
+                            <w:sz w:val="20"/>
+                            <w:szCs w:val="20"/>
+                          </w:rPr>
+                        </m:ctrlPr>
+                      </m:sSubPr>
+                      <m:e>
+                        <m:r>
+                          <m:rPr>
+                            <m:sty m:val="p"/>
+                          </m:rPr>
+                          <w:rPr>
+                            <w:rFonts w:ascii="Cambria Math" w:hAnsi="Cambria Math"/>
+                            <w:color w:val="auto"/>
+                            <w:sz w:val="20"/>
+                            <w:szCs w:val="20"/>
+                          </w:rPr>
+                          <m:t>,</m:t>
+                        </m:r>
+                        <m:r>
+                          <m:rPr>
+                            <m:sty m:val="p"/>
+                          </m:rPr>
+                          <w:rPr>
+                            <w:rFonts w:ascii="Cambria Math" w:eastAsiaTheme="minorEastAsia" w:hAnsi="Cambria Math" w:cstheme="minorHAnsi"/>
+                            <w:color w:val="auto"/>
+                            <w:sz w:val="20"/>
+                            <w:szCs w:val="20"/>
+                          </w:rPr>
+                          <m:t>a</m:t>
+                        </m:r>
+                      </m:e>
+                      <m:sub>
+                        <m:r>
+                          <m:rPr>
+                            <m:sty m:val="p"/>
+                          </m:rPr>
+                          <w:rPr>
+                            <w:rFonts w:ascii="Cambria Math" w:hAnsi="Cambria Math"/>
+                            <w:color w:val="auto"/>
+                            <w:sz w:val="20"/>
+                            <w:szCs w:val="20"/>
+                          </w:rPr>
+                          <m:t>t</m:t>
+                        </m:r>
+                      </m:sub>
+                    </m:sSub>
+                  </m:e>
+                </m:d>
+                <m:r>
+                  <m:rPr>
+                    <m:sty m:val="p"/>
+                  </m:rPr>
+                  <w:rPr>
+                    <w:rFonts w:ascii="Cambria Math" w:hAnsi="Cambria Math"/>
+                    <w:color w:val="auto"/>
+                    <w:sz w:val="20"/>
+                    <w:szCs w:val="20"/>
+                  </w:rPr>
+                  <m:t> =-min</m:t>
+                </m:r>
+                <m:d>
+                  <m:dPr>
+                    <m:ctrlPr>
+                      <w:rPr>
+                        <w:rFonts w:ascii="Cambria Math" w:hAnsi="Cambria Math"/>
+                        <w:color w:val="auto"/>
+                        <w:sz w:val="20"/>
+                        <w:szCs w:val="20"/>
+                      </w:rPr>
+                    </m:ctrlPr>
+                  </m:dPr>
+                  <m:e>
+                    <m:r>
+                      <m:rPr>
+                        <m:sty m:val="p"/>
+                      </m:rPr>
+                      <w:rPr>
+                        <w:rFonts w:ascii="Cambria Math" w:eastAsiaTheme="minorEastAsia" w:hAnsi="Cambria Math" w:cstheme="minorHAnsi"/>
+                        <w:color w:val="auto"/>
+                        <w:sz w:val="20"/>
+                        <w:szCs w:val="20"/>
+                      </w:rPr>
+                      <m:t>Â</m:t>
+                    </m:r>
+                    <m:d>
+                      <m:dPr>
+                        <m:ctrlPr>
+                          <w:rPr>
+                            <w:rFonts w:ascii="Cambria Math" w:hAnsi="Cambria Math"/>
+                            <w:iCs/>
+                            <w:color w:val="auto"/>
+                            <w:sz w:val="20"/>
+                            <w:szCs w:val="20"/>
+                          </w:rPr>
+                        </m:ctrlPr>
+                      </m:dPr>
+                      <m:e>
+                        <m:sSub>
+                          <m:sSubPr>
+                            <m:ctrlPr>
+                              <w:rPr>
+                                <w:rFonts w:ascii="Cambria Math" w:eastAsiaTheme="minorEastAsia" w:hAnsi="Cambria Math" w:cstheme="minorHAnsi"/>
+                                <w:iCs/>
+                                <w:color w:val="auto"/>
+                                <w:sz w:val="20"/>
+                                <w:szCs w:val="20"/>
+                              </w:rPr>
+                            </m:ctrlPr>
+                          </m:sSubPr>
+                          <m:e>
+                            <m:r>
+                              <m:rPr>
+                                <m:sty m:val="p"/>
+                              </m:rPr>
+                              <w:rPr>
+                                <w:rFonts w:ascii="Cambria Math" w:eastAsiaTheme="minorEastAsia" w:hAnsi="Cambria Math" w:cstheme="minorHAnsi"/>
+                                <w:color w:val="auto"/>
+                                <w:sz w:val="20"/>
+                                <w:szCs w:val="20"/>
+                              </w:rPr>
+                              <m:t>s</m:t>
+                            </m:r>
+                          </m:e>
+                          <m:sub>
+                            <m:r>
+                              <m:rPr>
+                                <m:sty m:val="p"/>
+                              </m:rPr>
+                              <w:rPr>
+                                <w:rFonts w:ascii="Cambria Math" w:eastAsiaTheme="minorEastAsia" w:hAnsi="Cambria Math" w:cstheme="minorHAnsi"/>
+                                <w:color w:val="auto"/>
+                                <w:sz w:val="20"/>
+                                <w:szCs w:val="20"/>
+                              </w:rPr>
+                              <m:t>t</m:t>
+                            </m:r>
+                          </m:sub>
+                        </m:sSub>
+                        <m:r>
+                          <m:rPr>
+                            <m:sty m:val="p"/>
+                          </m:rPr>
+                          <w:rPr>
+                            <w:rFonts w:ascii="Cambria Math" w:eastAsiaTheme="minorEastAsia" w:hAnsi="Cambria Math" w:cstheme="minorHAnsi"/>
+                            <w:color w:val="auto"/>
+                            <w:sz w:val="20"/>
+                            <w:szCs w:val="20"/>
+                          </w:rPr>
+                          <m:t>,</m:t>
+                        </m:r>
+                        <m:sSub>
+                          <m:sSubPr>
+                            <m:ctrlPr>
+                              <w:rPr>
+                                <w:rFonts w:ascii="Cambria Math" w:eastAsiaTheme="minorEastAsia" w:hAnsi="Cambria Math" w:cstheme="minorHAnsi"/>
+                                <w:iCs/>
+                                <w:color w:val="auto"/>
+                                <w:sz w:val="20"/>
+                                <w:szCs w:val="20"/>
+                              </w:rPr>
+                            </m:ctrlPr>
+                          </m:sSubPr>
+                          <m:e>
+                            <m:r>
+                              <m:rPr>
+                                <m:sty m:val="p"/>
+                              </m:rPr>
+                              <w:rPr>
+                                <w:rFonts w:ascii="Cambria Math" w:eastAsiaTheme="minorEastAsia" w:hAnsi="Cambria Math" w:cstheme="minorHAnsi"/>
+                                <w:color w:val="auto"/>
+                                <w:sz w:val="20"/>
+                                <w:szCs w:val="20"/>
+                              </w:rPr>
+                              <m:t>a</m:t>
+                            </m:r>
+                          </m:e>
+                          <m:sub>
+                            <m:r>
+                              <m:rPr>
+                                <m:sty m:val="p"/>
+                              </m:rPr>
+                              <w:rPr>
+                                <w:rFonts w:ascii="Cambria Math" w:eastAsiaTheme="minorEastAsia" w:hAnsi="Cambria Math" w:cstheme="minorHAnsi"/>
+                                <w:color w:val="auto"/>
+                                <w:sz w:val="20"/>
+                                <w:szCs w:val="20"/>
+                              </w:rPr>
+                              <m:t>t</m:t>
+                            </m:r>
+                          </m:sub>
+                        </m:sSub>
+                      </m:e>
+                    </m:d>
+                    <m:f>
+                      <m:fPr>
+                        <m:ctrlPr>
+                          <w:rPr>
+                            <w:rFonts w:ascii="Cambria Math" w:eastAsia="Times New Roman" w:hAnsi="Cambria Math"/>
+                            <w:i/>
+                            <w:color w:val="auto"/>
+                            <w:sz w:val="20"/>
+                            <w:szCs w:val="20"/>
+                          </w:rPr>
+                        </m:ctrlPr>
+                      </m:fPr>
+                      <m:num>
+                        <m:sSub>
+                          <m:sSubPr>
+                            <m:ctrlPr>
+                              <w:rPr>
+                                <w:rFonts w:ascii="Cambria Math" w:eastAsiaTheme="minorEastAsia" w:hAnsi="Cambria Math" w:cstheme="minorHAnsi"/>
+                                <w:color w:val="auto"/>
+                                <w:sz w:val="20"/>
+                                <w:szCs w:val="20"/>
+                                <w14:ligatures w14:val="none"/>
+                              </w:rPr>
+                            </m:ctrlPr>
+                          </m:sSubPr>
+                          <m:e>
+                            <m:r>
+                              <m:rPr>
+                                <m:sty m:val="p"/>
+                              </m:rPr>
+                              <w:rPr>
+                                <w:rFonts w:ascii="Cambria Math" w:eastAsiaTheme="minorEastAsia" w:hAnsi="Cambria Math" w:cstheme="minorHAnsi"/>
+                                <w:color w:val="auto"/>
+                                <w:sz w:val="20"/>
+                                <w:szCs w:val="20"/>
+                              </w:rPr>
+                              <m:t>q</m:t>
+                            </m:r>
+                          </m:e>
+                          <m:sub>
+                            <m:r>
+                              <m:rPr>
+                                <m:sty m:val="p"/>
+                              </m:rPr>
+                              <w:rPr>
+                                <w:rFonts w:ascii="Cambria Math" w:eastAsiaTheme="minorEastAsia" w:hAnsi="Cambria Math" w:cstheme="minorHAnsi"/>
+                                <w:color w:val="auto"/>
+                                <w:sz w:val="20"/>
+                                <w:szCs w:val="20"/>
+                              </w:rPr>
+                              <m:t>θ</m:t>
+                            </m:r>
+                          </m:sub>
+                        </m:sSub>
+                        <m:d>
+                          <m:dPr>
+                            <m:ctrlPr>
+                              <w:rPr>
+                                <w:rFonts w:ascii="Cambria Math" w:eastAsiaTheme="minorEastAsia" w:hAnsi="Cambria Math" w:cstheme="minorHAnsi"/>
+                                <w:color w:val="auto"/>
+                                <w:sz w:val="20"/>
+                                <w:szCs w:val="20"/>
+                              </w:rPr>
+                            </m:ctrlPr>
+                          </m:dPr>
+                          <m:e>
+                            <m:sSub>
+                              <m:sSubPr>
+                                <m:ctrlPr>
+                                  <w:rPr>
+                                    <w:rFonts w:ascii="Cambria Math" w:hAnsi="Cambria Math"/>
+                                    <w:color w:val="auto"/>
+                                    <w:sz w:val="20"/>
+                                    <w:szCs w:val="20"/>
+                                  </w:rPr>
+                                </m:ctrlPr>
+                              </m:sSubPr>
+                              <m:e>
+                                <m:r>
+                                  <m:rPr>
+                                    <m:sty m:val="p"/>
+                                  </m:rPr>
+                                  <w:rPr>
+                                    <w:rFonts w:ascii="Cambria Math" w:hAnsi="Cambria Math"/>
+                                    <w:color w:val="auto"/>
+                                    <w:sz w:val="20"/>
+                                    <w:szCs w:val="20"/>
+                                  </w:rPr>
+                                  <m:t>s</m:t>
+                                </m:r>
+                              </m:e>
+                              <m:sub>
+                                <m:r>
+                                  <m:rPr>
+                                    <m:sty m:val="p"/>
+                                  </m:rPr>
+                                  <w:rPr>
+                                    <w:rFonts w:ascii="Cambria Math" w:hAnsi="Cambria Math"/>
+                                    <w:color w:val="auto"/>
+                                    <w:sz w:val="20"/>
+                                    <w:szCs w:val="20"/>
+                                  </w:rPr>
+                                  <m:t>t</m:t>
+                                </m:r>
+                              </m:sub>
+                            </m:sSub>
+                            <m:sSub>
+                              <m:sSubPr>
+                                <m:ctrlPr>
+                                  <w:rPr>
+                                    <w:rFonts w:ascii="Cambria Math" w:hAnsi="Cambria Math"/>
+                                    <w:color w:val="auto"/>
+                                    <w:sz w:val="20"/>
+                                    <w:szCs w:val="20"/>
+                                  </w:rPr>
+                                </m:ctrlPr>
+                              </m:sSubPr>
+                              <m:e>
+                                <m:r>
+                                  <m:rPr>
+                                    <m:sty m:val="p"/>
+                                  </m:rPr>
+                                  <w:rPr>
+                                    <w:rFonts w:ascii="Cambria Math" w:hAnsi="Cambria Math"/>
+                                    <w:color w:val="auto"/>
+                                    <w:sz w:val="20"/>
+                                    <w:szCs w:val="20"/>
+                                  </w:rPr>
+                                  <m:t>,</m:t>
+                                </m:r>
+                                <m:r>
+                                  <m:rPr>
+                                    <m:sty m:val="p"/>
+                                  </m:rPr>
+                                  <w:rPr>
+                                    <w:rFonts w:ascii="Cambria Math" w:eastAsiaTheme="minorEastAsia" w:hAnsi="Cambria Math" w:cstheme="minorHAnsi"/>
+                                    <w:color w:val="auto"/>
+                                    <w:sz w:val="20"/>
+                                    <w:szCs w:val="20"/>
+                                  </w:rPr>
+                                  <m:t>a</m:t>
+                                </m:r>
+                              </m:e>
+                              <m:sub>
+                                <m:r>
+                                  <m:rPr>
+                                    <m:sty m:val="p"/>
+                                  </m:rPr>
+                                  <w:rPr>
+                                    <w:rFonts w:ascii="Cambria Math" w:hAnsi="Cambria Math"/>
+                                    <w:color w:val="auto"/>
+                                    <w:sz w:val="20"/>
+                                    <w:szCs w:val="20"/>
+                                  </w:rPr>
+                                  <m:t>t</m:t>
+                                </m:r>
+                              </m:sub>
+                            </m:sSub>
+                          </m:e>
+                        </m:d>
+                      </m:num>
+                      <m:den>
+                        <m:sSub>
+                          <m:sSubPr>
+                            <m:ctrlPr>
+                              <w:rPr>
+                                <w:rFonts w:ascii="Cambria Math" w:eastAsiaTheme="minorEastAsia" w:hAnsi="Cambria Math" w:cstheme="minorHAnsi"/>
+                                <w:color w:val="auto"/>
+                                <w:sz w:val="20"/>
+                                <w:szCs w:val="20"/>
+                                <w14:ligatures w14:val="none"/>
+                              </w:rPr>
+                            </m:ctrlPr>
+                          </m:sSubPr>
+                          <m:e>
+                            <m:r>
+                              <m:rPr>
+                                <m:sty m:val="p"/>
+                              </m:rPr>
+                              <w:rPr>
+                                <w:rFonts w:ascii="Cambria Math" w:eastAsiaTheme="minorEastAsia" w:hAnsi="Cambria Math" w:cstheme="minorHAnsi"/>
+                                <w:color w:val="auto"/>
+                                <w:sz w:val="20"/>
+                                <w:szCs w:val="20"/>
+                              </w:rPr>
+                              <m:t>q</m:t>
+                            </m:r>
+                          </m:e>
+                          <m:sub>
+                            <m:r>
+                              <m:rPr>
+                                <m:sty m:val="p"/>
+                              </m:rPr>
+                              <w:rPr>
+                                <w:rFonts w:ascii="Cambria Math" w:eastAsiaTheme="minorEastAsia" w:hAnsi="Cambria Math" w:cstheme="minorHAnsi"/>
+                                <w:color w:val="auto"/>
+                                <w:sz w:val="20"/>
+                                <w:szCs w:val="20"/>
+                              </w:rPr>
+                              <m:t>θold</m:t>
+                            </m:r>
+                          </m:sub>
+                        </m:sSub>
+                        <m:d>
+                          <m:dPr>
+                            <m:ctrlPr>
+                              <w:rPr>
+                                <w:rFonts w:ascii="Cambria Math" w:eastAsiaTheme="minorEastAsia" w:hAnsi="Cambria Math" w:cstheme="minorHAnsi"/>
+                                <w:color w:val="auto"/>
+                                <w:sz w:val="20"/>
+                                <w:szCs w:val="20"/>
+                              </w:rPr>
+                            </m:ctrlPr>
+                          </m:dPr>
+                          <m:e>
+                            <m:sSub>
+                              <m:sSubPr>
+                                <m:ctrlPr>
+                                  <w:rPr>
+                                    <w:rFonts w:ascii="Cambria Math" w:hAnsi="Cambria Math"/>
+                                    <w:color w:val="auto"/>
+                                    <w:sz w:val="20"/>
+                                    <w:szCs w:val="20"/>
+                                  </w:rPr>
+                                </m:ctrlPr>
+                              </m:sSubPr>
+                              <m:e>
+                                <m:r>
+                                  <m:rPr>
+                                    <m:sty m:val="p"/>
+                                  </m:rPr>
+                                  <w:rPr>
+                                    <w:rFonts w:ascii="Cambria Math" w:hAnsi="Cambria Math"/>
+                                    <w:color w:val="auto"/>
+                                    <w:sz w:val="20"/>
+                                    <w:szCs w:val="20"/>
+                                  </w:rPr>
+                                  <m:t>s</m:t>
+                                </m:r>
+                              </m:e>
+                              <m:sub>
+                                <m:r>
+                                  <m:rPr>
+                                    <m:sty m:val="p"/>
+                                  </m:rPr>
+                                  <w:rPr>
+                                    <w:rFonts w:ascii="Cambria Math" w:hAnsi="Cambria Math"/>
+                                    <w:color w:val="auto"/>
+                                    <w:sz w:val="20"/>
+                                    <w:szCs w:val="20"/>
+                                  </w:rPr>
+                                  <m:t>t</m:t>
+                                </m:r>
+                              </m:sub>
+                            </m:sSub>
+                            <m:sSub>
+                              <m:sSubPr>
+                                <m:ctrlPr>
+                                  <w:rPr>
+                                    <w:rFonts w:ascii="Cambria Math" w:hAnsi="Cambria Math"/>
+                                    <w:color w:val="auto"/>
+                                    <w:sz w:val="20"/>
+                                    <w:szCs w:val="20"/>
+                                  </w:rPr>
+                                </m:ctrlPr>
+                              </m:sSubPr>
+                              <m:e>
+                                <m:r>
+                                  <m:rPr>
+                                    <m:sty m:val="p"/>
+                                  </m:rPr>
+                                  <w:rPr>
+                                    <w:rFonts w:ascii="Cambria Math" w:hAnsi="Cambria Math"/>
+                                    <w:color w:val="auto"/>
+                                    <w:sz w:val="20"/>
+                                    <w:szCs w:val="20"/>
+                                  </w:rPr>
+                                  <m:t>,</m:t>
+                                </m:r>
+                                <m:r>
+                                  <m:rPr>
+                                    <m:sty m:val="p"/>
+                                  </m:rPr>
+                                  <w:rPr>
+                                    <w:rFonts w:ascii="Cambria Math" w:eastAsiaTheme="minorEastAsia" w:hAnsi="Cambria Math" w:cstheme="minorHAnsi"/>
+                                    <w:color w:val="auto"/>
+                                    <w:sz w:val="20"/>
+                                    <w:szCs w:val="20"/>
+                                  </w:rPr>
+                                  <m:t>a</m:t>
+                                </m:r>
+                              </m:e>
+                              <m:sub>
+                                <m:r>
+                                  <m:rPr>
+                                    <m:sty m:val="p"/>
+                                  </m:rPr>
+                                  <w:rPr>
+                                    <w:rFonts w:ascii="Cambria Math" w:hAnsi="Cambria Math"/>
+                                    <w:color w:val="auto"/>
+                                    <w:sz w:val="20"/>
+                                    <w:szCs w:val="20"/>
+                                  </w:rPr>
+                                  <m:t>t</m:t>
+                                </m:r>
+                              </m:sub>
+                            </m:sSub>
+                          </m:e>
+                        </m:d>
+                      </m:den>
+                    </m:f>
+                    <m:r>
+                      <w:rPr>
+                        <w:rFonts w:ascii="Cambria Math" w:eastAsia="Times New Roman" w:hAnsi="Cambria Math"/>
+                        <w:color w:val="auto"/>
+                        <w:sz w:val="20"/>
+                        <w:szCs w:val="20"/>
+                      </w:rPr>
+                      <m:t xml:space="preserve">, </m:t>
+                    </m:r>
+                    <m:r>
+                      <m:rPr>
+                        <m:sty m:val="p"/>
+                      </m:rPr>
+                      <w:rPr>
+                        <w:rFonts w:ascii="Cambria Math" w:eastAsiaTheme="minorEastAsia" w:hAnsi="Cambria Math" w:cstheme="minorHAnsi"/>
+                        <w:color w:val="auto"/>
+                        <w:sz w:val="20"/>
+                        <w:szCs w:val="20"/>
+                      </w:rPr>
+                      <m:t>Â</m:t>
+                    </m:r>
+                    <m:d>
+                      <m:dPr>
+                        <m:ctrlPr>
+                          <w:rPr>
+                            <w:rFonts w:ascii="Cambria Math" w:hAnsi="Cambria Math"/>
+                            <w:iCs/>
+                            <w:color w:val="auto"/>
+                            <w:sz w:val="20"/>
+                            <w:szCs w:val="20"/>
+                          </w:rPr>
+                        </m:ctrlPr>
+                      </m:dPr>
+                      <m:e>
+                        <m:sSub>
+                          <m:sSubPr>
+                            <m:ctrlPr>
+                              <w:rPr>
+                                <w:rFonts w:ascii="Cambria Math" w:eastAsiaTheme="minorEastAsia" w:hAnsi="Cambria Math" w:cstheme="minorHAnsi"/>
+                                <w:iCs/>
+                                <w:color w:val="auto"/>
+                                <w:sz w:val="20"/>
+                                <w:szCs w:val="20"/>
+                              </w:rPr>
+                            </m:ctrlPr>
+                          </m:sSubPr>
+                          <m:e>
+                            <m:r>
+                              <m:rPr>
+                                <m:sty m:val="p"/>
+                              </m:rPr>
+                              <w:rPr>
+                                <w:rFonts w:ascii="Cambria Math" w:eastAsiaTheme="minorEastAsia" w:hAnsi="Cambria Math" w:cstheme="minorHAnsi"/>
+                                <w:color w:val="auto"/>
+                                <w:sz w:val="20"/>
+                                <w:szCs w:val="20"/>
+                              </w:rPr>
+                              <m:t>s</m:t>
+                            </m:r>
+                          </m:e>
+                          <m:sub>
+                            <m:r>
+                              <m:rPr>
+                                <m:sty m:val="p"/>
+                              </m:rPr>
+                              <w:rPr>
+                                <w:rFonts w:ascii="Cambria Math" w:eastAsiaTheme="minorEastAsia" w:hAnsi="Cambria Math" w:cstheme="minorHAnsi"/>
+                                <w:color w:val="auto"/>
+                                <w:sz w:val="20"/>
+                                <w:szCs w:val="20"/>
+                              </w:rPr>
+                              <m:t>t</m:t>
+                            </m:r>
+                          </m:sub>
+                        </m:sSub>
+                        <m:r>
+                          <m:rPr>
+                            <m:sty m:val="p"/>
+                          </m:rPr>
+                          <w:rPr>
+                            <w:rFonts w:ascii="Cambria Math" w:eastAsiaTheme="minorEastAsia" w:hAnsi="Cambria Math" w:cstheme="minorHAnsi"/>
+                            <w:color w:val="auto"/>
+                            <w:sz w:val="20"/>
+                            <w:szCs w:val="20"/>
+                          </w:rPr>
+                          <m:t>,</m:t>
+                        </m:r>
+                        <m:sSub>
+                          <m:sSubPr>
+                            <m:ctrlPr>
+                              <w:rPr>
+                                <w:rFonts w:ascii="Cambria Math" w:eastAsiaTheme="minorEastAsia" w:hAnsi="Cambria Math" w:cstheme="minorHAnsi"/>
+                                <w:iCs/>
+                                <w:color w:val="auto"/>
+                                <w:sz w:val="20"/>
+                                <w:szCs w:val="20"/>
+                              </w:rPr>
+                            </m:ctrlPr>
+                          </m:sSubPr>
+                          <m:e>
+                            <m:r>
+                              <m:rPr>
+                                <m:sty m:val="p"/>
+                              </m:rPr>
+                              <w:rPr>
+                                <w:rFonts w:ascii="Cambria Math" w:eastAsiaTheme="minorEastAsia" w:hAnsi="Cambria Math" w:cstheme="minorHAnsi"/>
+                                <w:color w:val="auto"/>
+                                <w:sz w:val="20"/>
+                                <w:szCs w:val="20"/>
+                              </w:rPr>
+                              <m:t>a</m:t>
+                            </m:r>
+                          </m:e>
+                          <m:sub>
+                            <m:r>
+                              <m:rPr>
+                                <m:sty m:val="p"/>
+                              </m:rPr>
+                              <w:rPr>
+                                <w:rFonts w:ascii="Cambria Math" w:eastAsiaTheme="minorEastAsia" w:hAnsi="Cambria Math" w:cstheme="minorHAnsi"/>
+                                <w:color w:val="auto"/>
+                                <w:sz w:val="20"/>
+                                <w:szCs w:val="20"/>
+                              </w:rPr>
+                              <m:t>t</m:t>
+                            </m:r>
+                          </m:sub>
+                        </m:sSub>
+                      </m:e>
+                    </m:d>
+                    <m:r>
+                      <m:rPr>
+                        <m:sty m:val="p"/>
+                      </m:rPr>
+                      <w:rPr>
+                        <w:rFonts w:ascii="Cambria Math" w:hAnsi="Cambria Math"/>
+                        <w:color w:val="auto"/>
+                        <w:sz w:val="20"/>
+                        <w:szCs w:val="20"/>
+                      </w:rPr>
+                      <m:t>clip</m:t>
+                    </m:r>
+                    <m:d>
+                      <m:dPr>
+                        <m:ctrlPr>
+                          <w:rPr>
+                            <w:rFonts w:ascii="Cambria Math" w:eastAsia="Times New Roman" w:hAnsi="Cambria Math"/>
+                            <w:i/>
+                            <w:color w:val="auto"/>
+                            <w:sz w:val="20"/>
+                            <w:szCs w:val="20"/>
+                          </w:rPr>
+                        </m:ctrlPr>
+                      </m:dPr>
+                      <m:e>
+                        <m:f>
+                          <m:fPr>
+                            <m:ctrlPr>
+                              <w:rPr>
+                                <w:rFonts w:ascii="Cambria Math" w:eastAsia="Times New Roman" w:hAnsi="Cambria Math"/>
+                                <w:i/>
+                                <w:color w:val="auto"/>
+                                <w:sz w:val="20"/>
+                                <w:szCs w:val="20"/>
+                              </w:rPr>
+                            </m:ctrlPr>
+                          </m:fPr>
+                          <m:num>
+                            <m:sSub>
+                              <m:sSubPr>
+                                <m:ctrlPr>
+                                  <w:rPr>
+                                    <w:rFonts w:ascii="Cambria Math" w:eastAsiaTheme="minorEastAsia" w:hAnsi="Cambria Math" w:cstheme="minorHAnsi"/>
+                                    <w:color w:val="auto"/>
+                                    <w:sz w:val="20"/>
+                                    <w:szCs w:val="20"/>
+                                    <w14:ligatures w14:val="none"/>
+                                  </w:rPr>
+                                </m:ctrlPr>
+                              </m:sSubPr>
+                              <m:e>
+                                <m:r>
+                                  <m:rPr>
+                                    <m:sty m:val="p"/>
+                                  </m:rPr>
+                                  <w:rPr>
+                                    <w:rFonts w:ascii="Cambria Math" w:eastAsiaTheme="minorEastAsia" w:hAnsi="Cambria Math" w:cstheme="minorHAnsi"/>
+                                    <w:color w:val="auto"/>
+                                    <w:sz w:val="20"/>
+                                    <w:szCs w:val="20"/>
+                                  </w:rPr>
+                                  <m:t>q</m:t>
+                                </m:r>
+                              </m:e>
+                              <m:sub>
+                                <m:r>
+                                  <m:rPr>
+                                    <m:sty m:val="p"/>
+                                  </m:rPr>
+                                  <w:rPr>
+                                    <w:rFonts w:ascii="Cambria Math" w:eastAsiaTheme="minorEastAsia" w:hAnsi="Cambria Math" w:cstheme="minorHAnsi"/>
+                                    <w:color w:val="auto"/>
+                                    <w:sz w:val="20"/>
+                                    <w:szCs w:val="20"/>
+                                  </w:rPr>
+                                  <m:t>θ</m:t>
+                                </m:r>
+                              </m:sub>
+                            </m:sSub>
+                            <m:d>
+                              <m:dPr>
+                                <m:ctrlPr>
+                                  <w:rPr>
+                                    <w:rFonts w:ascii="Cambria Math" w:eastAsiaTheme="minorEastAsia" w:hAnsi="Cambria Math" w:cstheme="minorHAnsi"/>
+                                    <w:color w:val="auto"/>
+                                    <w:sz w:val="20"/>
+                                    <w:szCs w:val="20"/>
+                                  </w:rPr>
+                                </m:ctrlPr>
+                              </m:dPr>
+                              <m:e>
+                                <m:sSub>
+                                  <m:sSubPr>
+                                    <m:ctrlPr>
+                                      <w:rPr>
+                                        <w:rFonts w:ascii="Cambria Math" w:hAnsi="Cambria Math"/>
+                                        <w:color w:val="auto"/>
+                                        <w:sz w:val="20"/>
+                                        <w:szCs w:val="20"/>
+                                      </w:rPr>
+                                    </m:ctrlPr>
+                                  </m:sSubPr>
+                                  <m:e>
+                                    <m:r>
+                                      <m:rPr>
+                                        <m:sty m:val="p"/>
+                                      </m:rPr>
+                                      <w:rPr>
+                                        <w:rFonts w:ascii="Cambria Math" w:hAnsi="Cambria Math"/>
+                                        <w:color w:val="auto"/>
+                                        <w:sz w:val="20"/>
+                                        <w:szCs w:val="20"/>
+                                      </w:rPr>
+                                      <m:t>s</m:t>
+                                    </m:r>
+                                  </m:e>
+                                  <m:sub>
+                                    <m:r>
+                                      <m:rPr>
+                                        <m:sty m:val="p"/>
+                                      </m:rPr>
+                                      <w:rPr>
+                                        <w:rFonts w:ascii="Cambria Math" w:hAnsi="Cambria Math"/>
+                                        <w:color w:val="auto"/>
+                                        <w:sz w:val="20"/>
+                                        <w:szCs w:val="20"/>
+                                      </w:rPr>
+                                      <m:t>t</m:t>
+                                    </m:r>
+                                  </m:sub>
+                                </m:sSub>
+                                <m:sSub>
+                                  <m:sSubPr>
+                                    <m:ctrlPr>
+                                      <w:rPr>
+                                        <w:rFonts w:ascii="Cambria Math" w:hAnsi="Cambria Math"/>
+                                        <w:color w:val="auto"/>
+                                        <w:sz w:val="20"/>
+                                        <w:szCs w:val="20"/>
+                                      </w:rPr>
+                                    </m:ctrlPr>
+                                  </m:sSubPr>
+                                  <m:e>
+                                    <m:r>
+                                      <m:rPr>
+                                        <m:sty m:val="p"/>
+                                      </m:rPr>
+                                      <w:rPr>
+                                        <w:rFonts w:ascii="Cambria Math" w:hAnsi="Cambria Math"/>
+                                        <w:color w:val="auto"/>
+                                        <w:sz w:val="20"/>
+                                        <w:szCs w:val="20"/>
+                                      </w:rPr>
+                                      <m:t>,</m:t>
+                                    </m:r>
+                                    <m:r>
+                                      <m:rPr>
+                                        <m:sty m:val="p"/>
+                                      </m:rPr>
+                                      <w:rPr>
+                                        <w:rFonts w:ascii="Cambria Math" w:eastAsiaTheme="minorEastAsia" w:hAnsi="Cambria Math" w:cstheme="minorHAnsi"/>
+                                        <w:color w:val="auto"/>
+                                        <w:sz w:val="20"/>
+                                        <w:szCs w:val="20"/>
+                                      </w:rPr>
+                                      <m:t>a</m:t>
+                                    </m:r>
+                                  </m:e>
+                                  <m:sub>
+                                    <m:r>
+                                      <m:rPr>
+                                        <m:sty m:val="p"/>
+                                      </m:rPr>
+                                      <w:rPr>
+                                        <w:rFonts w:ascii="Cambria Math" w:hAnsi="Cambria Math"/>
+                                        <w:color w:val="auto"/>
+                                        <w:sz w:val="20"/>
+                                        <w:szCs w:val="20"/>
+                                      </w:rPr>
+                                      <m:t>t</m:t>
+                                    </m:r>
+                                  </m:sub>
+                                </m:sSub>
+                              </m:e>
+                            </m:d>
+                          </m:num>
+                          <m:den>
+                            <m:sSub>
+                              <m:sSubPr>
+                                <m:ctrlPr>
+                                  <w:rPr>
+                                    <w:rFonts w:ascii="Cambria Math" w:eastAsiaTheme="minorEastAsia" w:hAnsi="Cambria Math" w:cstheme="minorHAnsi"/>
+                                    <w:color w:val="auto"/>
+                                    <w:sz w:val="20"/>
+                                    <w:szCs w:val="20"/>
+                                    <w14:ligatures w14:val="none"/>
+                                  </w:rPr>
+                                </m:ctrlPr>
+                              </m:sSubPr>
+                              <m:e>
+                                <m:r>
+                                  <m:rPr>
+                                    <m:sty m:val="p"/>
+                                  </m:rPr>
+                                  <w:rPr>
+                                    <w:rFonts w:ascii="Cambria Math" w:eastAsiaTheme="minorEastAsia" w:hAnsi="Cambria Math" w:cstheme="minorHAnsi"/>
+                                    <w:color w:val="auto"/>
+                                    <w:sz w:val="20"/>
+                                    <w:szCs w:val="20"/>
+                                  </w:rPr>
+                                  <m:t>q</m:t>
+                                </m:r>
+                              </m:e>
+                              <m:sub>
+                                <m:r>
+                                  <m:rPr>
+                                    <m:sty m:val="p"/>
+                                  </m:rPr>
+                                  <w:rPr>
+                                    <w:rFonts w:ascii="Cambria Math" w:eastAsiaTheme="minorEastAsia" w:hAnsi="Cambria Math" w:cstheme="minorHAnsi"/>
+                                    <w:color w:val="auto"/>
+                                    <w:sz w:val="20"/>
+                                    <w:szCs w:val="20"/>
+                                  </w:rPr>
+                                  <m:t>θold</m:t>
+                                </m:r>
+                              </m:sub>
+                            </m:sSub>
+                            <m:d>
+                              <m:dPr>
+                                <m:ctrlPr>
+                                  <w:rPr>
+                                    <w:rFonts w:ascii="Cambria Math" w:eastAsiaTheme="minorEastAsia" w:hAnsi="Cambria Math" w:cstheme="minorHAnsi"/>
+                                    <w:color w:val="auto"/>
+                                    <w:sz w:val="20"/>
+                                    <w:szCs w:val="20"/>
+                                  </w:rPr>
+                                </m:ctrlPr>
+                              </m:dPr>
+                              <m:e>
+                                <m:sSub>
+                                  <m:sSubPr>
+                                    <m:ctrlPr>
+                                      <w:rPr>
+                                        <w:rFonts w:ascii="Cambria Math" w:hAnsi="Cambria Math"/>
+                                        <w:color w:val="auto"/>
+                                        <w:sz w:val="20"/>
+                                        <w:szCs w:val="20"/>
+                                      </w:rPr>
+                                    </m:ctrlPr>
+                                  </m:sSubPr>
+                                  <m:e>
+                                    <m:r>
+                                      <m:rPr>
+                                        <m:sty m:val="p"/>
+                                      </m:rPr>
+                                      <w:rPr>
+                                        <w:rFonts w:ascii="Cambria Math" w:hAnsi="Cambria Math"/>
+                                        <w:color w:val="auto"/>
+                                        <w:sz w:val="20"/>
+                                        <w:szCs w:val="20"/>
+                                      </w:rPr>
+                                      <m:t>s</m:t>
+                                    </m:r>
+                                  </m:e>
+                                  <m:sub>
+                                    <m:r>
+                                      <m:rPr>
+                                        <m:sty m:val="p"/>
+                                      </m:rPr>
+                                      <w:rPr>
+                                        <w:rFonts w:ascii="Cambria Math" w:hAnsi="Cambria Math"/>
+                                        <w:color w:val="auto"/>
+                                        <w:sz w:val="20"/>
+                                        <w:szCs w:val="20"/>
+                                      </w:rPr>
+                                      <m:t>t</m:t>
+                                    </m:r>
+                                  </m:sub>
+                                </m:sSub>
+                                <m:sSub>
+                                  <m:sSubPr>
+                                    <m:ctrlPr>
+                                      <w:rPr>
+                                        <w:rFonts w:ascii="Cambria Math" w:hAnsi="Cambria Math"/>
+                                        <w:color w:val="auto"/>
+                                        <w:sz w:val="20"/>
+                                        <w:szCs w:val="20"/>
+                                      </w:rPr>
+                                    </m:ctrlPr>
+                                  </m:sSubPr>
+                                  <m:e>
+                                    <m:r>
+                                      <m:rPr>
+                                        <m:sty m:val="p"/>
+                                      </m:rPr>
+                                      <w:rPr>
+                                        <w:rFonts w:ascii="Cambria Math" w:hAnsi="Cambria Math"/>
+                                        <w:color w:val="auto"/>
+                                        <w:sz w:val="20"/>
+                                        <w:szCs w:val="20"/>
+                                      </w:rPr>
+                                      <m:t>,</m:t>
+                                    </m:r>
+                                    <m:r>
+                                      <m:rPr>
+                                        <m:sty m:val="p"/>
+                                      </m:rPr>
+                                      <w:rPr>
+                                        <w:rFonts w:ascii="Cambria Math" w:eastAsiaTheme="minorEastAsia" w:hAnsi="Cambria Math" w:cstheme="minorHAnsi"/>
+                                        <w:color w:val="auto"/>
+                                        <w:sz w:val="20"/>
+                                        <w:szCs w:val="20"/>
+                                      </w:rPr>
+                                      <m:t>a</m:t>
+                                    </m:r>
+                                  </m:e>
+                                  <m:sub>
+                                    <m:r>
+                                      <m:rPr>
+                                        <m:sty m:val="p"/>
+                                      </m:rPr>
+                                      <w:rPr>
+                                        <w:rFonts w:ascii="Cambria Math" w:hAnsi="Cambria Math"/>
+                                        <w:color w:val="auto"/>
+                                        <w:sz w:val="20"/>
+                                        <w:szCs w:val="20"/>
+                                      </w:rPr>
+                                      <m:t>t</m:t>
+                                    </m:r>
+                                  </m:sub>
+                                </m:sSub>
+                              </m:e>
+                            </m:d>
+                          </m:den>
+                        </m:f>
+                        <m:r>
+                          <w:rPr>
+                            <w:rFonts w:ascii="Cambria Math" w:eastAsia="Times New Roman" w:hAnsi="Cambria Math"/>
+                            <w:color w:val="auto"/>
+                            <w:sz w:val="20"/>
+                            <w:szCs w:val="20"/>
+                          </w:rPr>
+                          <m:t>,1-ϵ, 1+ϵ</m:t>
+                        </m:r>
+                      </m:e>
+                    </m:d>
+                  </m:e>
+                </m:d>
+                <m:r>
+                  <w:rPr>
+                    <w:rFonts w:ascii="Cambria Math" w:hAnsi="Cambria Math"/>
+                    <w:color w:val="auto"/>
+                    <w:sz w:val="20"/>
+                    <w:szCs w:val="20"/>
+                  </w:rPr>
+                  <m:t>-</m:t>
+                </m:r>
+                <m:r>
+                  <w:rPr>
+                    <w:rFonts w:ascii="Cambria Math" w:hAnsi="Cambria Math"/>
+                    <w:color w:val="auto"/>
+                    <w:sz w:val="20"/>
+                    <w:szCs w:val="20"/>
+                  </w:rPr>
+                  <m:t xml:space="preserve"> </m:t>
+                </m:r>
+                <m:r>
+                  <m:rPr>
+                    <m:sty m:val="p"/>
+                  </m:rPr>
+                  <w:rPr>
+                    <w:rFonts w:ascii="Cambria Math" w:eastAsia="Times New Roman" w:hAnsi="Cambria Math"/>
+                    <w:color w:val="auto"/>
+                  </w:rPr>
+                  <m:t>ε</m:t>
+                </m:r>
+                <m:sSub>
+                  <m:sSubPr>
+                    <m:ctrlPr>
+                      <w:rPr>
+                        <w:rFonts w:ascii="Cambria Math" w:eastAsiaTheme="minorEastAsia" w:hAnsi="Cambria Math" w:cstheme="majorHAnsi"/>
+                        <w:iCs/>
+                        <w:color w:val="auto"/>
+                        <w:lang w:eastAsia="en-US"/>
+                      </w:rPr>
+                    </m:ctrlPr>
+                  </m:sSubPr>
+                  <m:e>
+                    <m:r>
+                      <m:rPr>
+                        <m:sty m:val="p"/>
+                      </m:rPr>
+                      <w:rPr>
+                        <w:rFonts w:ascii="Cambria Math" w:hAnsi="Cambria Math"/>
+                      </w:rPr>
+                      <m:t>S</m:t>
+                    </m:r>
+                  </m:e>
+                  <m:sub>
+                    <m:d>
+                      <m:dPr>
+                        <m:begChr m:val="["/>
+                        <m:endChr m:val="]"/>
+                        <m:ctrlPr>
+                          <w:rPr>
+                            <w:rFonts w:ascii="Cambria Math" w:eastAsiaTheme="minorEastAsia" w:hAnsi="Cambria Math" w:cstheme="majorHAnsi"/>
+                            <w:i/>
+                            <w:iCs/>
+                            <w:color w:val="auto"/>
+                            <w:lang w:eastAsia="en-US"/>
+                          </w:rPr>
+                        </m:ctrlPr>
+                      </m:dPr>
+                      <m:e>
+                        <m:sSub>
+                          <m:sSubPr>
+                            <m:ctrlPr>
+                              <w:rPr>
+                                <w:rFonts w:ascii="Cambria Math" w:eastAsiaTheme="minorEastAsia" w:hAnsi="Cambria Math" w:cstheme="majorHAnsi"/>
+                                <w:i/>
+                                <w:iCs/>
+                                <w:color w:val="auto"/>
+                                <w:lang w:eastAsia="en-US"/>
+                              </w:rPr>
+                            </m:ctrlPr>
+                          </m:sSubPr>
+                          <m:e>
+                            <m:r>
+                              <w:rPr>
+                                <w:rFonts w:ascii="Cambria Math" w:hAnsi="Cambria Math"/>
+                              </w:rPr>
+                              <m:t>π</m:t>
+                            </m:r>
+                          </m:e>
+                          <m:sub>
+                            <m:r>
+                              <m:rPr>
+                                <m:sty m:val="p"/>
+                              </m:rPr>
+                              <w:rPr>
+                                <w:rFonts w:ascii="Cambria Math" w:eastAsiaTheme="minorEastAsia" w:hAnsi="Cambria Math" w:cstheme="minorHAnsi"/>
+                                <w:color w:val="auto"/>
+                              </w:rPr>
+                              <m:t>θ</m:t>
+                            </m:r>
+                          </m:sub>
+                        </m:sSub>
+                      </m:e>
+                    </m:d>
+                  </m:sub>
+                </m:sSub>
+                <m:d>
+                  <m:dPr>
+                    <m:ctrlPr>
+                      <w:rPr>
+                        <w:rFonts w:ascii="Cambria Math" w:eastAsiaTheme="minorEastAsia" w:hAnsi="Cambria Math" w:cstheme="majorHAnsi"/>
+                        <w:color w:val="auto"/>
+                        <w:lang w:eastAsia="en-US"/>
+                      </w:rPr>
+                    </m:ctrlPr>
+                  </m:dPr>
+                  <m:e>
+                    <m:sSub>
+                      <m:sSubPr>
+                        <m:ctrlPr>
+                          <w:rPr>
+                            <w:rFonts w:ascii="Cambria Math" w:eastAsiaTheme="minorEastAsia" w:hAnsi="Cambria Math" w:cstheme="majorHAnsi"/>
+                            <w:color w:val="auto"/>
+                            <w:lang w:eastAsia="en-US"/>
+                          </w:rPr>
+                        </m:ctrlPr>
+                      </m:sSubPr>
+                      <m:e>
+                        <m:r>
+                          <m:rPr>
+                            <m:sty m:val="p"/>
+                          </m:rPr>
+                          <w:rPr>
+                            <w:rFonts w:ascii="Cambria Math" w:hAnsi="Cambria Math"/>
+                          </w:rPr>
+                          <m:t>s</m:t>
+                        </m:r>
+                      </m:e>
+                      <m:sub>
+                        <m:r>
+                          <m:rPr>
+                            <m:sty m:val="p"/>
+                          </m:rPr>
+                          <w:rPr>
+                            <w:rFonts w:ascii="Cambria Math" w:hAnsi="Cambria Math"/>
+                          </w:rPr>
+                          <m:t>t</m:t>
+                        </m:r>
+                      </m:sub>
+                    </m:sSub>
+                  </m:e>
+                </m:d>
+              </m:oMath>
+            </m:oMathPara>
           </w:p>
         </w:tc>
         <w:tc>

</xml_diff>

<commit_message>
removed unused explo reward flag from Maze
</commit_message>
<xml_diff>
--- a/docs/word-dissertation.docx
+++ b/docs/word-dissertation.docx
@@ -3349,6 +3349,25 @@
       <w:r>
         <w:t>nly the actor’s output is necessary to enact the learned policy.</w:t>
       </w:r>
+      <w:r>
+        <w:br w:type="page"/>
+      </w:r>
+    </w:p>
+    <w:p>
+      <w:pPr>
+        <w:pStyle w:val="Heading2"/>
+      </w:pPr>
+      <w:r>
+        <w:t>Sampling Methods</w:t>
+      </w:r>
+    </w:p>
+    <w:p>
+      <w:pPr>
+        <w:pStyle w:val="Body"/>
+      </w:pPr>
+      <w:r>
+        <w:t>The method by which training data is gathered is also an important factor in the final behaviour of agents. Note that these classifications are orthogonal to the output-structural methods, any combination of the two is possible.</w:t>
+      </w:r>
     </w:p>
     <w:p>
       <w:pPr>
@@ -3359,855 +3378,55 @@
           <w:b/>
           <w:bCs/>
         </w:rPr>
-        <w:t>Entropy</w:t>
-      </w:r>
-      <w:r>
+        <w:t>Monte-Carlo.</w:t>
+      </w:r>
+    </w:p>
+    <w:p>
+      <w:pPr>
+        <w:pStyle w:val="Body"/>
+      </w:pPr>
+      <w:r>
+        <w:t>The agent interact</w:t>
+      </w:r>
+      <w:r>
+        <w:t>s</w:t>
+      </w:r>
+      <w:r>
+        <w:t xml:space="preserve"> with the environment until it reaches a terminal state (a full </w:t>
+      </w:r>
+      <w:r>
+        <w:t>episode</w:t>
+      </w:r>
+      <w:r>
+        <w:t xml:space="preserve">), no learning occurs during the </w:t>
+      </w:r>
+      <w:r>
+        <w:t>episode</w:t>
+      </w:r>
+      <w:r>
+        <w:t xml:space="preserve">. This means that Monte-Carlo methods can only be applied to problems with </w:t>
+      </w:r>
+      <w:r>
+        <w:t xml:space="preserve">episodes </w:t>
+      </w:r>
+      <w:r>
+        <w:t>of finite length.</w:t>
+      </w:r>
+    </w:p>
+    <w:p>
+      <w:pPr>
+        <w:pStyle w:val="Body"/>
         <w:rPr>
           <w:b/>
           <w:bCs/>
         </w:rPr>
-        <w:t>.</w:t>
-      </w:r>
-    </w:p>
-    <w:p>
-      <w:pPr>
-        <w:pStyle w:val="Body"/>
-      </w:pPr>
-      <w:r>
-        <w:t>The</w:t>
-      </w:r>
-      <w:r>
-        <w:t xml:space="preserve"> </w:t>
-      </w:r>
-      <w:r>
-        <w:t>entropy of a policy captures the variance in the actions it prescribe</w:t>
-      </w:r>
-      <w:r>
-        <w:t>s.</w:t>
-      </w:r>
-      <w:r>
-        <w:t xml:space="preserve"> </w:t>
-      </w:r>
-      <w:r>
-        <w:t>Several of the algorithms take into account the entropy of the agent’s policy</w:t>
-      </w:r>
-      <w:r>
-        <w:t>.</w:t>
-      </w:r>
-      <w:r>
-        <w:t xml:space="preserve"> </w:t>
-      </w:r>
-      <w:r>
-        <w:t xml:space="preserve">This penalises </w:t>
-      </w:r>
-      <w:r>
-        <w:t xml:space="preserve">policies that suggest a high probability for </w:t>
-      </w:r>
-      <w:r>
-        <w:t>particular</w:t>
-      </w:r>
-      <w:r>
-        <w:t xml:space="preserve"> </w:t>
-      </w:r>
-      <w:r>
-        <w:t>action</w:t>
-      </w:r>
-      <w:r>
-        <w:t>s</w:t>
-      </w:r>
-      <w:r>
-        <w:t xml:space="preserve">, </w:t>
-      </w:r>
-      <w:r>
-        <w:t>encourag</w:t>
-      </w:r>
-      <w:r>
-        <w:t>ing</w:t>
-      </w:r>
-      <w:r>
-        <w:t xml:space="preserve"> </w:t>
-      </w:r>
-      <w:r>
-        <w:t>the agent to adopt a more random policy</w:t>
-      </w:r>
-      <w:r>
-        <w:t xml:space="preserve">, </w:t>
-      </w:r>
-      <w:r>
-        <w:t xml:space="preserve">which makes it </w:t>
-      </w:r>
-      <w:r>
-        <w:t xml:space="preserve">more likely to </w:t>
-      </w:r>
-      <w:r>
-        <w:t xml:space="preserve">take </w:t>
-      </w:r>
-      <w:r>
-        <w:t xml:space="preserve">unusual </w:t>
-      </w:r>
-      <w:r>
-        <w:t>actions and explore new states</w:t>
-      </w:r>
-      <w:r>
-        <w:t xml:space="preserve">. </w:t>
-      </w:r>
-      <w:r>
-        <w:t>The entropy of a policy w</w:t>
-      </w:r>
-      <w:r>
-        <w:t xml:space="preserve">ith </w:t>
-      </w:r>
-      <w:r>
-        <w:t>r</w:t>
-      </w:r>
-      <w:r>
-        <w:t>espect</w:t>
-      </w:r>
-      <w:r>
-        <w:t xml:space="preserve"> to a particular state is given by:</w:t>
-      </w:r>
-    </w:p>
-    <w:tbl>
-      <w:tblPr>
-        <w:tblStyle w:val="TableGrid0"/>
-        <w:tblW w:w="0" w:type="auto"/>
-        <w:jc w:val="center"/>
-        <w:tblBorders>
-          <w:top w:val="none" w:sz="0" w:space="0" w:color="auto"/>
-          <w:left w:val="none" w:sz="0" w:space="0" w:color="auto"/>
-          <w:bottom w:val="none" w:sz="0" w:space="0" w:color="auto"/>
-          <w:right w:val="none" w:sz="0" w:space="0" w:color="auto"/>
-          <w:insideH w:val="none" w:sz="0" w:space="0" w:color="auto"/>
-          <w:insideV w:val="none" w:sz="0" w:space="0" w:color="auto"/>
-        </w:tblBorders>
-        <w:tblLook w:val="04A0" w:firstRow="1" w:lastRow="0" w:firstColumn="1" w:lastColumn="0" w:noHBand="0" w:noVBand="1"/>
-      </w:tblPr>
-      <w:tblGrid>
-        <w:gridCol w:w="3352"/>
-        <w:gridCol w:w="463"/>
-      </w:tblGrid>
-      <w:tr>
-        <w:trPr>
-          <w:jc w:val="center"/>
-        </w:trPr>
-        <w:tc>
-          <w:tcPr>
-            <w:tcW w:w="0" w:type="auto"/>
-            <w:vAlign w:val="center"/>
-          </w:tcPr>
-          <w:p>
-            <w:pPr>
-              <w:spacing w:after="160" w:line="256" w:lineRule="auto"/>
-              <w:ind w:left="0" w:firstLine="0"/>
-              <w:jc w:val="center"/>
-              <w:rPr>
-                <w:rFonts w:ascii="Calibri" w:eastAsia="Times New Roman" w:hAnsi="Calibri"/>
-                <w:color w:val="auto"/>
-              </w:rPr>
-            </w:pPr>
-            <m:oMathPara>
-              <m:oMath>
-                <m:sSub>
-                  <m:sSubPr>
-                    <m:ctrlPr>
-                      <w:rPr>
-                        <w:rFonts w:ascii="Cambria Math" w:eastAsiaTheme="minorEastAsia" w:hAnsi="Cambria Math" w:cs="Times New Roman"/>
-                        <w:color w:val="auto"/>
-                        <w:lang w:eastAsia="en-US"/>
-                      </w:rPr>
-                    </m:ctrlPr>
-                  </m:sSubPr>
-                  <m:e>
-                    <m:r>
-                      <m:rPr>
-                        <m:sty m:val="p"/>
-                      </m:rPr>
-                      <w:rPr>
-                        <w:rFonts w:ascii="Cambria Math" w:eastAsiaTheme="minorEastAsia" w:hAnsi="Cambria Math" w:cs="Times New Roman"/>
-                        <w:color w:val="auto"/>
-                        <w:lang w:eastAsia="en-US"/>
-                      </w:rPr>
-                      <m:t>H</m:t>
-                    </m:r>
-                  </m:e>
-                  <m:sub>
-                    <m:r>
-                      <m:rPr>
-                        <m:sty m:val="p"/>
-                      </m:rPr>
-                      <w:rPr>
-                        <w:rFonts w:ascii="Cambria Math" w:eastAsiaTheme="minorEastAsia" w:hAnsi="Cambria Math" w:cs="Times New Roman"/>
-                        <w:color w:val="auto"/>
-                        <w:lang w:eastAsia="en-US"/>
-                      </w:rPr>
-                      <m:t>π</m:t>
-                    </m:r>
-                  </m:sub>
-                </m:sSub>
-                <m:d>
-                  <m:dPr>
-                    <m:ctrlPr>
-                      <w:rPr>
-                        <w:rFonts w:ascii="Cambria Math" w:eastAsiaTheme="minorEastAsia" w:hAnsi="Cambria Math" w:cs="Times New Roman"/>
-                        <w:iCs/>
-                        <w:color w:val="auto"/>
-                        <w:lang w:eastAsia="en-US"/>
-                      </w:rPr>
-                    </m:ctrlPr>
-                  </m:dPr>
-                  <m:e>
-                    <m:r>
-                      <m:rPr>
-                        <m:sty m:val="p"/>
-                      </m:rPr>
-                      <w:rPr>
-                        <w:rFonts w:ascii="Cambria Math" w:eastAsiaTheme="minorEastAsia" w:hAnsi="Cambria Math" w:cs="Times New Roman"/>
-                        <w:color w:val="auto"/>
-                        <w:lang w:eastAsia="en-US"/>
-                      </w:rPr>
-                      <m:t>s</m:t>
-                    </m:r>
-                  </m:e>
-                </m:d>
-                <m:r>
-                  <m:rPr>
-                    <m:sty m:val="p"/>
-                  </m:rPr>
-                  <w:rPr>
-                    <w:rFonts w:ascii="Cambria Math" w:eastAsiaTheme="minorEastAsia" w:hAnsi="Cambria Math" w:cs="Times New Roman"/>
-                    <w:color w:val="auto"/>
-                    <w:lang w:eastAsia="en-US"/>
-                  </w:rPr>
-                  <m:t xml:space="preserve"> = -</m:t>
-                </m:r>
-                <m:nary>
-                  <m:naryPr>
-                    <m:chr m:val="∑"/>
-                    <m:limLoc m:val="undOvr"/>
-                    <m:supHide m:val="1"/>
-                    <m:ctrlPr>
-                      <w:rPr>
-                        <w:rFonts w:ascii="Cambria Math" w:eastAsiaTheme="minorEastAsia" w:hAnsi="Cambria Math" w:cs="Times New Roman"/>
-                        <w:color w:val="auto"/>
-                        <w:lang w:eastAsia="en-US"/>
-                      </w:rPr>
-                    </m:ctrlPr>
-                  </m:naryPr>
-                  <m:sub>
-                    <m:r>
-                      <m:rPr>
-                        <m:sty m:val="p"/>
-                      </m:rPr>
-                      <w:rPr>
-                        <w:rFonts w:ascii="Cambria Math" w:eastAsiaTheme="minorEastAsia" w:hAnsi="Cambria Math" w:cs="Times New Roman"/>
-                        <w:color w:val="auto"/>
-                        <w:lang w:eastAsia="en-US"/>
-                      </w:rPr>
-                      <m:t>a∈</m:t>
-                    </m:r>
-                    <m:r>
-                      <m:rPr>
-                        <m:scr m:val="double-struck"/>
-                        <m:sty m:val="p"/>
-                      </m:rPr>
-                      <w:rPr>
-                        <w:rFonts w:ascii="Cambria Math" w:eastAsiaTheme="minorEastAsia" w:hAnsi="Cambria Math" w:cs="Times New Roman"/>
-                        <w:color w:val="auto"/>
-                        <w:lang w:eastAsia="en-US"/>
-                      </w:rPr>
-                      <m:t>A</m:t>
-                    </m:r>
-                  </m:sub>
-                  <m:sup/>
-                  <m:e>
-                    <m:func>
-                      <m:funcPr>
-                        <m:ctrlPr>
-                          <w:rPr>
-                            <w:rFonts w:ascii="Cambria Math" w:eastAsiaTheme="minorEastAsia" w:hAnsi="Cambria Math" w:cs="Times New Roman"/>
-                            <w:color w:val="auto"/>
-                            <w:lang w:eastAsia="en-US"/>
-                          </w:rPr>
-                        </m:ctrlPr>
-                      </m:funcPr>
-                      <m:fName>
-                        <m:sSub>
-                          <m:sSubPr>
-                            <m:ctrlPr>
-                              <w:rPr>
-                                <w:rFonts w:ascii="Cambria Math" w:eastAsiaTheme="minorEastAsia" w:hAnsi="Cambria Math" w:cstheme="minorHAnsi"/>
-                                <w:color w:val="auto"/>
-                                <w14:ligatures w14:val="none"/>
-                              </w:rPr>
-                            </m:ctrlPr>
-                          </m:sSubPr>
-                          <m:e>
-                            <m:r>
-                              <m:rPr>
-                                <m:sty m:val="p"/>
-                              </m:rPr>
-                              <w:rPr>
-                                <w:rFonts w:ascii="Cambria Math" w:eastAsiaTheme="minorEastAsia" w:hAnsi="Cambria Math" w:cstheme="minorHAnsi"/>
-                                <w:color w:val="auto"/>
-                              </w:rPr>
-                              <m:t>q</m:t>
-                            </m:r>
-                          </m:e>
-                          <m:sub>
-                            <m:r>
-                              <m:rPr>
-                                <m:sty m:val="p"/>
-                              </m:rPr>
-                              <w:rPr>
-                                <w:rFonts w:ascii="Cambria Math" w:eastAsiaTheme="minorEastAsia" w:hAnsi="Cambria Math" w:cstheme="minorHAnsi"/>
-                                <w:color w:val="auto"/>
-                              </w:rPr>
-                              <m:t>θ</m:t>
-                            </m:r>
-                          </m:sub>
-                        </m:sSub>
-                        <m:d>
-                          <m:dPr>
-                            <m:ctrlPr>
-                              <w:rPr>
-                                <w:rFonts w:ascii="Cambria Math" w:eastAsiaTheme="minorEastAsia" w:hAnsi="Cambria Math" w:cs="Times New Roman"/>
-                                <w:color w:val="auto"/>
-                                <w:lang w:eastAsia="en-US"/>
-                              </w:rPr>
-                            </m:ctrlPr>
-                          </m:dPr>
-                          <m:e>
-                            <m:r>
-                              <m:rPr>
-                                <m:sty m:val="p"/>
-                              </m:rPr>
-                              <w:rPr>
-                                <w:rFonts w:ascii="Cambria Math" w:eastAsiaTheme="minorEastAsia" w:hAnsi="Cambria Math" w:cs="Times New Roman"/>
-                                <w:color w:val="auto"/>
-                                <w:lang w:eastAsia="en-US"/>
-                              </w:rPr>
-                              <m:t>s,a</m:t>
-                            </m:r>
-                          </m:e>
-                        </m:d>
-                        <m:r>
-                          <m:rPr>
-                            <m:sty m:val="p"/>
-                          </m:rPr>
-                          <w:rPr>
-                            <w:rFonts w:ascii="Cambria Math" w:hAnsi="Cambria Math" w:cs="Times New Roman"/>
-                            <w:lang w:eastAsia="en-US"/>
-                          </w:rPr>
-                          <m:t xml:space="preserve"> ln</m:t>
-                        </m:r>
-                      </m:fName>
-                      <m:e>
-                        <m:sSub>
-                          <m:sSubPr>
-                            <m:ctrlPr>
-                              <w:rPr>
-                                <w:rFonts w:ascii="Cambria Math" w:eastAsiaTheme="minorEastAsia" w:hAnsi="Cambria Math" w:cstheme="minorHAnsi"/>
-                                <w:color w:val="auto"/>
-                                <w14:ligatures w14:val="none"/>
-                              </w:rPr>
-                            </m:ctrlPr>
-                          </m:sSubPr>
-                          <m:e>
-                            <m:r>
-                              <m:rPr>
-                                <m:sty m:val="p"/>
-                              </m:rPr>
-                              <w:rPr>
-                                <w:rFonts w:ascii="Cambria Math" w:eastAsiaTheme="minorEastAsia" w:hAnsi="Cambria Math" w:cstheme="minorHAnsi"/>
-                                <w:color w:val="auto"/>
-                              </w:rPr>
-                              <m:t>q</m:t>
-                            </m:r>
-                          </m:e>
-                          <m:sub>
-                            <m:r>
-                              <m:rPr>
-                                <m:sty m:val="p"/>
-                              </m:rPr>
-                              <w:rPr>
-                                <w:rFonts w:ascii="Cambria Math" w:eastAsiaTheme="minorEastAsia" w:hAnsi="Cambria Math" w:cstheme="minorHAnsi"/>
-                                <w:color w:val="auto"/>
-                              </w:rPr>
-                              <m:t>θ</m:t>
-                            </m:r>
-                          </m:sub>
-                        </m:sSub>
-                        <m:d>
-                          <m:dPr>
-                            <m:ctrlPr>
-                              <w:rPr>
-                                <w:rFonts w:ascii="Cambria Math" w:eastAsiaTheme="minorEastAsia" w:hAnsi="Cambria Math" w:cs="Times New Roman"/>
-                                <w:color w:val="auto"/>
-                                <w:lang w:eastAsia="en-US"/>
-                              </w:rPr>
-                            </m:ctrlPr>
-                          </m:dPr>
-                          <m:e>
-                            <m:r>
-                              <m:rPr>
-                                <m:sty m:val="p"/>
-                              </m:rPr>
-                              <w:rPr>
-                                <w:rFonts w:ascii="Cambria Math" w:eastAsiaTheme="minorEastAsia" w:hAnsi="Cambria Math" w:cs="Times New Roman"/>
-                                <w:color w:val="auto"/>
-                                <w:lang w:eastAsia="en-US"/>
-                              </w:rPr>
-                              <m:t>s,a</m:t>
-                            </m:r>
-                          </m:e>
-                        </m:d>
-                      </m:e>
-                    </m:func>
-                  </m:e>
-                </m:nary>
-              </m:oMath>
-            </m:oMathPara>
-          </w:p>
-        </w:tc>
-        <w:tc>
-          <w:tcPr>
-            <w:tcW w:w="0" w:type="auto"/>
-            <w:vAlign w:val="center"/>
-          </w:tcPr>
-          <w:p>
-            <w:pPr>
-              <w:spacing w:after="160" w:line="256" w:lineRule="auto"/>
-              <w:ind w:left="0" w:firstLine="0"/>
-              <w:jc w:val="center"/>
-              <w:rPr>
-                <w:rFonts w:ascii="Calibri" w:eastAsia="Times New Roman" w:hAnsi="Calibri"/>
-                <w:color w:val="auto"/>
-              </w:rPr>
-            </w:pPr>
-            <w:sdt>
-              <w:sdtPr>
-                <w:rPr>
-                  <w:rFonts w:ascii="Calibri" w:eastAsia="Times New Roman" w:hAnsi="Calibri"/>
-                  <w:color w:val="auto"/>
-                </w:rPr>
-                <w:id w:val="9418175"/>
-                <w:citation/>
-              </w:sdtPr>
-              <w:sdtContent>
-                <w:r>
-                  <w:rPr>
-                    <w:rFonts w:ascii="Calibri" w:eastAsia="Times New Roman" w:hAnsi="Calibri"/>
-                    <w:color w:val="auto"/>
-                  </w:rPr>
-                  <w:fldChar w:fldCharType="begin"/>
-                </w:r>
-                <w:r>
-                  <w:rPr>
-                    <w:rFonts w:ascii="Calibri" w:eastAsia="Times New Roman" w:hAnsi="Calibri"/>
-                    <w:color w:val="auto"/>
-                  </w:rPr>
-                  <w:instrText xml:space="preserve"> CITATION Wil91 \l 2057 </w:instrText>
-                </w:r>
-                <w:r>
-                  <w:rPr>
-                    <w:rFonts w:ascii="Calibri" w:eastAsia="Times New Roman" w:hAnsi="Calibri"/>
-                    <w:color w:val="auto"/>
-                  </w:rPr>
-                  <w:fldChar w:fldCharType="separate"/>
-                </w:r>
-                <w:r>
-                  <w:rPr>
-                    <w:rFonts w:ascii="Calibri" w:eastAsia="Times New Roman" w:hAnsi="Calibri"/>
-                    <w:noProof/>
-                    <w:color w:val="auto"/>
-                  </w:rPr>
-                  <w:t>[2]</w:t>
-                </w:r>
-                <w:r>
-                  <w:rPr>
-                    <w:rFonts w:ascii="Calibri" w:eastAsia="Times New Roman" w:hAnsi="Calibri"/>
-                    <w:color w:val="auto"/>
-                  </w:rPr>
-                  <w:fldChar w:fldCharType="end"/>
-                </w:r>
-              </w:sdtContent>
-            </w:sdt>
-          </w:p>
-        </w:tc>
-      </w:tr>
-    </w:tbl>
-    <w:p>
-      <w:pPr>
-        <w:pStyle w:val="Body"/>
-      </w:pPr>
-      <w:r>
-        <w:t>Wher</w:t>
-      </w:r>
-      <w:r>
-        <w:t>e</w:t>
-      </w:r>
-      <w:r>
-        <w:t xml:space="preserve"> </w:t>
-      </w:r>
-      <m:oMath>
-        <m:sSub>
-          <m:sSubPr>
-            <m:ctrlPr>
-              <w:rPr>
-                <w:rFonts w:ascii="Cambria Math" w:hAnsi="Cambria Math" w:cstheme="minorHAnsi"/>
-                <w:lang w:eastAsia="en-GB"/>
-              </w:rPr>
-            </m:ctrlPr>
-          </m:sSubPr>
-          <m:e>
-            <m:r>
-              <m:rPr>
-                <m:sty m:val="p"/>
-              </m:rPr>
-              <w:rPr>
-                <w:rFonts w:ascii="Cambria Math" w:hAnsi="Cambria Math" w:cstheme="minorHAnsi"/>
-              </w:rPr>
-              <m:t>q</m:t>
-            </m:r>
-          </m:e>
-          <m:sub>
-            <m:r>
-              <m:rPr>
-                <m:sty m:val="p"/>
-              </m:rPr>
-              <w:rPr>
-                <w:rFonts w:ascii="Cambria Math" w:hAnsi="Cambria Math"/>
-              </w:rPr>
-              <m:t>π</m:t>
-            </m:r>
-          </m:sub>
-        </m:sSub>
-      </m:oMath>
-      <w:r>
-        <w:rPr>
-          <w:rFonts w:asciiTheme="minorHAnsi" w:hAnsiTheme="minorHAnsi" w:cstheme="minorHAnsi"/>
-        </w:rPr>
-        <w:t xml:space="preserve"> is the function that gives the probability</w:t>
-      </w:r>
-      <w:r>
-        <w:rPr>
-          <w:rFonts w:asciiTheme="minorHAnsi" w:hAnsiTheme="minorHAnsi" w:cstheme="minorHAnsi"/>
-        </w:rPr>
-        <w:t xml:space="preserve"> that</w:t>
-      </w:r>
-      <w:r>
-        <w:rPr>
-          <w:rFonts w:asciiTheme="minorHAnsi" w:hAnsiTheme="minorHAnsi" w:cstheme="minorHAnsi"/>
-        </w:rPr>
-        <w:t xml:space="preserve"> </w:t>
-      </w:r>
-      <w:r>
-        <w:rPr>
-          <w:rFonts w:asciiTheme="minorHAnsi" w:hAnsiTheme="minorHAnsi" w:cstheme="minorHAnsi"/>
-        </w:rPr>
-        <w:t>policy</w:t>
-      </w:r>
-      <w:r>
-        <w:rPr>
-          <w:rFonts w:asciiTheme="minorHAnsi" w:hAnsiTheme="minorHAnsi" w:cstheme="minorHAnsi"/>
-        </w:rPr>
-        <w:t xml:space="preserve"> </w:t>
-      </w:r>
-      <m:oMath>
-        <m:r>
-          <m:rPr>
-            <m:sty m:val="p"/>
-          </m:rPr>
-          <w:rPr>
-            <w:rFonts w:ascii="Cambria Math" w:hAnsi="Cambria Math"/>
-          </w:rPr>
-          <m:t>π</m:t>
-        </m:r>
-      </m:oMath>
-      <w:r>
-        <w:rPr>
-          <w:rFonts w:asciiTheme="minorHAnsi" w:hAnsiTheme="minorHAnsi" w:cstheme="minorHAnsi"/>
-        </w:rPr>
-        <w:t xml:space="preserve"> </w:t>
-      </w:r>
-      <w:r>
-        <w:rPr>
-          <w:rFonts w:asciiTheme="minorHAnsi" w:hAnsiTheme="minorHAnsi" w:cstheme="minorHAnsi"/>
-        </w:rPr>
-        <w:t>will</w:t>
-      </w:r>
-      <w:r>
-        <w:rPr>
-          <w:rFonts w:asciiTheme="minorHAnsi" w:hAnsiTheme="minorHAnsi" w:cstheme="minorHAnsi"/>
-        </w:rPr>
-        <w:t xml:space="preserve"> </w:t>
-      </w:r>
-      <w:r>
-        <w:rPr>
-          <w:rFonts w:asciiTheme="minorHAnsi" w:hAnsiTheme="minorHAnsi" w:cstheme="minorHAnsi"/>
-        </w:rPr>
-        <w:t xml:space="preserve">prescribe </w:t>
-      </w:r>
-      <m:oMath>
-        <m:r>
-          <m:rPr>
-            <m:sty m:val="p"/>
-          </m:rPr>
-          <w:rPr>
-            <w:rFonts w:ascii="Cambria Math" w:hAnsi="Cambria Math" w:cstheme="minorHAnsi"/>
-          </w:rPr>
-          <m:t>a</m:t>
-        </m:r>
-      </m:oMath>
-      <w:r>
-        <w:rPr>
-          <w:rFonts w:asciiTheme="minorHAnsi" w:hAnsiTheme="minorHAnsi" w:cstheme="minorHAnsi"/>
-        </w:rPr>
-        <w:t xml:space="preserve"> in </w:t>
-      </w:r>
-      <m:oMath>
-        <m:r>
-          <m:rPr>
-            <m:sty m:val="p"/>
-          </m:rPr>
-          <w:rPr>
-            <w:rFonts w:ascii="Cambria Math" w:hAnsi="Cambria Math" w:cstheme="minorHAnsi"/>
-          </w:rPr>
-          <m:t>s</m:t>
-        </m:r>
-      </m:oMath>
-      <w:r>
-        <w:t>. The policy entropy can be added to the reward at each step of the training process to produce a new target for optimization.</w:t>
-      </w:r>
-      <w:r>
-        <w:t xml:space="preserve"> Note that </w:t>
-      </w:r>
-      <w:r>
-        <w:t xml:space="preserve">for a </w:t>
-      </w:r>
-      <w:r>
-        <w:t>softmax</w:t>
-      </w:r>
-      <w:r>
-        <w:t xml:space="preserve"> distribution</w:t>
-      </w:r>
-      <w:r>
-        <w:t xml:space="preserve"> (</w:t>
-      </w:r>
-      <w:r>
-        <w:t xml:space="preserve">where </w:t>
-      </w:r>
-      <m:oMath>
-        <m:nary>
-          <m:naryPr>
-            <m:chr m:val="∑"/>
-            <m:limLoc m:val="undOvr"/>
-            <m:supHide m:val="1"/>
-            <m:ctrlPr>
-              <w:rPr>
-                <w:rFonts w:ascii="Cambria Math" w:hAnsi="Cambria Math"/>
-                <w:i/>
-              </w:rPr>
-            </m:ctrlPr>
-          </m:naryPr>
-          <m:sub>
-            <m:r>
-              <m:rPr>
-                <m:sty m:val="p"/>
-              </m:rPr>
-              <w:rPr>
-                <w:rFonts w:ascii="Cambria Math" w:hAnsi="Cambria Math" w:cs="Times New Roman"/>
-              </w:rPr>
-              <m:t>a∈</m:t>
-            </m:r>
-            <m:r>
-              <m:rPr>
-                <m:scr m:val="double-struck"/>
-                <m:sty m:val="p"/>
-              </m:rPr>
-              <w:rPr>
-                <w:rFonts w:ascii="Cambria Math" w:hAnsi="Cambria Math" w:cs="Times New Roman"/>
-              </w:rPr>
-              <m:t>A</m:t>
-            </m:r>
-          </m:sub>
-          <m:sup/>
-          <m:e>
-            <m:sSub>
-              <m:sSubPr>
-                <m:ctrlPr>
-                  <w:rPr>
-                    <w:rFonts w:ascii="Cambria Math" w:hAnsi="Cambria Math" w:cstheme="minorHAnsi"/>
-                  </w:rPr>
-                </m:ctrlPr>
-              </m:sSubPr>
-              <m:e>
-                <m:r>
-                  <m:rPr>
-                    <m:sty m:val="p"/>
-                  </m:rPr>
-                  <w:rPr>
-                    <w:rFonts w:ascii="Cambria Math" w:hAnsi="Cambria Math" w:cstheme="minorHAnsi"/>
-                  </w:rPr>
-                  <m:t>q</m:t>
-                </m:r>
-              </m:e>
-              <m:sub>
-                <m:r>
-                  <m:rPr>
-                    <m:sty m:val="p"/>
-                  </m:rPr>
-                  <w:rPr>
-                    <w:rFonts w:ascii="Cambria Math" w:hAnsi="Cambria Math" w:cstheme="minorHAnsi"/>
-                  </w:rPr>
-                  <m:t>θ</m:t>
-                </m:r>
-              </m:sub>
-            </m:sSub>
-            <m:d>
-              <m:dPr>
-                <m:ctrlPr>
-                  <w:rPr>
-                    <w:rFonts w:ascii="Cambria Math" w:hAnsi="Cambria Math" w:cs="Times New Roman"/>
-                  </w:rPr>
-                </m:ctrlPr>
-              </m:dPr>
-              <m:e>
-                <m:r>
-                  <m:rPr>
-                    <m:sty m:val="p"/>
-                  </m:rPr>
-                  <w:rPr>
-                    <w:rFonts w:ascii="Cambria Math" w:hAnsi="Cambria Math" w:cs="Times New Roman"/>
-                  </w:rPr>
-                  <m:t>s,a</m:t>
-                </m:r>
-              </m:e>
-            </m:d>
-          </m:e>
-        </m:nary>
-        <m:r>
-          <w:rPr>
-            <w:rFonts w:ascii="Cambria Math" w:hAnsi="Cambria Math"/>
-          </w:rPr>
-          <m:t>=1</m:t>
-        </m:r>
-      </m:oMath>
-      <w:r>
-        <w:t>)</w:t>
-      </w:r>
-      <w:r>
-        <w:t>,</w:t>
-      </w:r>
-      <w:r>
-        <w:t xml:space="preserve"> </w:t>
-      </w:r>
-      <w:r>
-        <w:t xml:space="preserve">the function is </w:t>
-      </w:r>
-      <w:r>
-        <w:t>maximised</w:t>
-      </w:r>
-      <w:r>
-        <w:t xml:space="preserve"> when </w:t>
-      </w:r>
-      <m:oMath>
-        <m:sSub>
-          <m:sSubPr>
-            <m:ctrlPr>
-              <w:rPr>
-                <w:rFonts w:ascii="Cambria Math" w:hAnsi="Cambria Math" w:cstheme="minorHAnsi"/>
-              </w:rPr>
-            </m:ctrlPr>
-          </m:sSubPr>
-          <m:e>
-            <m:r>
-              <m:rPr>
-                <m:sty m:val="p"/>
-              </m:rPr>
-              <w:rPr>
-                <w:rFonts w:ascii="Cambria Math" w:hAnsi="Cambria Math" w:cstheme="minorHAnsi"/>
-              </w:rPr>
-              <m:t>q</m:t>
-            </m:r>
-          </m:e>
-          <m:sub>
-            <m:r>
-              <m:rPr>
-                <m:sty m:val="p"/>
-              </m:rPr>
-              <w:rPr>
-                <w:rFonts w:ascii="Cambria Math" w:hAnsi="Cambria Math" w:cstheme="minorHAnsi"/>
-              </w:rPr>
-              <m:t>θ</m:t>
-            </m:r>
-          </m:sub>
-        </m:sSub>
-        <m:d>
-          <m:dPr>
-            <m:ctrlPr>
-              <w:rPr>
-                <w:rFonts w:ascii="Cambria Math" w:hAnsi="Cambria Math" w:cs="Times New Roman"/>
-              </w:rPr>
-            </m:ctrlPr>
-          </m:dPr>
-          <m:e>
-            <m:r>
-              <m:rPr>
-                <m:sty m:val="p"/>
-              </m:rPr>
-              <w:rPr>
-                <w:rFonts w:ascii="Cambria Math" w:hAnsi="Cambria Math" w:cs="Times New Roman"/>
-              </w:rPr>
-              <m:t>s,a</m:t>
-            </m:r>
-          </m:e>
-        </m:d>
-      </m:oMath>
-      <w:r>
-        <w:t xml:space="preserve"> is equal for all values of </w:t>
-      </w:r>
-      <m:oMath>
-        <m:r>
-          <m:rPr>
-            <m:sty m:val="p"/>
-          </m:rPr>
-          <w:rPr>
-            <w:rFonts w:ascii="Cambria Math" w:hAnsi="Cambria Math" w:cs="Times New Roman"/>
-          </w:rPr>
-          <m:t>a</m:t>
-        </m:r>
-      </m:oMath>
-      <w:r>
-        <w:t>.</w:t>
-      </w:r>
-    </w:p>
-    <w:p>
-      <w:pPr>
-        <w:pStyle w:val="Heading2"/>
-      </w:pPr>
-      <w:r>
-        <w:t>Sampling Methods</w:t>
-      </w:r>
-    </w:p>
-    <w:p>
-      <w:pPr>
-        <w:pStyle w:val="Body"/>
-      </w:pPr>
-      <w:r>
-        <w:t>The method by which training data is gathered is also an important factor in the final behaviour of agents. Note that these classifications are orthogonal to the output-structural methods, any combination of the two is possible.</w:t>
-      </w:r>
-    </w:p>
-    <w:p>
-      <w:pPr>
-        <w:pStyle w:val="Body"/>
       </w:pPr>
       <w:r>
         <w:rPr>
           <w:b/>
           <w:bCs/>
         </w:rPr>
-        <w:t>Monte-Carlo.</w:t>
+        <w:t>Temporal Difference.</w:t>
       </w:r>
     </w:p>
     <w:p>
@@ -4215,31 +3434,13 @@
         <w:pStyle w:val="Body"/>
       </w:pPr>
       <w:r>
-        <w:t>The agent interact</w:t>
-      </w:r>
-      <w:r>
-        <w:t>s</w:t>
-      </w:r>
-      <w:r>
-        <w:t xml:space="preserve"> with the environment until it reaches a terminal state (a full </w:t>
+        <w:t xml:space="preserve">The agent is allowed to interact with the environment. Model parameters are updated according to the reward received during each transition between states. This allows for learning over the course of a single </w:t>
       </w:r>
       <w:r>
         <w:t>episode</w:t>
       </w:r>
       <w:r>
-        <w:t xml:space="preserve">), no learning occurs during the </w:t>
-      </w:r>
-      <w:r>
-        <w:t>episode</w:t>
-      </w:r>
-      <w:r>
-        <w:t xml:space="preserve">. This means that Monte-Carlo methods can only be applied to problems with </w:t>
-      </w:r>
-      <w:r>
-        <w:t xml:space="preserve">episodes </w:t>
-      </w:r>
-      <w:r>
-        <w:t>of finite length.</w:t>
+        <w:t>, which can quicken convergence.</w:t>
       </w:r>
     </w:p>
     <w:p>
@@ -4255,7 +3456,7 @@
           <w:b/>
           <w:bCs/>
         </w:rPr>
-        <w:t>Temporal Difference.</w:t>
+        <w:t>N-Step.</w:t>
       </w:r>
     </w:p>
     <w:p>
@@ -4263,82 +3464,26 @@
         <w:pStyle w:val="Body"/>
       </w:pPr>
       <w:r>
-        <w:t xml:space="preserve">The agent is allowed to interact with the environment. Model parameters are updated according to the reward received during each transition between states. This allows for learning over the course of a single </w:t>
+        <w:t xml:space="preserve">This term describes a middle-point between Monte-Carlo </w:t>
+      </w:r>
+      <w:r>
+        <w:t>and</w:t>
+      </w:r>
+      <w:r>
+        <w:t xml:space="preserve"> Temporal-Difference methods. Updates are performed according to multiple transitions, but not the entire </w:t>
       </w:r>
       <w:r>
         <w:t>episode</w:t>
       </w:r>
       <w:r>
-        <w:t>, which can quicken convergence.</w:t>
-      </w:r>
-    </w:p>
-    <w:p>
-      <w:pPr>
-        <w:pStyle w:val="Body"/>
-        <w:rPr>
-          <w:b/>
-          <w:bCs/>
-        </w:rPr>
-      </w:pPr>
-      <w:r>
-        <w:rPr>
-          <w:b/>
-          <w:bCs/>
-        </w:rPr>
-        <w:t>N-Step.</w:t>
-      </w:r>
-    </w:p>
-    <w:p>
-      <w:pPr>
-        <w:pStyle w:val="Body"/>
-      </w:pPr>
-      <w:r>
-        <w:t xml:space="preserve">This term describes a middle-point between Monte-Carlo </w:t>
-      </w:r>
-      <w:r>
-        <w:t>and</w:t>
-      </w:r>
-      <w:r>
-        <w:t xml:space="preserve"> Temporal-Difference methods. Updates are performed according to multiple transitions, but not the entire </w:t>
+        <w:t xml:space="preserve">. i.e. training on the first 50 steps of a 100-step </w:t>
       </w:r>
       <w:r>
         <w:t>episode</w:t>
       </w:r>
       <w:r>
-        <w:t xml:space="preserve">. i.e. training on the first 50 steps of a 100-step </w:t>
-      </w:r>
-      <w:r>
-        <w:t>episode</w:t>
-      </w:r>
-      <w:r>
         <w:t>.</w:t>
       </w:r>
-    </w:p>
-    <w:p>
-      <w:pPr>
-        <w:spacing w:after="160" w:line="259" w:lineRule="auto"/>
-        <w:ind w:left="0" w:firstLine="0"/>
-        <w:jc w:val="left"/>
-        <w:rPr>
-          <w:rFonts w:asciiTheme="majorHAnsi" w:eastAsiaTheme="minorEastAsia" w:hAnsiTheme="majorHAnsi" w:cstheme="majorHAnsi"/>
-          <w:color w:val="auto"/>
-          <w:kern w:val="2"/>
-          <w:lang w:eastAsia="en-US"/>
-        </w:rPr>
-      </w:pPr>
-      <w:r>
-        <w:br w:type="page"/>
-      </w:r>
-    </w:p>
-    <w:p>
-      <w:pPr>
-        <w:pStyle w:val="Body"/>
-        <w:rPr>
-          <w:b/>
-          <w:bCs/>
-          <w:strike/>
-        </w:rPr>
-      </w:pPr>
     </w:p>
     <w:p>
       <w:pPr>
@@ -7057,6 +6202,767 @@
       </w:r>
       <w:r>
         <w:t>s negative, they are updated in the opposite direction.</w:t>
+      </w:r>
+    </w:p>
+    <w:p>
+      <w:pPr>
+        <w:pStyle w:val="Body"/>
+      </w:pPr>
+      <w:r>
+        <w:rPr>
+          <w:b/>
+          <w:bCs/>
+        </w:rPr>
+        <w:t>Entropy</w:t>
+      </w:r>
+      <w:r>
+        <w:rPr>
+          <w:b/>
+          <w:bCs/>
+        </w:rPr>
+        <w:t>.</w:t>
+      </w:r>
+    </w:p>
+    <w:p>
+      <w:pPr>
+        <w:pStyle w:val="Body"/>
+      </w:pPr>
+      <w:r>
+        <w:t>The</w:t>
+      </w:r>
+      <w:r>
+        <w:t xml:space="preserve"> </w:t>
+      </w:r>
+      <w:r>
+        <w:t>entropy of a policy captures the variance in the actions it prescribe</w:t>
+      </w:r>
+      <w:r>
+        <w:t>s.</w:t>
+      </w:r>
+      <w:r>
+        <w:t xml:space="preserve"> </w:t>
+      </w:r>
+      <w:r>
+        <w:t xml:space="preserve">Several of the algorithms take into account the entropy of the agent’s policy, usually by adding it to the reward. This </w:t>
+      </w:r>
+      <w:r>
+        <w:t xml:space="preserve">discourages </w:t>
+      </w:r>
+      <w:r>
+        <w:t xml:space="preserve">the agent </w:t>
+      </w:r>
+      <w:r>
+        <w:t xml:space="preserve">from </w:t>
+      </w:r>
+      <w:r>
+        <w:t>adopt</w:t>
+      </w:r>
+      <w:r>
+        <w:t>ing</w:t>
+      </w:r>
+      <w:r>
+        <w:t xml:space="preserve"> </w:t>
+      </w:r>
+      <w:r>
+        <w:t>polic</w:t>
+      </w:r>
+      <w:r>
+        <w:t>ies that assign high probabilities to a single action</w:t>
+      </w:r>
+      <w:r>
+        <w:t>.</w:t>
+      </w:r>
+      <w:r>
+        <w:t xml:space="preserve"> </w:t>
+      </w:r>
+      <w:r>
+        <w:t>Such a polic</w:t>
+      </w:r>
+      <w:r>
+        <w:t xml:space="preserve">y </w:t>
+      </w:r>
+      <w:r>
+        <w:t xml:space="preserve">makes </w:t>
+      </w:r>
+      <w:r>
+        <w:t xml:space="preserve">the agent </w:t>
+      </w:r>
+      <w:r>
+        <w:t xml:space="preserve">more likely to take unusual actions and explore new states. </w:t>
+      </w:r>
+      <w:r>
+        <w:t>The entropy of a policy w</w:t>
+      </w:r>
+      <w:r>
+        <w:t xml:space="preserve">ith </w:t>
+      </w:r>
+      <w:r>
+        <w:t>r</w:t>
+      </w:r>
+      <w:r>
+        <w:t>espect</w:t>
+      </w:r>
+      <w:r>
+        <w:t xml:space="preserve"> to a particular state is given by:</w:t>
+      </w:r>
+    </w:p>
+    <w:tbl>
+      <w:tblPr>
+        <w:tblStyle w:val="TableGrid0"/>
+        <w:tblW w:w="0" w:type="auto"/>
+        <w:jc w:val="center"/>
+        <w:tblBorders>
+          <w:top w:val="none" w:sz="0" w:space="0" w:color="auto"/>
+          <w:left w:val="none" w:sz="0" w:space="0" w:color="auto"/>
+          <w:bottom w:val="none" w:sz="0" w:space="0" w:color="auto"/>
+          <w:right w:val="none" w:sz="0" w:space="0" w:color="auto"/>
+          <w:insideH w:val="none" w:sz="0" w:space="0" w:color="auto"/>
+          <w:insideV w:val="none" w:sz="0" w:space="0" w:color="auto"/>
+        </w:tblBorders>
+        <w:tblLook w:val="04A0" w:firstRow="1" w:lastRow="0" w:firstColumn="1" w:lastColumn="0" w:noHBand="0" w:noVBand="1"/>
+      </w:tblPr>
+      <w:tblGrid>
+        <w:gridCol w:w="3352"/>
+        <w:gridCol w:w="463"/>
+      </w:tblGrid>
+      <w:tr>
+        <w:trPr>
+          <w:jc w:val="center"/>
+        </w:trPr>
+        <w:tc>
+          <w:tcPr>
+            <w:tcW w:w="0" w:type="auto"/>
+            <w:vAlign w:val="center"/>
+          </w:tcPr>
+          <w:p>
+            <w:pPr>
+              <w:spacing w:after="160" w:line="256" w:lineRule="auto"/>
+              <w:ind w:left="0" w:firstLine="0"/>
+              <w:jc w:val="center"/>
+              <w:rPr>
+                <w:rFonts w:ascii="Calibri" w:eastAsia="Times New Roman" w:hAnsi="Calibri"/>
+                <w:color w:val="auto"/>
+              </w:rPr>
+            </w:pPr>
+            <m:oMathPara>
+              <m:oMath>
+                <m:sSub>
+                  <m:sSubPr>
+                    <m:ctrlPr>
+                      <w:rPr>
+                        <w:rFonts w:ascii="Cambria Math" w:eastAsiaTheme="minorEastAsia" w:hAnsi="Cambria Math" w:cs="Times New Roman"/>
+                        <w:color w:val="auto"/>
+                        <w:lang w:eastAsia="en-US"/>
+                      </w:rPr>
+                    </m:ctrlPr>
+                  </m:sSubPr>
+                  <m:e>
+                    <m:r>
+                      <m:rPr>
+                        <m:sty m:val="p"/>
+                      </m:rPr>
+                      <w:rPr>
+                        <w:rFonts w:ascii="Cambria Math" w:eastAsiaTheme="minorEastAsia" w:hAnsi="Cambria Math" w:cs="Times New Roman"/>
+                        <w:color w:val="auto"/>
+                        <w:lang w:eastAsia="en-US"/>
+                      </w:rPr>
+                      <m:t>H</m:t>
+                    </m:r>
+                  </m:e>
+                  <m:sub>
+                    <m:r>
+                      <m:rPr>
+                        <m:sty m:val="p"/>
+                      </m:rPr>
+                      <w:rPr>
+                        <w:rFonts w:ascii="Cambria Math" w:eastAsiaTheme="minorEastAsia" w:hAnsi="Cambria Math" w:cs="Times New Roman"/>
+                        <w:color w:val="auto"/>
+                        <w:lang w:eastAsia="en-US"/>
+                      </w:rPr>
+                      <m:t>π</m:t>
+                    </m:r>
+                  </m:sub>
+                </m:sSub>
+                <m:d>
+                  <m:dPr>
+                    <m:ctrlPr>
+                      <w:rPr>
+                        <w:rFonts w:ascii="Cambria Math" w:eastAsiaTheme="minorEastAsia" w:hAnsi="Cambria Math" w:cs="Times New Roman"/>
+                        <w:iCs/>
+                        <w:color w:val="auto"/>
+                        <w:lang w:eastAsia="en-US"/>
+                      </w:rPr>
+                    </m:ctrlPr>
+                  </m:dPr>
+                  <m:e>
+                    <m:r>
+                      <m:rPr>
+                        <m:sty m:val="p"/>
+                      </m:rPr>
+                      <w:rPr>
+                        <w:rFonts w:ascii="Cambria Math" w:eastAsiaTheme="minorEastAsia" w:hAnsi="Cambria Math" w:cs="Times New Roman"/>
+                        <w:color w:val="auto"/>
+                        <w:lang w:eastAsia="en-US"/>
+                      </w:rPr>
+                      <m:t>s</m:t>
+                    </m:r>
+                  </m:e>
+                </m:d>
+                <m:r>
+                  <m:rPr>
+                    <m:sty m:val="p"/>
+                  </m:rPr>
+                  <w:rPr>
+                    <w:rFonts w:ascii="Cambria Math" w:eastAsiaTheme="minorEastAsia" w:hAnsi="Cambria Math" w:cs="Times New Roman"/>
+                    <w:color w:val="auto"/>
+                    <w:lang w:eastAsia="en-US"/>
+                  </w:rPr>
+                  <m:t xml:space="preserve"> = -</m:t>
+                </m:r>
+                <m:nary>
+                  <m:naryPr>
+                    <m:chr m:val="∑"/>
+                    <m:limLoc m:val="undOvr"/>
+                    <m:supHide m:val="1"/>
+                    <m:ctrlPr>
+                      <w:rPr>
+                        <w:rFonts w:ascii="Cambria Math" w:eastAsiaTheme="minorEastAsia" w:hAnsi="Cambria Math" w:cs="Times New Roman"/>
+                        <w:color w:val="auto"/>
+                        <w:lang w:eastAsia="en-US"/>
+                      </w:rPr>
+                    </m:ctrlPr>
+                  </m:naryPr>
+                  <m:sub>
+                    <m:r>
+                      <m:rPr>
+                        <m:sty m:val="p"/>
+                      </m:rPr>
+                      <w:rPr>
+                        <w:rFonts w:ascii="Cambria Math" w:eastAsiaTheme="minorEastAsia" w:hAnsi="Cambria Math" w:cs="Times New Roman"/>
+                        <w:color w:val="auto"/>
+                        <w:lang w:eastAsia="en-US"/>
+                      </w:rPr>
+                      <m:t>a∈</m:t>
+                    </m:r>
+                    <m:r>
+                      <m:rPr>
+                        <m:scr m:val="double-struck"/>
+                        <m:sty m:val="p"/>
+                      </m:rPr>
+                      <w:rPr>
+                        <w:rFonts w:ascii="Cambria Math" w:eastAsiaTheme="minorEastAsia" w:hAnsi="Cambria Math" w:cs="Times New Roman"/>
+                        <w:color w:val="auto"/>
+                        <w:lang w:eastAsia="en-US"/>
+                      </w:rPr>
+                      <m:t>A</m:t>
+                    </m:r>
+                  </m:sub>
+                  <m:sup/>
+                  <m:e>
+                    <m:func>
+                      <m:funcPr>
+                        <m:ctrlPr>
+                          <w:rPr>
+                            <w:rFonts w:ascii="Cambria Math" w:eastAsiaTheme="minorEastAsia" w:hAnsi="Cambria Math" w:cs="Times New Roman"/>
+                            <w:color w:val="auto"/>
+                            <w:lang w:eastAsia="en-US"/>
+                          </w:rPr>
+                        </m:ctrlPr>
+                      </m:funcPr>
+                      <m:fName>
+                        <m:sSub>
+                          <m:sSubPr>
+                            <m:ctrlPr>
+                              <w:rPr>
+                                <w:rFonts w:ascii="Cambria Math" w:eastAsiaTheme="minorEastAsia" w:hAnsi="Cambria Math" w:cstheme="minorHAnsi"/>
+                                <w:color w:val="auto"/>
+                                <w14:ligatures w14:val="none"/>
+                              </w:rPr>
+                            </m:ctrlPr>
+                          </m:sSubPr>
+                          <m:e>
+                            <m:r>
+                              <m:rPr>
+                                <m:sty m:val="p"/>
+                              </m:rPr>
+                              <w:rPr>
+                                <w:rFonts w:ascii="Cambria Math" w:eastAsiaTheme="minorEastAsia" w:hAnsi="Cambria Math" w:cstheme="minorHAnsi"/>
+                                <w:color w:val="auto"/>
+                              </w:rPr>
+                              <m:t>q</m:t>
+                            </m:r>
+                          </m:e>
+                          <m:sub>
+                            <m:r>
+                              <m:rPr>
+                                <m:sty m:val="p"/>
+                              </m:rPr>
+                              <w:rPr>
+                                <w:rFonts w:ascii="Cambria Math" w:eastAsiaTheme="minorEastAsia" w:hAnsi="Cambria Math" w:cstheme="minorHAnsi"/>
+                                <w:color w:val="auto"/>
+                              </w:rPr>
+                              <m:t>θ</m:t>
+                            </m:r>
+                          </m:sub>
+                        </m:sSub>
+                        <m:d>
+                          <m:dPr>
+                            <m:ctrlPr>
+                              <w:rPr>
+                                <w:rFonts w:ascii="Cambria Math" w:eastAsiaTheme="minorEastAsia" w:hAnsi="Cambria Math" w:cs="Times New Roman"/>
+                                <w:color w:val="auto"/>
+                                <w:lang w:eastAsia="en-US"/>
+                              </w:rPr>
+                            </m:ctrlPr>
+                          </m:dPr>
+                          <m:e>
+                            <m:r>
+                              <m:rPr>
+                                <m:sty m:val="p"/>
+                              </m:rPr>
+                              <w:rPr>
+                                <w:rFonts w:ascii="Cambria Math" w:eastAsiaTheme="minorEastAsia" w:hAnsi="Cambria Math" w:cs="Times New Roman"/>
+                                <w:color w:val="auto"/>
+                                <w:lang w:eastAsia="en-US"/>
+                              </w:rPr>
+                              <m:t>s,a</m:t>
+                            </m:r>
+                          </m:e>
+                        </m:d>
+                        <m:r>
+                          <m:rPr>
+                            <m:sty m:val="p"/>
+                          </m:rPr>
+                          <w:rPr>
+                            <w:rFonts w:ascii="Cambria Math" w:hAnsi="Cambria Math" w:cs="Times New Roman"/>
+                            <w:lang w:eastAsia="en-US"/>
+                          </w:rPr>
+                          <m:t xml:space="preserve"> ln</m:t>
+                        </m:r>
+                      </m:fName>
+                      <m:e>
+                        <m:sSub>
+                          <m:sSubPr>
+                            <m:ctrlPr>
+                              <w:rPr>
+                                <w:rFonts w:ascii="Cambria Math" w:eastAsiaTheme="minorEastAsia" w:hAnsi="Cambria Math" w:cstheme="minorHAnsi"/>
+                                <w:color w:val="auto"/>
+                                <w14:ligatures w14:val="none"/>
+                              </w:rPr>
+                            </m:ctrlPr>
+                          </m:sSubPr>
+                          <m:e>
+                            <m:r>
+                              <m:rPr>
+                                <m:sty m:val="p"/>
+                              </m:rPr>
+                              <w:rPr>
+                                <w:rFonts w:ascii="Cambria Math" w:eastAsiaTheme="minorEastAsia" w:hAnsi="Cambria Math" w:cstheme="minorHAnsi"/>
+                                <w:color w:val="auto"/>
+                              </w:rPr>
+                              <m:t>q</m:t>
+                            </m:r>
+                          </m:e>
+                          <m:sub>
+                            <m:r>
+                              <m:rPr>
+                                <m:sty m:val="p"/>
+                              </m:rPr>
+                              <w:rPr>
+                                <w:rFonts w:ascii="Cambria Math" w:eastAsiaTheme="minorEastAsia" w:hAnsi="Cambria Math" w:cstheme="minorHAnsi"/>
+                                <w:color w:val="auto"/>
+                              </w:rPr>
+                              <m:t>θ</m:t>
+                            </m:r>
+                          </m:sub>
+                        </m:sSub>
+                        <m:d>
+                          <m:dPr>
+                            <m:ctrlPr>
+                              <w:rPr>
+                                <w:rFonts w:ascii="Cambria Math" w:eastAsiaTheme="minorEastAsia" w:hAnsi="Cambria Math" w:cs="Times New Roman"/>
+                                <w:color w:val="auto"/>
+                                <w:lang w:eastAsia="en-US"/>
+                              </w:rPr>
+                            </m:ctrlPr>
+                          </m:dPr>
+                          <m:e>
+                            <m:r>
+                              <m:rPr>
+                                <m:sty m:val="p"/>
+                              </m:rPr>
+                              <w:rPr>
+                                <w:rFonts w:ascii="Cambria Math" w:eastAsiaTheme="minorEastAsia" w:hAnsi="Cambria Math" w:cs="Times New Roman"/>
+                                <w:color w:val="auto"/>
+                                <w:lang w:eastAsia="en-US"/>
+                              </w:rPr>
+                              <m:t>s,a</m:t>
+                            </m:r>
+                          </m:e>
+                        </m:d>
+                      </m:e>
+                    </m:func>
+                  </m:e>
+                </m:nary>
+              </m:oMath>
+            </m:oMathPara>
+          </w:p>
+        </w:tc>
+        <w:tc>
+          <w:tcPr>
+            <w:tcW w:w="0" w:type="auto"/>
+            <w:vAlign w:val="center"/>
+          </w:tcPr>
+          <w:p>
+            <w:pPr>
+              <w:spacing w:after="160" w:line="256" w:lineRule="auto"/>
+              <w:ind w:left="0" w:firstLine="0"/>
+              <w:jc w:val="center"/>
+              <w:rPr>
+                <w:rFonts w:ascii="Calibri" w:eastAsia="Times New Roman" w:hAnsi="Calibri"/>
+                <w:color w:val="auto"/>
+              </w:rPr>
+            </w:pPr>
+            <w:sdt>
+              <w:sdtPr>
+                <w:rPr>
+                  <w:rFonts w:ascii="Calibri" w:eastAsia="Times New Roman" w:hAnsi="Calibri"/>
+                  <w:color w:val="auto"/>
+                </w:rPr>
+                <w:id w:val="9418175"/>
+                <w:citation/>
+              </w:sdtPr>
+              <w:sdtContent>
+                <w:r>
+                  <w:rPr>
+                    <w:rFonts w:ascii="Calibri" w:eastAsia="Times New Roman" w:hAnsi="Calibri"/>
+                    <w:color w:val="auto"/>
+                  </w:rPr>
+                  <w:fldChar w:fldCharType="begin"/>
+                </w:r>
+                <w:r>
+                  <w:rPr>
+                    <w:rFonts w:ascii="Calibri" w:eastAsia="Times New Roman" w:hAnsi="Calibri"/>
+                    <w:color w:val="auto"/>
+                  </w:rPr>
+                  <w:instrText xml:space="preserve"> CITATION Wil91 \l 2057 </w:instrText>
+                </w:r>
+                <w:r>
+                  <w:rPr>
+                    <w:rFonts w:ascii="Calibri" w:eastAsia="Times New Roman" w:hAnsi="Calibri"/>
+                    <w:color w:val="auto"/>
+                  </w:rPr>
+                  <w:fldChar w:fldCharType="separate"/>
+                </w:r>
+                <w:r>
+                  <w:rPr>
+                    <w:rFonts w:ascii="Calibri" w:eastAsia="Times New Roman" w:hAnsi="Calibri"/>
+                    <w:noProof/>
+                    <w:color w:val="auto"/>
+                  </w:rPr>
+                  <w:t>[2]</w:t>
+                </w:r>
+                <w:r>
+                  <w:rPr>
+                    <w:rFonts w:ascii="Calibri" w:eastAsia="Times New Roman" w:hAnsi="Calibri"/>
+                    <w:color w:val="auto"/>
+                  </w:rPr>
+                  <w:fldChar w:fldCharType="end"/>
+                </w:r>
+              </w:sdtContent>
+            </w:sdt>
+          </w:p>
+        </w:tc>
+      </w:tr>
+    </w:tbl>
+    <w:p>
+      <w:pPr>
+        <w:pStyle w:val="Body"/>
+      </w:pPr>
+      <w:r>
+        <w:t>Wher</w:t>
+      </w:r>
+      <w:r>
+        <w:t>e</w:t>
+      </w:r>
+      <w:r>
+        <w:t xml:space="preserve"> </w:t>
+      </w:r>
+      <m:oMath>
+        <m:sSub>
+          <m:sSubPr>
+            <m:ctrlPr>
+              <w:rPr>
+                <w:rFonts w:ascii="Cambria Math" w:hAnsi="Cambria Math" w:cstheme="minorHAnsi"/>
+                <w:lang w:eastAsia="en-GB"/>
+              </w:rPr>
+            </m:ctrlPr>
+          </m:sSubPr>
+          <m:e>
+            <m:r>
+              <m:rPr>
+                <m:sty m:val="p"/>
+              </m:rPr>
+              <w:rPr>
+                <w:rFonts w:ascii="Cambria Math" w:hAnsi="Cambria Math" w:cstheme="minorHAnsi"/>
+              </w:rPr>
+              <m:t>q</m:t>
+            </m:r>
+          </m:e>
+          <m:sub>
+            <m:r>
+              <m:rPr>
+                <m:sty m:val="p"/>
+              </m:rPr>
+              <w:rPr>
+                <w:rFonts w:ascii="Cambria Math" w:hAnsi="Cambria Math"/>
+              </w:rPr>
+              <m:t>π</m:t>
+            </m:r>
+          </m:sub>
+        </m:sSub>
+      </m:oMath>
+      <w:r>
+        <w:rPr>
+          <w:rFonts w:asciiTheme="minorHAnsi" w:hAnsiTheme="minorHAnsi" w:cstheme="minorHAnsi"/>
+        </w:rPr>
+        <w:t xml:space="preserve"> is the function that gives the probability</w:t>
+      </w:r>
+      <w:r>
+        <w:rPr>
+          <w:rFonts w:asciiTheme="minorHAnsi" w:hAnsiTheme="minorHAnsi" w:cstheme="minorHAnsi"/>
+        </w:rPr>
+        <w:t xml:space="preserve"> that</w:t>
+      </w:r>
+      <w:r>
+        <w:rPr>
+          <w:rFonts w:asciiTheme="minorHAnsi" w:hAnsiTheme="minorHAnsi" w:cstheme="minorHAnsi"/>
+        </w:rPr>
+        <w:t xml:space="preserve"> </w:t>
+      </w:r>
+      <w:r>
+        <w:rPr>
+          <w:rFonts w:asciiTheme="minorHAnsi" w:hAnsiTheme="minorHAnsi" w:cstheme="minorHAnsi"/>
+        </w:rPr>
+        <w:t xml:space="preserve">policy </w:t>
+      </w:r>
+      <m:oMath>
+        <m:r>
+          <m:rPr>
+            <m:sty m:val="p"/>
+          </m:rPr>
+          <w:rPr>
+            <w:rFonts w:ascii="Cambria Math" w:hAnsi="Cambria Math"/>
+          </w:rPr>
+          <m:t>π</m:t>
+        </m:r>
+      </m:oMath>
+      <w:r>
+        <w:rPr>
+          <w:rFonts w:asciiTheme="minorHAnsi" w:hAnsiTheme="minorHAnsi" w:cstheme="minorHAnsi"/>
+        </w:rPr>
+        <w:t xml:space="preserve"> </w:t>
+      </w:r>
+      <w:r>
+        <w:rPr>
+          <w:rFonts w:asciiTheme="minorHAnsi" w:hAnsiTheme="minorHAnsi" w:cstheme="minorHAnsi"/>
+        </w:rPr>
+        <w:t xml:space="preserve">will </w:t>
+      </w:r>
+      <w:r>
+        <w:rPr>
+          <w:rFonts w:asciiTheme="minorHAnsi" w:hAnsiTheme="minorHAnsi" w:cstheme="minorHAnsi"/>
+        </w:rPr>
+        <w:t xml:space="preserve">prescribe </w:t>
+      </w:r>
+      <m:oMath>
+        <m:r>
+          <m:rPr>
+            <m:sty m:val="p"/>
+          </m:rPr>
+          <w:rPr>
+            <w:rFonts w:ascii="Cambria Math" w:hAnsi="Cambria Math" w:cstheme="minorHAnsi"/>
+          </w:rPr>
+          <m:t>a</m:t>
+        </m:r>
+      </m:oMath>
+      <w:r>
+        <w:rPr>
+          <w:rFonts w:asciiTheme="minorHAnsi" w:hAnsiTheme="minorHAnsi" w:cstheme="minorHAnsi"/>
+        </w:rPr>
+        <w:t xml:space="preserve"> in </w:t>
+      </w:r>
+      <m:oMath>
+        <m:r>
+          <m:rPr>
+            <m:sty m:val="p"/>
+          </m:rPr>
+          <w:rPr>
+            <w:rFonts w:ascii="Cambria Math" w:hAnsi="Cambria Math" w:cstheme="minorHAnsi"/>
+          </w:rPr>
+          <m:t>s</m:t>
+        </m:r>
+      </m:oMath>
+      <w:r>
+        <w:t>.</w:t>
+      </w:r>
+      <w:r>
+        <w:t xml:space="preserve"> Note that for a softmax distribution (where </w:t>
+      </w:r>
+      <m:oMath>
+        <m:nary>
+          <m:naryPr>
+            <m:chr m:val="∑"/>
+            <m:limLoc m:val="undOvr"/>
+            <m:supHide m:val="1"/>
+            <m:ctrlPr>
+              <w:rPr>
+                <w:rFonts w:ascii="Cambria Math" w:hAnsi="Cambria Math"/>
+                <w:i/>
+              </w:rPr>
+            </m:ctrlPr>
+          </m:naryPr>
+          <m:sub>
+            <m:r>
+              <m:rPr>
+                <m:sty m:val="p"/>
+              </m:rPr>
+              <w:rPr>
+                <w:rFonts w:ascii="Cambria Math" w:hAnsi="Cambria Math" w:cs="Times New Roman"/>
+              </w:rPr>
+              <m:t>a∈</m:t>
+            </m:r>
+            <m:r>
+              <m:rPr>
+                <m:scr m:val="double-struck"/>
+                <m:sty m:val="p"/>
+              </m:rPr>
+              <w:rPr>
+                <w:rFonts w:ascii="Cambria Math" w:hAnsi="Cambria Math" w:cs="Times New Roman"/>
+              </w:rPr>
+              <m:t>A</m:t>
+            </m:r>
+          </m:sub>
+          <m:sup/>
+          <m:e>
+            <m:sSub>
+              <m:sSubPr>
+                <m:ctrlPr>
+                  <w:rPr>
+                    <w:rFonts w:ascii="Cambria Math" w:hAnsi="Cambria Math" w:cstheme="minorHAnsi"/>
+                  </w:rPr>
+                </m:ctrlPr>
+              </m:sSubPr>
+              <m:e>
+                <m:r>
+                  <m:rPr>
+                    <m:sty m:val="p"/>
+                  </m:rPr>
+                  <w:rPr>
+                    <w:rFonts w:ascii="Cambria Math" w:hAnsi="Cambria Math" w:cstheme="minorHAnsi"/>
+                  </w:rPr>
+                  <m:t>q</m:t>
+                </m:r>
+              </m:e>
+              <m:sub>
+                <m:r>
+                  <m:rPr>
+                    <m:sty m:val="p"/>
+                  </m:rPr>
+                  <w:rPr>
+                    <w:rFonts w:ascii="Cambria Math" w:hAnsi="Cambria Math" w:cstheme="minorHAnsi"/>
+                  </w:rPr>
+                  <m:t>θ</m:t>
+                </m:r>
+              </m:sub>
+            </m:sSub>
+            <m:d>
+              <m:dPr>
+                <m:ctrlPr>
+                  <w:rPr>
+                    <w:rFonts w:ascii="Cambria Math" w:hAnsi="Cambria Math" w:cs="Times New Roman"/>
+                  </w:rPr>
+                </m:ctrlPr>
+              </m:dPr>
+              <m:e>
+                <m:r>
+                  <m:rPr>
+                    <m:sty m:val="p"/>
+                  </m:rPr>
+                  <w:rPr>
+                    <w:rFonts w:ascii="Cambria Math" w:hAnsi="Cambria Math" w:cs="Times New Roman"/>
+                  </w:rPr>
+                  <m:t>s,a</m:t>
+                </m:r>
+              </m:e>
+            </m:d>
+          </m:e>
+        </m:nary>
+        <m:r>
+          <w:rPr>
+            <w:rFonts w:ascii="Cambria Math" w:hAnsi="Cambria Math"/>
+          </w:rPr>
+          <m:t>=1</m:t>
+        </m:r>
+      </m:oMath>
+      <w:r>
+        <w:t xml:space="preserve">), the function is maximised when </w:t>
+      </w:r>
+      <m:oMath>
+        <m:sSub>
+          <m:sSubPr>
+            <m:ctrlPr>
+              <w:rPr>
+                <w:rFonts w:ascii="Cambria Math" w:hAnsi="Cambria Math" w:cstheme="minorHAnsi"/>
+              </w:rPr>
+            </m:ctrlPr>
+          </m:sSubPr>
+          <m:e>
+            <m:r>
+              <m:rPr>
+                <m:sty m:val="p"/>
+              </m:rPr>
+              <w:rPr>
+                <w:rFonts w:ascii="Cambria Math" w:hAnsi="Cambria Math" w:cstheme="minorHAnsi"/>
+              </w:rPr>
+              <m:t>q</m:t>
+            </m:r>
+          </m:e>
+          <m:sub>
+            <m:r>
+              <m:rPr>
+                <m:sty m:val="p"/>
+              </m:rPr>
+              <w:rPr>
+                <w:rFonts w:ascii="Cambria Math" w:hAnsi="Cambria Math" w:cstheme="minorHAnsi"/>
+              </w:rPr>
+              <m:t>θ</m:t>
+            </m:r>
+          </m:sub>
+        </m:sSub>
+        <m:d>
+          <m:dPr>
+            <m:ctrlPr>
+              <w:rPr>
+                <w:rFonts w:ascii="Cambria Math" w:hAnsi="Cambria Math" w:cs="Times New Roman"/>
+              </w:rPr>
+            </m:ctrlPr>
+          </m:dPr>
+          <m:e>
+            <m:r>
+              <m:rPr>
+                <m:sty m:val="p"/>
+              </m:rPr>
+              <w:rPr>
+                <w:rFonts w:ascii="Cambria Math" w:hAnsi="Cambria Math" w:cs="Times New Roman"/>
+              </w:rPr>
+              <m:t>s,a</m:t>
+            </m:r>
+          </m:e>
+        </m:d>
+      </m:oMath>
+      <w:r>
+        <w:t xml:space="preserve"> is equal for all actions.</w:t>
       </w:r>
     </w:p>
     <w:p>
@@ -13469,6 +13375,9 @@
         <w:t xml:space="preserve"> without</w:t>
       </w:r>
       <w:r>
+        <w:t xml:space="preserve"> entropy</w:t>
+      </w:r>
+      <w:r>
         <w:t xml:space="preserve">. </w:t>
       </w:r>
       <w:r>
@@ -13781,19 +13690,6 @@
       <w:r>
         <w:t>it should be possible to run the system repeatedly and produce identical measurements each time.</w:t>
       </w:r>
-    </w:p>
-    <w:p>
-      <w:pPr>
-        <w:spacing w:after="160" w:line="259" w:lineRule="auto"/>
-        <w:ind w:left="0" w:firstLine="0"/>
-        <w:rPr>
-          <w:rFonts w:asciiTheme="minorHAnsi" w:hAnsiTheme="minorHAnsi" w:cstheme="minorHAnsi"/>
-          <w:color w:val="auto"/>
-          <w:kern w:val="2"/>
-          <w:lang w:eastAsia="en-US"/>
-          <w14:ligatures w14:val="standardContextual"/>
-        </w:rPr>
-      </w:pPr>
     </w:p>
     <w:p>
       <w:pPr>
@@ -14036,6 +13932,7 @@
       <w:pPr>
         <w:spacing w:after="160" w:line="259" w:lineRule="auto"/>
         <w:ind w:left="0" w:firstLine="0"/>
+        <w:jc w:val="left"/>
         <w:rPr>
           <w:rFonts w:asciiTheme="majorHAnsi" w:hAnsiTheme="majorHAnsi" w:cstheme="majorHAnsi"/>
           <w:b/>
@@ -14056,6 +13953,33 @@
           <w:lang w:eastAsia="en-US"/>
           <w14:ligatures w14:val="standardContextual"/>
         </w:rPr>
+        <w:br w:type="page"/>
+      </w:r>
+    </w:p>
+    <w:p>
+      <w:pPr>
+        <w:spacing w:after="160" w:line="259" w:lineRule="auto"/>
+        <w:ind w:left="0" w:firstLine="0"/>
+        <w:rPr>
+          <w:rFonts w:asciiTheme="majorHAnsi" w:hAnsiTheme="majorHAnsi" w:cstheme="majorHAnsi"/>
+          <w:b/>
+          <w:bCs/>
+          <w:color w:val="auto"/>
+          <w:kern w:val="2"/>
+          <w:lang w:eastAsia="en-US"/>
+          <w14:ligatures w14:val="standardContextual"/>
+        </w:rPr>
+      </w:pPr>
+      <w:r>
+        <w:rPr>
+          <w:rFonts w:asciiTheme="majorHAnsi" w:hAnsiTheme="majorHAnsi" w:cstheme="majorHAnsi"/>
+          <w:b/>
+          <w:bCs/>
+          <w:color w:val="auto"/>
+          <w:kern w:val="2"/>
+          <w:lang w:eastAsia="en-US"/>
+          <w14:ligatures w14:val="standardContextual"/>
+        </w:rPr>
         <w:t>Maze Environment.</w:t>
       </w:r>
     </w:p>
@@ -16071,67 +15995,30 @@
     </w:p>
     <w:p>
       <w:pPr>
-        <w:spacing w:line="360" w:lineRule="auto"/>
-        <w:rPr>
-          <w:rFonts w:asciiTheme="minorHAnsi" w:hAnsiTheme="minorHAnsi" w:cstheme="minorHAnsi"/>
-          <w:color w:val="auto"/>
-        </w:rPr>
-      </w:pPr>
-    </w:p>
-    <w:p>
-      <w:pPr>
-        <w:spacing w:line="360" w:lineRule="auto"/>
-        <w:rPr>
-          <w:rFonts w:asciiTheme="minorHAnsi" w:hAnsiTheme="minorHAnsi" w:cstheme="minorHAnsi"/>
-          <w:color w:val="auto"/>
-        </w:rPr>
-      </w:pPr>
-    </w:p>
-    <w:p>
-      <w:pPr>
-        <w:spacing w:line="360" w:lineRule="auto"/>
-        <w:rPr>
-          <w:rFonts w:asciiTheme="minorHAnsi" w:hAnsiTheme="minorHAnsi" w:cstheme="minorHAnsi"/>
-          <w:color w:val="auto"/>
-        </w:rPr>
-      </w:pPr>
-    </w:p>
-    <w:p>
-      <w:pPr>
-        <w:spacing w:line="360" w:lineRule="auto"/>
-        <w:rPr>
-          <w:rFonts w:asciiTheme="minorHAnsi" w:hAnsiTheme="minorHAnsi" w:cstheme="minorHAnsi"/>
-          <w:color w:val="auto"/>
-        </w:rPr>
-      </w:pPr>
-    </w:p>
-    <w:p>
-      <w:pPr>
-        <w:spacing w:line="360" w:lineRule="auto"/>
-        <w:rPr>
-          <w:rFonts w:asciiTheme="minorHAnsi" w:hAnsiTheme="minorHAnsi" w:cstheme="minorHAnsi"/>
-          <w:color w:val="auto"/>
-        </w:rPr>
-      </w:pPr>
-    </w:p>
-    <w:p>
-      <w:pPr>
-        <w:spacing w:line="360" w:lineRule="auto"/>
-        <w:ind w:left="0" w:firstLine="0"/>
-        <w:rPr>
-          <w:rFonts w:asciiTheme="minorHAnsi" w:hAnsiTheme="minorHAnsi" w:cstheme="minorHAnsi"/>
-          <w:color w:val="auto"/>
-        </w:rPr>
-      </w:pPr>
-    </w:p>
-    <w:p>
-      <w:pPr>
         <w:spacing w:after="160" w:line="259" w:lineRule="auto"/>
         <w:ind w:left="0" w:firstLine="0"/>
         <w:jc w:val="left"/>
         <w:rPr>
-          <w:rFonts w:asciiTheme="minorHAnsi" w:hAnsiTheme="minorHAnsi" w:cstheme="minorHAnsi"/>
+          <w:rFonts w:asciiTheme="majorHAnsi" w:eastAsiaTheme="minorEastAsia" w:hAnsiTheme="majorHAnsi" w:cstheme="majorHAnsi"/>
           <w:color w:val="auto"/>
+          <w:kern w:val="2"/>
+          <w:lang w:eastAsia="en-US"/>
+        </w:rPr>
+      </w:pPr>
+      <w:r>
+        <w:br w:type="page"/>
+      </w:r>
+    </w:p>
+    <w:p>
+      <w:pPr>
+        <w:spacing w:after="160" w:line="259" w:lineRule="auto"/>
+        <w:ind w:left="0" w:firstLine="0"/>
+        <w:jc w:val="left"/>
+        <w:rPr>
+          <w:rFonts w:asciiTheme="majorHAnsi" w:eastAsiaTheme="minorEastAsia" w:hAnsiTheme="majorHAnsi" w:cstheme="majorHAnsi"/>
+          <w:color w:val="auto"/>
+          <w:kern w:val="2"/>
+          <w:lang w:eastAsia="en-US"/>
         </w:rPr>
       </w:pPr>
       <w:r>
@@ -16557,13 +16444,6 @@
             </w:pict>
           </mc:Fallback>
         </mc:AlternateContent>
-      </w:r>
-      <w:r>
-        <w:rPr>
-          <w:rFonts w:asciiTheme="minorHAnsi" w:hAnsiTheme="minorHAnsi" w:cstheme="minorHAnsi"/>
-          <w:color w:val="FF0000"/>
-        </w:rPr>
-        <w:br w:type="page"/>
       </w:r>
       <w:r>
         <w:rPr>
@@ -23785,7 +23665,7 @@
         <w:rPr>
           <w:noProof/>
         </w:rPr>
-        <w:t>2</w:t>
+        <w:t>3</w:t>
       </w:r>
     </w:fldSimple>
     <w:r>
@@ -23796,7 +23676,7 @@
         <w:rPr>
           <w:noProof/>
         </w:rPr>
-        <w:t>Background Literature</w:t>
+        <w:t>Specification and Design</w:t>
       </w:r>
     </w:fldSimple>
   </w:p>

</xml_diff>